<commit_message>
modifica file performance e modifica documentazione
</commit_message>
<xml_diff>
--- a/Documentation/Social Network Analysis Documentation.docx
+++ b/Documentation/Social Network Analysis Documentation.docx
@@ -75,33 +75,9 @@
       <w:pPr>
         <w:pStyle w:val="Subtitle"/>
         <w:jc w:val="center"/>
-        <w:rPr>
-          <w:lang w:val="it-IT"/>
-        </w:rPr>
-      </w:pPr>
-      <w:r>
-        <w:rPr>
-          <w:lang w:val="it-IT"/>
-        </w:rPr>
-        <w:t xml:space="preserve">Luigi Maiese – 0622900080 </w:t>
-      </w:r>
-      <w:r>
-        <w:rPr>
-          <w:lang w:val="it-IT"/>
-        </w:rPr>
-        <w:t>–</w:t>
-      </w:r>
-      <w:r>
-        <w:rPr>
-          <w:lang w:val="it-IT"/>
-        </w:rPr>
-        <w:t xml:space="preserve"> l</w:t>
-      </w:r>
-      <w:r>
-        <w:rPr>
-          <w:lang w:val="it-IT"/>
-        </w:rPr>
-        <w:t>.maiese1@studenti.unisa.it</w:t>
+      </w:pPr>
+      <w:r>
+        <w:t>Luigi Maiese – 0622900080 – l.maiese1@studenti.unisa.it</w:t>
       </w:r>
     </w:p>
     <w:p>
@@ -134,7 +110,19 @@
         <w:rPr>
           <w:lang w:val="it-IT"/>
         </w:rPr>
-        <w:t xml:space="preserve">06227 – </w:t>
+        <w:t>06227</w:t>
+      </w:r>
+      <w:r>
+        <w:rPr>
+          <w:lang w:val="it-IT"/>
+        </w:rPr>
+        <w:t>01191</w:t>
+      </w:r>
+      <w:r>
+        <w:rPr>
+          <w:lang w:val="it-IT"/>
+        </w:rPr>
+        <w:t xml:space="preserve"> – </w:t>
       </w:r>
       <w:r>
         <w:rPr>
@@ -155,7 +143,19 @@
         <w:rPr>
           <w:lang w:val="it-IT"/>
         </w:rPr>
-        <w:t xml:space="preserve">Alberto Vitiello – 06227 – </w:t>
+        <w:t>Alberto Vitiello – 06227</w:t>
+      </w:r>
+      <w:r>
+        <w:rPr>
+          <w:lang w:val="it-IT"/>
+        </w:rPr>
+        <w:t>01186</w:t>
+      </w:r>
+      <w:r>
+        <w:rPr>
+          <w:lang w:val="it-IT"/>
+        </w:rPr>
+        <w:t xml:space="preserve"> – </w:t>
       </w:r>
       <w:r>
         <w:rPr>
@@ -176,7 +176,19 @@
         <w:rPr>
           <w:lang w:val="it-IT"/>
         </w:rPr>
-        <w:t xml:space="preserve">Arcangelo Palma – 06227 – </w:t>
+        <w:t>Arcangelo Palma – 06227</w:t>
+      </w:r>
+      <w:r>
+        <w:rPr>
+          <w:lang w:val="it-IT"/>
+        </w:rPr>
+        <w:t>01208</w:t>
+      </w:r>
+      <w:r>
+        <w:rPr>
+          <w:lang w:val="it-IT"/>
+        </w:rPr>
+        <w:t xml:space="preserve"> – </w:t>
       </w:r>
       <w:r>
         <w:rPr>
@@ -201,6 +213,13 @@
     </w:p>
     <w:sdt>
       <w:sdtPr>
+        <w:rPr>
+          <w:rFonts w:asciiTheme="minorHAnsi" w:eastAsiaTheme="minorHAnsi" w:hAnsiTheme="minorHAnsi" w:cstheme="minorBidi"/>
+          <w:color w:val="auto"/>
+          <w:sz w:val="22"/>
+          <w:szCs w:val="22"/>
+          <w:lang w:val="en-GB"/>
+        </w:rPr>
         <w:id w:val="2103216782"/>
         <w:docPartObj>
           <w:docPartGallery w:val="Table of Contents"/>
@@ -209,14 +228,9 @@
       </w:sdtPr>
       <w:sdtEndPr>
         <w:rPr>
-          <w:rFonts w:asciiTheme="minorHAnsi" w:eastAsiaTheme="minorHAnsi" w:hAnsiTheme="minorHAnsi" w:cstheme="minorBidi"/>
           <w:b/>
           <w:bCs/>
           <w:noProof/>
-          <w:color w:val="auto"/>
-          <w:sz w:val="22"/>
-          <w:szCs w:val="22"/>
-          <w:lang w:val="en-GB"/>
         </w:rPr>
       </w:sdtEndPr>
       <w:sdtContent>
@@ -997,7 +1011,7 @@
                 <w:noProof/>
                 <w:webHidden/>
               </w:rPr>
-              <w:t>5</w:t>
+              <w:t>6</w:t>
             </w:r>
             <w:r>
               <w:rPr>
@@ -1067,7 +1081,7 @@
                 <w:noProof/>
                 <w:webHidden/>
               </w:rPr>
-              <w:t>5</w:t>
+              <w:t>6</w:t>
             </w:r>
             <w:r>
               <w:rPr>
@@ -2071,129 +2085,347 @@
         <w:jc w:val="both"/>
       </w:pPr>
       <w:r>
-        <w:t>C</w:t>
-      </w:r>
-      <w:r>
-        <w:t>onsider the “Facebook Large Page-Page Network” dataset available at the Stanford Large</w:t>
+        <w:t xml:space="preserve">Consider the “Facebook Large Page-Page Network” dataset available at the Stanford Large Network Dataset Collection (SNAP) (https://snap.stanford.edu/data/facebook-large-page-page-network.html). Note that network edges are provided in the file musae_facebook_edges.csv contained in the zip file linked in this page. Analysing this file, you can see that nodes of the network can be partitioned in four categories: politicians, governmental organizations, television, shows and companies. We will refer to this partition as the real clustering. You are required to cluster nodes of the network in at least 4 clusters using each of the partition algorithms seen in class: hierarchical, k-means, Girman-Newmann (betweenness-based clustering), spectral. Note that the network is very large and the naive implementations of these algorithms may be very expensive. Hence, you are required to optimize these algorithms (by sampling, parallelism, and adhoc optimizations) to make their running times feasible. Compare the clustering obtained through each of your algorithms with respect to the real clustering given in the file musae_facebook_target.csv. Discuss the trade-off </w:t>
+      </w:r>
+      <w:r>
+        <w:t>b</w:t>
+      </w:r>
+      <w:r>
+        <w:t>etween precision and running</w:t>
       </w:r>
       <w:r>
         <w:t xml:space="preserve"> </w:t>
       </w:r>
       <w:r>
-        <w:t>Network Dataset Collection (SNAP) (https://snap.stanford.edu/data/facebook-large-page-</w:t>
-      </w:r>
-      <w:r>
-        <w:t>page-</w:t>
-      </w:r>
-      <w:r>
-        <w:t>network.html). Note that network edges are provided in the file musae_facebook_edges.csv</w:t>
-      </w:r>
-      <w:r>
-        <w:t xml:space="preserve"> co</w:t>
-      </w:r>
-      <w:r>
-        <w:t xml:space="preserve">ntained in the zip file linked in this page. </w:t>
-      </w:r>
-      <w:r>
-        <w:t>Analysing</w:t>
-      </w:r>
-      <w:r>
-        <w:t xml:space="preserve"> this </w:t>
-      </w:r>
-      <w:r>
-        <w:t>file,</w:t>
-      </w:r>
-      <w:r>
-        <w:t xml:space="preserve"> you can see that nodes of the</w:t>
-      </w:r>
+        <w:t>time of each of your proposed implementations.</w:t>
+      </w:r>
+    </w:p>
+    <w:p>
+      <w:pPr>
+        <w:jc w:val="both"/>
+      </w:pPr>
+    </w:p>
+    <w:p>
+      <w:pPr>
+        <w:pStyle w:val="Heading3"/>
+        <w:jc w:val="both"/>
+      </w:pPr>
+      <w:bookmarkStart w:id="4" w:name="_Toc76470724"/>
+      <w:r>
+        <w:t>Solution</w:t>
+      </w:r>
+      <w:bookmarkEnd w:id="4"/>
       <w:r>
         <w:t xml:space="preserve"> </w:t>
       </w:r>
-      <w:r>
-        <w:t xml:space="preserve">network can be partitioned in four categories: politicians, governmental organizations, </w:t>
-      </w:r>
-      <w:r>
-        <w:t xml:space="preserve">television, </w:t>
-      </w:r>
-      <w:r>
-        <w:t>shows and companies. We will refer to this partition as the real clustering.</w:t>
-      </w:r>
+    </w:p>
+    <w:p>
+      <w:pPr>
+        <w:jc w:val="both"/>
+      </w:pPr>
+    </w:p>
+    <w:p>
+      <w:pPr>
+        <w:jc w:val="both"/>
+      </w:pPr>
+      <w:r>
+        <w:t xml:space="preserve">For exercise </w:t>
+      </w:r>
+      <w:r>
+        <w:t>1</w:t>
+      </w:r>
+      <w:r>
+        <w:t xml:space="preserve"> the network has been </w:t>
+      </w:r>
+      <w:r>
+        <w:t xml:space="preserve">clustered </w:t>
+      </w:r>
+      <w:r>
+        <w:t>using the following</w:t>
+      </w:r>
+      <w:r>
+        <w:t xml:space="preserve"> methods</w:t>
+      </w:r>
+      <w:r>
+        <w:t>:</w:t>
+      </w:r>
+    </w:p>
+    <w:p>
+      <w:pPr>
+        <w:pStyle w:val="ListParagraph"/>
+        <w:numPr>
+          <w:ilvl w:val="0"/>
+          <w:numId w:val="7"/>
+        </w:numPr>
+        <w:jc w:val="both"/>
+      </w:pPr>
+      <w:r>
+        <w:t>Hierarchical</w:t>
+      </w:r>
+      <w:r>
+        <w:t>:</w:t>
+      </w:r>
+    </w:p>
+    <w:p>
+      <w:pPr>
+        <w:pStyle w:val="ListParagraph"/>
+        <w:numPr>
+          <w:ilvl w:val="1"/>
+          <w:numId w:val="7"/>
+        </w:numPr>
+        <w:jc w:val="both"/>
+      </w:pPr>
+      <w:r>
+        <w:t>Naïve</w:t>
+      </w:r>
+    </w:p>
+    <w:p>
+      <w:pPr>
+        <w:pStyle w:val="ListParagraph"/>
+        <w:numPr>
+          <w:ilvl w:val="1"/>
+          <w:numId w:val="7"/>
+        </w:numPr>
+        <w:jc w:val="both"/>
+      </w:pPr>
+      <w:r>
+        <w:t>Custom ad-hoc optimization</w:t>
+      </w:r>
+    </w:p>
+    <w:p>
+      <w:pPr>
+        <w:pStyle w:val="ListParagraph"/>
+        <w:numPr>
+          <w:ilvl w:val="0"/>
+          <w:numId w:val="7"/>
+        </w:numPr>
+        <w:jc w:val="both"/>
+      </w:pPr>
+      <w:r>
+        <w:t>K-Means</w:t>
+      </w:r>
+    </w:p>
+    <w:p>
+      <w:pPr>
+        <w:pStyle w:val="ListParagraph"/>
+        <w:numPr>
+          <w:ilvl w:val="1"/>
+          <w:numId w:val="7"/>
+        </w:numPr>
+        <w:jc w:val="both"/>
+      </w:pPr>
+      <w:r>
+        <w:t>Naïve</w:t>
+      </w:r>
+    </w:p>
+    <w:p>
+      <w:pPr>
+        <w:pStyle w:val="ListParagraph"/>
+        <w:numPr>
+          <w:ilvl w:val="1"/>
+          <w:numId w:val="7"/>
+        </w:numPr>
+        <w:jc w:val="both"/>
+      </w:pPr>
+      <w:r>
+        <w:t>Custom ad-hoc optimization</w:t>
+      </w:r>
+    </w:p>
+    <w:p>
+      <w:pPr>
+        <w:pStyle w:val="ListParagraph"/>
+        <w:numPr>
+          <w:ilvl w:val="0"/>
+          <w:numId w:val="7"/>
+        </w:numPr>
+        <w:jc w:val="both"/>
+      </w:pPr>
+      <w:r>
+        <w:t>Betweenness</w:t>
+      </w:r>
+      <w:r>
+        <w:t>:</w:t>
+      </w:r>
+    </w:p>
+    <w:p>
+      <w:pPr>
+        <w:pStyle w:val="ListParagraph"/>
+        <w:numPr>
+          <w:ilvl w:val="1"/>
+          <w:numId w:val="7"/>
+        </w:numPr>
+        <w:jc w:val="both"/>
+      </w:pPr>
+      <w:r>
+        <w:t>Naïve</w:t>
+      </w:r>
+    </w:p>
+    <w:p>
+      <w:pPr>
+        <w:pStyle w:val="ListParagraph"/>
+        <w:numPr>
+          <w:ilvl w:val="1"/>
+          <w:numId w:val="7"/>
+        </w:numPr>
+        <w:jc w:val="both"/>
+      </w:pPr>
+      <w:r>
+        <w:t>Parallel</w:t>
+      </w:r>
+    </w:p>
+    <w:p>
+      <w:pPr>
+        <w:pStyle w:val="ListParagraph"/>
+        <w:numPr>
+          <w:ilvl w:val="0"/>
+          <w:numId w:val="7"/>
+        </w:numPr>
+        <w:jc w:val="both"/>
+      </w:pPr>
+      <w:r>
+        <w:t>Spectral</w:t>
+      </w:r>
+      <w:r>
+        <w:t>:</w:t>
+      </w:r>
+    </w:p>
+    <w:p>
+      <w:pPr>
+        <w:pStyle w:val="ListParagraph"/>
+        <w:numPr>
+          <w:ilvl w:val="1"/>
+          <w:numId w:val="7"/>
+        </w:numPr>
+        <w:jc w:val="both"/>
+      </w:pPr>
+      <w:r>
+        <w:t>Naïve</w:t>
+      </w:r>
+    </w:p>
+    <w:p>
+      <w:pPr>
+        <w:pStyle w:val="ListParagraph"/>
+        <w:numPr>
+          <w:ilvl w:val="1"/>
+          <w:numId w:val="7"/>
+        </w:numPr>
+        <w:jc w:val="both"/>
+      </w:pPr>
+      <w:r>
+        <w:t>Parallel</w:t>
+      </w:r>
+    </w:p>
+    <w:p>
+      <w:pPr>
+        <w:pStyle w:val="Heading2"/>
+        <w:jc w:val="both"/>
+      </w:pPr>
+      <w:bookmarkStart w:id="5" w:name="_Toc76470725"/>
+      <w:r>
+        <w:lastRenderedPageBreak/>
+        <w:t>Exercise 2</w:t>
+      </w:r>
+      <w:bookmarkEnd w:id="5"/>
       <w:r>
         <w:t xml:space="preserve"> </w:t>
       </w:r>
-      <w:r>
-        <w:t xml:space="preserve">You are required to cluster nodes of the network in at least 4 clusters using each of the </w:t>
-      </w:r>
-      <w:r>
-        <w:t xml:space="preserve">partition </w:t>
-      </w:r>
-      <w:r>
-        <w:t xml:space="preserve">algorithms seen in class: hierarchical, k-means, </w:t>
-      </w:r>
-      <w:proofErr w:type="spellStart"/>
-      <w:r>
-        <w:t>Girman-Newmann</w:t>
-      </w:r>
-      <w:proofErr w:type="spellEnd"/>
-      <w:r>
-        <w:t xml:space="preserve"> (betweenness-based clustering),</w:t>
-      </w:r>
+    </w:p>
+    <w:p>
+      <w:pPr>
+        <w:jc w:val="both"/>
+      </w:pPr>
+    </w:p>
+    <w:p>
+      <w:pPr>
+        <w:pStyle w:val="Heading3"/>
+        <w:jc w:val="both"/>
+      </w:pPr>
+      <w:bookmarkStart w:id="6" w:name="_Toc76470726"/>
+      <w:r>
+        <w:t>Task</w:t>
+      </w:r>
+      <w:bookmarkEnd w:id="6"/>
       <w:r>
         <w:t xml:space="preserve"> </w:t>
       </w:r>
-      <w:r>
-        <w:t>spectral.</w:t>
+    </w:p>
+    <w:p>
+      <w:pPr>
+        <w:jc w:val="both"/>
+      </w:pPr>
+    </w:p>
+    <w:p>
+      <w:pPr>
+        <w:jc w:val="both"/>
+      </w:pPr>
+      <w:r>
+        <w:t>Return the top 500 nodes (that are approximatively the top 2%) of the Facebook Large Page-Page</w:t>
       </w:r>
       <w:r>
         <w:t xml:space="preserve"> </w:t>
       </w:r>
       <w:r>
-        <w:t xml:space="preserve">Note that the network is very </w:t>
-      </w:r>
-      <w:r>
-        <w:t xml:space="preserve">large </w:t>
-      </w:r>
-      <w:r>
-        <w:t>and the naive implementations of these algorithms may be very</w:t>
+        <w:t xml:space="preserve">Network according to each of the following centrality measures: degree, closeness, </w:t>
+      </w:r>
+      <w:r>
+        <w:t>betweenness</w:t>
+      </w:r>
+      <w:r>
+        <w:t>,</w:t>
+      </w:r>
+      <w:r>
+        <w:t xml:space="preserve"> PageRank</w:t>
+      </w:r>
+      <w:r>
+        <w:t>, HITS. For the first three measures you can use the algorithms presented in class. For</w:t>
       </w:r>
       <w:r>
         <w:t xml:space="preserve"> </w:t>
       </w:r>
       <w:r>
-        <w:t>expensive. Hence, you are required to optimize these algorithms (by sampling, parallelism, and ad</w:t>
-      </w:r>
-      <w:r>
-        <w:t>hoc optimizations) to make their running times feasible.</w:t>
+        <w:t>PageRank and HITS algorithms you have to provide both a naive and a parallel implementation.</w:t>
       </w:r>
       <w:r>
         <w:t xml:space="preserve"> </w:t>
       </w:r>
       <w:r>
-        <w:t>Compare the clustering obtained through each of your algorithms with respect to the real clustering</w:t>
+        <w:t>As in the previous exercise, you have to optimize your algorithms to make their running times</w:t>
       </w:r>
       <w:r>
         <w:t xml:space="preserve"> </w:t>
       </w:r>
       <w:r>
-        <w:t xml:space="preserve">given in the file musae_facebook_target.csv. Discuss the </w:t>
-      </w:r>
-      <w:r>
-        <w:t>trade-off</w:t>
+        <w:t>feasible on a very large network.</w:t>
       </w:r>
       <w:r>
         <w:t xml:space="preserve"> </w:t>
       </w:r>
       <w:r>
-        <w:t>b</w:t>
-      </w:r>
-      <w:r>
-        <w:t>etween precision and running</w:t>
+        <w:t>For each of the required centrality measures describe which is its best implementation, by taking</w:t>
       </w:r>
       <w:r>
         <w:t xml:space="preserve"> </w:t>
       </w:r>
       <w:r>
-        <w:t>time of each of your proposed implementations.</w:t>
+        <w:t>into account both the running time and the precision. In particular, for the measures involving the</w:t>
+      </w:r>
+      <w:r>
+        <w:t xml:space="preserve"> </w:t>
+      </w:r>
+      <w:r>
+        <w:t>choice of some parameters, such as PageRank and HITS, discuss of the best choice of parameters.</w:t>
+      </w:r>
+      <w:r>
+        <w:t xml:space="preserve"> </w:t>
+      </w:r>
+      <w:r>
+        <w:t>Compare the results of the different algorithms and discuss about the similarities and the differences</w:t>
+      </w:r>
+      <w:r>
+        <w:t xml:space="preserve"> </w:t>
+      </w:r>
+      <w:r>
+        <w:t>among the returned outcomes.</w:t>
       </w:r>
     </w:p>
     <w:p>
@@ -2206,11 +2438,450 @@
         <w:pStyle w:val="Heading3"/>
         <w:jc w:val="both"/>
       </w:pPr>
-      <w:bookmarkStart w:id="4" w:name="_Toc76470724"/>
+      <w:bookmarkStart w:id="7" w:name="_Toc76470727"/>
       <w:r>
         <w:t>Solution</w:t>
       </w:r>
-      <w:bookmarkEnd w:id="4"/>
+      <w:bookmarkEnd w:id="7"/>
+    </w:p>
+    <w:p>
+      <w:pPr>
+        <w:jc w:val="both"/>
+      </w:pPr>
+    </w:p>
+    <w:p>
+      <w:pPr>
+        <w:jc w:val="both"/>
+      </w:pPr>
+      <w:r>
+        <w:t>For exercise 2 the network has been analysed using the following centrality measures:</w:t>
+      </w:r>
+    </w:p>
+    <w:p>
+      <w:pPr>
+        <w:pStyle w:val="ListParagraph"/>
+        <w:numPr>
+          <w:ilvl w:val="0"/>
+          <w:numId w:val="11"/>
+        </w:numPr>
+        <w:jc w:val="both"/>
+      </w:pPr>
+      <w:r>
+        <w:t>Degree:</w:t>
+      </w:r>
+    </w:p>
+    <w:p>
+      <w:pPr>
+        <w:pStyle w:val="ListParagraph"/>
+        <w:numPr>
+          <w:ilvl w:val="1"/>
+          <w:numId w:val="11"/>
+        </w:numPr>
+        <w:jc w:val="both"/>
+      </w:pPr>
+      <w:r>
+        <w:t>Naïve</w:t>
+      </w:r>
+    </w:p>
+    <w:p>
+      <w:pPr>
+        <w:pStyle w:val="ListParagraph"/>
+        <w:numPr>
+          <w:ilvl w:val="0"/>
+          <w:numId w:val="11"/>
+        </w:numPr>
+        <w:jc w:val="both"/>
+      </w:pPr>
+      <w:r>
+        <w:t>Closeness</w:t>
+      </w:r>
+    </w:p>
+    <w:p>
+      <w:pPr>
+        <w:pStyle w:val="ListParagraph"/>
+        <w:numPr>
+          <w:ilvl w:val="1"/>
+          <w:numId w:val="11"/>
+        </w:numPr>
+        <w:jc w:val="both"/>
+      </w:pPr>
+      <w:r>
+        <w:t>Naïve</w:t>
+      </w:r>
+    </w:p>
+    <w:p>
+      <w:pPr>
+        <w:pStyle w:val="ListParagraph"/>
+        <w:numPr>
+          <w:ilvl w:val="1"/>
+          <w:numId w:val="11"/>
+        </w:numPr>
+        <w:jc w:val="both"/>
+      </w:pPr>
+      <w:r>
+        <w:t>Parallel</w:t>
+      </w:r>
+    </w:p>
+    <w:p>
+      <w:pPr>
+        <w:pStyle w:val="ListParagraph"/>
+        <w:numPr>
+          <w:ilvl w:val="0"/>
+          <w:numId w:val="11"/>
+        </w:numPr>
+        <w:jc w:val="both"/>
+      </w:pPr>
+      <w:r>
+        <w:t>Betweenness</w:t>
+      </w:r>
+      <w:r>
+        <w:t>:</w:t>
+      </w:r>
+    </w:p>
+    <w:p>
+      <w:pPr>
+        <w:pStyle w:val="ListParagraph"/>
+        <w:numPr>
+          <w:ilvl w:val="1"/>
+          <w:numId w:val="11"/>
+        </w:numPr>
+        <w:jc w:val="both"/>
+      </w:pPr>
+      <w:r>
+        <w:t>Naïve</w:t>
+      </w:r>
+    </w:p>
+    <w:p>
+      <w:pPr>
+        <w:pStyle w:val="ListParagraph"/>
+        <w:numPr>
+          <w:ilvl w:val="1"/>
+          <w:numId w:val="11"/>
+        </w:numPr>
+        <w:jc w:val="both"/>
+      </w:pPr>
+      <w:r>
+        <w:t>Parallel</w:t>
+      </w:r>
+    </w:p>
+    <w:p>
+      <w:pPr>
+        <w:pStyle w:val="ListParagraph"/>
+        <w:numPr>
+          <w:ilvl w:val="0"/>
+          <w:numId w:val="11"/>
+        </w:numPr>
+        <w:jc w:val="both"/>
+      </w:pPr>
+      <w:r>
+        <w:t>PageRank</w:t>
+      </w:r>
+      <w:r>
+        <w:t>:</w:t>
+      </w:r>
+    </w:p>
+    <w:p>
+      <w:pPr>
+        <w:pStyle w:val="ListParagraph"/>
+        <w:numPr>
+          <w:ilvl w:val="1"/>
+          <w:numId w:val="11"/>
+        </w:numPr>
+        <w:jc w:val="both"/>
+      </w:pPr>
+      <w:r>
+        <w:t>Naïve</w:t>
+      </w:r>
+    </w:p>
+    <w:p>
+      <w:pPr>
+        <w:pStyle w:val="ListParagraph"/>
+        <w:numPr>
+          <w:ilvl w:val="1"/>
+          <w:numId w:val="11"/>
+        </w:numPr>
+        <w:jc w:val="both"/>
+      </w:pPr>
+      <w:r>
+        <w:t>Vectorized</w:t>
+      </w:r>
+    </w:p>
+    <w:p>
+      <w:pPr>
+        <w:pStyle w:val="ListParagraph"/>
+        <w:numPr>
+          <w:ilvl w:val="1"/>
+          <w:numId w:val="11"/>
+        </w:numPr>
+        <w:jc w:val="both"/>
+      </w:pPr>
+      <w:r>
+        <w:t>Networkx</w:t>
+      </w:r>
+    </w:p>
+    <w:p>
+      <w:pPr>
+        <w:pStyle w:val="ListParagraph"/>
+        <w:numPr>
+          <w:ilvl w:val="0"/>
+          <w:numId w:val="11"/>
+        </w:numPr>
+        <w:jc w:val="both"/>
+      </w:pPr>
+      <w:r>
+        <w:t>HITS:</w:t>
+      </w:r>
+    </w:p>
+    <w:p>
+      <w:pPr>
+        <w:pStyle w:val="ListParagraph"/>
+        <w:numPr>
+          <w:ilvl w:val="1"/>
+          <w:numId w:val="11"/>
+        </w:numPr>
+        <w:jc w:val="both"/>
+      </w:pPr>
+      <w:r>
+        <w:t>Naïve</w:t>
+      </w:r>
+    </w:p>
+    <w:p>
+      <w:pPr>
+        <w:pStyle w:val="ListParagraph"/>
+        <w:numPr>
+          <w:ilvl w:val="1"/>
+          <w:numId w:val="11"/>
+        </w:numPr>
+        <w:jc w:val="both"/>
+      </w:pPr>
+      <w:r>
+        <w:t>Parallel</w:t>
+      </w:r>
+      <w:r>
+        <w:br/>
+      </w:r>
+    </w:p>
+    <w:p>
+      <w:pPr>
+        <w:pStyle w:val="Heading3"/>
+      </w:pPr>
+      <w:r>
+        <w:t xml:space="preserve">Performance Analysis </w:t>
+      </w:r>
+    </w:p>
+    <w:p/>
+    <w:p>
+      <w:r>
+        <w:t>The heuristic used for the evaluation of each centrality measure follows these rules:</w:t>
+      </w:r>
+    </w:p>
+    <w:p>
+      <w:pPr>
+        <w:pStyle w:val="ListParagraph"/>
+        <w:numPr>
+          <w:ilvl w:val="0"/>
+          <w:numId w:val="8"/>
+        </w:numPr>
+      </w:pPr>
+      <w:r>
+        <w:t>The ground truth of each centrality measure is represented by the result of the naïve version.</w:t>
+      </w:r>
+    </w:p>
+    <w:p>
+      <w:pPr>
+        <w:pStyle w:val="ListParagraph"/>
+        <w:numPr>
+          <w:ilvl w:val="0"/>
+          <w:numId w:val="8"/>
+        </w:numPr>
+      </w:pPr>
+      <w:r>
+        <w:t>Each optimization is evaluated with respect to:</w:t>
+      </w:r>
+    </w:p>
+    <w:p>
+      <w:pPr>
+        <w:pStyle w:val="ListParagraph"/>
+        <w:numPr>
+          <w:ilvl w:val="1"/>
+          <w:numId w:val="8"/>
+        </w:numPr>
+      </w:pPr>
+      <w:r>
+        <w:t>Running time.</w:t>
+      </w:r>
+    </w:p>
+    <w:p>
+      <w:pPr>
+        <w:pStyle w:val="ListParagraph"/>
+        <w:numPr>
+          <w:ilvl w:val="1"/>
+          <w:numId w:val="8"/>
+        </w:numPr>
+      </w:pPr>
+      <w:r>
+        <w:t>Precision compared to the ground truth.</w:t>
+      </w:r>
+    </w:p>
+    <w:p>
+      <w:r>
+        <w:lastRenderedPageBreak/>
+        <w:t xml:space="preserve">For this </w:t>
+      </w:r>
+      <w:r>
+        <w:t>purpose,</w:t>
+      </w:r>
+      <w:r>
+        <w:t xml:space="preserve"> we chose a rule that enabled us to make this </w:t>
+      </w:r>
+      <w:r>
+        <w:t>decision</w:t>
+      </w:r>
+      <w:r>
+        <w:t>, in particular we analysed the results following two parameters:</w:t>
+      </w:r>
+    </w:p>
+    <w:p>
+      <w:pPr>
+        <w:pStyle w:val="ListParagraph"/>
+        <w:numPr>
+          <w:ilvl w:val="0"/>
+          <w:numId w:val="10"/>
+        </w:numPr>
+      </w:pPr>
+      <w:r>
+        <w:rPr>
+          <w:b/>
+          <w:bCs/>
+        </w:rPr>
+        <w:t>Similarity Rate</w:t>
+      </w:r>
+      <w:r>
+        <w:t>: this parameter represents the percentage of the nodes in the top 500 of the ground truth that are also in the top 500 of the optimized version</w:t>
+      </w:r>
+    </w:p>
+    <w:p>
+      <w:pPr>
+        <w:pStyle w:val="ListParagraph"/>
+        <w:numPr>
+          <w:ilvl w:val="0"/>
+          <w:numId w:val="10"/>
+        </w:numPr>
+      </w:pPr>
+      <w:r>
+        <w:rPr>
+          <w:b/>
+          <w:bCs/>
+        </w:rPr>
+        <w:t>Equality Rate</w:t>
+      </w:r>
+      <w:r>
+        <w:t>: this parameter represent</w:t>
+      </w:r>
+      <w:r>
+        <w:t>s</w:t>
+      </w:r>
+      <w:r>
+        <w:t xml:space="preserve"> the percentage of the nodes in the top 500 of the ground truth that are in the same position respect to the </w:t>
+      </w:r>
+      <w:r>
+        <w:t>top 500 of the optimized version</w:t>
+      </w:r>
+    </w:p>
+    <w:p/>
+    <w:p>
+      <w:pPr>
+        <w:rPr>
+          <w:rFonts w:eastAsiaTheme="minorEastAsia"/>
+        </w:rPr>
+      </w:pPr>
+      <m:oMathPara>
+        <m:oMath>
+          <m:r>
+            <w:rPr>
+              <w:rFonts w:ascii="Cambria Math" w:hAnsi="Cambria Math"/>
+            </w:rPr>
+            <m:t>Precision</m:t>
+          </m:r>
+          <m:r>
+            <w:rPr>
+              <w:rFonts w:ascii="Cambria Math" w:hAnsi="Cambria Math"/>
+              <w:lang w:val="it-IT"/>
+            </w:rPr>
+            <m:t>=</m:t>
+          </m:r>
+          <m:r>
+            <w:rPr>
+              <w:rFonts w:ascii="Cambria Math" w:hAnsi="Cambria Math"/>
+            </w:rPr>
+            <m:t>α</m:t>
+          </m:r>
+          <m:r>
+            <w:rPr>
+              <w:rFonts w:ascii="Cambria Math" w:hAnsi="Cambria Math"/>
+              <w:lang w:val="it-IT"/>
+            </w:rPr>
+            <m:t>*</m:t>
+          </m:r>
+          <m:r>
+            <w:rPr>
+              <w:rFonts w:ascii="Cambria Math" w:hAnsi="Cambria Math"/>
+            </w:rPr>
+            <m:t>SimilarityRate</m:t>
+          </m:r>
+          <m:r>
+            <w:rPr>
+              <w:rFonts w:ascii="Cambria Math" w:hAnsi="Cambria Math"/>
+              <w:lang w:val="it-IT"/>
+            </w:rPr>
+            <m:t xml:space="preserve">+ </m:t>
+          </m:r>
+          <m:r>
+            <w:rPr>
+              <w:rFonts w:ascii="Cambria Math" w:hAnsi="Cambria Math"/>
+            </w:rPr>
+            <m:t>β</m:t>
+          </m:r>
+          <m:r>
+            <w:rPr>
+              <w:rFonts w:ascii="Cambria Math" w:hAnsi="Cambria Math"/>
+              <w:lang w:val="it-IT"/>
+            </w:rPr>
+            <m:t>*</m:t>
+          </m:r>
+          <m:r>
+            <w:rPr>
+              <w:rFonts w:ascii="Cambria Math" w:hAnsi="Cambria Math"/>
+            </w:rPr>
+            <m:t>EqualityRate, with α=0.6 and β=0.4</m:t>
+          </m:r>
+        </m:oMath>
+      </m:oMathPara>
+    </w:p>
+    <w:p>
+      <w:pPr>
+        <w:rPr>
+          <w:rFonts w:eastAsiaTheme="minorEastAsia"/>
+        </w:rPr>
+      </w:pPr>
+    </w:p>
+    <w:p>
+      <w:pPr>
+        <w:rPr>
+          <w:lang w:val="it-IT"/>
+        </w:rPr>
+      </w:pPr>
+    </w:p>
+    <w:p>
+      <w:pPr>
+        <w:pStyle w:val="Heading2"/>
+        <w:jc w:val="both"/>
+      </w:pPr>
+      <w:bookmarkStart w:id="8" w:name="_Toc76470728"/>
+      <w:r>
+        <w:t>Exercise 3</w:t>
+      </w:r>
+      <w:bookmarkEnd w:id="8"/>
       <w:r>
         <w:t xml:space="preserve"> </w:t>
       </w:r>
@@ -2225,24 +2896,218 @@
         <w:jc w:val="both"/>
       </w:pPr>
       <w:r>
-        <w:t>Proposed Solution</w:t>
-      </w:r>
-    </w:p>
-    <w:p>
-      <w:pPr>
-        <w:jc w:val="both"/>
-      </w:pPr>
+        <w:t xml:space="preserve">Discussion about exercise 3 </w:t>
+      </w:r>
+    </w:p>
+    <w:p>
+      <w:pPr>
+        <w:jc w:val="both"/>
+      </w:pPr>
+    </w:p>
+    <w:p>
+      <w:pPr>
+        <w:pStyle w:val="Heading3"/>
+        <w:jc w:val="both"/>
+      </w:pPr>
+      <w:bookmarkStart w:id="9" w:name="_Toc76470729"/>
+      <w:r>
+        <w:t>Task</w:t>
+      </w:r>
+      <w:bookmarkEnd w:id="9"/>
+      <w:r>
+        <w:t xml:space="preserve"> </w:t>
+      </w:r>
+    </w:p>
+    <w:p>
+      <w:pPr>
+        <w:jc w:val="both"/>
+      </w:pPr>
+    </w:p>
+    <w:p>
+      <w:pPr>
+        <w:jc w:val="both"/>
+      </w:pPr>
+      <w:r>
+        <w:t>Consider the following scenario. A restaurant is evaluated by a reviewer with respect to three</w:t>
+      </w:r>
+      <w:r>
+        <w:t xml:space="preserve"> </w:t>
+      </w:r>
+      <w:r>
+        <w:t>features: Food, Service, and Value. For each of these features the reviewer can assign from 0 to 5</w:t>
+      </w:r>
+    </w:p>
+    <w:p>
+      <w:pPr>
+        <w:jc w:val="both"/>
+      </w:pPr>
+      <w:r>
+        <w:t>points. Observe that not all the restaurants can be evaluated with respect to all the features. Indeed, even if</w:t>
+      </w:r>
+      <w:r>
+        <w:t xml:space="preserve"> </w:t>
+      </w:r>
+      <w:r>
+        <w:t>all restaurants must be always evaluated on food. a restaurant that only offers take-away service</w:t>
+      </w:r>
+      <w:r>
+        <w:t xml:space="preserve"> </w:t>
+      </w:r>
+      <w:r>
+        <w:t>cannot be evaluated about service. Similarly, a restaurant that only runs as company canteen cannot</w:t>
+      </w:r>
+      <w:r>
+        <w:t xml:space="preserve"> </w:t>
+      </w:r>
+      <w:r>
+        <w:t>be evaluated about value.</w:t>
+      </w:r>
+      <w:r>
+        <w:t xml:space="preserve"> </w:t>
+      </w:r>
+      <w:r>
+        <w:t xml:space="preserve">The </w:t>
+      </w:r>
+      <w:r>
+        <w:t>Michelin</w:t>
+      </w:r>
+      <w:r>
+        <w:t xml:space="preserve"> guide must assign a score to each restaurant. Three scores are possible: one star, two</w:t>
+      </w:r>
+      <w:r>
+        <w:t xml:space="preserve"> </w:t>
+      </w:r>
+      <w:r>
+        <w:t xml:space="preserve">stars, three stars. This year, the </w:t>
+      </w:r>
+      <w:r>
+        <w:t>Michelin</w:t>
+      </w:r>
+      <w:r>
+        <w:t xml:space="preserve"> guide’s principal has decided to not use his expensive</w:t>
+      </w:r>
+      <w:r>
+        <w:t xml:space="preserve"> </w:t>
+      </w:r>
+      <w:r>
+        <w:t xml:space="preserve">team of experts to </w:t>
+      </w:r>
+      <w:r>
+        <w:t>evaluate</w:t>
+      </w:r>
+      <w:r>
+        <w:t xml:space="preserve"> the restaurants, but to run an algorithm that, taken in input the scoring</w:t>
+      </w:r>
+      <w:r>
+        <w:t xml:space="preserve"> </w:t>
+      </w:r>
+      <w:r>
+        <w:t>assigned by the experts in the past, and some new reviews, assigns the scores. However, the</w:t>
+      </w:r>
+      <w:r>
+        <w:t xml:space="preserve"> </w:t>
+      </w:r>
+      <w:r>
+        <w:t xml:space="preserve">algorithm must avoid that a restaurant “with service” will receive </w:t>
+      </w:r>
+      <w:r>
+        <w:t>a</w:t>
+      </w:r>
+      <w:r>
+        <w:t xml:space="preserve"> higher score than when it</w:t>
+      </w:r>
+      <w:r>
+        <w:t xml:space="preserve"> </w:t>
+      </w:r>
+      <w:r>
+        <w:t xml:space="preserve">declares to be “only take-away”. Similarly, it must avoid that a </w:t>
+      </w:r>
+      <w:r>
+        <w:t>r</w:t>
+      </w:r>
+      <w:r>
+        <w:t>estaurant “a la carte” will receives</w:t>
+      </w:r>
+      <w:r>
+        <w:t xml:space="preserve"> </w:t>
+      </w:r>
+      <w:r>
+        <w:t>a</w:t>
+      </w:r>
+      <w:r>
+        <w:t xml:space="preserve"> higher score when it declares to be a “company canteen”.</w:t>
+      </w:r>
+      <w:r>
+        <w:t xml:space="preserve"> </w:t>
+      </w:r>
+      <w:r>
+        <w:t xml:space="preserve">Provide a classifier for the </w:t>
+      </w:r>
+      <w:r>
+        <w:t>Michelin</w:t>
+      </w:r>
+      <w:r>
+        <w:t xml:space="preserve"> guide’s principal that satisfies all the required features.</w:t>
+      </w:r>
+      <w:r>
+        <w:t xml:space="preserve"> </w:t>
+      </w:r>
+      <w:r>
+        <w:t>You must convince the principal that your approach satisfies the required features, either by</w:t>
+      </w:r>
+      <w:r>
+        <w:t xml:space="preserve"> </w:t>
+      </w:r>
+      <w:r>
+        <w:t>providing a formal proof, or by running massive experiments showing that the required features are</w:t>
+      </w:r>
+      <w:r>
+        <w:t xml:space="preserve"> </w:t>
+      </w:r>
+      <w:r>
+        <w:t>(almost) always met.</w:t>
+      </w:r>
+      <w:r>
+        <w:cr/>
+      </w:r>
+    </w:p>
+    <w:p>
+      <w:pPr>
+        <w:pStyle w:val="Heading3"/>
+        <w:jc w:val="both"/>
+      </w:pPr>
+      <w:bookmarkStart w:id="10" w:name="_Toc76470730"/>
+      <w:r>
+        <w:t>Solution</w:t>
+      </w:r>
+      <w:bookmarkEnd w:id="10"/>
+      <w:r>
+        <w:t xml:space="preserve"> </w:t>
+      </w:r>
+    </w:p>
+    <w:p>
+      <w:pPr>
+        <w:jc w:val="both"/>
+      </w:pPr>
+    </w:p>
+    <w:p>
+      <w:pPr>
+        <w:jc w:val="both"/>
+      </w:pPr>
+      <w:r>
+        <w:t>Proposed solution.</w:t>
+      </w:r>
     </w:p>
     <w:p>
       <w:pPr>
         <w:pStyle w:val="Heading2"/>
         <w:jc w:val="both"/>
       </w:pPr>
-      <w:bookmarkStart w:id="5" w:name="_Toc76470725"/>
-      <w:r>
-        <w:t>Exercise 2</w:t>
-      </w:r>
-      <w:bookmarkEnd w:id="5"/>
+      <w:bookmarkStart w:id="11" w:name="_Toc76470731"/>
+      <w:r>
+        <w:t>Exercise 4</w:t>
+      </w:r>
+      <w:bookmarkEnd w:id="11"/>
       <w:r>
         <w:t xml:space="preserve"> </w:t>
       </w:r>
@@ -2257,7 +3122,7 @@
         <w:jc w:val="both"/>
       </w:pPr>
       <w:r>
-        <w:t xml:space="preserve">Discussion about exercise 2 </w:t>
+        <w:t xml:space="preserve">Discussion about exercise 4 </w:t>
       </w:r>
     </w:p>
     <w:p>
@@ -2270,11 +3135,11 @@
         <w:pStyle w:val="Heading3"/>
         <w:jc w:val="both"/>
       </w:pPr>
-      <w:bookmarkStart w:id="6" w:name="_Toc76470726"/>
+      <w:bookmarkStart w:id="12" w:name="_Toc76470732"/>
       <w:r>
         <w:t>Task</w:t>
       </w:r>
-      <w:bookmarkEnd w:id="6"/>
+      <w:bookmarkEnd w:id="12"/>
       <w:r>
         <w:t xml:space="preserve"> </w:t>
       </w:r>
@@ -2289,405 +3154,7 @@
         <w:jc w:val="both"/>
       </w:pPr>
       <w:r>
-        <w:t>R</w:t>
-      </w:r>
-      <w:r>
-        <w:t>eturn the top 500 nodes (that are approximatively the top 2%) of the Facebook Large Page-Page</w:t>
-      </w:r>
-      <w:r>
-        <w:t xml:space="preserve"> </w:t>
-      </w:r>
-      <w:r>
-        <w:t xml:space="preserve">Network according to each of the following centrality measures: degree, closeness, </w:t>
-      </w:r>
-      <w:r>
-        <w:t>betweenness</w:t>
-      </w:r>
-      <w:r>
-        <w:t>,</w:t>
-      </w:r>
-      <w:r>
-        <w:t xml:space="preserve"> PageRank</w:t>
-      </w:r>
-      <w:r>
-        <w:t>, HITS. For the first three measures you can use the algorithms presented in class. For</w:t>
-      </w:r>
-      <w:r>
-        <w:t xml:space="preserve"> </w:t>
-      </w:r>
-      <w:r>
-        <w:t>PageRank and HITS algorithms you have to provide both a naive and a parallel implementation.</w:t>
-      </w:r>
-      <w:r>
-        <w:t xml:space="preserve"> </w:t>
-      </w:r>
-      <w:r>
-        <w:t xml:space="preserve">As in </w:t>
-      </w:r>
-      <w:r>
-        <w:lastRenderedPageBreak/>
-        <w:t>the previous exercise, you have to optimize your algorithms to make their running times</w:t>
-      </w:r>
-      <w:r>
-        <w:t xml:space="preserve"> </w:t>
-      </w:r>
-      <w:r>
-        <w:t>feasible on a very large network.</w:t>
-      </w:r>
-      <w:r>
-        <w:t xml:space="preserve"> </w:t>
-      </w:r>
-      <w:r>
-        <w:t>For each of the required centrality measures describe which is its best implementation, by taking</w:t>
-      </w:r>
-      <w:r>
-        <w:t xml:space="preserve"> </w:t>
-      </w:r>
-      <w:r>
-        <w:t>into account both the running time and the precision. In particular, for the measures involving the</w:t>
-      </w:r>
-      <w:r>
-        <w:t xml:space="preserve"> </w:t>
-      </w:r>
-      <w:r>
-        <w:t>choice of some parameters, such as PageRank and HITS, discuss of the best choice of parameters.</w:t>
-      </w:r>
-      <w:r>
-        <w:t xml:space="preserve"> </w:t>
-      </w:r>
-      <w:r>
-        <w:t>Compare the results of the different algorithms and discuss about the similarities and the differences</w:t>
-      </w:r>
-      <w:r>
-        <w:t xml:space="preserve"> </w:t>
-      </w:r>
-      <w:r>
-        <w:t>among the returned outcomes.</w:t>
-      </w:r>
-    </w:p>
-    <w:p>
-      <w:pPr>
-        <w:jc w:val="both"/>
-      </w:pPr>
-    </w:p>
-    <w:p>
-      <w:pPr>
-        <w:pStyle w:val="Heading3"/>
-        <w:jc w:val="both"/>
-      </w:pPr>
-      <w:bookmarkStart w:id="7" w:name="_Toc76470727"/>
-      <w:r>
-        <w:t>Solution</w:t>
-      </w:r>
-      <w:bookmarkEnd w:id="7"/>
-    </w:p>
-    <w:p>
-      <w:pPr>
-        <w:jc w:val="both"/>
-      </w:pPr>
-    </w:p>
-    <w:p>
-      <w:pPr>
-        <w:jc w:val="both"/>
-      </w:pPr>
-      <w:r>
-        <w:t xml:space="preserve">Proposed solution. </w:t>
-      </w:r>
-    </w:p>
-    <w:p>
-      <w:pPr>
-        <w:jc w:val="both"/>
-      </w:pPr>
-    </w:p>
-    <w:p>
-      <w:pPr>
-        <w:pStyle w:val="Heading2"/>
-        <w:jc w:val="both"/>
-      </w:pPr>
-      <w:bookmarkStart w:id="8" w:name="_Toc76470728"/>
-      <w:r>
-        <w:t>Exercise 3</w:t>
-      </w:r>
-      <w:bookmarkEnd w:id="8"/>
-      <w:r>
-        <w:t xml:space="preserve"> </w:t>
-      </w:r>
-    </w:p>
-    <w:p>
-      <w:pPr>
-        <w:jc w:val="both"/>
-      </w:pPr>
-    </w:p>
-    <w:p>
-      <w:pPr>
-        <w:jc w:val="both"/>
-      </w:pPr>
-      <w:r>
-        <w:t xml:space="preserve">Discussion about exercise 3 </w:t>
-      </w:r>
-    </w:p>
-    <w:p>
-      <w:pPr>
-        <w:jc w:val="both"/>
-      </w:pPr>
-    </w:p>
-    <w:p>
-      <w:pPr>
-        <w:pStyle w:val="Heading3"/>
-        <w:jc w:val="both"/>
-      </w:pPr>
-      <w:bookmarkStart w:id="9" w:name="_Toc76470729"/>
-      <w:r>
-        <w:t>Task</w:t>
-      </w:r>
-      <w:bookmarkEnd w:id="9"/>
-      <w:r>
-        <w:t xml:space="preserve"> </w:t>
-      </w:r>
-    </w:p>
-    <w:p>
-      <w:pPr>
-        <w:jc w:val="both"/>
-      </w:pPr>
-    </w:p>
-    <w:p>
-      <w:pPr>
-        <w:jc w:val="both"/>
-      </w:pPr>
-      <w:r>
-        <w:t>C</w:t>
-      </w:r>
-      <w:r>
-        <w:t>onsider the following scenario. A restaurant is evaluated by a reviewer with respect to three</w:t>
-      </w:r>
-      <w:r>
-        <w:t xml:space="preserve"> </w:t>
-      </w:r>
-      <w:r>
-        <w:t>features: Food, Service, and Value. For each of these features the reviewer can assign from 0 to 5</w:t>
-      </w:r>
-    </w:p>
-    <w:p>
-      <w:pPr>
-        <w:jc w:val="both"/>
-      </w:pPr>
-      <w:r>
-        <w:t>points. Observe that not all the restaurants can be evaluated with respect to all the features. Indeed, even if</w:t>
-      </w:r>
-      <w:r>
-        <w:t xml:space="preserve"> </w:t>
-      </w:r>
-      <w:r>
-        <w:t>all restaurants must be always evaluated on food. a restaurant that only offers take-away service</w:t>
-      </w:r>
-      <w:r>
-        <w:t xml:space="preserve"> </w:t>
-      </w:r>
-      <w:r>
-        <w:t>cannot be evaluated about service. Similarly, a restaurant that only runs as company canteen cannot</w:t>
-      </w:r>
-      <w:r>
-        <w:t xml:space="preserve"> </w:t>
-      </w:r>
-      <w:r>
-        <w:t>be evaluated about value.</w:t>
-      </w:r>
-      <w:r>
-        <w:t xml:space="preserve"> </w:t>
-      </w:r>
-      <w:r>
-        <w:t xml:space="preserve">The </w:t>
-      </w:r>
-      <w:r>
-        <w:t>Michelin</w:t>
-      </w:r>
-      <w:r>
-        <w:t xml:space="preserve"> guide must assign a score to each restaurant. Three scores are possible: one star, two</w:t>
-      </w:r>
-      <w:r>
-        <w:t xml:space="preserve"> </w:t>
-      </w:r>
-      <w:r>
-        <w:t xml:space="preserve">stars, three stars. This year, the </w:t>
-      </w:r>
-      <w:r>
-        <w:t>Michelin</w:t>
-      </w:r>
-      <w:r>
-        <w:t xml:space="preserve"> guide’s principal has decided to not use his expensive</w:t>
-      </w:r>
-      <w:r>
-        <w:t xml:space="preserve"> </w:t>
-      </w:r>
-      <w:r>
-        <w:t xml:space="preserve">team of experts to </w:t>
-      </w:r>
-      <w:r>
-        <w:t>evaluate</w:t>
-      </w:r>
-      <w:r>
-        <w:t xml:space="preserve"> the restaurants, but to run an algorithm that, taken in input the scoring</w:t>
-      </w:r>
-      <w:r>
-        <w:t xml:space="preserve"> </w:t>
-      </w:r>
-      <w:r>
-        <w:t>assigned by the experts in the past, and some new reviews, assigns the scores. However, the</w:t>
-      </w:r>
-      <w:r>
-        <w:t xml:space="preserve"> </w:t>
-      </w:r>
-      <w:r>
-        <w:t xml:space="preserve">algorithm must avoid that a restaurant “with service” will receive </w:t>
-      </w:r>
-      <w:r>
-        <w:t>a</w:t>
-      </w:r>
-      <w:r>
-        <w:t xml:space="preserve"> higher score than when it</w:t>
-      </w:r>
-      <w:r>
-        <w:t xml:space="preserve"> </w:t>
-      </w:r>
-      <w:r>
-        <w:t xml:space="preserve">declares to be “only take-away”. Similarly, it must avoid that a </w:t>
-      </w:r>
-      <w:r>
-        <w:t>r</w:t>
-      </w:r>
-      <w:r>
-        <w:t>estaurant “a la carte” will receives</w:t>
-      </w:r>
-      <w:r>
-        <w:t xml:space="preserve"> </w:t>
-      </w:r>
-      <w:r>
-        <w:t>a</w:t>
-      </w:r>
-      <w:r>
-        <w:t xml:space="preserve"> higher score when it declares to be a “company canteen”.</w:t>
-      </w:r>
-      <w:r>
-        <w:t xml:space="preserve"> </w:t>
-      </w:r>
-      <w:r>
-        <w:t xml:space="preserve">Provide a classifier for the </w:t>
-      </w:r>
-      <w:r>
-        <w:t>Michelin</w:t>
-      </w:r>
-      <w:r>
-        <w:t xml:space="preserve"> guide’s principal that satisfies all the required features.</w:t>
-      </w:r>
-      <w:r>
-        <w:t xml:space="preserve"> </w:t>
-      </w:r>
-      <w:r>
-        <w:t>You must convince the principal that your approach satisfies the required features, either by</w:t>
-      </w:r>
-      <w:r>
-        <w:t xml:space="preserve"> </w:t>
-      </w:r>
-      <w:r>
-        <w:t>providing a formal proof, or by running massive experiments showing that the required features are</w:t>
-      </w:r>
-      <w:r>
-        <w:t xml:space="preserve"> </w:t>
-      </w:r>
-      <w:r>
-        <w:t>(almost) always met.</w:t>
-      </w:r>
-      <w:r>
-        <w:cr/>
-      </w:r>
-    </w:p>
-    <w:p>
-      <w:pPr>
-        <w:pStyle w:val="Heading3"/>
-        <w:jc w:val="both"/>
-      </w:pPr>
-      <w:bookmarkStart w:id="10" w:name="_Toc76470730"/>
-      <w:r>
-        <w:t>Solution</w:t>
-      </w:r>
-      <w:bookmarkEnd w:id="10"/>
-      <w:r>
-        <w:t xml:space="preserve"> </w:t>
-      </w:r>
-    </w:p>
-    <w:p>
-      <w:pPr>
-        <w:jc w:val="both"/>
-      </w:pPr>
-    </w:p>
-    <w:p>
-      <w:pPr>
-        <w:jc w:val="both"/>
-      </w:pPr>
-      <w:r>
-        <w:t>Proposed solution.</w:t>
-      </w:r>
-    </w:p>
-    <w:p>
-      <w:pPr>
-        <w:pStyle w:val="Heading2"/>
-        <w:jc w:val="both"/>
-      </w:pPr>
-      <w:bookmarkStart w:id="11" w:name="_Toc76470731"/>
-      <w:r>
-        <w:t>Exercise 4</w:t>
-      </w:r>
-      <w:bookmarkEnd w:id="11"/>
-      <w:r>
-        <w:t xml:space="preserve"> </w:t>
-      </w:r>
-    </w:p>
-    <w:p>
-      <w:pPr>
-        <w:jc w:val="both"/>
-      </w:pPr>
-    </w:p>
-    <w:p>
-      <w:pPr>
-        <w:jc w:val="both"/>
-      </w:pPr>
-      <w:r>
-        <w:t xml:space="preserve">Discussion about exercise 4 </w:t>
-      </w:r>
-    </w:p>
-    <w:p>
-      <w:pPr>
-        <w:jc w:val="both"/>
-      </w:pPr>
-    </w:p>
-    <w:p>
-      <w:pPr>
-        <w:pStyle w:val="Heading3"/>
-        <w:jc w:val="both"/>
-      </w:pPr>
-      <w:bookmarkStart w:id="12" w:name="_Toc76470732"/>
-      <w:r>
-        <w:t>Task</w:t>
-      </w:r>
-      <w:bookmarkEnd w:id="12"/>
-      <w:r>
-        <w:t xml:space="preserve"> </w:t>
-      </w:r>
-    </w:p>
-    <w:p>
-      <w:pPr>
-        <w:jc w:val="both"/>
-      </w:pPr>
-    </w:p>
-    <w:p>
-      <w:pPr>
-        <w:jc w:val="both"/>
-      </w:pPr>
-      <w:r>
-        <w:t>C</w:t>
-      </w:r>
-      <w:r>
-        <w:t xml:space="preserve">onsider the same setting as in the previous </w:t>
+        <w:t xml:space="preserve">Consider the same setting as in the previous </w:t>
       </w:r>
       <w:r>
         <w:t>exercise but</w:t>
@@ -2871,10 +3338,7 @@
         <w:jc w:val="both"/>
       </w:pPr>
       <w:r>
-        <w:t>I</w:t>
-      </w:r>
-      <w:r>
-        <w:t>mplement the following game-theoretic centrality measures:</w:t>
+        <w:t>Implement the following game-theoretic centrality measures:</w:t>
       </w:r>
     </w:p>
     <w:p>
@@ -2886,13 +3350,8 @@
         </w:numPr>
         <w:jc w:val="both"/>
       </w:pPr>
-      <w:proofErr w:type="spellStart"/>
-      <w:r>
-        <w:t>shapley_degree</w:t>
-      </w:r>
-      <w:proofErr w:type="spellEnd"/>
-      <w:r>
-        <w:t xml:space="preserve">: </w:t>
+      <w:r>
+        <w:t xml:space="preserve">shapley_degree: </w:t>
       </w:r>
     </w:p>
     <w:p>
@@ -2901,25 +3360,7 @@
         <w:jc w:val="both"/>
       </w:pPr>
       <w:r>
-        <w:t>this is the Shapley value for the characteristic function</w:t>
-      </w:r>
-      <w:r>
-        <w:t xml:space="preserve"> </w:t>
-      </w:r>
-      <w:r>
-        <w:t>value(C) = |C| + |N(C)|,</w:t>
-      </w:r>
-      <w:r>
-        <w:t xml:space="preserve"> </w:t>
-      </w:r>
-      <w:r>
-        <w:t xml:space="preserve">where N(C) is the set of nodes outside C with at least one </w:t>
-      </w:r>
-      <w:r>
-        <w:t>neighbour</w:t>
-      </w:r>
-      <w:r>
-        <w:t xml:space="preserve"> in C;</w:t>
+        <w:t>this is the Shapley value for the characteristic function value(C) = |C| + |N(C)|, where N(C) is the set of nodes outside C with at least one neighbour in C;</w:t>
       </w:r>
     </w:p>
     <w:p>
@@ -2937,13 +3378,8 @@
         </w:numPr>
         <w:jc w:val="both"/>
       </w:pPr>
-      <w:proofErr w:type="spellStart"/>
-      <w:r>
-        <w:t>shapley_threshold</w:t>
-      </w:r>
-      <w:proofErr w:type="spellEnd"/>
-      <w:r>
-        <w:t xml:space="preserve">(k): </w:t>
+      <w:r>
+        <w:t xml:space="preserve">shapley_threshold(k): </w:t>
       </w:r>
     </w:p>
     <w:p>
@@ -2952,37 +3388,7 @@
         <w:jc w:val="both"/>
       </w:pPr>
       <w:r>
-        <w:t>this is the Shapley value for the characteristic function</w:t>
-      </w:r>
-      <w:r>
-        <w:t xml:space="preserve"> </w:t>
-      </w:r>
-      <w:r>
-        <w:t>value(C) = |C| + |N(C,</w:t>
-      </w:r>
-      <w:r>
-        <w:t xml:space="preserve"> </w:t>
-      </w:r>
-      <w:r>
-        <w:t>k)|,</w:t>
-      </w:r>
-      <w:r>
-        <w:t xml:space="preserve"> </w:t>
-      </w:r>
-      <w:r>
-        <w:t>where N(C,</w:t>
-      </w:r>
-      <w:r>
-        <w:t xml:space="preserve"> </w:t>
-      </w:r>
-      <w:r>
-        <w:t xml:space="preserve">k) is the set of nodes outside C with at least k </w:t>
-      </w:r>
-      <w:r>
-        <w:t>neighbours</w:t>
-      </w:r>
-      <w:r>
-        <w:t xml:space="preserve"> in C;</w:t>
+        <w:t>this is the Shapley value for the characteristic function value(C) = |C| + |N(C, k)|, where N(C, k) is the set of nodes outside C with at least k neighbours in C;</w:t>
       </w:r>
     </w:p>
     <w:p>
@@ -3000,13 +3406,8 @@
         </w:numPr>
         <w:jc w:val="both"/>
       </w:pPr>
-      <w:proofErr w:type="spellStart"/>
-      <w:r>
-        <w:t>shapley_closeness</w:t>
-      </w:r>
-      <w:proofErr w:type="spellEnd"/>
-      <w:r>
-        <w:t xml:space="preserve">: </w:t>
+      <w:r>
+        <w:t xml:space="preserve">shapley_closeness: </w:t>
       </w:r>
     </w:p>
     <w:p>
@@ -3015,82 +3416,23 @@
         <w:jc w:val="both"/>
       </w:pPr>
       <w:r>
-        <w:t>this is the Shapley value for the characteristic function</w:t>
-      </w:r>
-      <w:r>
-        <w:t xml:space="preserve"> </w:t>
-      </w:r>
-      <w:r>
-        <w:t xml:space="preserve">value(C) = </w:t>
-      </w:r>
-      <w:proofErr w:type="spellStart"/>
-      <w:r>
-        <w:t>Σu</w:t>
-      </w:r>
-      <w:proofErr w:type="spellEnd"/>
-      <w:r>
-        <w:t xml:space="preserve"> 1/</w:t>
-      </w:r>
-      <w:proofErr w:type="spellStart"/>
-      <w:r>
-        <w:t>dist</w:t>
-      </w:r>
-      <w:proofErr w:type="spellEnd"/>
-      <w:r>
-        <w:t>(u,</w:t>
-      </w:r>
-      <w:r>
-        <w:t xml:space="preserve"> </w:t>
-      </w:r>
-      <w:r>
-        <w:t>C),</w:t>
-      </w:r>
-      <w:r>
-        <w:t xml:space="preserve"> </w:t>
-      </w:r>
-      <w:r>
-        <w:t xml:space="preserve"> where </w:t>
-      </w:r>
-      <w:proofErr w:type="spellStart"/>
-      <w:r>
-        <w:t>dist</w:t>
-      </w:r>
-      <w:proofErr w:type="spellEnd"/>
-      <w:r>
-        <w:t>(u,</w:t>
-      </w:r>
-      <w:r>
-        <w:t xml:space="preserve"> </w:t>
-      </w:r>
-      <w:r>
-        <w:t>C) is the minimum distance between u and a node of C.</w:t>
-      </w:r>
-    </w:p>
-    <w:p>
-      <w:pPr>
-        <w:jc w:val="both"/>
-      </w:pPr>
-      <w:r>
-        <w:t>Recall that the naive implementation of Shapley value requires a running time that is exponential in the number of nodes of the network. You are instead required to provide a polynomial time algorithm for the above measures. On the e-learning platform you fill find material that will help you in designing and implementing these algorithms.</w:t>
-      </w:r>
-      <w:r>
-        <w:t xml:space="preserve"> </w:t>
-      </w:r>
-    </w:p>
-    <w:p>
-      <w:pPr>
-        <w:jc w:val="both"/>
-      </w:pPr>
-      <w:r>
-        <w:t xml:space="preserve">Implement also the </w:t>
-      </w:r>
-      <w:proofErr w:type="spellStart"/>
-      <w:r>
-        <w:t>Friedkin</w:t>
-      </w:r>
-      <w:proofErr w:type="spellEnd"/>
-      <w:r>
-        <w:t>-Johnsen (FJ) dynamics, that works as follows:</w:t>
+        <w:t>this is the Shapley value for the characteristic function value(C) = Σu 1/dist(u, C),  where dist(u, C) is the minimum distance between u and a node of C.</w:t>
+      </w:r>
+    </w:p>
+    <w:p>
+      <w:pPr>
+        <w:jc w:val="both"/>
+      </w:pPr>
+      <w:r>
+        <w:t xml:space="preserve">Recall that the naive implementation of Shapley value requires a running time that is exponential in the number of nodes of the network. You are instead required to provide a polynomial time algorithm for the above measures. On the e-learning platform you fill find material that will help you in designing and implementing these algorithms. </w:t>
+      </w:r>
+    </w:p>
+    <w:p>
+      <w:pPr>
+        <w:jc w:val="both"/>
+      </w:pPr>
+      <w:r>
+        <w:t>Implement also the Friedkin-Johnsen (FJ) dynamics, that works as follows:</w:t>
       </w:r>
     </w:p>
     <w:p>
@@ -3103,23 +3445,7 @@
         <w:jc w:val="both"/>
       </w:pPr>
       <w:r>
-        <w:t xml:space="preserve">each node u has a private belief </w:t>
-      </w:r>
-      <w:proofErr w:type="spellStart"/>
-      <w:r>
-        <w:t>bu</w:t>
-      </w:r>
-      <w:proofErr w:type="spellEnd"/>
-      <w:r>
-        <w:t xml:space="preserve"> in [0, 1] and a stubbornness value </w:t>
-      </w:r>
-      <w:proofErr w:type="spellStart"/>
-      <w:r>
-        <w:t>su</w:t>
-      </w:r>
-      <w:proofErr w:type="spellEnd"/>
-      <w:r>
-        <w:t xml:space="preserve"> in [0,1];</w:t>
+        <w:t>each node u has a private belief bu in [0, 1] and a stubbornness value su in [0,1];</w:t>
       </w:r>
     </w:p>
     <w:p>
@@ -3132,10 +3458,7 @@
         <w:jc w:val="both"/>
       </w:pPr>
       <w:r>
-        <w:t>at each time step t each node publicizes an opinion xu(t) in [0,1] where</w:t>
-      </w:r>
-      <w:r>
-        <w:t>:</w:t>
+        <w:t>at each time step t each node publicizes an opinion xu(t) in [0,1] where:</w:t>
       </w:r>
     </w:p>
     <w:p>
@@ -3148,18 +3471,7 @@
         <w:jc w:val="both"/>
       </w:pPr>
       <w:r>
-        <w:t>xu(</w:t>
-      </w:r>
-      <w:r>
-        <w:t xml:space="preserve">0) = </w:t>
-      </w:r>
-      <w:proofErr w:type="spellStart"/>
-      <w:r>
-        <w:t>bu</w:t>
-      </w:r>
-      <w:proofErr w:type="spellEnd"/>
-      <w:r>
-        <w:t>, i.e., the initial opinion is exactly its belief;</w:t>
+        <w:t>xu(0) = bu, i.e., the initial opinion is exactly its belief;</w:t>
       </w:r>
     </w:p>
     <w:p>
@@ -3172,60 +3484,15 @@
         <w:jc w:val="both"/>
       </w:pPr>
       <w:r>
-        <w:t xml:space="preserve">xu(t) = </w:t>
-      </w:r>
-      <w:proofErr w:type="spellStart"/>
-      <w:r>
-        <w:t>su</w:t>
-      </w:r>
-      <w:proofErr w:type="spellEnd"/>
-      <w:r>
-        <w:t xml:space="preserve"> </w:t>
-      </w:r>
-      <w:proofErr w:type="spellStart"/>
-      <w:r>
-        <w:t>bu</w:t>
-      </w:r>
-      <w:proofErr w:type="spellEnd"/>
-      <w:r>
-        <w:t xml:space="preserve"> + (1-su) </w:t>
-      </w:r>
-      <w:proofErr w:type="spellStart"/>
-      <w:r>
-        <w:t>sumv</w:t>
-      </w:r>
-      <w:proofErr w:type="spellEnd"/>
-      <w:r>
-        <w:t xml:space="preserve"> in N(u) 1/N(u) xv(t-1), i.e., the opinion at time t is a weighted average of the private belief and of the opinion publicized by its </w:t>
-      </w:r>
-      <w:r>
-        <w:t>neighbours</w:t>
-      </w:r>
-      <w:r>
-        <w:t xml:space="preserve"> at the previous step.</w:t>
-      </w:r>
-    </w:p>
-    <w:p>
-      <w:pPr>
-        <w:jc w:val="both"/>
-      </w:pPr>
-      <w:r>
-        <w:t xml:space="preserve">Does </w:t>
-      </w:r>
-      <w:r>
-        <w:t>these dynamics</w:t>
-      </w:r>
-      <w:r>
-        <w:t xml:space="preserve"> converge to a stable state (i.e., a state in which no agent </w:t>
-      </w:r>
-      <w:r>
-        <w:t>updates</w:t>
-      </w:r>
-      <w:r>
-        <w:t xml:space="preserve"> her opinion – you may assume a finite precision for opinion of at most 5 decimal digits)? Provide either a formal proof or experimental evidence for your </w:t>
-      </w:r>
-      <w:r>
-        <w:t>answer.</w:t>
+        <w:t>xu(t) = su bu + (1-su) sumv in N(u) 1/N(u) xv(t-1), i.e., the opinion at time t is a weighted average of the private belief and of the opinion publicized by its neighbours at the previous step.</w:t>
+      </w:r>
+    </w:p>
+    <w:p>
+      <w:pPr>
+        <w:jc w:val="both"/>
+      </w:pPr>
+      <w:r>
+        <w:t>Does these dynamics converge to a stable state (i.e., a state in which no agent updates her opinion – you may assume a finite precision for opinion of at most 5 decimal digits)? Provide either a formal proof or experimental evidence for your answer.</w:t>
       </w:r>
     </w:p>
     <w:p>
@@ -3305,223 +3572,103 @@
         <w:jc w:val="both"/>
       </w:pPr>
       <w:r>
-        <w:t xml:space="preserve">Consider the network N represented in the file </w:t>
-      </w:r>
-      <w:proofErr w:type="spellStart"/>
-      <w:r>
-        <w:t>net_x</w:t>
-      </w:r>
-      <w:proofErr w:type="spellEnd"/>
-      <w:r>
-        <w:t>, that has been generated with one of the network models seen during the course.</w:t>
-      </w:r>
-    </w:p>
-    <w:p>
-      <w:pPr>
-        <w:jc w:val="both"/>
-      </w:pPr>
-      <w:r>
-        <w:t xml:space="preserve">You have to </w:t>
-      </w:r>
-      <w:r>
-        <w:t>analyse</w:t>
-      </w:r>
-      <w:r>
-        <w:t xml:space="preserve"> the network N and guess which model has been used for creating it.</w:t>
-      </w:r>
+        <w:t>Consider the network N represented in the file net_x, that has been generated with one of the network models seen during the course.</w:t>
+      </w:r>
+    </w:p>
+    <w:p>
+      <w:pPr>
+        <w:jc w:val="both"/>
+      </w:pPr>
+      <w:r>
+        <w:t xml:space="preserve">You have to analyse the network N and guess which model has been used for creating it. Your guess has to be supported by an appropriate set of experiments to confirm that networks generated with the proposed model have characteristics similar to N (note that you have to guess also the parameters of the model). </w:t>
+      </w:r>
+    </w:p>
+    <w:p>
+      <w:pPr>
+        <w:jc w:val="both"/>
+      </w:pPr>
+      <w:r>
+        <w:t xml:space="preserve">During the discussion of the project, you will be asked to motivate your guess. Motivations may be related to both theoretical properties of the models seen during the course (e.g., “I analysed the provided network and I observed that its node degree distribution follows a power law. Hence, I conclude that it is not possible that the graph has been generated with a model random(n,p).”), and to experimental evidence (e.g., “I generated a lot of random graphs with p = 1/3, and none of them had similar properties as the provided network. Hence I conclude that it is improbable that the graph is random(n, 1/3)”). </w:t>
+      </w:r>
+    </w:p>
+    <w:p>
+      <w:pPr>
+        <w:jc w:val="both"/>
+      </w:pPr>
+      <w:r>
+        <w:t>A bonus point will be assigned to all the components of the groups that correctly guessed the model (and parameters) used to generate N.</w:t>
+      </w:r>
+    </w:p>
+    <w:p/>
+    <w:p>
+      <w:pPr>
+        <w:pStyle w:val="Heading3"/>
+      </w:pPr>
+      <w:bookmarkStart w:id="20" w:name="_Toc76470740"/>
+      <w:r>
+        <w:t>Solution</w:t>
+      </w:r>
+      <w:bookmarkEnd w:id="20"/>
       <w:r>
         <w:t xml:space="preserve"> </w:t>
       </w:r>
-      <w:r>
-        <w:t>Your guess has to be supported by an appropriate set of experiments to confirm that networks</w:t>
-      </w:r>
+    </w:p>
+    <w:p/>
+    <w:p>
+      <w:r>
+        <w:t xml:space="preserve">Proposed solution. </w:t>
+      </w:r>
+    </w:p>
+    <w:p/>
+    <w:p>
+      <w:pPr>
+        <w:pStyle w:val="Heading2"/>
+        <w:jc w:val="both"/>
+      </w:pPr>
+      <w:bookmarkStart w:id="21" w:name="_Toc76470741"/>
+      <w:r>
+        <w:t>Exercise 3</w:t>
+      </w:r>
+      <w:bookmarkEnd w:id="21"/>
+    </w:p>
+    <w:p>
+      <w:pPr>
+        <w:jc w:val="both"/>
+      </w:pPr>
+    </w:p>
+    <w:p>
+      <w:pPr>
+        <w:jc w:val="both"/>
+      </w:pPr>
+      <w:r>
+        <w:t xml:space="preserve">Discussion about exercise 3 </w:t>
+      </w:r>
+    </w:p>
+    <w:p>
+      <w:pPr>
+        <w:jc w:val="both"/>
+      </w:pPr>
+    </w:p>
+    <w:p>
+      <w:pPr>
+        <w:pStyle w:val="Heading3"/>
+      </w:pPr>
+      <w:bookmarkStart w:id="22" w:name="_Toc76470742"/>
+      <w:r>
+        <w:t>Task</w:t>
+      </w:r>
+      <w:bookmarkEnd w:id="22"/>
       <w:r>
         <w:t xml:space="preserve"> </w:t>
       </w:r>
-      <w:r>
-        <w:t>generated with the proposed model have characteristics similar to N (note that you have to guess</w:t>
-      </w:r>
-      <w:r>
-        <w:t xml:space="preserve"> </w:t>
-      </w:r>
-      <w:r>
-        <w:t>also the parameters of the model).</w:t>
-      </w:r>
-      <w:r>
-        <w:t xml:space="preserve"> </w:t>
-      </w:r>
-    </w:p>
-    <w:p>
-      <w:pPr>
-        <w:jc w:val="both"/>
-      </w:pPr>
-      <w:r>
-        <w:t>During the discussion of the project, you will be asked to motivate your guess. Motivations may</w:t>
-      </w:r>
-      <w:r>
-        <w:t xml:space="preserve"> </w:t>
-      </w:r>
-      <w:r>
-        <w:t xml:space="preserve">be related to both theoretical properties of the models seen during the course (e.g., “I </w:t>
-      </w:r>
-      <w:r>
-        <w:t xml:space="preserve">analysed </w:t>
-      </w:r>
-      <w:r>
-        <w:t>the provided network and I observed that its node degree distribution follows a power law. Hence,</w:t>
-      </w:r>
-      <w:r>
-        <w:t xml:space="preserve"> </w:t>
-      </w:r>
-      <w:r>
-        <w:t>I conclude that it is not possible that the graph has been generated with a model random(</w:t>
-      </w:r>
-      <w:proofErr w:type="spellStart"/>
-      <w:r>
-        <w:t>n,p</w:t>
-      </w:r>
-      <w:proofErr w:type="spellEnd"/>
-      <w:r>
-        <w:t>).”),</w:t>
-      </w:r>
-      <w:r>
-        <w:t xml:space="preserve"> </w:t>
-      </w:r>
-      <w:r>
-        <w:t>and to experimental evidence (e.g., “I generated a lot of random graphs with p = 1/3, and none of</w:t>
-      </w:r>
-      <w:r>
-        <w:t xml:space="preserve"> </w:t>
-      </w:r>
-      <w:r>
-        <w:t>them had similar properties as the provided network. Hence I conclude that it is improbable that</w:t>
-      </w:r>
-      <w:r>
-        <w:t xml:space="preserve"> </w:t>
-      </w:r>
-      <w:r>
-        <w:t>the graph is random(n, 1/3)”).</w:t>
-      </w:r>
-      <w:r>
-        <w:t xml:space="preserve"> </w:t>
-      </w:r>
-    </w:p>
-    <w:p>
-      <w:pPr>
-        <w:jc w:val="both"/>
-      </w:pPr>
-      <w:r>
-        <w:t xml:space="preserve">A bonus point will be assigned to all the components of the groups that </w:t>
-      </w:r>
-      <w:r>
-        <w:t>correctly guessed</w:t>
-      </w:r>
-      <w:r>
-        <w:t xml:space="preserve"> the model</w:t>
-      </w:r>
-      <w:r>
-        <w:t xml:space="preserve"> </w:t>
-      </w:r>
-      <w:r>
-        <w:t>(and parameters) used to generate N.</w:t>
-      </w:r>
     </w:p>
     <w:p/>
     <w:p>
       <w:pPr>
-        <w:pStyle w:val="Heading3"/>
-      </w:pPr>
-      <w:bookmarkStart w:id="20" w:name="_Toc76470740"/>
-      <w:r>
-        <w:t>Solution</w:t>
-      </w:r>
-      <w:bookmarkEnd w:id="20"/>
-      <w:r>
-        <w:t xml:space="preserve"> </w:t>
-      </w:r>
-    </w:p>
-    <w:p/>
-    <w:p>
-      <w:r>
-        <w:t xml:space="preserve">Proposed solution. </w:t>
-      </w:r>
-    </w:p>
-    <w:p/>
-    <w:p>
-      <w:pPr>
-        <w:pStyle w:val="Heading2"/>
-        <w:jc w:val="both"/>
-      </w:pPr>
-      <w:bookmarkStart w:id="21" w:name="_Toc76470741"/>
-      <w:r>
-        <w:t>Exercise 3</w:t>
-      </w:r>
-      <w:bookmarkEnd w:id="21"/>
-    </w:p>
-    <w:p>
-      <w:pPr>
-        <w:jc w:val="both"/>
-      </w:pPr>
-    </w:p>
-    <w:p>
-      <w:pPr>
-        <w:jc w:val="both"/>
-      </w:pPr>
-      <w:r>
-        <w:t xml:space="preserve">Discussion about exercise 3 </w:t>
-      </w:r>
-    </w:p>
-    <w:p>
-      <w:pPr>
-        <w:jc w:val="both"/>
-      </w:pPr>
-    </w:p>
-    <w:p>
-      <w:pPr>
-        <w:pStyle w:val="Heading3"/>
-      </w:pPr>
-      <w:bookmarkStart w:id="22" w:name="_Toc76470742"/>
-      <w:r>
-        <w:t>Task</w:t>
-      </w:r>
-      <w:bookmarkEnd w:id="22"/>
-      <w:r>
-        <w:t xml:space="preserve"> </w:t>
-      </w:r>
-    </w:p>
-    <w:p/>
-    <w:p>
-      <w:pPr>
-        <w:jc w:val="both"/>
-      </w:pPr>
-      <w:r>
-        <w:t xml:space="preserve">Suppose there is an </w:t>
-      </w:r>
-      <w:r>
-        <w:t xml:space="preserve">election </w:t>
-      </w:r>
-      <w:r>
-        <w:t xml:space="preserve">and the voters are connected through a social network. G = (V, E). Suppose </w:t>
-      </w:r>
-      <w:r>
-        <w:t>that</w:t>
-      </w:r>
-      <w:r>
-        <w:t xml:space="preserve"> there are n voters, represented by the nodes of the graph G, and m candidates. Each </w:t>
-      </w:r>
-      <w:r>
-        <w:t>c</w:t>
-      </w:r>
-      <w:r>
-        <w:t xml:space="preserve">andidate </w:t>
-      </w:r>
-      <w:proofErr w:type="spellStart"/>
-      <w:r>
-        <w:t>i</w:t>
-      </w:r>
-      <w:proofErr w:type="spellEnd"/>
-      <w:r>
-        <w:t xml:space="preserve"> has a position pi in [0,1] that represents her political tendency (for example, a candidate </w:t>
+        <w:jc w:val="both"/>
+      </w:pPr>
+      <w:r>
+        <w:t xml:space="preserve">Suppose there is an election and the voters are connected through a social network. G = (V, E). Suppose that there are n voters, represented by the nodes of the graph G, and m candidates. Each candidate i has a position pi in [0,1] that represents her political tendency (for example, a candidate </w:t>
       </w:r>
       <w:r>
         <w:lastRenderedPageBreak/>
@@ -3533,122 +3680,39 @@
         <w:jc w:val="both"/>
       </w:pPr>
       <w:r>
-        <w:t xml:space="preserve">Each voter u has single-peaked preferences with peak in </w:t>
-      </w:r>
-      <w:proofErr w:type="spellStart"/>
-      <w:r>
-        <w:t>bu</w:t>
-      </w:r>
-      <w:proofErr w:type="spellEnd"/>
-      <w:r>
-        <w:t xml:space="preserve">, i.e., she ranks candidates according to the distance of their positions from </w:t>
-      </w:r>
-      <w:proofErr w:type="spellStart"/>
-      <w:r>
-        <w:t>bu</w:t>
-      </w:r>
-      <w:proofErr w:type="spellEnd"/>
-      <w:r>
-        <w:t xml:space="preserve">, by breaking possible ties in </w:t>
-      </w:r>
-      <w:r>
-        <w:t>favour</w:t>
-      </w:r>
-      <w:r>
-        <w:t xml:space="preserve"> of the candidate on </w:t>
-      </w:r>
-      <w:r>
-        <w:t>the</w:t>
-      </w:r>
-      <w:r>
-        <w:t xml:space="preserve"> left</w:t>
-      </w:r>
-      <w:r>
-        <w:t xml:space="preserve"> </w:t>
-      </w:r>
-      <w:r>
-        <w:t xml:space="preserve">of </w:t>
-      </w:r>
-      <w:proofErr w:type="spellStart"/>
-      <w:r>
-        <w:t>bu</w:t>
-      </w:r>
-      <w:proofErr w:type="spellEnd"/>
-      <w:r>
-        <w:t xml:space="preserve"> (thus, the most preferred candidate is the one whose position is closest to </w:t>
-      </w:r>
-      <w:proofErr w:type="spellStart"/>
-      <w:r>
-        <w:t>bu</w:t>
-      </w:r>
-      <w:proofErr w:type="spellEnd"/>
-      <w:r>
-        <w:t>, the second most preferred candidate is the one with the second closest position and so on).</w:t>
-      </w:r>
-      <w:r>
-        <w:t xml:space="preserve"> </w:t>
-      </w:r>
-    </w:p>
-    <w:p>
-      <w:pPr>
-        <w:jc w:val="both"/>
-      </w:pPr>
-      <w:r>
-        <w:t>The election occurs according to a plurality voting rule (see lesson about voting for a definition).</w:t>
-      </w:r>
-      <w:r>
-        <w:t xml:space="preserve"> </w:t>
-      </w:r>
-      <w:r>
-        <w:t xml:space="preserve">We call an election truthful if each voter u votes for the candidate closest to her peak bu. </w:t>
-      </w:r>
-      <w:r>
-        <w:t xml:space="preserve"> </w:t>
-      </w:r>
-    </w:p>
-    <w:p>
-      <w:pPr>
-        <w:jc w:val="both"/>
-      </w:pPr>
-      <w:r>
-        <w:t xml:space="preserve">On the other hand, a voter can be influenced by opinion campaigns run over the social network and she could be induced to vote a candidate different from her </w:t>
-      </w:r>
-      <w:r>
-        <w:t>favourite</w:t>
-      </w:r>
-      <w:r>
-        <w:t xml:space="preserve"> </w:t>
-      </w:r>
-      <w:r>
-        <w:t>one. Specifically</w:t>
-      </w:r>
-      <w:r>
-        <w:t xml:space="preserve">, we consider a manipulator that wants to improve the outcome of a given candidate c. To this aim the manipulator can select at most B voters (in the following called seeds), alter their peaks and use their influence to induce a change in the votes expressed by other voters. </w:t>
-      </w:r>
-    </w:p>
-    <w:p>
-      <w:pPr>
-        <w:jc w:val="both"/>
-      </w:pPr>
-      <w:r>
-        <w:t xml:space="preserve">We assume that the voting opinions diffuse over the network according to a </w:t>
-      </w:r>
-      <w:r>
-        <w:t>FJ dynamic</w:t>
-      </w:r>
-      <w:r>
-        <w:t>.</w:t>
-      </w:r>
-    </w:p>
-    <w:p>
-      <w:pPr>
-        <w:jc w:val="both"/>
-      </w:pPr>
-      <w:r>
-        <w:t xml:space="preserve"> Specifically, if S is the set of at most B seeds chosen by the manipulator, then</w:t>
-      </w:r>
-      <w:r>
-        <w:t>:</w:t>
+        <w:t xml:space="preserve">Each voter u has single-peaked preferences with peak in bu, i.e., she ranks candidates according to the distance of their positions from bu, by breaking possible ties in favour of the candidate on the left of bu (thus, the most preferred candidate is the one whose position is closest to bu, the second most preferred candidate is the one with the second closest position and so on). </w:t>
+      </w:r>
+    </w:p>
+    <w:p>
+      <w:pPr>
+        <w:jc w:val="both"/>
+      </w:pPr>
+      <w:r>
+        <w:t xml:space="preserve">The election occurs according to a plurality voting rule (see lesson about voting for a definition). We call an election truthful if each voter u votes for the candidate closest to her peak bu.  </w:t>
+      </w:r>
+    </w:p>
+    <w:p>
+      <w:pPr>
+        <w:jc w:val="both"/>
+      </w:pPr>
+      <w:r>
+        <w:t xml:space="preserve">On the other hand, a voter can be influenced by opinion campaigns run over the social network and she could be induced to vote a candidate different from her favourite one. Specifically, we consider a manipulator that wants to improve the outcome of a given candidate c. To this aim the manipulator can select at most B voters (in the following called seeds), alter their peaks and use their influence to induce a change in the votes expressed by other voters. </w:t>
+      </w:r>
+    </w:p>
+    <w:p>
+      <w:pPr>
+        <w:jc w:val="both"/>
+      </w:pPr>
+      <w:r>
+        <w:t>We assume that the voting opinions diffuse over the network according to a FJ dynamic.</w:t>
+      </w:r>
+    </w:p>
+    <w:p>
+      <w:pPr>
+        <w:jc w:val="both"/>
+      </w:pPr>
+      <w:r>
+        <w:t xml:space="preserve"> Specifically, if S is the set of at most B seeds chosen by the manipulator, then:</w:t>
       </w:r>
     </w:p>
     <w:p>
@@ -3661,23 +3725,7 @@
         <w:jc w:val="both"/>
       </w:pPr>
       <w:r>
-        <w:t xml:space="preserve">Set xu(0) = </w:t>
-      </w:r>
-      <w:proofErr w:type="spellStart"/>
-      <w:r>
-        <w:t>bu</w:t>
-      </w:r>
-      <w:proofErr w:type="spellEnd"/>
-      <w:r>
-        <w:t xml:space="preserve">, and </w:t>
-      </w:r>
-      <w:proofErr w:type="spellStart"/>
-      <w:r>
-        <w:t>su</w:t>
-      </w:r>
-      <w:proofErr w:type="spellEnd"/>
-      <w:r>
-        <w:t>=1/2 for every u not in S</w:t>
+        <w:t>Set xu(0) = bu, and su=1/2 for every u not in S</w:t>
       </w:r>
     </w:p>
     <w:p>
@@ -3690,47 +3738,7 @@
         <w:jc w:val="both"/>
       </w:pPr>
       <w:r>
-        <w:t xml:space="preserve">For u in S, let </w:t>
-      </w:r>
-      <w:proofErr w:type="spellStart"/>
-      <w:r>
-        <w:t>bu</w:t>
-      </w:r>
-      <w:proofErr w:type="spellEnd"/>
-      <w:r>
-        <w:t xml:space="preserve"> = </w:t>
-      </w:r>
-      <w:proofErr w:type="spellStart"/>
-      <w:r>
-        <w:t>b’u</w:t>
-      </w:r>
-      <w:proofErr w:type="spellEnd"/>
-      <w:r>
-        <w:t xml:space="preserve">, where </w:t>
-      </w:r>
-      <w:proofErr w:type="spellStart"/>
-      <w:r>
-        <w:t>b’u</w:t>
-      </w:r>
-      <w:proofErr w:type="spellEnd"/>
-      <w:r>
-        <w:t xml:space="preserve"> is defined by the manipulator, and set xu(0) = </w:t>
-      </w:r>
-      <w:proofErr w:type="spellStart"/>
-      <w:r>
-        <w:t>bu</w:t>
-      </w:r>
-      <w:proofErr w:type="spellEnd"/>
-      <w:r>
-        <w:t xml:space="preserve">, and </w:t>
-      </w:r>
-      <w:proofErr w:type="spellStart"/>
-      <w:r>
-        <w:t>su</w:t>
-      </w:r>
-      <w:proofErr w:type="spellEnd"/>
-      <w:r>
-        <w:t>=1</w:t>
+        <w:t>For u in S, let bu = b’u, where b’u is defined by the manipulator, and set xu(0) = bu, and su=1</w:t>
       </w:r>
     </w:p>
     <w:p>
@@ -3756,15 +3764,7 @@
         <w:jc w:val="both"/>
       </w:pPr>
       <w:r>
-        <w:t xml:space="preserve">Once the dynamics reaches the equilibrium at time step t, update the preferences of voters by setting the peak </w:t>
-      </w:r>
-      <w:proofErr w:type="spellStart"/>
-      <w:r>
-        <w:t>pu</w:t>
-      </w:r>
-      <w:proofErr w:type="spellEnd"/>
-      <w:r>
-        <w:t xml:space="preserve"> = xu(t)</w:t>
+        <w:t>Once the dynamics reaches the equilibrium at time step t, update the preferences of voters by setting the peak pu = xu(t)</w:t>
       </w:r>
     </w:p>
     <w:p>
@@ -3777,31 +3777,15 @@
         <w:jc w:val="both"/>
       </w:pPr>
       <w:r>
-        <w:t xml:space="preserve">Re-run the election with voter’s peaks in </w:t>
-      </w:r>
-      <w:proofErr w:type="spellStart"/>
-      <w:r>
-        <w:t>pu</w:t>
-      </w:r>
-      <w:proofErr w:type="spellEnd"/>
-      <w:r>
-        <w:t>. We call this election manipulated.</w:t>
-      </w:r>
-    </w:p>
-    <w:p>
-      <w:pPr>
-        <w:jc w:val="both"/>
-      </w:pPr>
-      <w:r>
-        <w:t xml:space="preserve">You have to design an algorithm that, given a network G, a set of m candidates with their positions (p1, …, pm), a special candidate c, a budget B, and the initial peaks of all the voters (b1, …, bn), returns a set S of at most B seeds and a peak value </w:t>
-      </w:r>
-      <w:proofErr w:type="spellStart"/>
-      <w:r>
-        <w:t>b’u</w:t>
-      </w:r>
-      <w:proofErr w:type="spellEnd"/>
-      <w:r>
-        <w:t xml:space="preserve"> for each seed u in S, such that the difference between the number of votes obtained by the candidate c in the manipulated election and the truthful one is maximized. </w:t>
+        <w:t>Re-run the election with voter’s peaks in pu. We call this election manipulated.</w:t>
+      </w:r>
+    </w:p>
+    <w:p>
+      <w:pPr>
+        <w:jc w:val="both"/>
+      </w:pPr>
+      <w:r>
+        <w:t xml:space="preserve">You have to design an algorithm that, given a network G, a set of m candidates with their positions (p1, …, pm), a special candidate c, a budget B, and the initial peaks of all the voters (b1, …, bn), returns a set S of at most B seeds and a peak value b’u for each seed u in S, such that the difference between the number of votes obtained by the candidate c in the manipulated election and the truthful one is maximized. </w:t>
       </w:r>
     </w:p>
     <w:p>
@@ -3830,39 +3814,7 @@
         <w:jc w:val="both"/>
       </w:pPr>
       <w:r>
-        <w:t xml:space="preserve">Your code must include a function manipulation(G, p, c, B, b), where G is an undirected, unweighted graph, p is a Python list with each element in [0,1], c is in {0, …, </w:t>
-      </w:r>
-      <w:proofErr w:type="spellStart"/>
-      <w:r>
-        <w:t>len</w:t>
-      </w:r>
-      <w:proofErr w:type="spellEnd"/>
-      <w:r>
-        <w:t xml:space="preserve">(p)-1}, B is a positive integer, and b is a Python list such that </w:t>
-      </w:r>
-      <w:proofErr w:type="spellStart"/>
-      <w:r>
-        <w:t>len</w:t>
-      </w:r>
-      <w:proofErr w:type="spellEnd"/>
-      <w:r>
-        <w:t xml:space="preserve">(b) = </w:t>
-      </w:r>
-      <w:proofErr w:type="spellStart"/>
-      <w:r>
-        <w:t>len</w:t>
-      </w:r>
-      <w:proofErr w:type="spellEnd"/>
-      <w:r>
-        <w:t>(</w:t>
-      </w:r>
-      <w:proofErr w:type="spellStart"/>
-      <w:r>
-        <w:t>G.nodes</w:t>
-      </w:r>
-      <w:proofErr w:type="spellEnd"/>
-      <w:r>
-        <w:t xml:space="preserve">()) with each element in [0,1]. </w:t>
+        <w:t xml:space="preserve">Your code must include a function manipulation(G, p, c, B, b), where G is an undirected, unweighted graph, p is a Python list with each element in [0,1], c is in {0, …, len(p)-1}, B is a positive integer, and b is a Python list such that len(b) = len(G.nodes()) with each element in [0,1]. </w:t>
       </w:r>
     </w:p>
     <w:p>
@@ -4227,6 +4179,184 @@
     </w:lvl>
   </w:abstractNum>
   <w:abstractNum w:abstractNumId="2" w15:restartNumberingAfterBreak="0">
+    <w:nsid w:val="11E8294C"/>
+    <w:multiLevelType w:val="hybridMultilevel"/>
+    <w:tmpl w:val="7736E334"/>
+    <w:lvl w:ilvl="0" w:tplc="0809000F">
+      <w:start w:val="1"/>
+      <w:numFmt w:val="decimal"/>
+      <w:lvlText w:val="%1."/>
+      <w:lvlJc w:val="left"/>
+      <w:pPr>
+        <w:ind w:left="720" w:hanging="360"/>
+      </w:pPr>
+      <w:rPr>
+        <w:rFonts w:hint="default"/>
+      </w:rPr>
+    </w:lvl>
+    <w:lvl w:ilvl="1" w:tplc="08090019" w:tentative="1">
+      <w:start w:val="1"/>
+      <w:numFmt w:val="lowerLetter"/>
+      <w:lvlText w:val="%2."/>
+      <w:lvlJc w:val="left"/>
+      <w:pPr>
+        <w:ind w:left="1440" w:hanging="360"/>
+      </w:pPr>
+    </w:lvl>
+    <w:lvl w:ilvl="2" w:tplc="0809001B" w:tentative="1">
+      <w:start w:val="1"/>
+      <w:numFmt w:val="lowerRoman"/>
+      <w:lvlText w:val="%3."/>
+      <w:lvlJc w:val="right"/>
+      <w:pPr>
+        <w:ind w:left="2160" w:hanging="180"/>
+      </w:pPr>
+    </w:lvl>
+    <w:lvl w:ilvl="3" w:tplc="0809000F" w:tentative="1">
+      <w:start w:val="1"/>
+      <w:numFmt w:val="decimal"/>
+      <w:lvlText w:val="%4."/>
+      <w:lvlJc w:val="left"/>
+      <w:pPr>
+        <w:ind w:left="2880" w:hanging="360"/>
+      </w:pPr>
+    </w:lvl>
+    <w:lvl w:ilvl="4" w:tplc="08090019" w:tentative="1">
+      <w:start w:val="1"/>
+      <w:numFmt w:val="lowerLetter"/>
+      <w:lvlText w:val="%5."/>
+      <w:lvlJc w:val="left"/>
+      <w:pPr>
+        <w:ind w:left="3600" w:hanging="360"/>
+      </w:pPr>
+    </w:lvl>
+    <w:lvl w:ilvl="5" w:tplc="0809001B" w:tentative="1">
+      <w:start w:val="1"/>
+      <w:numFmt w:val="lowerRoman"/>
+      <w:lvlText w:val="%6."/>
+      <w:lvlJc w:val="right"/>
+      <w:pPr>
+        <w:ind w:left="4320" w:hanging="180"/>
+      </w:pPr>
+    </w:lvl>
+    <w:lvl w:ilvl="6" w:tplc="0809000F" w:tentative="1">
+      <w:start w:val="1"/>
+      <w:numFmt w:val="decimal"/>
+      <w:lvlText w:val="%7."/>
+      <w:lvlJc w:val="left"/>
+      <w:pPr>
+        <w:ind w:left="5040" w:hanging="360"/>
+      </w:pPr>
+    </w:lvl>
+    <w:lvl w:ilvl="7" w:tplc="08090019" w:tentative="1">
+      <w:start w:val="1"/>
+      <w:numFmt w:val="lowerLetter"/>
+      <w:lvlText w:val="%8."/>
+      <w:lvlJc w:val="left"/>
+      <w:pPr>
+        <w:ind w:left="5760" w:hanging="360"/>
+      </w:pPr>
+    </w:lvl>
+    <w:lvl w:ilvl="8" w:tplc="0809001B" w:tentative="1">
+      <w:start w:val="1"/>
+      <w:numFmt w:val="lowerRoman"/>
+      <w:lvlText w:val="%9."/>
+      <w:lvlJc w:val="right"/>
+      <w:pPr>
+        <w:ind w:left="6480" w:hanging="180"/>
+      </w:pPr>
+    </w:lvl>
+  </w:abstractNum>
+  <w:abstractNum w:abstractNumId="3" w15:restartNumberingAfterBreak="0">
+    <w:nsid w:val="22E44BD4"/>
+    <w:multiLevelType w:val="hybridMultilevel"/>
+    <w:tmpl w:val="A1E099EE"/>
+    <w:lvl w:ilvl="0" w:tplc="0809000F">
+      <w:start w:val="1"/>
+      <w:numFmt w:val="decimal"/>
+      <w:lvlText w:val="%1."/>
+      <w:lvlJc w:val="left"/>
+      <w:pPr>
+        <w:ind w:left="720" w:hanging="360"/>
+      </w:pPr>
+      <w:rPr>
+        <w:rFonts w:hint="default"/>
+      </w:rPr>
+    </w:lvl>
+    <w:lvl w:ilvl="1" w:tplc="08090019">
+      <w:start w:val="1"/>
+      <w:numFmt w:val="lowerLetter"/>
+      <w:lvlText w:val="%2."/>
+      <w:lvlJc w:val="left"/>
+      <w:pPr>
+        <w:ind w:left="1440" w:hanging="360"/>
+      </w:pPr>
+    </w:lvl>
+    <w:lvl w:ilvl="2" w:tplc="0809001B" w:tentative="1">
+      <w:start w:val="1"/>
+      <w:numFmt w:val="lowerRoman"/>
+      <w:lvlText w:val="%3."/>
+      <w:lvlJc w:val="right"/>
+      <w:pPr>
+        <w:ind w:left="2160" w:hanging="180"/>
+      </w:pPr>
+    </w:lvl>
+    <w:lvl w:ilvl="3" w:tplc="0809000F" w:tentative="1">
+      <w:start w:val="1"/>
+      <w:numFmt w:val="decimal"/>
+      <w:lvlText w:val="%4."/>
+      <w:lvlJc w:val="left"/>
+      <w:pPr>
+        <w:ind w:left="2880" w:hanging="360"/>
+      </w:pPr>
+    </w:lvl>
+    <w:lvl w:ilvl="4" w:tplc="08090019" w:tentative="1">
+      <w:start w:val="1"/>
+      <w:numFmt w:val="lowerLetter"/>
+      <w:lvlText w:val="%5."/>
+      <w:lvlJc w:val="left"/>
+      <w:pPr>
+        <w:ind w:left="3600" w:hanging="360"/>
+      </w:pPr>
+    </w:lvl>
+    <w:lvl w:ilvl="5" w:tplc="0809001B" w:tentative="1">
+      <w:start w:val="1"/>
+      <w:numFmt w:val="lowerRoman"/>
+      <w:lvlText w:val="%6."/>
+      <w:lvlJc w:val="right"/>
+      <w:pPr>
+        <w:ind w:left="4320" w:hanging="180"/>
+      </w:pPr>
+    </w:lvl>
+    <w:lvl w:ilvl="6" w:tplc="0809000F" w:tentative="1">
+      <w:start w:val="1"/>
+      <w:numFmt w:val="decimal"/>
+      <w:lvlText w:val="%7."/>
+      <w:lvlJc w:val="left"/>
+      <w:pPr>
+        <w:ind w:left="5040" w:hanging="360"/>
+      </w:pPr>
+    </w:lvl>
+    <w:lvl w:ilvl="7" w:tplc="08090019" w:tentative="1">
+      <w:start w:val="1"/>
+      <w:numFmt w:val="lowerLetter"/>
+      <w:lvlText w:val="%8."/>
+      <w:lvlJc w:val="left"/>
+      <w:pPr>
+        <w:ind w:left="5760" w:hanging="360"/>
+      </w:pPr>
+    </w:lvl>
+    <w:lvl w:ilvl="8" w:tplc="0809001B" w:tentative="1">
+      <w:start w:val="1"/>
+      <w:numFmt w:val="lowerRoman"/>
+      <w:lvlText w:val="%9."/>
+      <w:lvlJc w:val="right"/>
+      <w:pPr>
+        <w:ind w:left="6480" w:hanging="180"/>
+      </w:pPr>
+    </w:lvl>
+  </w:abstractNum>
+  <w:abstractNum w:abstractNumId="4" w15:restartNumberingAfterBreak="0">
     <w:nsid w:val="27517E0A"/>
     <w:multiLevelType w:val="hybridMultilevel"/>
     <w:tmpl w:val="05920EF6"/>
@@ -4339,7 +4469,298 @@
       </w:rPr>
     </w:lvl>
   </w:abstractNum>
-  <w:abstractNum w:abstractNumId="3" w15:restartNumberingAfterBreak="0">
+  <w:abstractNum w:abstractNumId="5" w15:restartNumberingAfterBreak="0">
+    <w:nsid w:val="2CE74C6F"/>
+    <w:multiLevelType w:val="hybridMultilevel"/>
+    <w:tmpl w:val="99BE9860"/>
+    <w:lvl w:ilvl="0" w:tplc="0809000F">
+      <w:start w:val="1"/>
+      <w:numFmt w:val="decimal"/>
+      <w:lvlText w:val="%1."/>
+      <w:lvlJc w:val="left"/>
+      <w:pPr>
+        <w:ind w:left="720" w:hanging="360"/>
+      </w:pPr>
+      <w:rPr>
+        <w:rFonts w:hint="default"/>
+      </w:rPr>
+    </w:lvl>
+    <w:lvl w:ilvl="1" w:tplc="08090019">
+      <w:start w:val="1"/>
+      <w:numFmt w:val="lowerLetter"/>
+      <w:lvlText w:val="%2."/>
+      <w:lvlJc w:val="left"/>
+      <w:pPr>
+        <w:ind w:left="1440" w:hanging="360"/>
+      </w:pPr>
+    </w:lvl>
+    <w:lvl w:ilvl="2" w:tplc="0809001B" w:tentative="1">
+      <w:start w:val="1"/>
+      <w:numFmt w:val="lowerRoman"/>
+      <w:lvlText w:val="%3."/>
+      <w:lvlJc w:val="right"/>
+      <w:pPr>
+        <w:ind w:left="2160" w:hanging="180"/>
+      </w:pPr>
+    </w:lvl>
+    <w:lvl w:ilvl="3" w:tplc="0809000F" w:tentative="1">
+      <w:start w:val="1"/>
+      <w:numFmt w:val="decimal"/>
+      <w:lvlText w:val="%4."/>
+      <w:lvlJc w:val="left"/>
+      <w:pPr>
+        <w:ind w:left="2880" w:hanging="360"/>
+      </w:pPr>
+    </w:lvl>
+    <w:lvl w:ilvl="4" w:tplc="08090019" w:tentative="1">
+      <w:start w:val="1"/>
+      <w:numFmt w:val="lowerLetter"/>
+      <w:lvlText w:val="%5."/>
+      <w:lvlJc w:val="left"/>
+      <w:pPr>
+        <w:ind w:left="3600" w:hanging="360"/>
+      </w:pPr>
+    </w:lvl>
+    <w:lvl w:ilvl="5" w:tplc="0809001B" w:tentative="1">
+      <w:start w:val="1"/>
+      <w:numFmt w:val="lowerRoman"/>
+      <w:lvlText w:val="%6."/>
+      <w:lvlJc w:val="right"/>
+      <w:pPr>
+        <w:ind w:left="4320" w:hanging="180"/>
+      </w:pPr>
+    </w:lvl>
+    <w:lvl w:ilvl="6" w:tplc="0809000F" w:tentative="1">
+      <w:start w:val="1"/>
+      <w:numFmt w:val="decimal"/>
+      <w:lvlText w:val="%7."/>
+      <w:lvlJc w:val="left"/>
+      <w:pPr>
+        <w:ind w:left="5040" w:hanging="360"/>
+      </w:pPr>
+    </w:lvl>
+    <w:lvl w:ilvl="7" w:tplc="08090019" w:tentative="1">
+      <w:start w:val="1"/>
+      <w:numFmt w:val="lowerLetter"/>
+      <w:lvlText w:val="%8."/>
+      <w:lvlJc w:val="left"/>
+      <w:pPr>
+        <w:ind w:left="5760" w:hanging="360"/>
+      </w:pPr>
+    </w:lvl>
+    <w:lvl w:ilvl="8" w:tplc="0809001B" w:tentative="1">
+      <w:start w:val="1"/>
+      <w:numFmt w:val="lowerRoman"/>
+      <w:lvlText w:val="%9."/>
+      <w:lvlJc w:val="right"/>
+      <w:pPr>
+        <w:ind w:left="6480" w:hanging="180"/>
+      </w:pPr>
+    </w:lvl>
+  </w:abstractNum>
+  <w:abstractNum w:abstractNumId="6" w15:restartNumberingAfterBreak="0">
+    <w:nsid w:val="30817798"/>
+    <w:multiLevelType w:val="hybridMultilevel"/>
+    <w:tmpl w:val="94086F72"/>
+    <w:lvl w:ilvl="0" w:tplc="98846A2A">
+      <w:start w:val="1"/>
+      <w:numFmt w:val="decimal"/>
+      <w:lvlText w:val="%1."/>
+      <w:lvlJc w:val="left"/>
+      <w:pPr>
+        <w:ind w:left="720" w:hanging="360"/>
+      </w:pPr>
+      <w:rPr>
+        <w:rFonts w:hint="default"/>
+      </w:rPr>
+    </w:lvl>
+    <w:lvl w:ilvl="1" w:tplc="08090019">
+      <w:start w:val="1"/>
+      <w:numFmt w:val="lowerLetter"/>
+      <w:lvlText w:val="%2."/>
+      <w:lvlJc w:val="left"/>
+      <w:pPr>
+        <w:ind w:left="1440" w:hanging="360"/>
+      </w:pPr>
+    </w:lvl>
+    <w:lvl w:ilvl="2" w:tplc="0809001B" w:tentative="1">
+      <w:start w:val="1"/>
+      <w:numFmt w:val="lowerRoman"/>
+      <w:lvlText w:val="%3."/>
+      <w:lvlJc w:val="right"/>
+      <w:pPr>
+        <w:ind w:left="2160" w:hanging="180"/>
+      </w:pPr>
+    </w:lvl>
+    <w:lvl w:ilvl="3" w:tplc="0809000F" w:tentative="1">
+      <w:start w:val="1"/>
+      <w:numFmt w:val="decimal"/>
+      <w:lvlText w:val="%4."/>
+      <w:lvlJc w:val="left"/>
+      <w:pPr>
+        <w:ind w:left="2880" w:hanging="360"/>
+      </w:pPr>
+    </w:lvl>
+    <w:lvl w:ilvl="4" w:tplc="08090019" w:tentative="1">
+      <w:start w:val="1"/>
+      <w:numFmt w:val="lowerLetter"/>
+      <w:lvlText w:val="%5."/>
+      <w:lvlJc w:val="left"/>
+      <w:pPr>
+        <w:ind w:left="3600" w:hanging="360"/>
+      </w:pPr>
+    </w:lvl>
+    <w:lvl w:ilvl="5" w:tplc="0809001B" w:tentative="1">
+      <w:start w:val="1"/>
+      <w:numFmt w:val="lowerRoman"/>
+      <w:lvlText w:val="%6."/>
+      <w:lvlJc w:val="right"/>
+      <w:pPr>
+        <w:ind w:left="4320" w:hanging="180"/>
+      </w:pPr>
+    </w:lvl>
+    <w:lvl w:ilvl="6" w:tplc="0809000F" w:tentative="1">
+      <w:start w:val="1"/>
+      <w:numFmt w:val="decimal"/>
+      <w:lvlText w:val="%7."/>
+      <w:lvlJc w:val="left"/>
+      <w:pPr>
+        <w:ind w:left="5040" w:hanging="360"/>
+      </w:pPr>
+    </w:lvl>
+    <w:lvl w:ilvl="7" w:tplc="08090019" w:tentative="1">
+      <w:start w:val="1"/>
+      <w:numFmt w:val="lowerLetter"/>
+      <w:lvlText w:val="%8."/>
+      <w:lvlJc w:val="left"/>
+      <w:pPr>
+        <w:ind w:left="5760" w:hanging="360"/>
+      </w:pPr>
+    </w:lvl>
+    <w:lvl w:ilvl="8" w:tplc="0809001B" w:tentative="1">
+      <w:start w:val="1"/>
+      <w:numFmt w:val="lowerRoman"/>
+      <w:lvlText w:val="%9."/>
+      <w:lvlJc w:val="right"/>
+      <w:pPr>
+        <w:ind w:left="6480" w:hanging="180"/>
+      </w:pPr>
+    </w:lvl>
+  </w:abstractNum>
+  <w:abstractNum w:abstractNumId="7" w15:restartNumberingAfterBreak="0">
+    <w:nsid w:val="5090715E"/>
+    <w:multiLevelType w:val="hybridMultilevel"/>
+    <w:tmpl w:val="302C6C9C"/>
+    <w:lvl w:ilvl="0" w:tplc="2088795C">
+      <w:start w:val="1"/>
+      <w:numFmt w:val="bullet"/>
+      <w:lvlText w:val="-"/>
+      <w:lvlJc w:val="left"/>
+      <w:pPr>
+        <w:ind w:left="720" w:hanging="360"/>
+      </w:pPr>
+      <w:rPr>
+        <w:rFonts w:ascii="Calibri" w:eastAsiaTheme="minorHAnsi" w:hAnsi="Calibri" w:cs="Calibri" w:hint="default"/>
+      </w:rPr>
+    </w:lvl>
+    <w:lvl w:ilvl="1" w:tplc="08090003" w:tentative="1">
+      <w:start w:val="1"/>
+      <w:numFmt w:val="bullet"/>
+      <w:lvlText w:val="o"/>
+      <w:lvlJc w:val="left"/>
+      <w:pPr>
+        <w:ind w:left="1440" w:hanging="360"/>
+      </w:pPr>
+      <w:rPr>
+        <w:rFonts w:ascii="Courier New" w:hAnsi="Courier New" w:cs="Courier New" w:hint="default"/>
+      </w:rPr>
+    </w:lvl>
+    <w:lvl w:ilvl="2" w:tplc="08090005" w:tentative="1">
+      <w:start w:val="1"/>
+      <w:numFmt w:val="bullet"/>
+      <w:lvlText w:val=""/>
+      <w:lvlJc w:val="left"/>
+      <w:pPr>
+        <w:ind w:left="2160" w:hanging="360"/>
+      </w:pPr>
+      <w:rPr>
+        <w:rFonts w:ascii="Wingdings" w:hAnsi="Wingdings" w:hint="default"/>
+      </w:rPr>
+    </w:lvl>
+    <w:lvl w:ilvl="3" w:tplc="08090001" w:tentative="1">
+      <w:start w:val="1"/>
+      <w:numFmt w:val="bullet"/>
+      <w:lvlText w:val=""/>
+      <w:lvlJc w:val="left"/>
+      <w:pPr>
+        <w:ind w:left="2880" w:hanging="360"/>
+      </w:pPr>
+      <w:rPr>
+        <w:rFonts w:ascii="Symbol" w:hAnsi="Symbol" w:hint="default"/>
+      </w:rPr>
+    </w:lvl>
+    <w:lvl w:ilvl="4" w:tplc="08090003" w:tentative="1">
+      <w:start w:val="1"/>
+      <w:numFmt w:val="bullet"/>
+      <w:lvlText w:val="o"/>
+      <w:lvlJc w:val="left"/>
+      <w:pPr>
+        <w:ind w:left="3600" w:hanging="360"/>
+      </w:pPr>
+      <w:rPr>
+        <w:rFonts w:ascii="Courier New" w:hAnsi="Courier New" w:cs="Courier New" w:hint="default"/>
+      </w:rPr>
+    </w:lvl>
+    <w:lvl w:ilvl="5" w:tplc="08090005" w:tentative="1">
+      <w:start w:val="1"/>
+      <w:numFmt w:val="bullet"/>
+      <w:lvlText w:val=""/>
+      <w:lvlJc w:val="left"/>
+      <w:pPr>
+        <w:ind w:left="4320" w:hanging="360"/>
+      </w:pPr>
+      <w:rPr>
+        <w:rFonts w:ascii="Wingdings" w:hAnsi="Wingdings" w:hint="default"/>
+      </w:rPr>
+    </w:lvl>
+    <w:lvl w:ilvl="6" w:tplc="08090001" w:tentative="1">
+      <w:start w:val="1"/>
+      <w:numFmt w:val="bullet"/>
+      <w:lvlText w:val=""/>
+      <w:lvlJc w:val="left"/>
+      <w:pPr>
+        <w:ind w:left="5040" w:hanging="360"/>
+      </w:pPr>
+      <w:rPr>
+        <w:rFonts w:ascii="Symbol" w:hAnsi="Symbol" w:hint="default"/>
+      </w:rPr>
+    </w:lvl>
+    <w:lvl w:ilvl="7" w:tplc="08090003" w:tentative="1">
+      <w:start w:val="1"/>
+      <w:numFmt w:val="bullet"/>
+      <w:lvlText w:val="o"/>
+      <w:lvlJc w:val="left"/>
+      <w:pPr>
+        <w:ind w:left="5760" w:hanging="360"/>
+      </w:pPr>
+      <w:rPr>
+        <w:rFonts w:ascii="Courier New" w:hAnsi="Courier New" w:cs="Courier New" w:hint="default"/>
+      </w:rPr>
+    </w:lvl>
+    <w:lvl w:ilvl="8" w:tplc="08090005" w:tentative="1">
+      <w:start w:val="1"/>
+      <w:numFmt w:val="bullet"/>
+      <w:lvlText w:val=""/>
+      <w:lvlJc w:val="left"/>
+      <w:pPr>
+        <w:ind w:left="6480" w:hanging="360"/>
+      </w:pPr>
+      <w:rPr>
+        <w:rFonts w:ascii="Wingdings" w:hAnsi="Wingdings" w:hint="default"/>
+      </w:rPr>
+    </w:lvl>
+  </w:abstractNum>
+  <w:abstractNum w:abstractNumId="8" w15:restartNumberingAfterBreak="0">
     <w:nsid w:val="5358290C"/>
     <w:multiLevelType w:val="hybridMultilevel"/>
     <w:tmpl w:val="924A97C2"/>
@@ -4428,7 +4849,96 @@
       </w:pPr>
     </w:lvl>
   </w:abstractNum>
-  <w:abstractNum w:abstractNumId="4" w15:restartNumberingAfterBreak="0">
+  <w:abstractNum w:abstractNumId="9" w15:restartNumberingAfterBreak="0">
+    <w:nsid w:val="653563D3"/>
+    <w:multiLevelType w:val="hybridMultilevel"/>
+    <w:tmpl w:val="8FFE8B60"/>
+    <w:lvl w:ilvl="0" w:tplc="0809000F">
+      <w:start w:val="1"/>
+      <w:numFmt w:val="decimal"/>
+      <w:lvlText w:val="%1."/>
+      <w:lvlJc w:val="left"/>
+      <w:pPr>
+        <w:ind w:left="720" w:hanging="360"/>
+      </w:pPr>
+      <w:rPr>
+        <w:rFonts w:hint="default"/>
+      </w:rPr>
+    </w:lvl>
+    <w:lvl w:ilvl="1" w:tplc="08090019" w:tentative="1">
+      <w:start w:val="1"/>
+      <w:numFmt w:val="lowerLetter"/>
+      <w:lvlText w:val="%2."/>
+      <w:lvlJc w:val="left"/>
+      <w:pPr>
+        <w:ind w:left="1440" w:hanging="360"/>
+      </w:pPr>
+    </w:lvl>
+    <w:lvl w:ilvl="2" w:tplc="0809001B" w:tentative="1">
+      <w:start w:val="1"/>
+      <w:numFmt w:val="lowerRoman"/>
+      <w:lvlText w:val="%3."/>
+      <w:lvlJc w:val="right"/>
+      <w:pPr>
+        <w:ind w:left="2160" w:hanging="180"/>
+      </w:pPr>
+    </w:lvl>
+    <w:lvl w:ilvl="3" w:tplc="0809000F" w:tentative="1">
+      <w:start w:val="1"/>
+      <w:numFmt w:val="decimal"/>
+      <w:lvlText w:val="%4."/>
+      <w:lvlJc w:val="left"/>
+      <w:pPr>
+        <w:ind w:left="2880" w:hanging="360"/>
+      </w:pPr>
+    </w:lvl>
+    <w:lvl w:ilvl="4" w:tplc="08090019" w:tentative="1">
+      <w:start w:val="1"/>
+      <w:numFmt w:val="lowerLetter"/>
+      <w:lvlText w:val="%5."/>
+      <w:lvlJc w:val="left"/>
+      <w:pPr>
+        <w:ind w:left="3600" w:hanging="360"/>
+      </w:pPr>
+    </w:lvl>
+    <w:lvl w:ilvl="5" w:tplc="0809001B" w:tentative="1">
+      <w:start w:val="1"/>
+      <w:numFmt w:val="lowerRoman"/>
+      <w:lvlText w:val="%6."/>
+      <w:lvlJc w:val="right"/>
+      <w:pPr>
+        <w:ind w:left="4320" w:hanging="180"/>
+      </w:pPr>
+    </w:lvl>
+    <w:lvl w:ilvl="6" w:tplc="0809000F" w:tentative="1">
+      <w:start w:val="1"/>
+      <w:numFmt w:val="decimal"/>
+      <w:lvlText w:val="%7."/>
+      <w:lvlJc w:val="left"/>
+      <w:pPr>
+        <w:ind w:left="5040" w:hanging="360"/>
+      </w:pPr>
+    </w:lvl>
+    <w:lvl w:ilvl="7" w:tplc="08090019" w:tentative="1">
+      <w:start w:val="1"/>
+      <w:numFmt w:val="lowerLetter"/>
+      <w:lvlText w:val="%8."/>
+      <w:lvlJc w:val="left"/>
+      <w:pPr>
+        <w:ind w:left="5760" w:hanging="360"/>
+      </w:pPr>
+    </w:lvl>
+    <w:lvl w:ilvl="8" w:tplc="0809001B" w:tentative="1">
+      <w:start w:val="1"/>
+      <w:numFmt w:val="lowerRoman"/>
+      <w:lvlText w:val="%9."/>
+      <w:lvlJc w:val="right"/>
+      <w:pPr>
+        <w:ind w:left="6480" w:hanging="180"/>
+      </w:pPr>
+    </w:lvl>
+  </w:abstractNum>
+  <w:abstractNum w:abstractNumId="10" w15:restartNumberingAfterBreak="0">
     <w:nsid w:val="725F7459"/>
     <w:multiLevelType w:val="hybridMultilevel"/>
     <w:tmpl w:val="255ECF9E"/>
@@ -4518,19 +5028,37 @@
     </w:lvl>
   </w:abstractNum>
   <w:num w:numId="1">
-    <w:abstractNumId w:val="4"/>
+    <w:abstractNumId w:val="10"/>
   </w:num>
   <w:num w:numId="2">
     <w:abstractNumId w:val="1"/>
   </w:num>
   <w:num w:numId="3">
-    <w:abstractNumId w:val="3"/>
+    <w:abstractNumId w:val="8"/>
   </w:num>
   <w:num w:numId="4">
-    <w:abstractNumId w:val="2"/>
+    <w:abstractNumId w:val="4"/>
   </w:num>
   <w:num w:numId="5">
     <w:abstractNumId w:val="0"/>
+  </w:num>
+  <w:num w:numId="6">
+    <w:abstractNumId w:val="2"/>
+  </w:num>
+  <w:num w:numId="7">
+    <w:abstractNumId w:val="3"/>
+  </w:num>
+  <w:num w:numId="8">
+    <w:abstractNumId w:val="5"/>
+  </w:num>
+  <w:num w:numId="9">
+    <w:abstractNumId w:val="9"/>
+  </w:num>
+  <w:num w:numId="10">
+    <w:abstractNumId w:val="7"/>
+  </w:num>
+  <w:num w:numId="11">
+    <w:abstractNumId w:val="6"/>
   </w:num>
 </w:numbering>
 </file>
@@ -4999,6 +5527,48 @@
       <w:szCs w:val="24"/>
     </w:rPr>
   </w:style>
+  <w:style w:type="paragraph" w:styleId="Heading4">
+    <w:name w:val="heading 4"/>
+    <w:basedOn w:val="Normal"/>
+    <w:next w:val="Normal"/>
+    <w:link w:val="Heading4Char"/>
+    <w:uiPriority w:val="9"/>
+    <w:unhideWhenUsed/>
+    <w:qFormat/>
+    <w:rsid w:val="001406AE"/>
+    <w:pPr>
+      <w:keepNext/>
+      <w:keepLines/>
+      <w:spacing w:before="40" w:after="0"/>
+      <w:outlineLvl w:val="3"/>
+    </w:pPr>
+    <w:rPr>
+      <w:rFonts w:asciiTheme="majorHAnsi" w:eastAsiaTheme="majorEastAsia" w:hAnsiTheme="majorHAnsi" w:cstheme="majorBidi"/>
+      <w:i/>
+      <w:iCs/>
+      <w:color w:val="2F5496" w:themeColor="accent1" w:themeShade="BF"/>
+    </w:rPr>
+  </w:style>
+  <w:style w:type="paragraph" w:styleId="Heading5">
+    <w:name w:val="heading 5"/>
+    <w:basedOn w:val="Normal"/>
+    <w:next w:val="Normal"/>
+    <w:link w:val="Heading5Char"/>
+    <w:uiPriority w:val="9"/>
+    <w:unhideWhenUsed/>
+    <w:qFormat/>
+    <w:rsid w:val="001406AE"/>
+    <w:pPr>
+      <w:keepNext/>
+      <w:keepLines/>
+      <w:spacing w:before="40" w:after="0"/>
+      <w:outlineLvl w:val="4"/>
+    </w:pPr>
+    <w:rPr>
+      <w:rFonts w:asciiTheme="majorHAnsi" w:eastAsiaTheme="majorEastAsia" w:hAnsiTheme="majorHAnsi" w:cstheme="majorBidi"/>
+      <w:color w:val="2F5496" w:themeColor="accent1" w:themeShade="BF"/>
+    </w:rPr>
+  </w:style>
   <w:style w:type="character" w:default="1" w:styleId="DefaultParagraphFont">
     <w:name w:val="Default Paragraph Font"/>
     <w:uiPriority w:val="1"/>
@@ -5260,6 +5830,30 @@
     <w:link w:val="Footer"/>
     <w:uiPriority w:val="99"/>
     <w:rsid w:val="00673BAB"/>
+  </w:style>
+  <w:style w:type="character" w:customStyle="1" w:styleId="Heading4Char">
+    <w:name w:val="Heading 4 Char"/>
+    <w:basedOn w:val="DefaultParagraphFont"/>
+    <w:link w:val="Heading4"/>
+    <w:uiPriority w:val="9"/>
+    <w:rsid w:val="001406AE"/>
+    <w:rPr>
+      <w:rFonts w:asciiTheme="majorHAnsi" w:eastAsiaTheme="majorEastAsia" w:hAnsiTheme="majorHAnsi" w:cstheme="majorBidi"/>
+      <w:i/>
+      <w:iCs/>
+      <w:color w:val="2F5496" w:themeColor="accent1" w:themeShade="BF"/>
+    </w:rPr>
+  </w:style>
+  <w:style w:type="character" w:customStyle="1" w:styleId="Heading5Char">
+    <w:name w:val="Heading 5 Char"/>
+    <w:basedOn w:val="DefaultParagraphFont"/>
+    <w:link w:val="Heading5"/>
+    <w:uiPriority w:val="9"/>
+    <w:rsid w:val="001406AE"/>
+    <w:rPr>
+      <w:rFonts w:asciiTheme="majorHAnsi" w:eastAsiaTheme="majorEastAsia" w:hAnsiTheme="majorHAnsi" w:cstheme="majorBidi"/>
+      <w:color w:val="2F5496" w:themeColor="accent1" w:themeShade="BF"/>
+    </w:rPr>
   </w:style>
 </w:styles>
 </file>

</xml_diff>

<commit_message>
esercizio 3 finito, esercizio 4 50% (forse)
</commit_message>
<xml_diff>
--- a/Documentation/Social Network Analysis Documentation.docx
+++ b/Documentation/Social Network Analysis Documentation.docx
@@ -2814,15 +2814,7 @@
       </w:r>
     </w:p>
     <w:p>
-      <w:pPr>
-        <w:rPr>
-          <w:lang w:val="it-IT"/>
-        </w:rPr>
-      </w:pPr>
-      <w:r>
-        <w:rPr>
-          <w:lang w:val="it-IT"/>
-        </w:rPr>
+      <w:r>
         <w:br w:type="page"/>
       </w:r>
     </w:p>
@@ -2848,19 +2840,6 @@
     </w:p>
     <w:p>
       <w:pPr>
-        <w:jc w:val="both"/>
-      </w:pPr>
-      <w:r>
-        <w:t xml:space="preserve">Discussion about exercise 3 </w:t>
-      </w:r>
-    </w:p>
-    <w:p>
-      <w:pPr>
-        <w:jc w:val="both"/>
-      </w:pPr>
-    </w:p>
-    <w:p>
-      <w:pPr>
         <w:pStyle w:val="Heading3"/>
         <w:jc w:val="both"/>
       </w:pPr>
@@ -3053,9 +3032,6 @@
       <w:pPr>
         <w:jc w:val="both"/>
       </w:pPr>
-      <w:r>
-        <w:t>Proposed solution.</w:t>
-      </w:r>
     </w:p>
     <w:p>
       <w:r>
@@ -3084,19 +3060,6 @@
     </w:p>
     <w:p>
       <w:pPr>
-        <w:jc w:val="both"/>
-      </w:pPr>
-      <w:r>
-        <w:t xml:space="preserve">Discussion about exercise 4 </w:t>
-      </w:r>
-    </w:p>
-    <w:p>
-      <w:pPr>
-        <w:jc w:val="both"/>
-      </w:pPr>
-    </w:p>
-    <w:p>
-      <w:pPr>
         <w:pStyle w:val="Heading3"/>
         <w:jc w:val="both"/>
       </w:pPr>
@@ -3205,14 +3168,6 @@
       <w:pPr>
         <w:jc w:val="both"/>
       </w:pPr>
-    </w:p>
-    <w:p>
-      <w:pPr>
-        <w:jc w:val="both"/>
-      </w:pPr>
-      <w:r>
-        <w:t>Proposed solution.</w:t>
-      </w:r>
     </w:p>
     <w:p>
       <w:pPr>

</xml_diff>

<commit_message>
aggiornamento documentazione con es3 ed es4 mid
</commit_message>
<xml_diff>
--- a/Documentation/Social Network Analysis Documentation.docx
+++ b/Documentation/Social Network Analysis Documentation.docx
@@ -59,7 +59,7 @@
     </w:p>
     <w:p>
       <w:pPr>
-        <w:pStyle w:val="Titolo"/>
+        <w:pStyle w:val="Title"/>
         <w:jc w:val="center"/>
       </w:pPr>
       <w:r>
@@ -73,24 +73,16 @@
     </w:p>
     <w:p>
       <w:pPr>
-        <w:pStyle w:val="Sottotitolo"/>
+        <w:pStyle w:val="Subtitle"/>
         <w:jc w:val="center"/>
       </w:pPr>
       <w:r>
-        <w:t xml:space="preserve">Luigi </w:t>
-      </w:r>
-      <w:proofErr w:type="spellStart"/>
-      <w:r>
-        <w:t>Maiese</w:t>
-      </w:r>
-      <w:proofErr w:type="spellEnd"/>
-      <w:r>
-        <w:t xml:space="preserve"> – 0622900080 – l.maiese1@studenti.unisa.it</w:t>
-      </w:r>
-    </w:p>
-    <w:p>
-      <w:pPr>
-        <w:pStyle w:val="Sottotitolo"/>
+        <w:t>Luigi Maiese – 0622900080 – l.maiese1@studenti.unisa.it</w:t>
+      </w:r>
+    </w:p>
+    <w:p>
+      <w:pPr>
+        <w:pStyle w:val="Subtitle"/>
         <w:jc w:val="center"/>
         <w:rPr>
           <w:lang w:val="it-IT"/>
@@ -141,7 +133,7 @@
     </w:p>
     <w:p>
       <w:pPr>
-        <w:pStyle w:val="Sottotitolo"/>
+        <w:pStyle w:val="Subtitle"/>
         <w:jc w:val="center"/>
         <w:rPr>
           <w:lang w:val="it-IT"/>
@@ -174,7 +166,7 @@
     </w:p>
     <w:p>
       <w:pPr>
-        <w:pStyle w:val="Sottotitolo"/>
+        <w:pStyle w:val="Subtitle"/>
         <w:jc w:val="center"/>
         <w:rPr>
           <w:lang w:val="it-IT"/>
@@ -244,7 +236,7 @@
       <w:sdtContent>
         <w:p>
           <w:pPr>
-            <w:pStyle w:val="Titolosommario"/>
+            <w:pStyle w:val="TOCHeading"/>
             <w:jc w:val="both"/>
           </w:pPr>
           <w:r>
@@ -253,7 +245,7 @@
         </w:p>
         <w:p>
           <w:pPr>
-            <w:pStyle w:val="Sommario1"/>
+            <w:pStyle w:val="TOC1"/>
             <w:tabs>
               <w:tab w:val="right" w:leader="dot" w:pos="9016"/>
             </w:tabs>
@@ -272,13 +264,13 @@
           <w:r>
             <w:fldChar w:fldCharType="separate"/>
           </w:r>
-          <w:hyperlink w:anchor="_Toc76470720" w:history="1">
-            <w:r>
-              <w:rPr>
-                <w:rStyle w:val="Collegamentoipertestuale"/>
-                <w:noProof/>
-              </w:rPr>
-              <w:t>Description</w:t>
+          <w:hyperlink w:anchor="_Toc77585438" w:history="1">
+            <w:r>
+              <w:rPr>
+                <w:rStyle w:val="Hyperlink"/>
+                <w:noProof/>
+              </w:rPr>
+              <w:t>Midterm Project</w:t>
             </w:r>
             <w:r>
               <w:rPr>
@@ -299,7 +291,7 @@
                 <w:noProof/>
                 <w:webHidden/>
               </w:rPr>
-              <w:instrText xml:space="preserve"> PAGEREF _Toc76470720 \h </w:instrText>
+              <w:instrText xml:space="preserve"> PAGEREF _Toc77585438 \h </w:instrText>
             </w:r>
             <w:r>
               <w:rPr>
@@ -332,7 +324,7 @@
         </w:p>
         <w:p>
           <w:pPr>
-            <w:pStyle w:val="Sommario1"/>
+            <w:pStyle w:val="TOC2"/>
             <w:tabs>
               <w:tab w:val="right" w:leader="dot" w:pos="9016"/>
             </w:tabs>
@@ -342,13 +334,13 @@
               <w:lang w:eastAsia="en-GB"/>
             </w:rPr>
           </w:pPr>
-          <w:hyperlink w:anchor="_Toc76470721" w:history="1">
-            <w:r>
-              <w:rPr>
-                <w:rStyle w:val="Collegamentoipertestuale"/>
-                <w:noProof/>
-              </w:rPr>
-              <w:t>Midterm Project</w:t>
+          <w:hyperlink w:anchor="_Toc77585439" w:history="1">
+            <w:r>
+              <w:rPr>
+                <w:rStyle w:val="Hyperlink"/>
+                <w:noProof/>
+              </w:rPr>
+              <w:t>Exercise 1</w:t>
             </w:r>
             <w:r>
               <w:rPr>
@@ -369,7 +361,7 @@
                 <w:noProof/>
                 <w:webHidden/>
               </w:rPr>
-              <w:instrText xml:space="preserve"> PAGEREF _Toc76470721 \h </w:instrText>
+              <w:instrText xml:space="preserve"> PAGEREF _Toc77585439 \h </w:instrText>
             </w:r>
             <w:r>
               <w:rPr>
@@ -389,7 +381,7 @@
                 <w:noProof/>
                 <w:webHidden/>
               </w:rPr>
-              <w:t>4</w:t>
+              <w:t>3</w:t>
             </w:r>
             <w:r>
               <w:rPr>
@@ -402,7 +394,7 @@
         </w:p>
         <w:p>
           <w:pPr>
-            <w:pStyle w:val="Sommario2"/>
+            <w:pStyle w:val="TOC3"/>
             <w:tabs>
               <w:tab w:val="right" w:leader="dot" w:pos="9016"/>
             </w:tabs>
@@ -412,13 +404,13 @@
               <w:lang w:eastAsia="en-GB"/>
             </w:rPr>
           </w:pPr>
-          <w:hyperlink w:anchor="_Toc76470722" w:history="1">
-            <w:r>
-              <w:rPr>
-                <w:rStyle w:val="Collegamentoipertestuale"/>
-                <w:noProof/>
-              </w:rPr>
-              <w:t>Exercise 1</w:t>
+          <w:hyperlink w:anchor="_Toc77585440" w:history="1">
+            <w:r>
+              <w:rPr>
+                <w:rStyle w:val="Hyperlink"/>
+                <w:noProof/>
+              </w:rPr>
+              <w:t>Task</w:t>
             </w:r>
             <w:r>
               <w:rPr>
@@ -439,7 +431,7 @@
                 <w:noProof/>
                 <w:webHidden/>
               </w:rPr>
-              <w:instrText xml:space="preserve"> PAGEREF _Toc76470722 \h </w:instrText>
+              <w:instrText xml:space="preserve"> PAGEREF _Toc77585440 \h </w:instrText>
             </w:r>
             <w:r>
               <w:rPr>
@@ -459,7 +451,7 @@
                 <w:noProof/>
                 <w:webHidden/>
               </w:rPr>
-              <w:t>4</w:t>
+              <w:t>3</w:t>
             </w:r>
             <w:r>
               <w:rPr>
@@ -472,7 +464,7 @@
         </w:p>
         <w:p>
           <w:pPr>
-            <w:pStyle w:val="Sommario3"/>
+            <w:pStyle w:val="TOC3"/>
             <w:tabs>
               <w:tab w:val="right" w:leader="dot" w:pos="9016"/>
             </w:tabs>
@@ -482,13 +474,13 @@
               <w:lang w:eastAsia="en-GB"/>
             </w:rPr>
           </w:pPr>
-          <w:hyperlink w:anchor="_Toc76470723" w:history="1">
-            <w:r>
-              <w:rPr>
-                <w:rStyle w:val="Collegamentoipertestuale"/>
-                <w:noProof/>
-              </w:rPr>
-              <w:t>Task</w:t>
+          <w:hyperlink w:anchor="_Toc77585441" w:history="1">
+            <w:r>
+              <w:rPr>
+                <w:rStyle w:val="Hyperlink"/>
+                <w:noProof/>
+              </w:rPr>
+              <w:t>Solution</w:t>
             </w:r>
             <w:r>
               <w:rPr>
@@ -509,7 +501,7 @@
                 <w:noProof/>
                 <w:webHidden/>
               </w:rPr>
-              <w:instrText xml:space="preserve"> PAGEREF _Toc76470723 \h </w:instrText>
+              <w:instrText xml:space="preserve"> PAGEREF _Toc77585441 \h </w:instrText>
             </w:r>
             <w:r>
               <w:rPr>
@@ -529,7 +521,7 @@
                 <w:noProof/>
                 <w:webHidden/>
               </w:rPr>
-              <w:t>4</w:t>
+              <w:t>3</w:t>
             </w:r>
             <w:r>
               <w:rPr>
@@ -542,7 +534,7 @@
         </w:p>
         <w:p>
           <w:pPr>
-            <w:pStyle w:val="Sommario3"/>
+            <w:pStyle w:val="TOC2"/>
             <w:tabs>
               <w:tab w:val="right" w:leader="dot" w:pos="9016"/>
             </w:tabs>
@@ -552,13 +544,13 @@
               <w:lang w:eastAsia="en-GB"/>
             </w:rPr>
           </w:pPr>
-          <w:hyperlink w:anchor="_Toc76470724" w:history="1">
-            <w:r>
-              <w:rPr>
-                <w:rStyle w:val="Collegamentoipertestuale"/>
-                <w:noProof/>
-              </w:rPr>
-              <w:t>Solution</w:t>
+          <w:hyperlink w:anchor="_Toc77585442" w:history="1">
+            <w:r>
+              <w:rPr>
+                <w:rStyle w:val="Hyperlink"/>
+                <w:noProof/>
+              </w:rPr>
+              <w:t>Exercise 2</w:t>
             </w:r>
             <w:r>
               <w:rPr>
@@ -579,7 +571,7 @@
                 <w:noProof/>
                 <w:webHidden/>
               </w:rPr>
-              <w:instrText xml:space="preserve"> PAGEREF _Toc76470724 \h </w:instrText>
+              <w:instrText xml:space="preserve"> PAGEREF _Toc77585442 \h </w:instrText>
             </w:r>
             <w:r>
               <w:rPr>
@@ -612,7 +604,7 @@
         </w:p>
         <w:p>
           <w:pPr>
-            <w:pStyle w:val="Sommario2"/>
+            <w:pStyle w:val="TOC3"/>
             <w:tabs>
               <w:tab w:val="right" w:leader="dot" w:pos="9016"/>
             </w:tabs>
@@ -622,13 +614,13 @@
               <w:lang w:eastAsia="en-GB"/>
             </w:rPr>
           </w:pPr>
-          <w:hyperlink w:anchor="_Toc76470725" w:history="1">
-            <w:r>
-              <w:rPr>
-                <w:rStyle w:val="Collegamentoipertestuale"/>
-                <w:noProof/>
-              </w:rPr>
-              <w:t>Exercise 2</w:t>
+          <w:hyperlink w:anchor="_Toc77585443" w:history="1">
+            <w:r>
+              <w:rPr>
+                <w:rStyle w:val="Hyperlink"/>
+                <w:noProof/>
+              </w:rPr>
+              <w:t>Task</w:t>
             </w:r>
             <w:r>
               <w:rPr>
@@ -649,7 +641,7 @@
                 <w:noProof/>
                 <w:webHidden/>
               </w:rPr>
-              <w:instrText xml:space="preserve"> PAGEREF _Toc76470725 \h </w:instrText>
+              <w:instrText xml:space="preserve"> PAGEREF _Toc77585443 \h </w:instrText>
             </w:r>
             <w:r>
               <w:rPr>
@@ -682,7 +674,7 @@
         </w:p>
         <w:p>
           <w:pPr>
-            <w:pStyle w:val="Sommario3"/>
+            <w:pStyle w:val="TOC3"/>
             <w:tabs>
               <w:tab w:val="right" w:leader="dot" w:pos="9016"/>
             </w:tabs>
@@ -692,13 +684,13 @@
               <w:lang w:eastAsia="en-GB"/>
             </w:rPr>
           </w:pPr>
-          <w:hyperlink w:anchor="_Toc76470726" w:history="1">
-            <w:r>
-              <w:rPr>
-                <w:rStyle w:val="Collegamentoipertestuale"/>
-                <w:noProof/>
-              </w:rPr>
-              <w:t>Task</w:t>
+          <w:hyperlink w:anchor="_Toc77585444" w:history="1">
+            <w:r>
+              <w:rPr>
+                <w:rStyle w:val="Hyperlink"/>
+                <w:noProof/>
+              </w:rPr>
+              <w:t>Solution</w:t>
             </w:r>
             <w:r>
               <w:rPr>
@@ -719,7 +711,7 @@
                 <w:noProof/>
                 <w:webHidden/>
               </w:rPr>
-              <w:instrText xml:space="preserve"> PAGEREF _Toc76470726 \h </w:instrText>
+              <w:instrText xml:space="preserve"> PAGEREF _Toc77585444 \h </w:instrText>
             </w:r>
             <w:r>
               <w:rPr>
@@ -752,7 +744,7 @@
         </w:p>
         <w:p>
           <w:pPr>
-            <w:pStyle w:val="Sommario3"/>
+            <w:pStyle w:val="TOC3"/>
             <w:tabs>
               <w:tab w:val="right" w:leader="dot" w:pos="9016"/>
             </w:tabs>
@@ -762,13 +754,13 @@
               <w:lang w:eastAsia="en-GB"/>
             </w:rPr>
           </w:pPr>
-          <w:hyperlink w:anchor="_Toc76470727" w:history="1">
-            <w:r>
-              <w:rPr>
-                <w:rStyle w:val="Collegamentoipertestuale"/>
-                <w:noProof/>
-              </w:rPr>
-              <w:t>Solution</w:t>
+          <w:hyperlink w:anchor="_Toc77585445" w:history="1">
+            <w:r>
+              <w:rPr>
+                <w:rStyle w:val="Hyperlink"/>
+                <w:noProof/>
+              </w:rPr>
+              <w:t>Performance Analysis</w:t>
             </w:r>
             <w:r>
               <w:rPr>
@@ -789,7 +781,7 @@
                 <w:noProof/>
                 <w:webHidden/>
               </w:rPr>
-              <w:instrText xml:space="preserve"> PAGEREF _Toc76470727 \h </w:instrText>
+              <w:instrText xml:space="preserve"> PAGEREF _Toc77585445 \h </w:instrText>
             </w:r>
             <w:r>
               <w:rPr>
@@ -809,7 +801,7 @@
                 <w:noProof/>
                 <w:webHidden/>
               </w:rPr>
-              <w:t>5</w:t>
+              <w:t>4</w:t>
             </w:r>
             <w:r>
               <w:rPr>
@@ -822,7 +814,7 @@
         </w:p>
         <w:p>
           <w:pPr>
-            <w:pStyle w:val="Sommario2"/>
+            <w:pStyle w:val="TOC2"/>
             <w:tabs>
               <w:tab w:val="right" w:leader="dot" w:pos="9016"/>
             </w:tabs>
@@ -832,10 +824,10 @@
               <w:lang w:eastAsia="en-GB"/>
             </w:rPr>
           </w:pPr>
-          <w:hyperlink w:anchor="_Toc76470728" w:history="1">
-            <w:r>
-              <w:rPr>
-                <w:rStyle w:val="Collegamentoipertestuale"/>
+          <w:hyperlink w:anchor="_Toc77585446" w:history="1">
+            <w:r>
+              <w:rPr>
+                <w:rStyle w:val="Hyperlink"/>
                 <w:noProof/>
               </w:rPr>
               <w:t>Exercise 3</w:t>
@@ -859,7 +851,7 @@
                 <w:noProof/>
                 <w:webHidden/>
               </w:rPr>
-              <w:instrText xml:space="preserve"> PAGEREF _Toc76470728 \h </w:instrText>
+              <w:instrText xml:space="preserve"> PAGEREF _Toc77585446 \h </w:instrText>
             </w:r>
             <w:r>
               <w:rPr>
@@ -879,7 +871,7 @@
                 <w:noProof/>
                 <w:webHidden/>
               </w:rPr>
-              <w:t>5</w:t>
+              <w:t>6</w:t>
             </w:r>
             <w:r>
               <w:rPr>
@@ -892,7 +884,7 @@
         </w:p>
         <w:p>
           <w:pPr>
-            <w:pStyle w:val="Sommario3"/>
+            <w:pStyle w:val="TOC3"/>
             <w:tabs>
               <w:tab w:val="right" w:leader="dot" w:pos="9016"/>
             </w:tabs>
@@ -902,10 +894,10 @@
               <w:lang w:eastAsia="en-GB"/>
             </w:rPr>
           </w:pPr>
-          <w:hyperlink w:anchor="_Toc76470729" w:history="1">
-            <w:r>
-              <w:rPr>
-                <w:rStyle w:val="Collegamentoipertestuale"/>
+          <w:hyperlink w:anchor="_Toc77585447" w:history="1">
+            <w:r>
+              <w:rPr>
+                <w:rStyle w:val="Hyperlink"/>
                 <w:noProof/>
               </w:rPr>
               <w:t>Task</w:t>
@@ -929,7 +921,7 @@
                 <w:noProof/>
                 <w:webHidden/>
               </w:rPr>
-              <w:instrText xml:space="preserve"> PAGEREF _Toc76470729 \h </w:instrText>
+              <w:instrText xml:space="preserve"> PAGEREF _Toc77585447 \h </w:instrText>
             </w:r>
             <w:r>
               <w:rPr>
@@ -949,7 +941,7 @@
                 <w:noProof/>
                 <w:webHidden/>
               </w:rPr>
-              <w:t>5</w:t>
+              <w:t>6</w:t>
             </w:r>
             <w:r>
               <w:rPr>
@@ -962,7 +954,7 @@
         </w:p>
         <w:p>
           <w:pPr>
-            <w:pStyle w:val="Sommario3"/>
+            <w:pStyle w:val="TOC3"/>
             <w:tabs>
               <w:tab w:val="right" w:leader="dot" w:pos="9016"/>
             </w:tabs>
@@ -972,10 +964,10 @@
               <w:lang w:eastAsia="en-GB"/>
             </w:rPr>
           </w:pPr>
-          <w:hyperlink w:anchor="_Toc76470730" w:history="1">
-            <w:r>
-              <w:rPr>
-                <w:rStyle w:val="Collegamentoipertestuale"/>
+          <w:hyperlink w:anchor="_Toc77585448" w:history="1">
+            <w:r>
+              <w:rPr>
+                <w:rStyle w:val="Hyperlink"/>
                 <w:noProof/>
               </w:rPr>
               <w:t>Solution</w:t>
@@ -999,7 +991,7 @@
                 <w:noProof/>
                 <w:webHidden/>
               </w:rPr>
-              <w:instrText xml:space="preserve"> PAGEREF _Toc76470730 \h </w:instrText>
+              <w:instrText xml:space="preserve"> PAGEREF _Toc77585448 \h </w:instrText>
             </w:r>
             <w:r>
               <w:rPr>
@@ -1032,7 +1024,7 @@
         </w:p>
         <w:p>
           <w:pPr>
-            <w:pStyle w:val="Sommario2"/>
+            <w:pStyle w:val="TOC2"/>
             <w:tabs>
               <w:tab w:val="right" w:leader="dot" w:pos="9016"/>
             </w:tabs>
@@ -1042,10 +1034,10 @@
               <w:lang w:eastAsia="en-GB"/>
             </w:rPr>
           </w:pPr>
-          <w:hyperlink w:anchor="_Toc76470731" w:history="1">
-            <w:r>
-              <w:rPr>
-                <w:rStyle w:val="Collegamentoipertestuale"/>
+          <w:hyperlink w:anchor="_Toc77585449" w:history="1">
+            <w:r>
+              <w:rPr>
+                <w:rStyle w:val="Hyperlink"/>
                 <w:noProof/>
               </w:rPr>
               <w:t>Exercise 4</w:t>
@@ -1069,7 +1061,7 @@
                 <w:noProof/>
                 <w:webHidden/>
               </w:rPr>
-              <w:instrText xml:space="preserve"> PAGEREF _Toc76470731 \h </w:instrText>
+              <w:instrText xml:space="preserve"> PAGEREF _Toc77585449 \h </w:instrText>
             </w:r>
             <w:r>
               <w:rPr>
@@ -1089,7 +1081,7 @@
                 <w:noProof/>
                 <w:webHidden/>
               </w:rPr>
-              <w:t>6</w:t>
+              <w:t>9</w:t>
             </w:r>
             <w:r>
               <w:rPr>
@@ -1102,7 +1094,7 @@
         </w:p>
         <w:p>
           <w:pPr>
-            <w:pStyle w:val="Sommario3"/>
+            <w:pStyle w:val="TOC3"/>
             <w:tabs>
               <w:tab w:val="right" w:leader="dot" w:pos="9016"/>
             </w:tabs>
@@ -1112,10 +1104,10 @@
               <w:lang w:eastAsia="en-GB"/>
             </w:rPr>
           </w:pPr>
-          <w:hyperlink w:anchor="_Toc76470732" w:history="1">
-            <w:r>
-              <w:rPr>
-                <w:rStyle w:val="Collegamentoipertestuale"/>
+          <w:hyperlink w:anchor="_Toc77585450" w:history="1">
+            <w:r>
+              <w:rPr>
+                <w:rStyle w:val="Hyperlink"/>
                 <w:noProof/>
               </w:rPr>
               <w:t>Task</w:t>
@@ -1139,7 +1131,7 @@
                 <w:noProof/>
                 <w:webHidden/>
               </w:rPr>
-              <w:instrText xml:space="preserve"> PAGEREF _Toc76470732 \h </w:instrText>
+              <w:instrText xml:space="preserve"> PAGEREF _Toc77585450 \h </w:instrText>
             </w:r>
             <w:r>
               <w:rPr>
@@ -1159,7 +1151,7 @@
                 <w:noProof/>
                 <w:webHidden/>
               </w:rPr>
-              <w:t>6</w:t>
+              <w:t>9</w:t>
             </w:r>
             <w:r>
               <w:rPr>
@@ -1172,7 +1164,7 @@
         </w:p>
         <w:p>
           <w:pPr>
-            <w:pStyle w:val="Sommario3"/>
+            <w:pStyle w:val="TOC3"/>
             <w:tabs>
               <w:tab w:val="right" w:leader="dot" w:pos="9016"/>
             </w:tabs>
@@ -1182,10 +1174,10 @@
               <w:lang w:eastAsia="en-GB"/>
             </w:rPr>
           </w:pPr>
-          <w:hyperlink w:anchor="_Toc76470733" w:history="1">
-            <w:r>
-              <w:rPr>
-                <w:rStyle w:val="Collegamentoipertestuale"/>
+          <w:hyperlink w:anchor="_Toc77585451" w:history="1">
+            <w:r>
+              <w:rPr>
+                <w:rStyle w:val="Hyperlink"/>
                 <w:noProof/>
               </w:rPr>
               <w:t>Solution</w:t>
@@ -1209,7 +1201,7 @@
                 <w:noProof/>
                 <w:webHidden/>
               </w:rPr>
-              <w:instrText xml:space="preserve"> PAGEREF _Toc76470733 \h </w:instrText>
+              <w:instrText xml:space="preserve"> PAGEREF _Toc77585451 \h </w:instrText>
             </w:r>
             <w:r>
               <w:rPr>
@@ -1229,7 +1221,7 @@
                 <w:noProof/>
                 <w:webHidden/>
               </w:rPr>
-              <w:t>6</w:t>
+              <w:t>9</w:t>
             </w:r>
             <w:r>
               <w:rPr>
@@ -1242,7 +1234,7 @@
         </w:p>
         <w:p>
           <w:pPr>
-            <w:pStyle w:val="Sommario1"/>
+            <w:pStyle w:val="TOC1"/>
             <w:tabs>
               <w:tab w:val="right" w:leader="dot" w:pos="9016"/>
             </w:tabs>
@@ -1252,10 +1244,10 @@
               <w:lang w:eastAsia="en-GB"/>
             </w:rPr>
           </w:pPr>
-          <w:hyperlink w:anchor="_Toc76470734" w:history="1">
-            <w:r>
-              <w:rPr>
-                <w:rStyle w:val="Collegamentoipertestuale"/>
+          <w:hyperlink w:anchor="_Toc77585452" w:history="1">
+            <w:r>
+              <w:rPr>
+                <w:rStyle w:val="Hyperlink"/>
                 <w:noProof/>
               </w:rPr>
               <w:t>Final Project</w:t>
@@ -1279,7 +1271,7 @@
                 <w:noProof/>
                 <w:webHidden/>
               </w:rPr>
-              <w:instrText xml:space="preserve"> PAGEREF _Toc76470734 \h </w:instrText>
+              <w:instrText xml:space="preserve"> PAGEREF _Toc77585452 \h </w:instrText>
             </w:r>
             <w:r>
               <w:rPr>
@@ -1299,7 +1291,7 @@
                 <w:noProof/>
                 <w:webHidden/>
               </w:rPr>
-              <w:t>7</w:t>
+              <w:t>10</w:t>
             </w:r>
             <w:r>
               <w:rPr>
@@ -1312,7 +1304,7 @@
         </w:p>
         <w:p>
           <w:pPr>
-            <w:pStyle w:val="Sommario2"/>
+            <w:pStyle w:val="TOC2"/>
             <w:tabs>
               <w:tab w:val="right" w:leader="dot" w:pos="9016"/>
             </w:tabs>
@@ -1322,10 +1314,10 @@
               <w:lang w:eastAsia="en-GB"/>
             </w:rPr>
           </w:pPr>
-          <w:hyperlink w:anchor="_Toc76470735" w:history="1">
-            <w:r>
-              <w:rPr>
-                <w:rStyle w:val="Collegamentoipertestuale"/>
+          <w:hyperlink w:anchor="_Toc77585453" w:history="1">
+            <w:r>
+              <w:rPr>
+                <w:rStyle w:val="Hyperlink"/>
                 <w:noProof/>
               </w:rPr>
               <w:t>Exercise 1</w:t>
@@ -1349,7 +1341,7 @@
                 <w:noProof/>
                 <w:webHidden/>
               </w:rPr>
-              <w:instrText xml:space="preserve"> PAGEREF _Toc76470735 \h </w:instrText>
+              <w:instrText xml:space="preserve"> PAGEREF _Toc77585453 \h </w:instrText>
             </w:r>
             <w:r>
               <w:rPr>
@@ -1369,7 +1361,7 @@
                 <w:noProof/>
                 <w:webHidden/>
               </w:rPr>
-              <w:t>7</w:t>
+              <w:t>10</w:t>
             </w:r>
             <w:r>
               <w:rPr>
@@ -1382,7 +1374,7 @@
         </w:p>
         <w:p>
           <w:pPr>
-            <w:pStyle w:val="Sommario3"/>
+            <w:pStyle w:val="TOC3"/>
             <w:tabs>
               <w:tab w:val="right" w:leader="dot" w:pos="9016"/>
             </w:tabs>
@@ -1392,10 +1384,10 @@
               <w:lang w:eastAsia="en-GB"/>
             </w:rPr>
           </w:pPr>
-          <w:hyperlink w:anchor="_Toc76470736" w:history="1">
-            <w:r>
-              <w:rPr>
-                <w:rStyle w:val="Collegamentoipertestuale"/>
+          <w:hyperlink w:anchor="_Toc77585454" w:history="1">
+            <w:r>
+              <w:rPr>
+                <w:rStyle w:val="Hyperlink"/>
                 <w:noProof/>
               </w:rPr>
               <w:t>Task</w:t>
@@ -1419,7 +1411,7 @@
                 <w:noProof/>
                 <w:webHidden/>
               </w:rPr>
-              <w:instrText xml:space="preserve"> PAGEREF _Toc76470736 \h </w:instrText>
+              <w:instrText xml:space="preserve"> PAGEREF _Toc77585454 \h </w:instrText>
             </w:r>
             <w:r>
               <w:rPr>
@@ -1439,7 +1431,7 @@
                 <w:noProof/>
                 <w:webHidden/>
               </w:rPr>
-              <w:t>7</w:t>
+              <w:t>10</w:t>
             </w:r>
             <w:r>
               <w:rPr>
@@ -1452,7 +1444,7 @@
         </w:p>
         <w:p>
           <w:pPr>
-            <w:pStyle w:val="Sommario3"/>
+            <w:pStyle w:val="TOC3"/>
             <w:tabs>
               <w:tab w:val="right" w:leader="dot" w:pos="9016"/>
             </w:tabs>
@@ -1462,10 +1454,10 @@
               <w:lang w:eastAsia="en-GB"/>
             </w:rPr>
           </w:pPr>
-          <w:hyperlink w:anchor="_Toc76470737" w:history="1">
-            <w:r>
-              <w:rPr>
-                <w:rStyle w:val="Collegamentoipertestuale"/>
+          <w:hyperlink w:anchor="_Toc77585455" w:history="1">
+            <w:r>
+              <w:rPr>
+                <w:rStyle w:val="Hyperlink"/>
                 <w:noProof/>
               </w:rPr>
               <w:t>Solution</w:t>
@@ -1489,7 +1481,7 @@
                 <w:noProof/>
                 <w:webHidden/>
               </w:rPr>
-              <w:instrText xml:space="preserve"> PAGEREF _Toc76470737 \h </w:instrText>
+              <w:instrText xml:space="preserve"> PAGEREF _Toc77585455 \h </w:instrText>
             </w:r>
             <w:r>
               <w:rPr>
@@ -1509,7 +1501,7 @@
                 <w:noProof/>
                 <w:webHidden/>
               </w:rPr>
-              <w:t>7</w:t>
+              <w:t>10</w:t>
             </w:r>
             <w:r>
               <w:rPr>
@@ -1522,7 +1514,7 @@
         </w:p>
         <w:p>
           <w:pPr>
-            <w:pStyle w:val="Sommario2"/>
+            <w:pStyle w:val="TOC2"/>
             <w:tabs>
               <w:tab w:val="right" w:leader="dot" w:pos="9016"/>
             </w:tabs>
@@ -1532,10 +1524,10 @@
               <w:lang w:eastAsia="en-GB"/>
             </w:rPr>
           </w:pPr>
-          <w:hyperlink w:anchor="_Toc76470738" w:history="1">
-            <w:r>
-              <w:rPr>
-                <w:rStyle w:val="Collegamentoipertestuale"/>
+          <w:hyperlink w:anchor="_Toc77585456" w:history="1">
+            <w:r>
+              <w:rPr>
+                <w:rStyle w:val="Hyperlink"/>
                 <w:noProof/>
               </w:rPr>
               <w:t>Exercise 2</w:t>
@@ -1559,7 +1551,7 @@
                 <w:noProof/>
                 <w:webHidden/>
               </w:rPr>
-              <w:instrText xml:space="preserve"> PAGEREF _Toc76470738 \h </w:instrText>
+              <w:instrText xml:space="preserve"> PAGEREF _Toc77585456 \h </w:instrText>
             </w:r>
             <w:r>
               <w:rPr>
@@ -1579,7 +1571,7 @@
                 <w:noProof/>
                 <w:webHidden/>
               </w:rPr>
-              <w:t>8</w:t>
+              <w:t>12</w:t>
             </w:r>
             <w:r>
               <w:rPr>
@@ -1592,7 +1584,7 @@
         </w:p>
         <w:p>
           <w:pPr>
-            <w:pStyle w:val="Sommario3"/>
+            <w:pStyle w:val="TOC3"/>
             <w:tabs>
               <w:tab w:val="right" w:leader="dot" w:pos="9016"/>
             </w:tabs>
@@ -1602,10 +1594,10 @@
               <w:lang w:eastAsia="en-GB"/>
             </w:rPr>
           </w:pPr>
-          <w:hyperlink w:anchor="_Toc76470739" w:history="1">
-            <w:r>
-              <w:rPr>
-                <w:rStyle w:val="Collegamentoipertestuale"/>
+          <w:hyperlink w:anchor="_Toc77585457" w:history="1">
+            <w:r>
+              <w:rPr>
+                <w:rStyle w:val="Hyperlink"/>
                 <w:noProof/>
               </w:rPr>
               <w:t>Task</w:t>
@@ -1629,7 +1621,7 @@
                 <w:noProof/>
                 <w:webHidden/>
               </w:rPr>
-              <w:instrText xml:space="preserve"> PAGEREF _Toc76470739 \h </w:instrText>
+              <w:instrText xml:space="preserve"> PAGEREF _Toc77585457 \h </w:instrText>
             </w:r>
             <w:r>
               <w:rPr>
@@ -1649,7 +1641,7 @@
                 <w:noProof/>
                 <w:webHidden/>
               </w:rPr>
-              <w:t>8</w:t>
+              <w:t>12</w:t>
             </w:r>
             <w:r>
               <w:rPr>
@@ -1662,7 +1654,7 @@
         </w:p>
         <w:p>
           <w:pPr>
-            <w:pStyle w:val="Sommario3"/>
+            <w:pStyle w:val="TOC3"/>
             <w:tabs>
               <w:tab w:val="right" w:leader="dot" w:pos="9016"/>
             </w:tabs>
@@ -1672,10 +1664,10 @@
               <w:lang w:eastAsia="en-GB"/>
             </w:rPr>
           </w:pPr>
-          <w:hyperlink w:anchor="_Toc76470740" w:history="1">
-            <w:r>
-              <w:rPr>
-                <w:rStyle w:val="Collegamentoipertestuale"/>
+          <w:hyperlink w:anchor="_Toc77585458" w:history="1">
+            <w:r>
+              <w:rPr>
+                <w:rStyle w:val="Hyperlink"/>
                 <w:noProof/>
               </w:rPr>
               <w:t>Solution</w:t>
@@ -1699,7 +1691,7 @@
                 <w:noProof/>
                 <w:webHidden/>
               </w:rPr>
-              <w:instrText xml:space="preserve"> PAGEREF _Toc76470740 \h </w:instrText>
+              <w:instrText xml:space="preserve"> PAGEREF _Toc77585458 \h </w:instrText>
             </w:r>
             <w:r>
               <w:rPr>
@@ -1719,7 +1711,7 @@
                 <w:noProof/>
                 <w:webHidden/>
               </w:rPr>
-              <w:t>8</w:t>
+              <w:t>12</w:t>
             </w:r>
             <w:r>
               <w:rPr>
@@ -1732,7 +1724,7 @@
         </w:p>
         <w:p>
           <w:pPr>
-            <w:pStyle w:val="Sommario2"/>
+            <w:pStyle w:val="TOC2"/>
             <w:tabs>
               <w:tab w:val="right" w:leader="dot" w:pos="9016"/>
             </w:tabs>
@@ -1742,10 +1734,10 @@
               <w:lang w:eastAsia="en-GB"/>
             </w:rPr>
           </w:pPr>
-          <w:hyperlink w:anchor="_Toc76470741" w:history="1">
-            <w:r>
-              <w:rPr>
-                <w:rStyle w:val="Collegamentoipertestuale"/>
+          <w:hyperlink w:anchor="_Toc77585459" w:history="1">
+            <w:r>
+              <w:rPr>
+                <w:rStyle w:val="Hyperlink"/>
                 <w:noProof/>
               </w:rPr>
               <w:t>Exercise 3</w:t>
@@ -1769,7 +1761,7 @@
                 <w:noProof/>
                 <w:webHidden/>
               </w:rPr>
-              <w:instrText xml:space="preserve"> PAGEREF _Toc76470741 \h </w:instrText>
+              <w:instrText xml:space="preserve"> PAGEREF _Toc77585459 \h </w:instrText>
             </w:r>
             <w:r>
               <w:rPr>
@@ -1789,7 +1781,7 @@
                 <w:noProof/>
                 <w:webHidden/>
               </w:rPr>
-              <w:t>8</w:t>
+              <w:t>26</w:t>
             </w:r>
             <w:r>
               <w:rPr>
@@ -1802,7 +1794,7 @@
         </w:p>
         <w:p>
           <w:pPr>
-            <w:pStyle w:val="Sommario3"/>
+            <w:pStyle w:val="TOC3"/>
             <w:tabs>
               <w:tab w:val="right" w:leader="dot" w:pos="9016"/>
             </w:tabs>
@@ -1812,10 +1804,10 @@
               <w:lang w:eastAsia="en-GB"/>
             </w:rPr>
           </w:pPr>
-          <w:hyperlink w:anchor="_Toc76470742" w:history="1">
-            <w:r>
-              <w:rPr>
-                <w:rStyle w:val="Collegamentoipertestuale"/>
+          <w:hyperlink w:anchor="_Toc77585460" w:history="1">
+            <w:r>
+              <w:rPr>
+                <w:rStyle w:val="Hyperlink"/>
                 <w:noProof/>
               </w:rPr>
               <w:t>Task</w:t>
@@ -1839,7 +1831,7 @@
                 <w:noProof/>
                 <w:webHidden/>
               </w:rPr>
-              <w:instrText xml:space="preserve"> PAGEREF _Toc76470742 \h </w:instrText>
+              <w:instrText xml:space="preserve"> PAGEREF _Toc77585460 \h </w:instrText>
             </w:r>
             <w:r>
               <w:rPr>
@@ -1859,7 +1851,7 @@
                 <w:noProof/>
                 <w:webHidden/>
               </w:rPr>
-              <w:t>8</w:t>
+              <w:t>26</w:t>
             </w:r>
             <w:r>
               <w:rPr>
@@ -1872,7 +1864,7 @@
         </w:p>
         <w:p>
           <w:pPr>
-            <w:pStyle w:val="Sommario3"/>
+            <w:pStyle w:val="TOC3"/>
             <w:tabs>
               <w:tab w:val="right" w:leader="dot" w:pos="9016"/>
             </w:tabs>
@@ -1882,10 +1874,10 @@
               <w:lang w:eastAsia="en-GB"/>
             </w:rPr>
           </w:pPr>
-          <w:hyperlink w:anchor="_Toc76470743" w:history="1">
-            <w:r>
-              <w:rPr>
-                <w:rStyle w:val="Collegamentoipertestuale"/>
+          <w:hyperlink w:anchor="_Toc77585461" w:history="1">
+            <w:r>
+              <w:rPr>
+                <w:rStyle w:val="Hyperlink"/>
                 <w:noProof/>
               </w:rPr>
               <w:t>Solution</w:t>
@@ -1909,7 +1901,7 @@
                 <w:noProof/>
                 <w:webHidden/>
               </w:rPr>
-              <w:instrText xml:space="preserve"> PAGEREF _Toc76470743 \h </w:instrText>
+              <w:instrText xml:space="preserve"> PAGEREF _Toc77585461 \h </w:instrText>
             </w:r>
             <w:r>
               <w:rPr>
@@ -1929,7 +1921,7 @@
                 <w:noProof/>
                 <w:webHidden/>
               </w:rPr>
-              <w:t>10</w:t>
+              <w:t>27</w:t>
             </w:r>
             <w:r>
               <w:rPr>
@@ -1962,7 +1954,7 @@
     </w:p>
     <w:p>
       <w:pPr>
-        <w:pStyle w:val="Sottotitolo"/>
+        <w:pStyle w:val="Subtitle"/>
         <w:jc w:val="both"/>
       </w:pPr>
     </w:p>
@@ -1981,70 +1973,48 @@
     </w:p>
     <w:p>
       <w:pPr>
-        <w:pStyle w:val="Titolo1"/>
-        <w:jc w:val="both"/>
-      </w:pPr>
-      <w:bookmarkStart w:id="0" w:name="_Toc76470720"/>
-      <w:r>
-        <w:lastRenderedPageBreak/>
-        <w:t>Description</w:t>
-      </w:r>
-      <w:bookmarkEnd w:id="0"/>
-      <w:r>
-        <w:t xml:space="preserve"> </w:t>
-      </w:r>
-    </w:p>
-    <w:p>
-      <w:pPr>
-        <w:jc w:val="both"/>
-      </w:pPr>
-    </w:p>
-    <w:p>
-      <w:pPr>
-        <w:jc w:val="both"/>
-      </w:pPr>
-      <w:r>
-        <w:br w:type="page"/>
-      </w:r>
-    </w:p>
-    <w:p>
-      <w:pPr>
-        <w:pStyle w:val="Titolo1"/>
-        <w:jc w:val="both"/>
-      </w:pPr>
-      <w:bookmarkStart w:id="1" w:name="_Toc76470721"/>
+        <w:pStyle w:val="Heading1"/>
+        <w:jc w:val="both"/>
+      </w:pPr>
+      <w:bookmarkStart w:id="0" w:name="_Toc77585438"/>
       <w:r>
         <w:lastRenderedPageBreak/>
         <w:t>Midterm Project</w:t>
       </w:r>
+      <w:bookmarkEnd w:id="0"/>
+    </w:p>
+    <w:p>
+      <w:pPr>
+        <w:jc w:val="both"/>
+      </w:pPr>
+    </w:p>
+    <w:p>
+      <w:pPr>
+        <w:pStyle w:val="Heading2"/>
+        <w:jc w:val="both"/>
+      </w:pPr>
+      <w:bookmarkStart w:id="1" w:name="_Toc77585439"/>
+      <w:r>
+        <w:t>Exercise 1</w:t>
+      </w:r>
       <w:bookmarkEnd w:id="1"/>
-    </w:p>
-    <w:p>
-      <w:pPr>
-        <w:jc w:val="both"/>
-      </w:pPr>
-    </w:p>
-    <w:p>
-      <w:pPr>
-        <w:jc w:val="both"/>
-      </w:pPr>
-      <w:r>
-        <w:t xml:space="preserve">Introduction to midterm project </w:t>
-      </w:r>
-    </w:p>
-    <w:p>
-      <w:pPr>
-        <w:jc w:val="both"/>
-      </w:pPr>
-    </w:p>
-    <w:p>
-      <w:pPr>
-        <w:pStyle w:val="Titolo2"/>
-        <w:jc w:val="both"/>
-      </w:pPr>
-      <w:bookmarkStart w:id="2" w:name="_Toc76470722"/>
-      <w:r>
-        <w:t>Exercise 1</w:t>
+      <w:r>
+        <w:t xml:space="preserve"> </w:t>
+      </w:r>
+    </w:p>
+    <w:p>
+      <w:pPr>
+        <w:jc w:val="both"/>
+      </w:pPr>
+    </w:p>
+    <w:p>
+      <w:pPr>
+        <w:pStyle w:val="Heading3"/>
+        <w:jc w:val="both"/>
+      </w:pPr>
+      <w:bookmarkStart w:id="2" w:name="_Toc77585440"/>
+      <w:r>
+        <w:t>Task</w:t>
       </w:r>
       <w:bookmarkEnd w:id="2"/>
       <w:r>
@@ -2061,22 +2031,58 @@
         <w:jc w:val="both"/>
       </w:pPr>
       <w:r>
-        <w:t xml:space="preserve">Discussion about exercise 1 </w:t>
-      </w:r>
-    </w:p>
-    <w:p>
-      <w:pPr>
-        <w:jc w:val="both"/>
-      </w:pPr>
-    </w:p>
-    <w:p>
-      <w:pPr>
-        <w:pStyle w:val="Titolo3"/>
-        <w:jc w:val="both"/>
-      </w:pPr>
-      <w:bookmarkStart w:id="3" w:name="_Toc76470723"/>
-      <w:r>
-        <w:t>Task</w:t>
+        <w:t xml:space="preserve">Consider the “Facebook Large Page-Page Network” dataset available at the Stanford Large Network Dataset Collection (SNAP) (https://snap.stanford.edu/data/facebook-large-page-page-network.html). Note that network edges are provided in the file musae_facebook_edges.csv contained in the zip file linked in this page. Analysing this file, you can see that nodes of the network can be partitioned in four categories: politicians, governmental organizations, television, shows and companies. We will refer to this partition as the real clustering. You are required to cluster nodes of the network in at least 4 clusters using each of the partition algorithms seen in class: hierarchical, k-means, </w:t>
+      </w:r>
+      <w:proofErr w:type="spellStart"/>
+      <w:r>
+        <w:t>Girman-Newmann</w:t>
+      </w:r>
+      <w:proofErr w:type="spellEnd"/>
+      <w:r>
+        <w:t xml:space="preserve"> (betweenness-based clustering), spectral. Note that the network is very </w:t>
+      </w:r>
+      <w:proofErr w:type="gramStart"/>
+      <w:r>
+        <w:t>large</w:t>
+      </w:r>
+      <w:proofErr w:type="gramEnd"/>
+      <w:r>
+        <w:t xml:space="preserve"> and the naive implementations of these algorithms may be very expensive. Hence, you are required to optimize these algorithms (by sampling, parallelism, and </w:t>
+      </w:r>
+      <w:proofErr w:type="spellStart"/>
+      <w:r>
+        <w:t>adhoc</w:t>
+      </w:r>
+      <w:proofErr w:type="spellEnd"/>
+      <w:r>
+        <w:t xml:space="preserve"> optimizations) to make their running times feasible. Compare the clustering obtained through each of your algorithms with respect to the real clustering given in the file musae_facebook_target.csv. Discuss the trade-off </w:t>
+      </w:r>
+      <w:r>
+        <w:t>b</w:t>
+      </w:r>
+      <w:r>
+        <w:t>etween precision and running</w:t>
+      </w:r>
+      <w:r>
+        <w:t xml:space="preserve"> </w:t>
+      </w:r>
+      <w:r>
+        <w:t>time of each of your proposed implementations.</w:t>
+      </w:r>
+    </w:p>
+    <w:p>
+      <w:pPr>
+        <w:jc w:val="both"/>
+      </w:pPr>
+    </w:p>
+    <w:p>
+      <w:pPr>
+        <w:pStyle w:val="Heading3"/>
+        <w:jc w:val="both"/>
+      </w:pPr>
+      <w:bookmarkStart w:id="3" w:name="_Toc77585441"/>
+      <w:r>
+        <w:t>Solution</w:t>
       </w:r>
       <w:bookmarkEnd w:id="3"/>
       <w:r>
@@ -2093,80 +2099,12 @@
         <w:jc w:val="both"/>
       </w:pPr>
       <w:r>
-        <w:t xml:space="preserve">Consider the “Facebook Large Page-Page Network” dataset available at the Stanford Large Network Dataset Collection (SNAP) (https://snap.stanford.edu/data/facebook-large-page-page-network.html). Note that network edges are provided in the file musae_facebook_edges.csv contained in the zip file linked in this page. Analysing this file, you can see that nodes of the network can be partitioned in four categories: politicians, governmental organizations, television, shows and companies. We will refer to this partition as the real clustering. You are required to cluster nodes of the network in at least 4 clusters using each of the partition algorithms seen in class: hierarchical, k-means, </w:t>
-      </w:r>
-      <w:proofErr w:type="spellStart"/>
-      <w:r>
-        <w:t>Girman-Newmann</w:t>
-      </w:r>
-      <w:proofErr w:type="spellEnd"/>
-      <w:r>
-        <w:t xml:space="preserve"> (betweenness-based clustering), spectral. Note that the network is very </w:t>
-      </w:r>
-      <w:proofErr w:type="gramStart"/>
-      <w:r>
-        <w:t>large</w:t>
-      </w:r>
-      <w:proofErr w:type="gramEnd"/>
-      <w:r>
-        <w:t xml:space="preserve"> and the naive implementations of these algorithms may be very expensive. Hence, you are required to optimize these algorithms (by sampling, parallelism, and </w:t>
-      </w:r>
-      <w:proofErr w:type="spellStart"/>
-      <w:r>
-        <w:t>adhoc</w:t>
-      </w:r>
-      <w:proofErr w:type="spellEnd"/>
-      <w:r>
-        <w:t xml:space="preserve"> optimizations) to make their running times feasible. Compare the clustering obtained through each of your algorithms with respect to the real clustering given in the file musae_facebook_target.csv. Discuss the trade-off </w:t>
-      </w:r>
-      <w:r>
-        <w:t>b</w:t>
-      </w:r>
-      <w:r>
-        <w:t>etween precision and running</w:t>
-      </w:r>
-      <w:r>
-        <w:t xml:space="preserve"> </w:t>
-      </w:r>
-      <w:r>
-        <w:t>time of each of your proposed implementations.</w:t>
-      </w:r>
-    </w:p>
-    <w:p>
-      <w:pPr>
-        <w:jc w:val="both"/>
-      </w:pPr>
-    </w:p>
-    <w:p>
-      <w:pPr>
-        <w:pStyle w:val="Titolo3"/>
-        <w:jc w:val="both"/>
-      </w:pPr>
-      <w:bookmarkStart w:id="4" w:name="_Toc76470724"/>
-      <w:r>
-        <w:t>Solution</w:t>
-      </w:r>
-      <w:bookmarkEnd w:id="4"/>
-      <w:r>
-        <w:t xml:space="preserve"> </w:t>
-      </w:r>
-    </w:p>
-    <w:p>
-      <w:pPr>
-        <w:jc w:val="both"/>
-      </w:pPr>
-    </w:p>
-    <w:p>
-      <w:pPr>
-        <w:jc w:val="both"/>
-      </w:pPr>
-      <w:r>
         <w:t>For exercise 1 the network has been clustered using the following methods:</w:t>
       </w:r>
     </w:p>
     <w:p>
       <w:pPr>
-        <w:pStyle w:val="Paragrafoelenco"/>
+        <w:pStyle w:val="ListParagraph"/>
         <w:numPr>
           <w:ilvl w:val="0"/>
           <w:numId w:val="7"/>
@@ -2179,7 +2117,7 @@
     </w:p>
     <w:p>
       <w:pPr>
-        <w:pStyle w:val="Paragrafoelenco"/>
+        <w:pStyle w:val="ListParagraph"/>
         <w:numPr>
           <w:ilvl w:val="1"/>
           <w:numId w:val="7"/>
@@ -2192,7 +2130,7 @@
     </w:p>
     <w:p>
       <w:pPr>
-        <w:pStyle w:val="Paragrafoelenco"/>
+        <w:pStyle w:val="ListParagraph"/>
         <w:numPr>
           <w:ilvl w:val="1"/>
           <w:numId w:val="7"/>
@@ -2205,7 +2143,7 @@
     </w:p>
     <w:p>
       <w:pPr>
-        <w:pStyle w:val="Paragrafoelenco"/>
+        <w:pStyle w:val="ListParagraph"/>
         <w:numPr>
           <w:ilvl w:val="0"/>
           <w:numId w:val="7"/>
@@ -2218,7 +2156,7 @@
     </w:p>
     <w:p>
       <w:pPr>
-        <w:pStyle w:val="Paragrafoelenco"/>
+        <w:pStyle w:val="ListParagraph"/>
         <w:numPr>
           <w:ilvl w:val="1"/>
           <w:numId w:val="7"/>
@@ -2231,7 +2169,7 @@
     </w:p>
     <w:p>
       <w:pPr>
-        <w:pStyle w:val="Paragrafoelenco"/>
+        <w:pStyle w:val="ListParagraph"/>
         <w:numPr>
           <w:ilvl w:val="1"/>
           <w:numId w:val="7"/>
@@ -2244,7 +2182,7 @@
     </w:p>
     <w:p>
       <w:pPr>
-        <w:pStyle w:val="Paragrafoelenco"/>
+        <w:pStyle w:val="ListParagraph"/>
         <w:numPr>
           <w:ilvl w:val="0"/>
           <w:numId w:val="7"/>
@@ -2257,7 +2195,7 @@
     </w:p>
     <w:p>
       <w:pPr>
-        <w:pStyle w:val="Paragrafoelenco"/>
+        <w:pStyle w:val="ListParagraph"/>
         <w:numPr>
           <w:ilvl w:val="1"/>
           <w:numId w:val="7"/>
@@ -2270,7 +2208,7 @@
     </w:p>
     <w:p>
       <w:pPr>
-        <w:pStyle w:val="Paragrafoelenco"/>
+        <w:pStyle w:val="ListParagraph"/>
         <w:numPr>
           <w:ilvl w:val="1"/>
           <w:numId w:val="7"/>
@@ -2283,7 +2221,7 @@
     </w:p>
     <w:p>
       <w:pPr>
-        <w:pStyle w:val="Paragrafoelenco"/>
+        <w:pStyle w:val="ListParagraph"/>
         <w:numPr>
           <w:ilvl w:val="0"/>
           <w:numId w:val="7"/>
@@ -2296,7 +2234,7 @@
     </w:p>
     <w:p>
       <w:pPr>
-        <w:pStyle w:val="Paragrafoelenco"/>
+        <w:pStyle w:val="ListParagraph"/>
         <w:numPr>
           <w:ilvl w:val="1"/>
           <w:numId w:val="7"/>
@@ -2309,7 +2247,7 @@
     </w:p>
     <w:p>
       <w:pPr>
-        <w:pStyle w:val="Paragrafoelenco"/>
+        <w:pStyle w:val="ListParagraph"/>
         <w:numPr>
           <w:ilvl w:val="1"/>
           <w:numId w:val="7"/>
@@ -2321,15 +2259,39 @@
       </w:r>
     </w:p>
     <w:p>
-      <w:pPr>
-        <w:pStyle w:val="Titolo2"/>
-        <w:jc w:val="both"/>
-      </w:pPr>
-      <w:bookmarkStart w:id="5" w:name="_Toc76470725"/>
+      <w:r>
+        <w:br w:type="page"/>
+      </w:r>
+    </w:p>
+    <w:p>
+      <w:pPr>
+        <w:pStyle w:val="Heading2"/>
+        <w:jc w:val="both"/>
+      </w:pPr>
+      <w:bookmarkStart w:id="4" w:name="_Toc77585442"/>
       <w:r>
         <w:lastRenderedPageBreak/>
         <w:t>Exercise 2</w:t>
       </w:r>
+      <w:bookmarkEnd w:id="4"/>
+      <w:r>
+        <w:t xml:space="preserve"> </w:t>
+      </w:r>
+    </w:p>
+    <w:p>
+      <w:pPr>
+        <w:jc w:val="both"/>
+      </w:pPr>
+    </w:p>
+    <w:p>
+      <w:pPr>
+        <w:pStyle w:val="Heading3"/>
+        <w:jc w:val="both"/>
+      </w:pPr>
+      <w:bookmarkStart w:id="5" w:name="_Toc77585443"/>
+      <w:r>
+        <w:t>Task</w:t>
+      </w:r>
       <w:bookmarkEnd w:id="5"/>
       <w:r>
         <w:t xml:space="preserve"> </w:t>
@@ -2342,144 +2304,125 @@
     </w:p>
     <w:p>
       <w:pPr>
-        <w:pStyle w:val="Titolo3"/>
-        <w:jc w:val="both"/>
-      </w:pPr>
-      <w:bookmarkStart w:id="6" w:name="_Toc76470726"/>
-      <w:r>
-        <w:t>Task</w:t>
+        <w:jc w:val="both"/>
+      </w:pPr>
+      <w:r>
+        <w:t>Return the top 500 nodes (that are approximatively the top 2%) of the Facebook Large Page-Page</w:t>
+      </w:r>
+      <w:r>
+        <w:t xml:space="preserve"> </w:t>
+      </w:r>
+      <w:r>
+        <w:t xml:space="preserve">Network according to each of the following centrality measures: degree, closeness, </w:t>
+      </w:r>
+      <w:r>
+        <w:t>betweenness</w:t>
+      </w:r>
+      <w:r>
+        <w:t>,</w:t>
+      </w:r>
+      <w:r>
+        <w:t xml:space="preserve"> PageRank</w:t>
+      </w:r>
+      <w:r>
+        <w:t>, HITS. For the first three measures you can use the algorithms presented in class. For</w:t>
+      </w:r>
+      <w:r>
+        <w:t xml:space="preserve"> </w:t>
+      </w:r>
+      <w:r>
+        <w:t xml:space="preserve">PageRank and HITS algorithms you </w:t>
+      </w:r>
+      <w:proofErr w:type="gramStart"/>
+      <w:r>
+        <w:t>have to</w:t>
+      </w:r>
+      <w:proofErr w:type="gramEnd"/>
+      <w:r>
+        <w:t xml:space="preserve"> provide both a naive and a parallel implementation.</w:t>
+      </w:r>
+      <w:r>
+        <w:t xml:space="preserve"> </w:t>
+      </w:r>
+      <w:r>
+        <w:t xml:space="preserve">As in the previous exercise, you </w:t>
+      </w:r>
+      <w:proofErr w:type="gramStart"/>
+      <w:r>
+        <w:t>have to</w:t>
+      </w:r>
+      <w:proofErr w:type="gramEnd"/>
+      <w:r>
+        <w:t xml:space="preserve"> optimize your algorithms to make their running times</w:t>
+      </w:r>
+      <w:r>
+        <w:t xml:space="preserve"> </w:t>
+      </w:r>
+      <w:r>
+        <w:t>feasible on a very large network.</w:t>
+      </w:r>
+      <w:r>
+        <w:t xml:space="preserve"> </w:t>
+      </w:r>
+      <w:r>
+        <w:t xml:space="preserve">For each of the required centrality measures describe which is its best implementation, by </w:t>
+      </w:r>
+      <w:proofErr w:type="gramStart"/>
+      <w:r>
+        <w:t>taking</w:t>
+      </w:r>
+      <w:r>
+        <w:t xml:space="preserve"> </w:t>
+      </w:r>
+      <w:r>
+        <w:t>into account</w:t>
+      </w:r>
+      <w:proofErr w:type="gramEnd"/>
+      <w:r>
+        <w:t xml:space="preserve"> both the running time and the precision. </w:t>
+      </w:r>
+      <w:proofErr w:type="gramStart"/>
+      <w:r>
+        <w:t>In particular, for</w:t>
+      </w:r>
+      <w:proofErr w:type="gramEnd"/>
+      <w:r>
+        <w:t xml:space="preserve"> the measures involving the</w:t>
+      </w:r>
+      <w:r>
+        <w:t xml:space="preserve"> </w:t>
+      </w:r>
+      <w:r>
+        <w:t>choice of some parameters, such as PageRank and HITS, discuss of the best choice of parameters.</w:t>
+      </w:r>
+      <w:r>
+        <w:t xml:space="preserve"> </w:t>
+      </w:r>
+      <w:r>
+        <w:t>Compare the results of the different algorithms and discuss about the similarities and the differences</w:t>
+      </w:r>
+      <w:r>
+        <w:t xml:space="preserve"> </w:t>
+      </w:r>
+      <w:r>
+        <w:t>among the returned outcomes.</w:t>
+      </w:r>
+    </w:p>
+    <w:p>
+      <w:pPr>
+        <w:jc w:val="both"/>
+      </w:pPr>
+    </w:p>
+    <w:p>
+      <w:pPr>
+        <w:pStyle w:val="Heading3"/>
+        <w:jc w:val="both"/>
+      </w:pPr>
+      <w:bookmarkStart w:id="6" w:name="_Toc77585444"/>
+      <w:r>
+        <w:t>Solution</w:t>
       </w:r>
       <w:bookmarkEnd w:id="6"/>
-      <w:r>
-        <w:t xml:space="preserve"> </w:t>
-      </w:r>
-    </w:p>
-    <w:p>
-      <w:pPr>
-        <w:jc w:val="both"/>
-      </w:pPr>
-    </w:p>
-    <w:p>
-      <w:pPr>
-        <w:jc w:val="both"/>
-      </w:pPr>
-      <w:r>
-        <w:t>Return the top 500 nodes (that are approximatively the top 2%) of the Facebook Large Page-Page</w:t>
-      </w:r>
-      <w:r>
-        <w:t xml:space="preserve"> </w:t>
-      </w:r>
-      <w:r>
-        <w:t xml:space="preserve">Network according to each of the following centrality measures: degree, closeness, </w:t>
-      </w:r>
-      <w:r>
-        <w:t>betweenness</w:t>
-      </w:r>
-      <w:r>
-        <w:t>,</w:t>
-      </w:r>
-      <w:r>
-        <w:t xml:space="preserve"> PageRank</w:t>
-      </w:r>
-      <w:r>
-        <w:t>, HITS. For the first three measures you can use the algorithms presented in class. For</w:t>
-      </w:r>
-      <w:r>
-        <w:t xml:space="preserve"> </w:t>
-      </w:r>
-      <w:r>
-        <w:t xml:space="preserve">PageRank and HITS algorithms you </w:t>
-      </w:r>
-      <w:proofErr w:type="gramStart"/>
-      <w:r>
-        <w:t>have to</w:t>
-      </w:r>
-      <w:proofErr w:type="gramEnd"/>
-      <w:r>
-        <w:t xml:space="preserve"> provide both a naive and a parallel implementation.</w:t>
-      </w:r>
-      <w:r>
-        <w:t xml:space="preserve"> </w:t>
-      </w:r>
-      <w:r>
-        <w:t xml:space="preserve">As in the previous exercise, you </w:t>
-      </w:r>
-      <w:proofErr w:type="gramStart"/>
-      <w:r>
-        <w:t>have to</w:t>
-      </w:r>
-      <w:proofErr w:type="gramEnd"/>
-      <w:r>
-        <w:t xml:space="preserve"> optimize your algorithms to make their running times</w:t>
-      </w:r>
-      <w:r>
-        <w:t xml:space="preserve"> </w:t>
-      </w:r>
-      <w:r>
-        <w:t>feasible on a very large network.</w:t>
-      </w:r>
-      <w:r>
-        <w:t xml:space="preserve"> </w:t>
-      </w:r>
-      <w:r>
-        <w:t xml:space="preserve">For each of the required centrality measures describe which is its best implementation, by </w:t>
-      </w:r>
-      <w:proofErr w:type="gramStart"/>
-      <w:r>
-        <w:t>taking</w:t>
-      </w:r>
-      <w:r>
-        <w:t xml:space="preserve"> </w:t>
-      </w:r>
-      <w:r>
-        <w:t>into account</w:t>
-      </w:r>
-      <w:proofErr w:type="gramEnd"/>
-      <w:r>
-        <w:t xml:space="preserve"> both the running time and the precision. </w:t>
-      </w:r>
-      <w:proofErr w:type="gramStart"/>
-      <w:r>
-        <w:t>In particular, for</w:t>
-      </w:r>
-      <w:proofErr w:type="gramEnd"/>
-      <w:r>
-        <w:t xml:space="preserve"> the measures involving the</w:t>
-      </w:r>
-      <w:r>
-        <w:t xml:space="preserve"> </w:t>
-      </w:r>
-      <w:r>
-        <w:t>choice of some parameters, such as PageRank and HITS, discuss of the best choice of parameters.</w:t>
-      </w:r>
-      <w:r>
-        <w:t xml:space="preserve"> </w:t>
-      </w:r>
-      <w:r>
-        <w:t>Compare the results of the different algorithms and discuss about the similarities and the differences</w:t>
-      </w:r>
-      <w:r>
-        <w:t xml:space="preserve"> </w:t>
-      </w:r>
-      <w:r>
-        <w:t>among the returned outcomes.</w:t>
-      </w:r>
-    </w:p>
-    <w:p>
-      <w:pPr>
-        <w:jc w:val="both"/>
-      </w:pPr>
-    </w:p>
-    <w:p>
-      <w:pPr>
-        <w:pStyle w:val="Titolo3"/>
-        <w:jc w:val="both"/>
-      </w:pPr>
-      <w:bookmarkStart w:id="7" w:name="_Toc76470727"/>
-      <w:r>
-        <w:t>Solution</w:t>
-      </w:r>
-      <w:bookmarkEnd w:id="7"/>
     </w:p>
     <w:p>
       <w:pPr>
@@ -2496,7 +2439,7 @@
     </w:p>
     <w:p>
       <w:pPr>
-        <w:pStyle w:val="Paragrafoelenco"/>
+        <w:pStyle w:val="ListParagraph"/>
         <w:numPr>
           <w:ilvl w:val="0"/>
           <w:numId w:val="11"/>
@@ -2509,7 +2452,7 @@
     </w:p>
     <w:p>
       <w:pPr>
-        <w:pStyle w:val="Paragrafoelenco"/>
+        <w:pStyle w:val="ListParagraph"/>
         <w:numPr>
           <w:ilvl w:val="1"/>
           <w:numId w:val="11"/>
@@ -2522,7 +2465,7 @@
     </w:p>
     <w:p>
       <w:pPr>
-        <w:pStyle w:val="Paragrafoelenco"/>
+        <w:pStyle w:val="ListParagraph"/>
         <w:numPr>
           <w:ilvl w:val="0"/>
           <w:numId w:val="11"/>
@@ -2535,7 +2478,7 @@
     </w:p>
     <w:p>
       <w:pPr>
-        <w:pStyle w:val="Paragrafoelenco"/>
+        <w:pStyle w:val="ListParagraph"/>
         <w:numPr>
           <w:ilvl w:val="1"/>
           <w:numId w:val="11"/>
@@ -2548,7 +2491,7 @@
     </w:p>
     <w:p>
       <w:pPr>
-        <w:pStyle w:val="Paragrafoelenco"/>
+        <w:pStyle w:val="ListParagraph"/>
         <w:numPr>
           <w:ilvl w:val="1"/>
           <w:numId w:val="11"/>
@@ -2561,7 +2504,7 @@
     </w:p>
     <w:p>
       <w:pPr>
-        <w:pStyle w:val="Paragrafoelenco"/>
+        <w:pStyle w:val="ListParagraph"/>
         <w:numPr>
           <w:ilvl w:val="0"/>
           <w:numId w:val="11"/>
@@ -2577,7 +2520,7 @@
     </w:p>
     <w:p>
       <w:pPr>
-        <w:pStyle w:val="Paragrafoelenco"/>
+        <w:pStyle w:val="ListParagraph"/>
         <w:numPr>
           <w:ilvl w:val="1"/>
           <w:numId w:val="11"/>
@@ -2590,7 +2533,7 @@
     </w:p>
     <w:p>
       <w:pPr>
-        <w:pStyle w:val="Paragrafoelenco"/>
+        <w:pStyle w:val="ListParagraph"/>
         <w:numPr>
           <w:ilvl w:val="1"/>
           <w:numId w:val="11"/>
@@ -2603,7 +2546,7 @@
     </w:p>
     <w:p>
       <w:pPr>
-        <w:pStyle w:val="Paragrafoelenco"/>
+        <w:pStyle w:val="ListParagraph"/>
         <w:numPr>
           <w:ilvl w:val="0"/>
           <w:numId w:val="11"/>
@@ -2619,7 +2562,7 @@
     </w:p>
     <w:p>
       <w:pPr>
-        <w:pStyle w:val="Paragrafoelenco"/>
+        <w:pStyle w:val="ListParagraph"/>
         <w:numPr>
           <w:ilvl w:val="1"/>
           <w:numId w:val="11"/>
@@ -2632,7 +2575,7 @@
     </w:p>
     <w:p>
       <w:pPr>
-        <w:pStyle w:val="Paragrafoelenco"/>
+        <w:pStyle w:val="ListParagraph"/>
         <w:numPr>
           <w:ilvl w:val="1"/>
           <w:numId w:val="11"/>
@@ -2645,7 +2588,7 @@
     </w:p>
     <w:p>
       <w:pPr>
-        <w:pStyle w:val="Paragrafoelenco"/>
+        <w:pStyle w:val="ListParagraph"/>
         <w:numPr>
           <w:ilvl w:val="1"/>
           <w:numId w:val="11"/>
@@ -2660,7 +2603,7 @@
     </w:p>
     <w:p>
       <w:pPr>
-        <w:pStyle w:val="Paragrafoelenco"/>
+        <w:pStyle w:val="ListParagraph"/>
         <w:numPr>
           <w:ilvl w:val="0"/>
           <w:numId w:val="11"/>
@@ -2673,7 +2616,7 @@
     </w:p>
     <w:p>
       <w:pPr>
-        <w:pStyle w:val="Paragrafoelenco"/>
+        <w:pStyle w:val="ListParagraph"/>
         <w:numPr>
           <w:ilvl w:val="1"/>
           <w:numId w:val="11"/>
@@ -2686,7 +2629,7 @@
     </w:p>
     <w:p>
       <w:pPr>
-        <w:pStyle w:val="Paragrafoelenco"/>
+        <w:pStyle w:val="ListParagraph"/>
         <w:numPr>
           <w:ilvl w:val="1"/>
           <w:numId w:val="11"/>
@@ -2702,10 +2645,15 @@
     </w:p>
     <w:p>
       <w:pPr>
-        <w:pStyle w:val="Titolo3"/>
-      </w:pPr>
-      <w:r>
-        <w:t xml:space="preserve">Performance Analysis </w:t>
+        <w:pStyle w:val="Heading3"/>
+      </w:pPr>
+      <w:bookmarkStart w:id="7" w:name="_Toc77585445"/>
+      <w:r>
+        <w:t>Performance Analysis</w:t>
+      </w:r>
+      <w:bookmarkEnd w:id="7"/>
+      <w:r>
+        <w:t xml:space="preserve"> </w:t>
       </w:r>
     </w:p>
     <w:p/>
@@ -2716,7 +2664,7 @@
     </w:p>
     <w:p>
       <w:pPr>
-        <w:pStyle w:val="Paragrafoelenco"/>
+        <w:pStyle w:val="ListParagraph"/>
         <w:numPr>
           <w:ilvl w:val="0"/>
           <w:numId w:val="8"/>
@@ -2728,7 +2676,7 @@
     </w:p>
     <w:p>
       <w:pPr>
-        <w:pStyle w:val="Paragrafoelenco"/>
+        <w:pStyle w:val="ListParagraph"/>
         <w:numPr>
           <w:ilvl w:val="0"/>
           <w:numId w:val="8"/>
@@ -2740,7 +2688,7 @@
     </w:p>
     <w:p>
       <w:pPr>
-        <w:pStyle w:val="Paragrafoelenco"/>
+        <w:pStyle w:val="ListParagraph"/>
         <w:numPr>
           <w:ilvl w:val="1"/>
           <w:numId w:val="8"/>
@@ -2752,7 +2700,7 @@
     </w:p>
     <w:p>
       <w:pPr>
-        <w:pStyle w:val="Paragrafoelenco"/>
+        <w:pStyle w:val="ListParagraph"/>
         <w:numPr>
           <w:ilvl w:val="1"/>
           <w:numId w:val="8"/>
@@ -2790,7 +2738,7 @@
     </w:p>
     <w:p>
       <w:pPr>
-        <w:pStyle w:val="Paragrafoelenco"/>
+        <w:pStyle w:val="ListParagraph"/>
         <w:numPr>
           <w:ilvl w:val="0"/>
           <w:numId w:val="10"/>
@@ -2817,7 +2765,7 @@
     </w:p>
     <w:p>
       <w:pPr>
-        <w:pStyle w:val="Paragrafoelenco"/>
+        <w:pStyle w:val="ListParagraph"/>
         <w:numPr>
           <w:ilvl w:val="0"/>
           <w:numId w:val="10"/>
@@ -2931,17 +2879,24 @@
     <w:p>
       <w:pPr>
         <w:rPr>
-          <w:lang w:val="it-IT"/>
-        </w:rPr>
-      </w:pPr>
-    </w:p>
-    <w:p>
-      <w:pPr>
-        <w:pStyle w:val="Titolo2"/>
-        <w:jc w:val="both"/>
-      </w:pPr>
-      <w:bookmarkStart w:id="8" w:name="_Toc76470728"/>
-      <w:r>
+          <w:rFonts w:asciiTheme="majorHAnsi" w:eastAsiaTheme="majorEastAsia" w:hAnsiTheme="majorHAnsi" w:cstheme="majorBidi"/>
+          <w:color w:val="2F5496" w:themeColor="accent1" w:themeShade="BF"/>
+          <w:sz w:val="26"/>
+          <w:szCs w:val="26"/>
+        </w:rPr>
+      </w:pPr>
+      <w:r>
+        <w:br w:type="page"/>
+      </w:r>
+    </w:p>
+    <w:p>
+      <w:pPr>
+        <w:pStyle w:val="Heading2"/>
+        <w:jc w:val="both"/>
+      </w:pPr>
+      <w:bookmarkStart w:id="8" w:name="_Toc77585446"/>
+      <w:r>
+        <w:lastRenderedPageBreak/>
         <w:t>Exercise 3</w:t>
       </w:r>
       <w:bookmarkEnd w:id="8"/>
@@ -2969,10 +2924,10 @@
     </w:p>
     <w:p>
       <w:pPr>
-        <w:pStyle w:val="Titolo3"/>
-        <w:jc w:val="both"/>
-      </w:pPr>
-      <w:bookmarkStart w:id="9" w:name="_Toc76470729"/>
+        <w:pStyle w:val="Heading3"/>
+        <w:jc w:val="both"/>
+      </w:pPr>
+      <w:bookmarkStart w:id="9" w:name="_Toc77585447"/>
       <w:r>
         <w:t>Task</w:t>
       </w:r>
@@ -3140,10 +3095,10 @@
     </w:p>
     <w:p>
       <w:pPr>
-        <w:pStyle w:val="Titolo3"/>
-        <w:jc w:val="both"/>
-      </w:pPr>
-      <w:bookmarkStart w:id="10" w:name="_Toc76470730"/>
+        <w:pStyle w:val="Heading3"/>
+        <w:jc w:val="both"/>
+      </w:pPr>
+      <w:bookmarkStart w:id="10" w:name="_Toc77585448"/>
       <w:r>
         <w:t>Solution</w:t>
       </w:r>
@@ -3162,16 +3117,828 @@
         <w:jc w:val="both"/>
       </w:pPr>
       <w:r>
-        <w:t>Proposed solution.</w:t>
-      </w:r>
-    </w:p>
-    <w:p>
-      <w:pPr>
-        <w:pStyle w:val="Titolo2"/>
-        <w:jc w:val="both"/>
-      </w:pPr>
-      <w:bookmarkStart w:id="11" w:name="_Toc76470731"/>
-      <w:r>
+        <w:t xml:space="preserve">Our solution for exercise three is the implementation of the </w:t>
+      </w:r>
+      <w:proofErr w:type="spellStart"/>
+      <w:r>
+        <w:t>MinCut</w:t>
+      </w:r>
+      <w:proofErr w:type="spellEnd"/>
+      <w:r>
+        <w:t xml:space="preserve"> algorithm that can make a classification of the stars assigned to a restaurant with respect to its features. </w:t>
+      </w:r>
+    </w:p>
+    <w:p>
+      <w:pPr>
+        <w:jc w:val="both"/>
+      </w:pPr>
+      <w:r>
+        <w:t>For this purpose, we first implemented three algorithms for the creation of three different kinds of dataset. As the task exploits, each restaurant is evaluated with respect to food and can be also evaluated with respect to service and value (if the restaurant provides those features), so the dataset is created assigning for each restaurant a vote from 0 to 5 if a feature is provided, -1 if not.</w:t>
+      </w:r>
+    </w:p>
+    <w:p>
+      <w:pPr>
+        <w:pStyle w:val="ListParagraph"/>
+        <w:numPr>
+          <w:ilvl w:val="0"/>
+          <w:numId w:val="12"/>
+        </w:numPr>
+      </w:pPr>
+      <w:r>
+        <w:rPr>
+          <w:b/>
+          <w:bCs/>
+        </w:rPr>
+        <w:t>Dataset 1</w:t>
+      </w:r>
+      <w:r>
+        <w:t xml:space="preserve">: the first dataset is created assigning for each restaurant </w:t>
+      </w:r>
+      <w:proofErr w:type="gramStart"/>
+      <w:r>
+        <w:t>a number of</w:t>
+      </w:r>
+      <w:proofErr w:type="gramEnd"/>
+      <w:r>
+        <w:t xml:space="preserve"> stars considering the max value among its food, service and value with respect to a random probability.</w:t>
+      </w:r>
+    </w:p>
+    <w:p>
+      <w:pPr>
+        <w:pStyle w:val="ListParagraph"/>
+        <w:shd w:val="clear" w:color="auto" w:fill="2B2B2B"/>
+        <w:tabs>
+          <w:tab w:val="left" w:pos="916"/>
+          <w:tab w:val="left" w:pos="1832"/>
+          <w:tab w:val="left" w:pos="2748"/>
+          <w:tab w:val="left" w:pos="3664"/>
+          <w:tab w:val="left" w:pos="4580"/>
+          <w:tab w:val="left" w:pos="5496"/>
+          <w:tab w:val="left" w:pos="6412"/>
+          <w:tab w:val="left" w:pos="7328"/>
+          <w:tab w:val="left" w:pos="8244"/>
+          <w:tab w:val="left" w:pos="9160"/>
+          <w:tab w:val="left" w:pos="10076"/>
+          <w:tab w:val="left" w:pos="10992"/>
+          <w:tab w:val="left" w:pos="11908"/>
+          <w:tab w:val="left" w:pos="12824"/>
+          <w:tab w:val="left" w:pos="13740"/>
+          <w:tab w:val="left" w:pos="14656"/>
+        </w:tabs>
+        <w:spacing w:after="0" w:line="240" w:lineRule="auto"/>
+        <w:rPr>
+          <w:rFonts w:ascii="Courier New" w:eastAsia="Times New Roman" w:hAnsi="Courier New" w:cs="Courier New"/>
+          <w:color w:val="A9B7C6"/>
+          <w:sz w:val="20"/>
+          <w:szCs w:val="20"/>
+          <w:lang w:eastAsia="en-GB"/>
+        </w:rPr>
+      </w:pPr>
+      <w:r>
+        <w:rPr>
+          <w:rFonts w:ascii="Courier New" w:eastAsia="Times New Roman" w:hAnsi="Courier New" w:cs="Courier New"/>
+          <w:color w:val="CC7832"/>
+          <w:sz w:val="20"/>
+          <w:szCs w:val="20"/>
+          <w:lang w:eastAsia="en-GB"/>
+        </w:rPr>
+        <w:t xml:space="preserve">def </w:t>
+      </w:r>
+      <w:proofErr w:type="spellStart"/>
+      <w:r>
+        <w:rPr>
+          <w:rFonts w:ascii="Courier New" w:eastAsia="Times New Roman" w:hAnsi="Courier New" w:cs="Courier New"/>
+          <w:color w:val="FFC66D"/>
+          <w:sz w:val="20"/>
+          <w:szCs w:val="20"/>
+          <w:lang w:eastAsia="en-GB"/>
+        </w:rPr>
+        <w:t>max_based_dataset</w:t>
+      </w:r>
+      <w:proofErr w:type="spellEnd"/>
+      <w:r>
+        <w:rPr>
+          <w:rFonts w:ascii="Courier New" w:eastAsia="Times New Roman" w:hAnsi="Courier New" w:cs="Courier New"/>
+          <w:color w:val="A9B7C6"/>
+          <w:sz w:val="20"/>
+          <w:szCs w:val="20"/>
+          <w:lang w:eastAsia="en-GB"/>
+        </w:rPr>
+        <w:t>(</w:t>
+      </w:r>
+      <w:proofErr w:type="spellStart"/>
+      <w:r>
+        <w:rPr>
+          <w:rFonts w:ascii="Courier New" w:eastAsia="Times New Roman" w:hAnsi="Courier New" w:cs="Courier New"/>
+          <w:color w:val="A9B7C6"/>
+          <w:sz w:val="20"/>
+          <w:szCs w:val="20"/>
+          <w:lang w:eastAsia="en-GB"/>
+        </w:rPr>
+        <w:t>number_of_iterations</w:t>
+      </w:r>
+      <w:proofErr w:type="spellEnd"/>
+      <w:r>
+        <w:rPr>
+          <w:rFonts w:ascii="Courier New" w:eastAsia="Times New Roman" w:hAnsi="Courier New" w:cs="Courier New"/>
+          <w:color w:val="A9B7C6"/>
+          <w:sz w:val="20"/>
+          <w:szCs w:val="20"/>
+          <w:lang w:eastAsia="en-GB"/>
+        </w:rPr>
+        <w:t>)</w:t>
+      </w:r>
+    </w:p>
+    <w:p>
+      <w:pPr>
+        <w:pStyle w:val="ListParagraph"/>
+      </w:pPr>
+    </w:p>
+    <w:p>
+      <w:pPr>
+        <w:pStyle w:val="ListParagraph"/>
+        <w:numPr>
+          <w:ilvl w:val="0"/>
+          <w:numId w:val="12"/>
+        </w:numPr>
+      </w:pPr>
+      <w:r>
+        <w:rPr>
+          <w:b/>
+          <w:bCs/>
+        </w:rPr>
+        <w:t>Dataset 2</w:t>
+      </w:r>
+      <w:r>
+        <w:t xml:space="preserve">: the second dataset is created assigning for each restaurant </w:t>
+      </w:r>
+      <w:proofErr w:type="gramStart"/>
+      <w:r>
+        <w:t>a number of</w:t>
+      </w:r>
+      <w:proofErr w:type="gramEnd"/>
+      <w:r>
+        <w:t xml:space="preserve"> stars considering the average value among its food, service and value with respect to a random probability.</w:t>
+      </w:r>
+    </w:p>
+    <w:p>
+      <w:pPr>
+        <w:pStyle w:val="HTMLPreformatted"/>
+        <w:shd w:val="clear" w:color="auto" w:fill="2B2B2B"/>
+        <w:ind w:left="720"/>
+        <w:rPr>
+          <w:color w:val="A9B7C6"/>
+          <w:lang w:val="en-GB"/>
+        </w:rPr>
+      </w:pPr>
+      <w:r>
+        <w:rPr>
+          <w:color w:val="CC7832"/>
+          <w:lang w:val="en-GB"/>
+        </w:rPr>
+        <w:t xml:space="preserve">def </w:t>
+      </w:r>
+      <w:proofErr w:type="spellStart"/>
+      <w:r>
+        <w:rPr>
+          <w:color w:val="FFC66D"/>
+          <w:lang w:val="en-GB"/>
+        </w:rPr>
+        <w:t>average_based_dataset</w:t>
+      </w:r>
+      <w:proofErr w:type="spellEnd"/>
+      <w:r>
+        <w:rPr>
+          <w:color w:val="A9B7C6"/>
+          <w:lang w:val="en-GB"/>
+        </w:rPr>
+        <w:t>(</w:t>
+      </w:r>
+      <w:proofErr w:type="spellStart"/>
+      <w:r>
+        <w:rPr>
+          <w:color w:val="A9B7C6"/>
+          <w:lang w:val="en-GB"/>
+        </w:rPr>
+        <w:t>number_of_iterations</w:t>
+      </w:r>
+      <w:proofErr w:type="spellEnd"/>
+      <w:r>
+        <w:rPr>
+          <w:color w:val="A9B7C6"/>
+          <w:lang w:val="en-GB"/>
+        </w:rPr>
+        <w:t>)</w:t>
+      </w:r>
+    </w:p>
+    <w:p>
+      <w:pPr>
+        <w:pStyle w:val="ListParagraph"/>
+      </w:pPr>
+    </w:p>
+    <w:p>
+      <w:pPr>
+        <w:pStyle w:val="ListParagraph"/>
+        <w:numPr>
+          <w:ilvl w:val="0"/>
+          <w:numId w:val="12"/>
+        </w:numPr>
+      </w:pPr>
+      <w:r>
+        <w:rPr>
+          <w:b/>
+          <w:bCs/>
+        </w:rPr>
+        <w:t>Dataset 3</w:t>
+      </w:r>
+      <w:r>
+        <w:t>: the third dataset is purely random.</w:t>
+      </w:r>
+    </w:p>
+    <w:p>
+      <w:pPr>
+        <w:pStyle w:val="HTMLPreformatted"/>
+        <w:shd w:val="clear" w:color="auto" w:fill="2B2B2B"/>
+        <w:ind w:left="720"/>
+        <w:rPr>
+          <w:color w:val="A9B7C6"/>
+          <w:lang w:val="en-GB"/>
+        </w:rPr>
+      </w:pPr>
+      <w:r>
+        <w:rPr>
+          <w:color w:val="CC7832"/>
+          <w:lang w:val="en-GB"/>
+        </w:rPr>
+        <w:t xml:space="preserve">def </w:t>
+      </w:r>
+      <w:proofErr w:type="spellStart"/>
+      <w:r>
+        <w:rPr>
+          <w:color w:val="FFC66D"/>
+          <w:lang w:val="en-GB"/>
+        </w:rPr>
+        <w:t>totally_random_dataset</w:t>
+      </w:r>
+      <w:proofErr w:type="spellEnd"/>
+      <w:r>
+        <w:rPr>
+          <w:color w:val="A9B7C6"/>
+          <w:lang w:val="en-GB"/>
+        </w:rPr>
+        <w:t>(</w:t>
+      </w:r>
+      <w:proofErr w:type="spellStart"/>
+      <w:r>
+        <w:rPr>
+          <w:color w:val="A9B7C6"/>
+          <w:lang w:val="en-GB"/>
+        </w:rPr>
+        <w:t>number_of_iterations</w:t>
+      </w:r>
+      <w:proofErr w:type="spellEnd"/>
+      <w:r>
+        <w:rPr>
+          <w:color w:val="A9B7C6"/>
+          <w:lang w:val="en-GB"/>
+        </w:rPr>
+        <w:t>)</w:t>
+      </w:r>
+    </w:p>
+    <w:p>
+      <w:pPr>
+        <w:pStyle w:val="ListParagraph"/>
+      </w:pPr>
+    </w:p>
+    <w:p>
+      <w:proofErr w:type="spellStart"/>
+      <w:r>
+        <w:t>MinCut</w:t>
+      </w:r>
+      <w:proofErr w:type="spellEnd"/>
+      <w:r>
+        <w:t xml:space="preserve"> algorithm takes in input a dictionary that contains the a priori probability of each tuple [food, service, value] to receive a given star number based on statistical average.</w:t>
+      </w:r>
+    </w:p>
+    <w:p>
+      <w:pPr>
+        <w:pStyle w:val="HTMLPreformatted"/>
+        <w:shd w:val="clear" w:color="auto" w:fill="2B2B2B"/>
+        <w:rPr>
+          <w:color w:val="A9B7C6"/>
+          <w:lang w:val="en-GB"/>
+        </w:rPr>
+      </w:pPr>
+      <w:r>
+        <w:rPr>
+          <w:color w:val="CC7832"/>
+          <w:lang w:val="en-GB"/>
+        </w:rPr>
+        <w:t xml:space="preserve">def </w:t>
+      </w:r>
+      <w:proofErr w:type="spellStart"/>
+      <w:r>
+        <w:rPr>
+          <w:color w:val="FFC66D"/>
+          <w:lang w:val="en-GB"/>
+        </w:rPr>
+        <w:t>probability_computation</w:t>
+      </w:r>
+      <w:proofErr w:type="spellEnd"/>
+      <w:r>
+        <w:rPr>
+          <w:color w:val="A9B7C6"/>
+          <w:lang w:val="en-GB"/>
+        </w:rPr>
+        <w:t>(dataset)</w:t>
+      </w:r>
+    </w:p>
+    <w:p/>
+    <w:p>
+      <w:proofErr w:type="spellStart"/>
+      <w:r>
+        <w:t>MinCut</w:t>
+      </w:r>
+      <w:proofErr w:type="spellEnd"/>
+      <w:r>
+        <w:t xml:space="preserve"> algorithm is a binary classifier; in this scenario we have three possible classifications (1 star, 2 stars, 3 stars) so to obtain a </w:t>
+      </w:r>
+      <w:proofErr w:type="spellStart"/>
+      <w:r>
+        <w:t>MinCut</w:t>
+      </w:r>
+      <w:proofErr w:type="spellEnd"/>
+      <w:r>
+        <w:t xml:space="preserve"> that can do a three-class classification we followed these steps:</w:t>
+      </w:r>
+    </w:p>
+    <w:p>
+      <w:pPr>
+        <w:pStyle w:val="HTMLPreformatted"/>
+        <w:shd w:val="clear" w:color="auto" w:fill="2B2B2B"/>
+        <w:rPr>
+          <w:color w:val="A9B7C6"/>
+          <w:lang w:val="en-GB"/>
+        </w:rPr>
+      </w:pPr>
+      <w:r>
+        <w:rPr>
+          <w:color w:val="CC7832"/>
+          <w:lang w:val="en-GB"/>
+        </w:rPr>
+        <w:t xml:space="preserve">def </w:t>
+      </w:r>
+      <w:proofErr w:type="spellStart"/>
+      <w:r>
+        <w:rPr>
+          <w:color w:val="FFC66D"/>
+          <w:lang w:val="en-GB"/>
+        </w:rPr>
+        <w:t>mincut_algorithm</w:t>
+      </w:r>
+      <w:proofErr w:type="spellEnd"/>
+      <w:r>
+        <w:rPr>
+          <w:color w:val="A9B7C6"/>
+          <w:lang w:val="en-GB"/>
+        </w:rPr>
+        <w:t>(</w:t>
+      </w:r>
+      <w:proofErr w:type="spellStart"/>
+      <w:r>
+        <w:rPr>
+          <w:color w:val="A9B7C6"/>
+          <w:lang w:val="en-GB"/>
+        </w:rPr>
+        <w:t>probability_dict</w:t>
+      </w:r>
+      <w:proofErr w:type="spellEnd"/>
+      <w:r>
+        <w:rPr>
+          <w:color w:val="A9B7C6"/>
+          <w:lang w:val="en-GB"/>
+        </w:rPr>
+        <w:t>):</w:t>
+      </w:r>
+    </w:p>
+    <w:p/>
+    <w:p>
+      <w:pPr>
+        <w:pStyle w:val="ListParagraph"/>
+        <w:numPr>
+          <w:ilvl w:val="0"/>
+          <w:numId w:val="10"/>
+        </w:numPr>
+      </w:pPr>
+      <w:r>
+        <w:rPr>
+          <w:b/>
+          <w:bCs/>
+        </w:rPr>
+        <w:t>Step 1</w:t>
+      </w:r>
+      <w:r>
+        <w:t xml:space="preserve">: run the naïve </w:t>
+      </w:r>
+      <w:proofErr w:type="spellStart"/>
+      <w:r>
+        <w:t>MinCut</w:t>
+      </w:r>
+      <w:proofErr w:type="spellEnd"/>
+      <w:r>
+        <w:t xml:space="preserve"> algorithm on the whole graph, so giving to the algorithm the complete graph also containing the dictionary of probabilities calculated before. This </w:t>
+      </w:r>
+      <w:proofErr w:type="spellStart"/>
+      <w:r>
+        <w:t>MinCut</w:t>
+      </w:r>
+      <w:proofErr w:type="spellEnd"/>
+      <w:r>
+        <w:t xml:space="preserve"> returns a </w:t>
+      </w:r>
+      <w:r>
+        <w:rPr>
+          <w:b/>
+          <w:bCs/>
+        </w:rPr>
+        <w:t xml:space="preserve">partition </w:t>
+      </w:r>
+      <w:r>
+        <w:t>that contains two groups:</w:t>
+      </w:r>
+    </w:p>
+    <w:p>
+      <w:pPr>
+        <w:pStyle w:val="ListParagraph"/>
+        <w:numPr>
+          <w:ilvl w:val="1"/>
+          <w:numId w:val="10"/>
+        </w:numPr>
+      </w:pPr>
+      <w:r>
+        <w:t>each tuple [food, service, value] that have a star score equal to one.</w:t>
+      </w:r>
+    </w:p>
+    <w:p>
+      <w:pPr>
+        <w:pStyle w:val="ListParagraph"/>
+        <w:numPr>
+          <w:ilvl w:val="1"/>
+          <w:numId w:val="10"/>
+        </w:numPr>
+      </w:pPr>
+      <w:r>
+        <w:t>each tuple [food, service, value] that have a star score equal to two or three.</w:t>
+      </w:r>
+    </w:p>
+    <w:p>
+      <w:pPr>
+        <w:pStyle w:val="ListParagraph"/>
+        <w:numPr>
+          <w:ilvl w:val="0"/>
+          <w:numId w:val="10"/>
+        </w:numPr>
+      </w:pPr>
+      <w:r>
+        <w:rPr>
+          <w:b/>
+          <w:bCs/>
+        </w:rPr>
+        <w:t>Step 2</w:t>
+      </w:r>
+      <w:r>
+        <w:t xml:space="preserve">: run the naïve </w:t>
+      </w:r>
+      <w:proofErr w:type="spellStart"/>
+      <w:r>
+        <w:t>MinCut</w:t>
+      </w:r>
+      <w:proofErr w:type="spellEnd"/>
+      <w:r>
+        <w:t xml:space="preserve"> algorithm on a partial graph composed by every tuple [food, service, value] contained into the second partition obtained from </w:t>
+      </w:r>
+      <w:r>
+        <w:rPr>
+          <w:b/>
+          <w:bCs/>
+        </w:rPr>
+        <w:t>Step 1</w:t>
+      </w:r>
+      <w:r>
+        <w:t xml:space="preserve">. This </w:t>
+      </w:r>
+      <w:proofErr w:type="spellStart"/>
+      <w:r>
+        <w:t>MinCut</w:t>
+      </w:r>
+      <w:proofErr w:type="spellEnd"/>
+      <w:r>
+        <w:t xml:space="preserve"> returns a </w:t>
+      </w:r>
+      <w:r>
+        <w:rPr>
+          <w:b/>
+          <w:bCs/>
+        </w:rPr>
+        <w:t xml:space="preserve">partition </w:t>
+      </w:r>
+      <w:r>
+        <w:t>that contains two groups:</w:t>
+      </w:r>
+    </w:p>
+    <w:p>
+      <w:pPr>
+        <w:pStyle w:val="ListParagraph"/>
+        <w:numPr>
+          <w:ilvl w:val="1"/>
+          <w:numId w:val="10"/>
+        </w:numPr>
+      </w:pPr>
+      <w:r>
+        <w:t>each tuple [food, service, value] that have a star score equal to two.</w:t>
+      </w:r>
+    </w:p>
+    <w:p>
+      <w:pPr>
+        <w:pStyle w:val="ListParagraph"/>
+        <w:numPr>
+          <w:ilvl w:val="1"/>
+          <w:numId w:val="10"/>
+        </w:numPr>
+      </w:pPr>
+      <w:r>
+        <w:t>each tuple [food, service, value] that have a star score equal to three.</w:t>
+      </w:r>
+    </w:p>
+    <w:p>
+      <w:pPr>
+        <w:pStyle w:val="ListParagraph"/>
+        <w:numPr>
+          <w:ilvl w:val="0"/>
+          <w:numId w:val="10"/>
+        </w:numPr>
+      </w:pPr>
+      <w:r>
+        <w:rPr>
+          <w:b/>
+          <w:bCs/>
+        </w:rPr>
+        <w:t>Step 3</w:t>
+      </w:r>
+      <w:r>
+        <w:t xml:space="preserve">: creation of a dictionary that contains the results of </w:t>
+      </w:r>
+      <w:proofErr w:type="spellStart"/>
+      <w:r>
+        <w:t>MinCut</w:t>
+      </w:r>
+      <w:proofErr w:type="spellEnd"/>
+      <w:r>
+        <w:t xml:space="preserve"> classification.</w:t>
+      </w:r>
+    </w:p>
+    <w:p>
+      <w:r>
+        <w:t>We need to highlight what happens in the first two steps:</w:t>
+      </w:r>
+    </w:p>
+    <w:p>
+      <w:pPr>
+        <w:pStyle w:val="ListParagraph"/>
+        <w:numPr>
+          <w:ilvl w:val="0"/>
+          <w:numId w:val="13"/>
+        </w:numPr>
+      </w:pPr>
+      <w:r>
+        <w:rPr>
+          <w:b/>
+          <w:bCs/>
+        </w:rPr>
+        <w:t>Step 1:</w:t>
+      </w:r>
+    </w:p>
+    <w:p>
+      <w:pPr>
+        <w:pStyle w:val="ListParagraph"/>
+        <w:numPr>
+          <w:ilvl w:val="1"/>
+          <w:numId w:val="13"/>
+        </w:numPr>
+      </w:pPr>
+      <w:r>
+        <w:t>each tuple [food, service, value] is linked to “s” with the probability to receive only one star.</w:t>
+      </w:r>
+    </w:p>
+    <w:p>
+      <w:pPr>
+        <w:pStyle w:val="ListParagraph"/>
+        <w:numPr>
+          <w:ilvl w:val="1"/>
+          <w:numId w:val="13"/>
+        </w:numPr>
+      </w:pPr>
+      <w:r>
+        <w:t>for each tuple [food, service, value] with at least one feature between service and value, the algorithm creates the edges related to hidden features. This is crucial to guarantee the Truthfulness.</w:t>
+      </w:r>
+    </w:p>
+    <w:p>
+      <w:pPr>
+        <w:pStyle w:val="ListParagraph"/>
+        <w:numPr>
+          <w:ilvl w:val="1"/>
+          <w:numId w:val="13"/>
+        </w:numPr>
+      </w:pPr>
+      <w:r>
+        <w:t>each tuple [food, service, value] is linked to “t” with the probability to receive more than one star.</w:t>
+      </w:r>
+    </w:p>
+    <w:p>
+      <w:pPr>
+        <w:pStyle w:val="ListParagraph"/>
+        <w:numPr>
+          <w:ilvl w:val="0"/>
+          <w:numId w:val="13"/>
+        </w:numPr>
+      </w:pPr>
+      <w:r>
+        <w:rPr>
+          <w:b/>
+          <w:bCs/>
+        </w:rPr>
+        <w:t>Step 2</w:t>
+      </w:r>
+      <w:r>
+        <w:t>:</w:t>
+      </w:r>
+    </w:p>
+    <w:p>
+      <w:pPr>
+        <w:pStyle w:val="ListParagraph"/>
+        <w:numPr>
+          <w:ilvl w:val="1"/>
+          <w:numId w:val="13"/>
+        </w:numPr>
+      </w:pPr>
+      <w:r>
+        <w:t xml:space="preserve">for each tuple [food, service, value] the </w:t>
+      </w:r>
+      <w:proofErr w:type="spellStart"/>
+      <w:r>
+        <w:t>MinCut</w:t>
+      </w:r>
+      <w:proofErr w:type="spellEnd"/>
+      <w:r>
+        <w:t xml:space="preserve"> takes the biggest probability between the chance of getting two or three stars. </w:t>
+      </w:r>
+    </w:p>
+    <w:p>
+      <w:pPr>
+        <w:pStyle w:val="ListParagraph"/>
+        <w:numPr>
+          <w:ilvl w:val="1"/>
+          <w:numId w:val="13"/>
+        </w:numPr>
+      </w:pPr>
+      <w:r>
+        <w:t>each tuple [food, service, value] is linked to “s” with the probability to receive two stars.</w:t>
+      </w:r>
+    </w:p>
+    <w:p>
+      <w:pPr>
+        <w:pStyle w:val="ListParagraph"/>
+        <w:numPr>
+          <w:ilvl w:val="1"/>
+          <w:numId w:val="13"/>
+        </w:numPr>
+      </w:pPr>
+      <w:r>
+        <w:t>for each tuple [food, service, value] with at least one feature between service and value, the algorithm creates the edges related to hidden features. This is crucial to guarantee the Truthfulness.</w:t>
+      </w:r>
+    </w:p>
+    <w:p>
+      <w:pPr>
+        <w:pStyle w:val="ListParagraph"/>
+        <w:numPr>
+          <w:ilvl w:val="1"/>
+          <w:numId w:val="13"/>
+        </w:numPr>
+      </w:pPr>
+      <w:r>
+        <w:t>each tuple [food, service, value] is linked to “t” with the probability to receive three stars.</w:t>
+      </w:r>
+    </w:p>
+    <w:p>
+      <w:pPr>
+        <w:pStyle w:val="ListParagraph"/>
+        <w:ind w:left="1440"/>
+      </w:pPr>
+    </w:p>
+    <w:p>
+      <w:r>
+        <w:t>The task asked to prove that our solution satisfies the required features using a formal proof or massive experiments. To convince the principal, we implemented a function that checks the rules.</w:t>
+      </w:r>
+    </w:p>
+    <w:p>
+      <w:pPr>
+        <w:pStyle w:val="HTMLPreformatted"/>
+        <w:shd w:val="clear" w:color="auto" w:fill="2B2B2B"/>
+        <w:rPr>
+          <w:color w:val="A9B7C6"/>
+          <w:lang w:val="en-GB"/>
+        </w:rPr>
+      </w:pPr>
+      <w:r>
+        <w:rPr>
+          <w:color w:val="CC7832"/>
+          <w:lang w:val="en-GB"/>
+        </w:rPr>
+        <w:lastRenderedPageBreak/>
+        <w:t xml:space="preserve">def </w:t>
+      </w:r>
+      <w:proofErr w:type="spellStart"/>
+      <w:r>
+        <w:rPr>
+          <w:color w:val="FFC66D"/>
+          <w:lang w:val="en-GB"/>
+        </w:rPr>
+        <w:t>isTruthful</w:t>
+      </w:r>
+      <w:proofErr w:type="spellEnd"/>
+      <w:r>
+        <w:rPr>
+          <w:color w:val="A9B7C6"/>
+          <w:lang w:val="en-GB"/>
+        </w:rPr>
+        <w:t>(result):</w:t>
+      </w:r>
+    </w:p>
+    <w:p/>
+    <w:p>
+      <w:r>
+        <w:t xml:space="preserve">Also, in the main function of </w:t>
+      </w:r>
+      <w:r>
+        <w:rPr>
+          <w:i/>
+          <w:iCs/>
+        </w:rPr>
+        <w:t xml:space="preserve">main_es_3.py </w:t>
+      </w:r>
+      <w:r>
+        <w:t>there is a benchmark that runs the algorithm several time using all the datasets described above (every dataset is generated several time).</w:t>
+      </w:r>
+    </w:p>
+    <w:p>
+      <w:r>
+        <w:t xml:space="preserve">All those experiments return positive results and the average execution time of the </w:t>
+      </w:r>
+      <w:proofErr w:type="spellStart"/>
+      <w:r>
+        <w:t>MinCut</w:t>
+      </w:r>
+      <w:proofErr w:type="spellEnd"/>
+      <w:r>
+        <w:t xml:space="preserve"> algorithm is </w:t>
+      </w:r>
+      <w:r>
+        <w:rPr>
+          <w:b/>
+          <w:bCs/>
+        </w:rPr>
+        <w:t>0.018168052832285553s</w:t>
+      </w:r>
+      <w:r>
+        <w:t>.</w:t>
+      </w:r>
+    </w:p>
+    <w:p>
+      <w:pPr>
+        <w:jc w:val="both"/>
+      </w:pPr>
+    </w:p>
+    <w:p>
+      <w:pPr>
+        <w:rPr>
+          <w:rFonts w:asciiTheme="majorHAnsi" w:eastAsiaTheme="majorEastAsia" w:hAnsiTheme="majorHAnsi" w:cstheme="majorBidi"/>
+          <w:color w:val="2F5496" w:themeColor="accent1" w:themeShade="BF"/>
+          <w:sz w:val="26"/>
+          <w:szCs w:val="26"/>
+        </w:rPr>
+      </w:pPr>
+      <w:r>
+        <w:br w:type="page"/>
+      </w:r>
+    </w:p>
+    <w:p>
+      <w:pPr>
+        <w:pStyle w:val="Heading2"/>
+        <w:jc w:val="both"/>
+      </w:pPr>
+      <w:bookmarkStart w:id="11" w:name="_Toc77585449"/>
+      <w:r>
+        <w:lastRenderedPageBreak/>
         <w:t>Exercise 4</w:t>
       </w:r>
       <w:bookmarkEnd w:id="11"/>
@@ -3199,12 +3966,11 @@
     </w:p>
     <w:p>
       <w:pPr>
-        <w:pStyle w:val="Titolo3"/>
-        <w:jc w:val="both"/>
-      </w:pPr>
-      <w:bookmarkStart w:id="12" w:name="_Toc76470732"/>
-      <w:r>
-        <w:lastRenderedPageBreak/>
+        <w:pStyle w:val="Heading3"/>
+        <w:jc w:val="both"/>
+      </w:pPr>
+      <w:bookmarkStart w:id="12" w:name="_Toc77585450"/>
+      <w:r>
         <w:t>Task</w:t>
       </w:r>
       <w:bookmarkEnd w:id="12"/>
@@ -3292,10 +4058,10 @@
     </w:p>
     <w:p>
       <w:pPr>
-        <w:pStyle w:val="Titolo3"/>
-        <w:jc w:val="both"/>
-      </w:pPr>
-      <w:bookmarkStart w:id="13" w:name="_Toc76470733"/>
+        <w:pStyle w:val="Heading3"/>
+        <w:jc w:val="both"/>
+      </w:pPr>
+      <w:bookmarkStart w:id="13" w:name="_Toc77585451"/>
       <w:r>
         <w:t>Solution</w:t>
       </w:r>
@@ -3314,23 +4080,463 @@
         <w:jc w:val="both"/>
       </w:pPr>
       <w:r>
-        <w:t>Proposed solution.</w:t>
-      </w:r>
-    </w:p>
-    <w:p>
-      <w:pPr>
-        <w:jc w:val="both"/>
-      </w:pPr>
-      <w:r>
-        <w:br w:type="page"/>
-      </w:r>
-    </w:p>
-    <w:p>
-      <w:pPr>
-        <w:pStyle w:val="Titolo1"/>
-        <w:jc w:val="both"/>
-      </w:pPr>
-      <w:bookmarkStart w:id="14" w:name="_Toc76470734"/>
+        <w:t>Our solution for exercise four is the implementation of two/three models trained for the classification of the restaurants:</w:t>
+      </w:r>
+    </w:p>
+    <w:p>
+      <w:pPr>
+        <w:pStyle w:val="ListParagraph"/>
+        <w:numPr>
+          <w:ilvl w:val="0"/>
+          <w:numId w:val="14"/>
+        </w:numPr>
+        <w:jc w:val="both"/>
+      </w:pPr>
+      <w:r>
+        <w:t>Logistic Regressor</w:t>
+      </w:r>
+    </w:p>
+    <w:p>
+      <w:pPr>
+        <w:pStyle w:val="ListParagraph"/>
+        <w:numPr>
+          <w:ilvl w:val="0"/>
+          <w:numId w:val="14"/>
+        </w:numPr>
+        <w:jc w:val="both"/>
+      </w:pPr>
+      <w:r>
+        <w:t>Linear Regressor</w:t>
+      </w:r>
+    </w:p>
+    <w:p>
+      <w:pPr>
+        <w:jc w:val="both"/>
+      </w:pPr>
+      <w:r>
+        <w:t>To train, validate and test our models we implemented four algorithms for the creation of four different kinds of dataset.</w:t>
+      </w:r>
+    </w:p>
+    <w:p>
+      <w:pPr>
+        <w:pStyle w:val="ListParagraph"/>
+        <w:numPr>
+          <w:ilvl w:val="0"/>
+          <w:numId w:val="15"/>
+        </w:numPr>
+        <w:jc w:val="both"/>
+      </w:pPr>
+      <w:r>
+        <w:rPr>
+          <w:b/>
+          <w:bCs/>
+        </w:rPr>
+        <w:t>Dataset 1</w:t>
+      </w:r>
+      <w:r>
+        <w:t xml:space="preserve">: the first dataset is created assigning for each restaurant </w:t>
+      </w:r>
+      <w:proofErr w:type="gramStart"/>
+      <w:r>
+        <w:t>a number of</w:t>
+      </w:r>
+      <w:proofErr w:type="gramEnd"/>
+      <w:r>
+        <w:t xml:space="preserve"> stars considering the weighted average of food, service and value with respect to the assignment of three random coefficients. To avoid the discrimination for missing features, if a restaurant is lack of a feature the algorithm assigns a random value.</w:t>
+      </w:r>
+    </w:p>
+    <w:p>
+      <w:pPr>
+        <w:pStyle w:val="ListParagraph"/>
+        <w:shd w:val="clear" w:color="auto" w:fill="2B2B2B"/>
+        <w:tabs>
+          <w:tab w:val="left" w:pos="916"/>
+          <w:tab w:val="left" w:pos="1832"/>
+          <w:tab w:val="left" w:pos="2748"/>
+          <w:tab w:val="left" w:pos="3664"/>
+          <w:tab w:val="left" w:pos="4580"/>
+          <w:tab w:val="left" w:pos="5496"/>
+          <w:tab w:val="left" w:pos="6412"/>
+          <w:tab w:val="left" w:pos="7328"/>
+          <w:tab w:val="left" w:pos="8244"/>
+          <w:tab w:val="left" w:pos="9160"/>
+          <w:tab w:val="left" w:pos="10076"/>
+          <w:tab w:val="left" w:pos="10992"/>
+          <w:tab w:val="left" w:pos="11908"/>
+          <w:tab w:val="left" w:pos="12824"/>
+          <w:tab w:val="left" w:pos="13740"/>
+          <w:tab w:val="left" w:pos="14656"/>
+        </w:tabs>
+        <w:spacing w:after="0" w:line="240" w:lineRule="auto"/>
+        <w:rPr>
+          <w:rFonts w:ascii="Courier New" w:eastAsia="Times New Roman" w:hAnsi="Courier New" w:cs="Courier New"/>
+          <w:color w:val="A9B7C6"/>
+          <w:sz w:val="20"/>
+          <w:szCs w:val="20"/>
+          <w:lang w:eastAsia="en-GB"/>
+        </w:rPr>
+      </w:pPr>
+      <w:r>
+        <w:rPr>
+          <w:rFonts w:ascii="Courier New" w:eastAsia="Times New Roman" w:hAnsi="Courier New" w:cs="Courier New"/>
+          <w:color w:val="CC7832"/>
+          <w:sz w:val="20"/>
+          <w:szCs w:val="20"/>
+          <w:lang w:eastAsia="en-GB"/>
+        </w:rPr>
+        <w:t xml:space="preserve">def </w:t>
+      </w:r>
+      <w:proofErr w:type="spellStart"/>
+      <w:r>
+        <w:rPr>
+          <w:rFonts w:ascii="Courier New" w:eastAsia="Times New Roman" w:hAnsi="Courier New" w:cs="Courier New"/>
+          <w:color w:val="FFC66D"/>
+          <w:sz w:val="20"/>
+          <w:szCs w:val="20"/>
+          <w:lang w:eastAsia="en-GB"/>
+        </w:rPr>
+        <w:t>coefficient_based_dataset</w:t>
+      </w:r>
+      <w:proofErr w:type="spellEnd"/>
+      <w:r>
+        <w:rPr>
+          <w:rFonts w:ascii="Courier New" w:eastAsia="Times New Roman" w:hAnsi="Courier New" w:cs="Courier New"/>
+          <w:color w:val="A9B7C6"/>
+          <w:sz w:val="20"/>
+          <w:szCs w:val="20"/>
+          <w:lang w:eastAsia="en-GB"/>
+        </w:rPr>
+        <w:t>(</w:t>
+      </w:r>
+      <w:proofErr w:type="spellStart"/>
+      <w:r>
+        <w:rPr>
+          <w:rFonts w:ascii="Courier New" w:eastAsia="Times New Roman" w:hAnsi="Courier New" w:cs="Courier New"/>
+          <w:color w:val="A9B7C6"/>
+          <w:sz w:val="20"/>
+          <w:szCs w:val="20"/>
+          <w:lang w:eastAsia="en-GB"/>
+        </w:rPr>
+        <w:t>number_of_iterations</w:t>
+      </w:r>
+      <w:proofErr w:type="spellEnd"/>
+      <w:r>
+        <w:rPr>
+          <w:rFonts w:ascii="Courier New" w:eastAsia="Times New Roman" w:hAnsi="Courier New" w:cs="Courier New"/>
+          <w:color w:val="A9B7C6"/>
+          <w:sz w:val="20"/>
+          <w:szCs w:val="20"/>
+          <w:lang w:eastAsia="en-GB"/>
+        </w:rPr>
+        <w:t>)</w:t>
+      </w:r>
+    </w:p>
+    <w:p>
+      <w:pPr>
+        <w:pStyle w:val="ListParagraph"/>
+      </w:pPr>
+    </w:p>
+    <w:p>
+      <w:pPr>
+        <w:pStyle w:val="ListParagraph"/>
+        <w:numPr>
+          <w:ilvl w:val="0"/>
+          <w:numId w:val="12"/>
+        </w:numPr>
+      </w:pPr>
+      <w:r>
+        <w:rPr>
+          <w:b/>
+          <w:bCs/>
+        </w:rPr>
+        <w:t xml:space="preserve">Dataset </w:t>
+      </w:r>
+      <w:r>
+        <w:rPr>
+          <w:b/>
+          <w:bCs/>
+        </w:rPr>
+        <w:t>2</w:t>
+      </w:r>
+      <w:r>
+        <w:t xml:space="preserve">: the second dataset is created assigning for each restaurant </w:t>
+      </w:r>
+      <w:proofErr w:type="gramStart"/>
+      <w:r>
+        <w:t>a number of</w:t>
+      </w:r>
+      <w:proofErr w:type="gramEnd"/>
+      <w:r>
+        <w:t xml:space="preserve"> stars considering the max value among its food, service and value with respect to a random probability.</w:t>
+      </w:r>
+    </w:p>
+    <w:p>
+      <w:pPr>
+        <w:pStyle w:val="ListParagraph"/>
+        <w:shd w:val="clear" w:color="auto" w:fill="2B2B2B"/>
+        <w:tabs>
+          <w:tab w:val="left" w:pos="916"/>
+          <w:tab w:val="left" w:pos="1832"/>
+          <w:tab w:val="left" w:pos="2748"/>
+          <w:tab w:val="left" w:pos="3664"/>
+          <w:tab w:val="left" w:pos="4580"/>
+          <w:tab w:val="left" w:pos="5496"/>
+          <w:tab w:val="left" w:pos="6412"/>
+          <w:tab w:val="left" w:pos="7328"/>
+          <w:tab w:val="left" w:pos="8244"/>
+          <w:tab w:val="left" w:pos="9160"/>
+          <w:tab w:val="left" w:pos="10076"/>
+          <w:tab w:val="left" w:pos="10992"/>
+          <w:tab w:val="left" w:pos="11908"/>
+          <w:tab w:val="left" w:pos="12824"/>
+          <w:tab w:val="left" w:pos="13740"/>
+          <w:tab w:val="left" w:pos="14656"/>
+        </w:tabs>
+        <w:spacing w:after="0" w:line="240" w:lineRule="auto"/>
+        <w:rPr>
+          <w:rFonts w:ascii="Courier New" w:eastAsia="Times New Roman" w:hAnsi="Courier New" w:cs="Courier New"/>
+          <w:color w:val="A9B7C6"/>
+          <w:sz w:val="20"/>
+          <w:szCs w:val="20"/>
+          <w:lang w:eastAsia="en-GB"/>
+        </w:rPr>
+      </w:pPr>
+      <w:r>
+        <w:rPr>
+          <w:rFonts w:ascii="Courier New" w:eastAsia="Times New Roman" w:hAnsi="Courier New" w:cs="Courier New"/>
+          <w:color w:val="CC7832"/>
+          <w:sz w:val="20"/>
+          <w:szCs w:val="20"/>
+          <w:lang w:eastAsia="en-GB"/>
+        </w:rPr>
+        <w:t xml:space="preserve">def </w:t>
+      </w:r>
+      <w:proofErr w:type="spellStart"/>
+      <w:r>
+        <w:rPr>
+          <w:rFonts w:ascii="Courier New" w:eastAsia="Times New Roman" w:hAnsi="Courier New" w:cs="Courier New"/>
+          <w:color w:val="FFC66D"/>
+          <w:sz w:val="20"/>
+          <w:szCs w:val="20"/>
+          <w:lang w:eastAsia="en-GB"/>
+        </w:rPr>
+        <w:t>max_based_dataset</w:t>
+      </w:r>
+      <w:proofErr w:type="spellEnd"/>
+      <w:r>
+        <w:rPr>
+          <w:rFonts w:ascii="Courier New" w:eastAsia="Times New Roman" w:hAnsi="Courier New" w:cs="Courier New"/>
+          <w:color w:val="A9B7C6"/>
+          <w:sz w:val="20"/>
+          <w:szCs w:val="20"/>
+          <w:lang w:eastAsia="en-GB"/>
+        </w:rPr>
+        <w:t>(</w:t>
+      </w:r>
+      <w:proofErr w:type="spellStart"/>
+      <w:r>
+        <w:rPr>
+          <w:rFonts w:ascii="Courier New" w:eastAsia="Times New Roman" w:hAnsi="Courier New" w:cs="Courier New"/>
+          <w:color w:val="A9B7C6"/>
+          <w:sz w:val="20"/>
+          <w:szCs w:val="20"/>
+          <w:lang w:eastAsia="en-GB"/>
+        </w:rPr>
+        <w:t>number_of_iterations</w:t>
+      </w:r>
+      <w:proofErr w:type="spellEnd"/>
+      <w:r>
+        <w:rPr>
+          <w:rFonts w:ascii="Courier New" w:eastAsia="Times New Roman" w:hAnsi="Courier New" w:cs="Courier New"/>
+          <w:color w:val="A9B7C6"/>
+          <w:sz w:val="20"/>
+          <w:szCs w:val="20"/>
+          <w:lang w:eastAsia="en-GB"/>
+        </w:rPr>
+        <w:t>)</w:t>
+      </w:r>
+    </w:p>
+    <w:p>
+      <w:pPr>
+        <w:pStyle w:val="ListParagraph"/>
+      </w:pPr>
+    </w:p>
+    <w:p>
+      <w:pPr>
+        <w:pStyle w:val="ListParagraph"/>
+        <w:numPr>
+          <w:ilvl w:val="0"/>
+          <w:numId w:val="12"/>
+        </w:numPr>
+      </w:pPr>
+      <w:r>
+        <w:rPr>
+          <w:b/>
+          <w:bCs/>
+        </w:rPr>
+        <w:t xml:space="preserve">Dataset </w:t>
+      </w:r>
+      <w:r>
+        <w:rPr>
+          <w:b/>
+          <w:bCs/>
+        </w:rPr>
+        <w:t>3</w:t>
+      </w:r>
+      <w:r>
+        <w:t xml:space="preserve">: the third dataset is created assigning for each restaurant </w:t>
+      </w:r>
+      <w:proofErr w:type="gramStart"/>
+      <w:r>
+        <w:t>a number of</w:t>
+      </w:r>
+      <w:proofErr w:type="gramEnd"/>
+      <w:r>
+        <w:t xml:space="preserve"> stars considering the average value among its food, service and value with respect to a random probability.</w:t>
+      </w:r>
+    </w:p>
+    <w:p>
+      <w:pPr>
+        <w:pStyle w:val="HTMLPreformatted"/>
+        <w:shd w:val="clear" w:color="auto" w:fill="2B2B2B"/>
+        <w:ind w:left="720"/>
+        <w:rPr>
+          <w:color w:val="A9B7C6"/>
+          <w:lang w:val="en-GB"/>
+        </w:rPr>
+      </w:pPr>
+      <w:r>
+        <w:rPr>
+          <w:color w:val="CC7832"/>
+          <w:lang w:val="en-GB"/>
+        </w:rPr>
+        <w:t xml:space="preserve">def </w:t>
+      </w:r>
+      <w:proofErr w:type="spellStart"/>
+      <w:r>
+        <w:rPr>
+          <w:color w:val="FFC66D"/>
+          <w:lang w:val="en-GB"/>
+        </w:rPr>
+        <w:t>average_based_dataset</w:t>
+      </w:r>
+      <w:proofErr w:type="spellEnd"/>
+      <w:r>
+        <w:rPr>
+          <w:color w:val="A9B7C6"/>
+          <w:lang w:val="en-GB"/>
+        </w:rPr>
+        <w:t>(</w:t>
+      </w:r>
+      <w:proofErr w:type="spellStart"/>
+      <w:r>
+        <w:rPr>
+          <w:color w:val="A9B7C6"/>
+          <w:lang w:val="en-GB"/>
+        </w:rPr>
+        <w:t>number_of_iterations</w:t>
+      </w:r>
+      <w:proofErr w:type="spellEnd"/>
+      <w:r>
+        <w:rPr>
+          <w:color w:val="A9B7C6"/>
+          <w:lang w:val="en-GB"/>
+        </w:rPr>
+        <w:t>)</w:t>
+      </w:r>
+    </w:p>
+    <w:p>
+      <w:pPr>
+        <w:pStyle w:val="ListParagraph"/>
+      </w:pPr>
+    </w:p>
+    <w:p>
+      <w:pPr>
+        <w:pStyle w:val="ListParagraph"/>
+        <w:numPr>
+          <w:ilvl w:val="0"/>
+          <w:numId w:val="12"/>
+        </w:numPr>
+      </w:pPr>
+      <w:r>
+        <w:rPr>
+          <w:b/>
+          <w:bCs/>
+        </w:rPr>
+        <w:t xml:space="preserve">Dataset </w:t>
+      </w:r>
+      <w:r>
+        <w:rPr>
+          <w:b/>
+          <w:bCs/>
+        </w:rPr>
+        <w:t>4</w:t>
+      </w:r>
+      <w:r>
+        <w:t>: the fourth dataset is purely random.</w:t>
+      </w:r>
+    </w:p>
+    <w:p>
+      <w:pPr>
+        <w:pStyle w:val="HTMLPreformatted"/>
+        <w:shd w:val="clear" w:color="auto" w:fill="2B2B2B"/>
+        <w:ind w:left="720"/>
+        <w:rPr>
+          <w:color w:val="A9B7C6"/>
+          <w:lang w:val="en-GB"/>
+        </w:rPr>
+      </w:pPr>
+      <w:r>
+        <w:rPr>
+          <w:color w:val="CC7832"/>
+          <w:lang w:val="en-GB"/>
+        </w:rPr>
+        <w:t xml:space="preserve">def </w:t>
+      </w:r>
+      <w:proofErr w:type="spellStart"/>
+      <w:r>
+        <w:rPr>
+          <w:color w:val="FFC66D"/>
+          <w:lang w:val="en-GB"/>
+        </w:rPr>
+        <w:t>totally_random_dataset</w:t>
+      </w:r>
+      <w:proofErr w:type="spellEnd"/>
+      <w:r>
+        <w:rPr>
+          <w:color w:val="A9B7C6"/>
+          <w:lang w:val="en-GB"/>
+        </w:rPr>
+        <w:t>(</w:t>
+      </w:r>
+      <w:proofErr w:type="spellStart"/>
+      <w:r>
+        <w:rPr>
+          <w:color w:val="A9B7C6"/>
+          <w:lang w:val="en-GB"/>
+        </w:rPr>
+        <w:t>number_of_iterations</w:t>
+      </w:r>
+      <w:proofErr w:type="spellEnd"/>
+      <w:r>
+        <w:rPr>
+          <w:color w:val="A9B7C6"/>
+          <w:lang w:val="en-GB"/>
+        </w:rPr>
+        <w:t>)</w:t>
+      </w:r>
+    </w:p>
+    <w:p>
+      <w:pPr>
+        <w:jc w:val="both"/>
+      </w:pPr>
+    </w:p>
+    <w:p>
+      <w:pPr>
+        <w:pStyle w:val="Heading1"/>
+        <w:jc w:val="both"/>
+      </w:pPr>
+      <w:bookmarkStart w:id="14" w:name="_Toc77585452"/>
       <w:r>
         <w:lastRenderedPageBreak/>
         <w:t>Final Project</w:t>
@@ -3357,10 +4563,10 @@
     </w:p>
     <w:p>
       <w:pPr>
-        <w:pStyle w:val="Titolo2"/>
-        <w:jc w:val="both"/>
-      </w:pPr>
-      <w:bookmarkStart w:id="15" w:name="_Toc76470735"/>
+        <w:pStyle w:val="Heading2"/>
+        <w:jc w:val="both"/>
+      </w:pPr>
+      <w:bookmarkStart w:id="15" w:name="_Toc77585453"/>
       <w:r>
         <w:t>Exercise 1</w:t>
       </w:r>
@@ -3389,9 +4595,9 @@
     </w:p>
     <w:p>
       <w:pPr>
-        <w:pStyle w:val="Titolo3"/>
-      </w:pPr>
-      <w:bookmarkStart w:id="16" w:name="_Toc76470736"/>
+        <w:pStyle w:val="Heading3"/>
+      </w:pPr>
+      <w:bookmarkStart w:id="16" w:name="_Toc77585454"/>
       <w:r>
         <w:t>Task</w:t>
       </w:r>
@@ -3411,7 +4617,7 @@
     </w:p>
     <w:p>
       <w:pPr>
-        <w:pStyle w:val="Paragrafoelenco"/>
+        <w:pStyle w:val="ListParagraph"/>
         <w:numPr>
           <w:ilvl w:val="0"/>
           <w:numId w:val="1"/>
@@ -3429,7 +4635,7 @@
     </w:p>
     <w:p>
       <w:pPr>
-        <w:pStyle w:val="Paragrafoelenco"/>
+        <w:pStyle w:val="ListParagraph"/>
         <w:jc w:val="both"/>
       </w:pPr>
       <w:r>
@@ -3443,13 +4649,13 @@
     </w:p>
     <w:p>
       <w:pPr>
-        <w:pStyle w:val="Paragrafoelenco"/>
-        <w:jc w:val="both"/>
-      </w:pPr>
-    </w:p>
-    <w:p>
-      <w:pPr>
-        <w:pStyle w:val="Paragrafoelenco"/>
+        <w:pStyle w:val="ListParagraph"/>
+        <w:jc w:val="both"/>
+      </w:pPr>
+    </w:p>
+    <w:p>
+      <w:pPr>
+        <w:pStyle w:val="ListParagraph"/>
         <w:numPr>
           <w:ilvl w:val="0"/>
           <w:numId w:val="1"/>
@@ -3467,7 +4673,7 @@
     </w:p>
     <w:p>
       <w:pPr>
-        <w:pStyle w:val="Paragrafoelenco"/>
+        <w:pStyle w:val="ListParagraph"/>
         <w:jc w:val="both"/>
       </w:pPr>
       <w:r>
@@ -3484,13 +4690,13 @@
     </w:p>
     <w:p>
       <w:pPr>
-        <w:pStyle w:val="Paragrafoelenco"/>
-        <w:jc w:val="both"/>
-      </w:pPr>
-    </w:p>
-    <w:p>
-      <w:pPr>
-        <w:pStyle w:val="Paragrafoelenco"/>
+        <w:pStyle w:val="ListParagraph"/>
+        <w:jc w:val="both"/>
+      </w:pPr>
+    </w:p>
+    <w:p>
+      <w:pPr>
+        <w:pStyle w:val="ListParagraph"/>
         <w:numPr>
           <w:ilvl w:val="0"/>
           <w:numId w:val="1"/>
@@ -3508,7 +4714,7 @@
     </w:p>
     <w:p>
       <w:pPr>
-        <w:pStyle w:val="Paragrafoelenco"/>
+        <w:pStyle w:val="ListParagraph"/>
         <w:jc w:val="both"/>
       </w:pPr>
       <w:r>
@@ -3570,7 +4776,7 @@
     </w:p>
     <w:p>
       <w:pPr>
-        <w:pStyle w:val="Paragrafoelenco"/>
+        <w:pStyle w:val="ListParagraph"/>
         <w:numPr>
           <w:ilvl w:val="0"/>
           <w:numId w:val="2"/>
@@ -3604,7 +4810,7 @@
     </w:p>
     <w:p>
       <w:pPr>
-        <w:pStyle w:val="Paragrafoelenco"/>
+        <w:pStyle w:val="ListParagraph"/>
         <w:numPr>
           <w:ilvl w:val="0"/>
           <w:numId w:val="2"/>
@@ -3617,7 +4823,7 @@
     </w:p>
     <w:p>
       <w:pPr>
-        <w:pStyle w:val="Paragrafoelenco"/>
+        <w:pStyle w:val="ListParagraph"/>
         <w:numPr>
           <w:ilvl w:val="1"/>
           <w:numId w:val="2"/>
@@ -3643,7 +4849,7 @@
     </w:p>
     <w:p>
       <w:pPr>
-        <w:pStyle w:val="Paragrafoelenco"/>
+        <w:pStyle w:val="ListParagraph"/>
         <w:numPr>
           <w:ilvl w:val="1"/>
           <w:numId w:val="2"/>
@@ -3693,9 +4899,9 @@
     </w:p>
     <w:p>
       <w:pPr>
-        <w:pStyle w:val="Titolo3"/>
-      </w:pPr>
-      <w:bookmarkStart w:id="17" w:name="_Toc76470737"/>
+        <w:pStyle w:val="Heading3"/>
+      </w:pPr>
+      <w:bookmarkStart w:id="17" w:name="_Toc77585455"/>
       <w:r>
         <w:t>Solution</w:t>
       </w:r>
@@ -3714,11 +4920,25 @@
     <w:p/>
     <w:p>
       <w:pPr>
-        <w:pStyle w:val="Titolo2"/>
-        <w:jc w:val="both"/>
-      </w:pPr>
-      <w:bookmarkStart w:id="18" w:name="_Toc76470738"/>
-      <w:r>
+        <w:rPr>
+          <w:rFonts w:asciiTheme="majorHAnsi" w:eastAsiaTheme="majorEastAsia" w:hAnsiTheme="majorHAnsi" w:cstheme="majorBidi"/>
+          <w:color w:val="2F5496" w:themeColor="accent1" w:themeShade="BF"/>
+          <w:sz w:val="26"/>
+          <w:szCs w:val="26"/>
+        </w:rPr>
+      </w:pPr>
+      <w:r>
+        <w:br w:type="page"/>
+      </w:r>
+    </w:p>
+    <w:p>
+      <w:pPr>
+        <w:pStyle w:val="Heading2"/>
+        <w:jc w:val="both"/>
+      </w:pPr>
+      <w:bookmarkStart w:id="18" w:name="_Toc77585456"/>
+      <w:r>
+        <w:lastRenderedPageBreak/>
         <w:t>Exercise 2</w:t>
       </w:r>
       <w:bookmarkEnd w:id="18"/>
@@ -3746,9 +4966,9 @@
     </w:p>
     <w:p>
       <w:pPr>
-        <w:pStyle w:val="Titolo3"/>
-      </w:pPr>
-      <w:bookmarkStart w:id="19" w:name="_Toc76470739"/>
+        <w:pStyle w:val="Heading3"/>
+      </w:pPr>
+      <w:bookmarkStart w:id="19" w:name="_Toc77585457"/>
       <w:r>
         <w:t>Task</w:t>
       </w:r>
@@ -3835,9 +5055,9 @@
     <w:p/>
     <w:p>
       <w:pPr>
-        <w:pStyle w:val="Titolo3"/>
-      </w:pPr>
-      <w:bookmarkStart w:id="20" w:name="_Toc76470740"/>
+        <w:pStyle w:val="Heading3"/>
+      </w:pPr>
+      <w:bookmarkStart w:id="20" w:name="_Toc77585458"/>
       <w:r>
         <w:t>Solution</w:t>
       </w:r>
@@ -8407,65 +9627,63 @@
       </w:r>
     </w:p>
     <w:p/>
+    <w:p>
+      <w:pPr>
+        <w:rPr>
+          <w:rFonts w:asciiTheme="majorHAnsi" w:eastAsiaTheme="majorEastAsia" w:hAnsiTheme="majorHAnsi" w:cstheme="majorBidi"/>
+          <w:color w:val="2F5496" w:themeColor="accent1" w:themeShade="BF"/>
+          <w:sz w:val="26"/>
+          <w:szCs w:val="26"/>
+        </w:rPr>
+      </w:pPr>
+      <w:r>
+        <w:br w:type="page"/>
+      </w:r>
+    </w:p>
+    <w:p>
+      <w:pPr>
+        <w:pStyle w:val="Heading2"/>
+        <w:jc w:val="both"/>
+      </w:pPr>
+      <w:bookmarkStart w:id="21" w:name="_Toc77585459"/>
+      <w:r>
+        <w:lastRenderedPageBreak/>
+        <w:t>Exercise 3</w:t>
+      </w:r>
+      <w:bookmarkEnd w:id="21"/>
+    </w:p>
+    <w:p>
+      <w:pPr>
+        <w:jc w:val="both"/>
+      </w:pPr>
+    </w:p>
+    <w:p>
+      <w:pPr>
+        <w:jc w:val="both"/>
+      </w:pPr>
+      <w:r>
+        <w:t xml:space="preserve">Discussion about exercise 3 </w:t>
+      </w:r>
+    </w:p>
+    <w:p>
+      <w:pPr>
+        <w:jc w:val="both"/>
+      </w:pPr>
+    </w:p>
+    <w:p>
+      <w:pPr>
+        <w:pStyle w:val="Heading3"/>
+      </w:pPr>
+      <w:bookmarkStart w:id="22" w:name="_Toc77585460"/>
+      <w:r>
+        <w:t>Task</w:t>
+      </w:r>
+      <w:bookmarkEnd w:id="22"/>
+      <w:r>
+        <w:t xml:space="preserve"> </w:t>
+      </w:r>
+    </w:p>
     <w:p/>
-    <w:p/>
-    <w:p/>
-    <w:p/>
-    <w:p/>
-    <w:p/>
-    <w:p/>
-    <w:p/>
-    <w:p/>
-    <w:p/>
-    <w:p>
-      <w:pPr>
-        <w:pStyle w:val="Titolo2"/>
-        <w:jc w:val="both"/>
-      </w:pPr>
-      <w:bookmarkStart w:id="21" w:name="_Toc76470741"/>
-    </w:p>
-    <w:p>
-      <w:pPr>
-        <w:pStyle w:val="Titolo2"/>
-        <w:jc w:val="both"/>
-      </w:pPr>
-      <w:r>
-        <w:t>Exercise 3</w:t>
-      </w:r>
-      <w:bookmarkEnd w:id="21"/>
-    </w:p>
-    <w:p>
-      <w:pPr>
-        <w:jc w:val="both"/>
-      </w:pPr>
-    </w:p>
-    <w:p>
-      <w:pPr>
-        <w:jc w:val="both"/>
-      </w:pPr>
-      <w:r>
-        <w:t xml:space="preserve">Discussion about exercise 3 </w:t>
-      </w:r>
-    </w:p>
-    <w:p>
-      <w:pPr>
-        <w:jc w:val="both"/>
-      </w:pPr>
-    </w:p>
-    <w:p>
-      <w:pPr>
-        <w:pStyle w:val="Titolo3"/>
-      </w:pPr>
-      <w:bookmarkStart w:id="22" w:name="_Toc76470742"/>
-      <w:r>
-        <w:t>Task</w:t>
-      </w:r>
-      <w:bookmarkEnd w:id="22"/>
-      <w:r>
-        <w:t xml:space="preserve"> </w:t>
-      </w:r>
-    </w:p>
-    <w:p/>
     <w:p>
       <w:pPr>
         <w:jc w:val="both"/>
@@ -8551,7 +9769,6 @@
         <w:jc w:val="both"/>
       </w:pPr>
       <w:r>
-        <w:lastRenderedPageBreak/>
         <w:t>We assume that the voting opinions diffuse over the network according to a FJ dynamic.</w:t>
       </w:r>
     </w:p>
@@ -8565,7 +9782,7 @@
     </w:p>
     <w:p>
       <w:pPr>
-        <w:pStyle w:val="Paragrafoelenco"/>
+        <w:pStyle w:val="ListParagraph"/>
         <w:numPr>
           <w:ilvl w:val="0"/>
           <w:numId w:val="3"/>
@@ -8602,7 +9819,7 @@
     </w:p>
     <w:p>
       <w:pPr>
-        <w:pStyle w:val="Paragrafoelenco"/>
+        <w:pStyle w:val="ListParagraph"/>
         <w:numPr>
           <w:ilvl w:val="0"/>
           <w:numId w:val="3"/>
@@ -8663,7 +9880,7 @@
     </w:p>
     <w:p>
       <w:pPr>
-        <w:pStyle w:val="Paragrafoelenco"/>
+        <w:pStyle w:val="ListParagraph"/>
         <w:numPr>
           <w:ilvl w:val="0"/>
           <w:numId w:val="3"/>
@@ -8676,7 +9893,7 @@
     </w:p>
     <w:p>
       <w:pPr>
-        <w:pStyle w:val="Paragrafoelenco"/>
+        <w:pStyle w:val="ListParagraph"/>
         <w:numPr>
           <w:ilvl w:val="0"/>
           <w:numId w:val="3"/>
@@ -8697,7 +9914,7 @@
     </w:p>
     <w:p>
       <w:pPr>
-        <w:pStyle w:val="Paragrafoelenco"/>
+        <w:pStyle w:val="ListParagraph"/>
         <w:numPr>
           <w:ilvl w:val="0"/>
           <w:numId w:val="3"/>
@@ -8758,6 +9975,7 @@
         <w:jc w:val="both"/>
       </w:pPr>
       <w:r>
+        <w:lastRenderedPageBreak/>
         <w:t xml:space="preserve">Your code must include a function manipulation(G, p, c, B, b), where G is an undirected, unweighted graph, p is a Python list with each element in [0,1], c is in {0, …, </w:t>
       </w:r>
       <w:proofErr w:type="spellStart"/>
@@ -8803,7 +10021,7 @@
     </w:p>
     <w:p>
       <w:pPr>
-        <w:pStyle w:val="Paragrafoelenco"/>
+        <w:pStyle w:val="ListParagraph"/>
         <w:numPr>
           <w:ilvl w:val="0"/>
           <w:numId w:val="5"/>
@@ -8821,7 +10039,7 @@
     </w:p>
     <w:p>
       <w:pPr>
-        <w:pStyle w:val="Paragrafoelenco"/>
+        <w:pStyle w:val="ListParagraph"/>
         <w:numPr>
           <w:ilvl w:val="0"/>
           <w:numId w:val="5"/>
@@ -8839,7 +10057,7 @@
     </w:p>
     <w:p>
       <w:pPr>
-        <w:pStyle w:val="Paragrafoelenco"/>
+        <w:pStyle w:val="ListParagraph"/>
         <w:numPr>
           <w:ilvl w:val="0"/>
           <w:numId w:val="5"/>
@@ -8853,9 +10071,9 @@
     <w:p/>
     <w:p>
       <w:pPr>
-        <w:pStyle w:val="Titolo3"/>
-      </w:pPr>
-      <w:bookmarkStart w:id="23" w:name="_Toc76470743"/>
+        <w:pStyle w:val="Heading3"/>
+      </w:pPr>
+      <w:bookmarkStart w:id="23" w:name="_Toc77585461"/>
       <w:r>
         <w:t>Solution</w:t>
       </w:r>
@@ -8938,6 +10156,119 @@
 <file path=word/numbering.xml><?xml version="1.0" encoding="utf-8"?>
 <w:numbering xmlns:wpc="http://schemas.microsoft.com/office/word/2010/wordprocessingCanvas" xmlns:cx="http://schemas.microsoft.com/office/drawing/2014/chartex" xmlns:cx1="http://schemas.microsoft.com/office/drawing/2015/9/8/chartex" xmlns:cx2="http://schemas.microsoft.com/office/drawing/2015/10/21/chartex" xmlns:cx3="http://schemas.microsoft.com/office/drawing/2016/5/9/chartex" xmlns:cx4="http://schemas.microsoft.com/office/drawing/2016/5/10/chartex" xmlns:cx5="http://schemas.microsoft.com/office/drawing/2016/5/11/chartex" xmlns:cx6="http://schemas.microsoft.com/office/drawing/2016/5/12/chartex" xmlns:cx7="http://schemas.microsoft.com/office/drawing/2016/5/13/chartex" xmlns:cx8="http://schemas.microsoft.com/office/drawing/2016/5/14/chartex" xmlns:mc="http://schemas.openxmlformats.org/markup-compatibility/2006" xmlns:aink="http://schemas.microsoft.com/office/drawing/2016/ink" xmlns:am3d="http://schemas.microsoft.com/office/drawing/2017/model3d" xmlns:o="urn:schemas-microsoft-com:office:office" xmlns:r="http://schemas.openxmlformats.org/officeDocument/2006/relationships" xmlns:m="http://schemas.openxmlformats.org/officeDocument/2006/math" xmlns:v="urn:schemas-microsoft-com:vml" xmlns:wp14="http://schemas.microsoft.com/office/word/2010/wordprocessingDrawing" xmlns:wp="http://schemas.openxmlformats.org/drawingml/2006/wordprocessingDrawing" xmlns:w10="urn:schemas-microsoft-com:office:word" xmlns:w="http://schemas.openxmlformats.org/wordprocessingml/2006/main" xmlns:w14="http://schemas.microsoft.com/office/word/2010/wordml" xmlns:w15="http://schemas.microsoft.com/office/word/2012/wordml" xmlns:w16cex="http://schemas.microsoft.com/office/word/2018/wordml/cex" xmlns:w16cid="http://schemas.microsoft.com/office/word/2016/wordml/cid" xmlns:w16="http://schemas.microsoft.com/office/word/2018/wordml" xmlns:w16sdtdh="http://schemas.microsoft.com/office/word/2020/wordml/sdtdatahash" xmlns:w16se="http://schemas.microsoft.com/office/word/2015/wordml/symex" xmlns:wpg="http://schemas.microsoft.com/office/word/2010/wordprocessingGroup" xmlns:wpi="http://schemas.microsoft.com/office/word/2010/wordprocessingInk" xmlns:wne="http://schemas.microsoft.com/office/word/2006/wordml" xmlns:wps="http://schemas.microsoft.com/office/word/2010/wordprocessingShape" mc:Ignorable="w14 w15 w16se w16cid w16 w16cex w16sdtdh wp14">
   <w:abstractNum w:abstractNumId="0" w15:restartNumberingAfterBreak="0">
+    <w:nsid w:val="028264AB"/>
+    <w:multiLevelType w:val="hybridMultilevel"/>
+    <w:tmpl w:val="666CA6CC"/>
+    <w:lvl w:ilvl="0" w:tplc="08090001">
+      <w:start w:val="1"/>
+      <w:numFmt w:val="bullet"/>
+      <w:lvlText w:val=""/>
+      <w:lvlJc w:val="left"/>
+      <w:pPr>
+        <w:ind w:left="720" w:hanging="360"/>
+      </w:pPr>
+      <w:rPr>
+        <w:rFonts w:ascii="Symbol" w:hAnsi="Symbol" w:hint="default"/>
+      </w:rPr>
+    </w:lvl>
+    <w:lvl w:ilvl="1" w:tplc="08090003" w:tentative="1">
+      <w:start w:val="1"/>
+      <w:numFmt w:val="bullet"/>
+      <w:lvlText w:val="o"/>
+      <w:lvlJc w:val="left"/>
+      <w:pPr>
+        <w:ind w:left="1440" w:hanging="360"/>
+      </w:pPr>
+      <w:rPr>
+        <w:rFonts w:ascii="Courier New" w:hAnsi="Courier New" w:cs="Courier New" w:hint="default"/>
+      </w:rPr>
+    </w:lvl>
+    <w:lvl w:ilvl="2" w:tplc="08090005" w:tentative="1">
+      <w:start w:val="1"/>
+      <w:numFmt w:val="bullet"/>
+      <w:lvlText w:val=""/>
+      <w:lvlJc w:val="left"/>
+      <w:pPr>
+        <w:ind w:left="2160" w:hanging="360"/>
+      </w:pPr>
+      <w:rPr>
+        <w:rFonts w:ascii="Wingdings" w:hAnsi="Wingdings" w:hint="default"/>
+      </w:rPr>
+    </w:lvl>
+    <w:lvl w:ilvl="3" w:tplc="08090001" w:tentative="1">
+      <w:start w:val="1"/>
+      <w:numFmt w:val="bullet"/>
+      <w:lvlText w:val=""/>
+      <w:lvlJc w:val="left"/>
+      <w:pPr>
+        <w:ind w:left="2880" w:hanging="360"/>
+      </w:pPr>
+      <w:rPr>
+        <w:rFonts w:ascii="Symbol" w:hAnsi="Symbol" w:hint="default"/>
+      </w:rPr>
+    </w:lvl>
+    <w:lvl w:ilvl="4" w:tplc="08090003" w:tentative="1">
+      <w:start w:val="1"/>
+      <w:numFmt w:val="bullet"/>
+      <w:lvlText w:val="o"/>
+      <w:lvlJc w:val="left"/>
+      <w:pPr>
+        <w:ind w:left="3600" w:hanging="360"/>
+      </w:pPr>
+      <w:rPr>
+        <w:rFonts w:ascii="Courier New" w:hAnsi="Courier New" w:cs="Courier New" w:hint="default"/>
+      </w:rPr>
+    </w:lvl>
+    <w:lvl w:ilvl="5" w:tplc="08090005" w:tentative="1">
+      <w:start w:val="1"/>
+      <w:numFmt w:val="bullet"/>
+      <w:lvlText w:val=""/>
+      <w:lvlJc w:val="left"/>
+      <w:pPr>
+        <w:ind w:left="4320" w:hanging="360"/>
+      </w:pPr>
+      <w:rPr>
+        <w:rFonts w:ascii="Wingdings" w:hAnsi="Wingdings" w:hint="default"/>
+      </w:rPr>
+    </w:lvl>
+    <w:lvl w:ilvl="6" w:tplc="08090001" w:tentative="1">
+      <w:start w:val="1"/>
+      <w:numFmt w:val="bullet"/>
+      <w:lvlText w:val=""/>
+      <w:lvlJc w:val="left"/>
+      <w:pPr>
+        <w:ind w:left="5040" w:hanging="360"/>
+      </w:pPr>
+      <w:rPr>
+        <w:rFonts w:ascii="Symbol" w:hAnsi="Symbol" w:hint="default"/>
+      </w:rPr>
+    </w:lvl>
+    <w:lvl w:ilvl="7" w:tplc="08090003" w:tentative="1">
+      <w:start w:val="1"/>
+      <w:numFmt w:val="bullet"/>
+      <w:lvlText w:val="o"/>
+      <w:lvlJc w:val="left"/>
+      <w:pPr>
+        <w:ind w:left="5760" w:hanging="360"/>
+      </w:pPr>
+      <w:rPr>
+        <w:rFonts w:ascii="Courier New" w:hAnsi="Courier New" w:cs="Courier New" w:hint="default"/>
+      </w:rPr>
+    </w:lvl>
+    <w:lvl w:ilvl="8" w:tplc="08090005" w:tentative="1">
+      <w:start w:val="1"/>
+      <w:numFmt w:val="bullet"/>
+      <w:lvlText w:val=""/>
+      <w:lvlJc w:val="left"/>
+      <w:pPr>
+        <w:ind w:left="6480" w:hanging="360"/>
+      </w:pPr>
+      <w:rPr>
+        <w:rFonts w:ascii="Wingdings" w:hAnsi="Wingdings" w:hint="default"/>
+      </w:rPr>
+    </w:lvl>
+  </w:abstractNum>
+  <w:abstractNum w:abstractNumId="1" w15:restartNumberingAfterBreak="0">
     <w:nsid w:val="065F0BD7"/>
     <w:multiLevelType w:val="hybridMultilevel"/>
     <w:tmpl w:val="B5589918"/>
@@ -9050,7 +10381,7 @@
       </w:rPr>
     </w:lvl>
   </w:abstractNum>
-  <w:abstractNum w:abstractNumId="1" w15:restartNumberingAfterBreak="0">
+  <w:abstractNum w:abstractNumId="2" w15:restartNumberingAfterBreak="0">
     <w:nsid w:val="0D8134A7"/>
     <w:multiLevelType w:val="hybridMultilevel"/>
     <w:tmpl w:val="EB12A6CC"/>
@@ -9163,7 +10494,7 @@
       </w:rPr>
     </w:lvl>
   </w:abstractNum>
-  <w:abstractNum w:abstractNumId="2" w15:restartNumberingAfterBreak="0">
+  <w:abstractNum w:abstractNumId="3" w15:restartNumberingAfterBreak="0">
     <w:nsid w:val="11E8294C"/>
     <w:multiLevelType w:val="hybridMultilevel"/>
     <w:tmpl w:val="7736E334"/>
@@ -9252,7 +10583,7 @@
       </w:pPr>
     </w:lvl>
   </w:abstractNum>
-  <w:abstractNum w:abstractNumId="3" w15:restartNumberingAfterBreak="0">
+  <w:abstractNum w:abstractNumId="4" w15:restartNumberingAfterBreak="0">
     <w:nsid w:val="22E44BD4"/>
     <w:multiLevelType w:val="hybridMultilevel"/>
     <w:tmpl w:val="A1E099EE"/>
@@ -9341,7 +10672,7 @@
       </w:pPr>
     </w:lvl>
   </w:abstractNum>
-  <w:abstractNum w:abstractNumId="4" w15:restartNumberingAfterBreak="0">
+  <w:abstractNum w:abstractNumId="5" w15:restartNumberingAfterBreak="0">
     <w:nsid w:val="27517E0A"/>
     <w:multiLevelType w:val="hybridMultilevel"/>
     <w:tmpl w:val="05920EF6"/>
@@ -9454,7 +10785,7 @@
       </w:rPr>
     </w:lvl>
   </w:abstractNum>
-  <w:abstractNum w:abstractNumId="5" w15:restartNumberingAfterBreak="0">
+  <w:abstractNum w:abstractNumId="6" w15:restartNumberingAfterBreak="0">
     <w:nsid w:val="2CE74C6F"/>
     <w:multiLevelType w:val="hybridMultilevel"/>
     <w:tmpl w:val="99BE9860"/>
@@ -9543,7 +10874,7 @@
       </w:pPr>
     </w:lvl>
   </w:abstractNum>
-  <w:abstractNum w:abstractNumId="6" w15:restartNumberingAfterBreak="0">
+  <w:abstractNum w:abstractNumId="7" w15:restartNumberingAfterBreak="0">
     <w:nsid w:val="30817798"/>
     <w:multiLevelType w:val="hybridMultilevel"/>
     <w:tmpl w:val="94086F72"/>
@@ -9632,7 +10963,120 @@
       </w:pPr>
     </w:lvl>
   </w:abstractNum>
-  <w:abstractNum w:abstractNumId="7" w15:restartNumberingAfterBreak="0">
+  <w:abstractNum w:abstractNumId="8" w15:restartNumberingAfterBreak="0">
+    <w:nsid w:val="4EA44252"/>
+    <w:multiLevelType w:val="hybridMultilevel"/>
+    <w:tmpl w:val="F5C07FD6"/>
+    <w:lvl w:ilvl="0" w:tplc="08090001">
+      <w:start w:val="1"/>
+      <w:numFmt w:val="bullet"/>
+      <w:lvlText w:val=""/>
+      <w:lvlJc w:val="left"/>
+      <w:pPr>
+        <w:ind w:left="720" w:hanging="360"/>
+      </w:pPr>
+      <w:rPr>
+        <w:rFonts w:ascii="Symbol" w:hAnsi="Symbol" w:hint="default"/>
+      </w:rPr>
+    </w:lvl>
+    <w:lvl w:ilvl="1" w:tplc="08090003" w:tentative="1">
+      <w:start w:val="1"/>
+      <w:numFmt w:val="bullet"/>
+      <w:lvlText w:val="o"/>
+      <w:lvlJc w:val="left"/>
+      <w:pPr>
+        <w:ind w:left="1440" w:hanging="360"/>
+      </w:pPr>
+      <w:rPr>
+        <w:rFonts w:ascii="Courier New" w:hAnsi="Courier New" w:cs="Courier New" w:hint="default"/>
+      </w:rPr>
+    </w:lvl>
+    <w:lvl w:ilvl="2" w:tplc="08090005" w:tentative="1">
+      <w:start w:val="1"/>
+      <w:numFmt w:val="bullet"/>
+      <w:lvlText w:val=""/>
+      <w:lvlJc w:val="left"/>
+      <w:pPr>
+        <w:ind w:left="2160" w:hanging="360"/>
+      </w:pPr>
+      <w:rPr>
+        <w:rFonts w:ascii="Wingdings" w:hAnsi="Wingdings" w:hint="default"/>
+      </w:rPr>
+    </w:lvl>
+    <w:lvl w:ilvl="3" w:tplc="08090001" w:tentative="1">
+      <w:start w:val="1"/>
+      <w:numFmt w:val="bullet"/>
+      <w:lvlText w:val=""/>
+      <w:lvlJc w:val="left"/>
+      <w:pPr>
+        <w:ind w:left="2880" w:hanging="360"/>
+      </w:pPr>
+      <w:rPr>
+        <w:rFonts w:ascii="Symbol" w:hAnsi="Symbol" w:hint="default"/>
+      </w:rPr>
+    </w:lvl>
+    <w:lvl w:ilvl="4" w:tplc="08090003" w:tentative="1">
+      <w:start w:val="1"/>
+      <w:numFmt w:val="bullet"/>
+      <w:lvlText w:val="o"/>
+      <w:lvlJc w:val="left"/>
+      <w:pPr>
+        <w:ind w:left="3600" w:hanging="360"/>
+      </w:pPr>
+      <w:rPr>
+        <w:rFonts w:ascii="Courier New" w:hAnsi="Courier New" w:cs="Courier New" w:hint="default"/>
+      </w:rPr>
+    </w:lvl>
+    <w:lvl w:ilvl="5" w:tplc="08090005" w:tentative="1">
+      <w:start w:val="1"/>
+      <w:numFmt w:val="bullet"/>
+      <w:lvlText w:val=""/>
+      <w:lvlJc w:val="left"/>
+      <w:pPr>
+        <w:ind w:left="4320" w:hanging="360"/>
+      </w:pPr>
+      <w:rPr>
+        <w:rFonts w:ascii="Wingdings" w:hAnsi="Wingdings" w:hint="default"/>
+      </w:rPr>
+    </w:lvl>
+    <w:lvl w:ilvl="6" w:tplc="08090001" w:tentative="1">
+      <w:start w:val="1"/>
+      <w:numFmt w:val="bullet"/>
+      <w:lvlText w:val=""/>
+      <w:lvlJc w:val="left"/>
+      <w:pPr>
+        <w:ind w:left="5040" w:hanging="360"/>
+      </w:pPr>
+      <w:rPr>
+        <w:rFonts w:ascii="Symbol" w:hAnsi="Symbol" w:hint="default"/>
+      </w:rPr>
+    </w:lvl>
+    <w:lvl w:ilvl="7" w:tplc="08090003" w:tentative="1">
+      <w:start w:val="1"/>
+      <w:numFmt w:val="bullet"/>
+      <w:lvlText w:val="o"/>
+      <w:lvlJc w:val="left"/>
+      <w:pPr>
+        <w:ind w:left="5760" w:hanging="360"/>
+      </w:pPr>
+      <w:rPr>
+        <w:rFonts w:ascii="Courier New" w:hAnsi="Courier New" w:cs="Courier New" w:hint="default"/>
+      </w:rPr>
+    </w:lvl>
+    <w:lvl w:ilvl="8" w:tplc="08090005" w:tentative="1">
+      <w:start w:val="1"/>
+      <w:numFmt w:val="bullet"/>
+      <w:lvlText w:val=""/>
+      <w:lvlJc w:val="left"/>
+      <w:pPr>
+        <w:ind w:left="6480" w:hanging="360"/>
+      </w:pPr>
+      <w:rPr>
+        <w:rFonts w:ascii="Wingdings" w:hAnsi="Wingdings" w:hint="default"/>
+      </w:rPr>
+    </w:lvl>
+  </w:abstractNum>
+  <w:abstractNum w:abstractNumId="9" w15:restartNumberingAfterBreak="0">
     <w:nsid w:val="5090715E"/>
     <w:multiLevelType w:val="hybridMultilevel"/>
     <w:tmpl w:val="302C6C9C"/>
@@ -9648,7 +11092,7 @@
         <w:rFonts w:ascii="Calibri" w:eastAsiaTheme="minorHAnsi" w:hAnsi="Calibri" w:cs="Calibri" w:hint="default"/>
       </w:rPr>
     </w:lvl>
-    <w:lvl w:ilvl="1" w:tplc="08090003" w:tentative="1">
+    <w:lvl w:ilvl="1" w:tplc="08090003">
       <w:start w:val="1"/>
       <w:numFmt w:val="bullet"/>
       <w:lvlText w:val="o"/>
@@ -9745,7 +11189,7 @@
       </w:rPr>
     </w:lvl>
   </w:abstractNum>
-  <w:abstractNum w:abstractNumId="8" w15:restartNumberingAfterBreak="0">
+  <w:abstractNum w:abstractNumId="10" w15:restartNumberingAfterBreak="0">
     <w:nsid w:val="5358290C"/>
     <w:multiLevelType w:val="hybridMultilevel"/>
     <w:tmpl w:val="924A97C2"/>
@@ -9834,7 +11278,233 @@
       </w:pPr>
     </w:lvl>
   </w:abstractNum>
-  <w:abstractNum w:abstractNumId="9" w15:restartNumberingAfterBreak="0">
+  <w:abstractNum w:abstractNumId="11" w15:restartNumberingAfterBreak="0">
+    <w:nsid w:val="5BBF021F"/>
+    <w:multiLevelType w:val="hybridMultilevel"/>
+    <w:tmpl w:val="E4FE7AE8"/>
+    <w:lvl w:ilvl="0" w:tplc="08090001">
+      <w:start w:val="1"/>
+      <w:numFmt w:val="bullet"/>
+      <w:lvlText w:val=""/>
+      <w:lvlJc w:val="left"/>
+      <w:pPr>
+        <w:ind w:left="720" w:hanging="360"/>
+      </w:pPr>
+      <w:rPr>
+        <w:rFonts w:ascii="Symbol" w:hAnsi="Symbol" w:hint="default"/>
+      </w:rPr>
+    </w:lvl>
+    <w:lvl w:ilvl="1" w:tplc="08090003">
+      <w:start w:val="1"/>
+      <w:numFmt w:val="bullet"/>
+      <w:lvlText w:val="o"/>
+      <w:lvlJc w:val="left"/>
+      <w:pPr>
+        <w:ind w:left="1440" w:hanging="360"/>
+      </w:pPr>
+      <w:rPr>
+        <w:rFonts w:ascii="Courier New" w:hAnsi="Courier New" w:cs="Courier New" w:hint="default"/>
+      </w:rPr>
+    </w:lvl>
+    <w:lvl w:ilvl="2" w:tplc="08090005" w:tentative="1">
+      <w:start w:val="1"/>
+      <w:numFmt w:val="bullet"/>
+      <w:lvlText w:val=""/>
+      <w:lvlJc w:val="left"/>
+      <w:pPr>
+        <w:ind w:left="2160" w:hanging="360"/>
+      </w:pPr>
+      <w:rPr>
+        <w:rFonts w:ascii="Wingdings" w:hAnsi="Wingdings" w:hint="default"/>
+      </w:rPr>
+    </w:lvl>
+    <w:lvl w:ilvl="3" w:tplc="08090001" w:tentative="1">
+      <w:start w:val="1"/>
+      <w:numFmt w:val="bullet"/>
+      <w:lvlText w:val=""/>
+      <w:lvlJc w:val="left"/>
+      <w:pPr>
+        <w:ind w:left="2880" w:hanging="360"/>
+      </w:pPr>
+      <w:rPr>
+        <w:rFonts w:ascii="Symbol" w:hAnsi="Symbol" w:hint="default"/>
+      </w:rPr>
+    </w:lvl>
+    <w:lvl w:ilvl="4" w:tplc="08090003" w:tentative="1">
+      <w:start w:val="1"/>
+      <w:numFmt w:val="bullet"/>
+      <w:lvlText w:val="o"/>
+      <w:lvlJc w:val="left"/>
+      <w:pPr>
+        <w:ind w:left="3600" w:hanging="360"/>
+      </w:pPr>
+      <w:rPr>
+        <w:rFonts w:ascii="Courier New" w:hAnsi="Courier New" w:cs="Courier New" w:hint="default"/>
+      </w:rPr>
+    </w:lvl>
+    <w:lvl w:ilvl="5" w:tplc="08090005" w:tentative="1">
+      <w:start w:val="1"/>
+      <w:numFmt w:val="bullet"/>
+      <w:lvlText w:val=""/>
+      <w:lvlJc w:val="left"/>
+      <w:pPr>
+        <w:ind w:left="4320" w:hanging="360"/>
+      </w:pPr>
+      <w:rPr>
+        <w:rFonts w:ascii="Wingdings" w:hAnsi="Wingdings" w:hint="default"/>
+      </w:rPr>
+    </w:lvl>
+    <w:lvl w:ilvl="6" w:tplc="08090001" w:tentative="1">
+      <w:start w:val="1"/>
+      <w:numFmt w:val="bullet"/>
+      <w:lvlText w:val=""/>
+      <w:lvlJc w:val="left"/>
+      <w:pPr>
+        <w:ind w:left="5040" w:hanging="360"/>
+      </w:pPr>
+      <w:rPr>
+        <w:rFonts w:ascii="Symbol" w:hAnsi="Symbol" w:hint="default"/>
+      </w:rPr>
+    </w:lvl>
+    <w:lvl w:ilvl="7" w:tplc="08090003" w:tentative="1">
+      <w:start w:val="1"/>
+      <w:numFmt w:val="bullet"/>
+      <w:lvlText w:val="o"/>
+      <w:lvlJc w:val="left"/>
+      <w:pPr>
+        <w:ind w:left="5760" w:hanging="360"/>
+      </w:pPr>
+      <w:rPr>
+        <w:rFonts w:ascii="Courier New" w:hAnsi="Courier New" w:cs="Courier New" w:hint="default"/>
+      </w:rPr>
+    </w:lvl>
+    <w:lvl w:ilvl="8" w:tplc="08090005" w:tentative="1">
+      <w:start w:val="1"/>
+      <w:numFmt w:val="bullet"/>
+      <w:lvlText w:val=""/>
+      <w:lvlJc w:val="left"/>
+      <w:pPr>
+        <w:ind w:left="6480" w:hanging="360"/>
+      </w:pPr>
+      <w:rPr>
+        <w:rFonts w:ascii="Wingdings" w:hAnsi="Wingdings" w:hint="default"/>
+      </w:rPr>
+    </w:lvl>
+  </w:abstractNum>
+  <w:abstractNum w:abstractNumId="12" w15:restartNumberingAfterBreak="0">
+    <w:nsid w:val="5E18052F"/>
+    <w:multiLevelType w:val="hybridMultilevel"/>
+    <w:tmpl w:val="06E4B31A"/>
+    <w:lvl w:ilvl="0" w:tplc="08090001">
+      <w:start w:val="1"/>
+      <w:numFmt w:val="bullet"/>
+      <w:lvlText w:val=""/>
+      <w:lvlJc w:val="left"/>
+      <w:pPr>
+        <w:ind w:left="720" w:hanging="360"/>
+      </w:pPr>
+      <w:rPr>
+        <w:rFonts w:ascii="Symbol" w:hAnsi="Symbol" w:hint="default"/>
+      </w:rPr>
+    </w:lvl>
+    <w:lvl w:ilvl="1" w:tplc="08090003" w:tentative="1">
+      <w:start w:val="1"/>
+      <w:numFmt w:val="bullet"/>
+      <w:lvlText w:val="o"/>
+      <w:lvlJc w:val="left"/>
+      <w:pPr>
+        <w:ind w:left="1440" w:hanging="360"/>
+      </w:pPr>
+      <w:rPr>
+        <w:rFonts w:ascii="Courier New" w:hAnsi="Courier New" w:cs="Courier New" w:hint="default"/>
+      </w:rPr>
+    </w:lvl>
+    <w:lvl w:ilvl="2" w:tplc="08090005" w:tentative="1">
+      <w:start w:val="1"/>
+      <w:numFmt w:val="bullet"/>
+      <w:lvlText w:val=""/>
+      <w:lvlJc w:val="left"/>
+      <w:pPr>
+        <w:ind w:left="2160" w:hanging="360"/>
+      </w:pPr>
+      <w:rPr>
+        <w:rFonts w:ascii="Wingdings" w:hAnsi="Wingdings" w:hint="default"/>
+      </w:rPr>
+    </w:lvl>
+    <w:lvl w:ilvl="3" w:tplc="08090001" w:tentative="1">
+      <w:start w:val="1"/>
+      <w:numFmt w:val="bullet"/>
+      <w:lvlText w:val=""/>
+      <w:lvlJc w:val="left"/>
+      <w:pPr>
+        <w:ind w:left="2880" w:hanging="360"/>
+      </w:pPr>
+      <w:rPr>
+        <w:rFonts w:ascii="Symbol" w:hAnsi="Symbol" w:hint="default"/>
+      </w:rPr>
+    </w:lvl>
+    <w:lvl w:ilvl="4" w:tplc="08090003" w:tentative="1">
+      <w:start w:val="1"/>
+      <w:numFmt w:val="bullet"/>
+      <w:lvlText w:val="o"/>
+      <w:lvlJc w:val="left"/>
+      <w:pPr>
+        <w:ind w:left="3600" w:hanging="360"/>
+      </w:pPr>
+      <w:rPr>
+        <w:rFonts w:ascii="Courier New" w:hAnsi="Courier New" w:cs="Courier New" w:hint="default"/>
+      </w:rPr>
+    </w:lvl>
+    <w:lvl w:ilvl="5" w:tplc="08090005" w:tentative="1">
+      <w:start w:val="1"/>
+      <w:numFmt w:val="bullet"/>
+      <w:lvlText w:val=""/>
+      <w:lvlJc w:val="left"/>
+      <w:pPr>
+        <w:ind w:left="4320" w:hanging="360"/>
+      </w:pPr>
+      <w:rPr>
+        <w:rFonts w:ascii="Wingdings" w:hAnsi="Wingdings" w:hint="default"/>
+      </w:rPr>
+    </w:lvl>
+    <w:lvl w:ilvl="6" w:tplc="08090001" w:tentative="1">
+      <w:start w:val="1"/>
+      <w:numFmt w:val="bullet"/>
+      <w:lvlText w:val=""/>
+      <w:lvlJc w:val="left"/>
+      <w:pPr>
+        <w:ind w:left="5040" w:hanging="360"/>
+      </w:pPr>
+      <w:rPr>
+        <w:rFonts w:ascii="Symbol" w:hAnsi="Symbol" w:hint="default"/>
+      </w:rPr>
+    </w:lvl>
+    <w:lvl w:ilvl="7" w:tplc="08090003" w:tentative="1">
+      <w:start w:val="1"/>
+      <w:numFmt w:val="bullet"/>
+      <w:lvlText w:val="o"/>
+      <w:lvlJc w:val="left"/>
+      <w:pPr>
+        <w:ind w:left="5760" w:hanging="360"/>
+      </w:pPr>
+      <w:rPr>
+        <w:rFonts w:ascii="Courier New" w:hAnsi="Courier New" w:cs="Courier New" w:hint="default"/>
+      </w:rPr>
+    </w:lvl>
+    <w:lvl w:ilvl="8" w:tplc="08090005" w:tentative="1">
+      <w:start w:val="1"/>
+      <w:numFmt w:val="bullet"/>
+      <w:lvlText w:val=""/>
+      <w:lvlJc w:val="left"/>
+      <w:pPr>
+        <w:ind w:left="6480" w:hanging="360"/>
+      </w:pPr>
+      <w:rPr>
+        <w:rFonts w:ascii="Wingdings" w:hAnsi="Wingdings" w:hint="default"/>
+      </w:rPr>
+    </w:lvl>
+  </w:abstractNum>
+  <w:abstractNum w:abstractNumId="13" w15:restartNumberingAfterBreak="0">
     <w:nsid w:val="653563D3"/>
     <w:multiLevelType w:val="hybridMultilevel"/>
     <w:tmpl w:val="8FFE8B60"/>
@@ -9923,7 +11593,7 @@
       </w:pPr>
     </w:lvl>
   </w:abstractNum>
-  <w:abstractNum w:abstractNumId="10" w15:restartNumberingAfterBreak="0">
+  <w:abstractNum w:abstractNumId="14" w15:restartNumberingAfterBreak="0">
     <w:nsid w:val="725F7459"/>
     <w:multiLevelType w:val="hybridMultilevel"/>
     <w:tmpl w:val="255ECF9E"/>
@@ -10013,37 +11683,49 @@
     </w:lvl>
   </w:abstractNum>
   <w:num w:numId="1">
+    <w:abstractNumId w:val="14"/>
+  </w:num>
+  <w:num w:numId="2">
+    <w:abstractNumId w:val="2"/>
+  </w:num>
+  <w:num w:numId="3">
     <w:abstractNumId w:val="10"/>
   </w:num>
-  <w:num w:numId="2">
+  <w:num w:numId="4">
+    <w:abstractNumId w:val="5"/>
+  </w:num>
+  <w:num w:numId="5">
     <w:abstractNumId w:val="1"/>
   </w:num>
-  <w:num w:numId="3">
+  <w:num w:numId="6">
+    <w:abstractNumId w:val="3"/>
+  </w:num>
+  <w:num w:numId="7">
+    <w:abstractNumId w:val="4"/>
+  </w:num>
+  <w:num w:numId="8">
+    <w:abstractNumId w:val="6"/>
+  </w:num>
+  <w:num w:numId="9">
+    <w:abstractNumId w:val="13"/>
+  </w:num>
+  <w:num w:numId="10">
+    <w:abstractNumId w:val="9"/>
+  </w:num>
+  <w:num w:numId="11">
+    <w:abstractNumId w:val="7"/>
+  </w:num>
+  <w:num w:numId="12">
     <w:abstractNumId w:val="8"/>
   </w:num>
-  <w:num w:numId="4">
-    <w:abstractNumId w:val="4"/>
+  <w:num w:numId="13">
+    <w:abstractNumId w:val="11"/>
   </w:num>
-  <w:num w:numId="5">
+  <w:num w:numId="14">
     <w:abstractNumId w:val="0"/>
   </w:num>
-  <w:num w:numId="6">
-    <w:abstractNumId w:val="2"/>
-  </w:num>
-  <w:num w:numId="7">
-    <w:abstractNumId w:val="3"/>
-  </w:num>
-  <w:num w:numId="8">
-    <w:abstractNumId w:val="5"/>
-  </w:num>
-  <w:num w:numId="9">
-    <w:abstractNumId w:val="9"/>
-  </w:num>
-  <w:num w:numId="10">
-    <w:abstractNumId w:val="7"/>
-  </w:num>
-  <w:num w:numId="11">
-    <w:abstractNumId w:val="6"/>
+  <w:num w:numId="15">
+    <w:abstractNumId w:val="12"/>
   </w:num>
 </w:numbering>
 </file>
@@ -10443,15 +12125,15 @@
     <w:lsdException w:name="Unresolved Mention" w:semiHidden="1" w:unhideWhenUsed="1"/>
     <w:lsdException w:name="Smart Link" w:semiHidden="1" w:unhideWhenUsed="1"/>
   </w:latentStyles>
-  <w:style w:type="paragraph" w:default="1" w:styleId="Normale">
+  <w:style w:type="paragraph" w:default="1" w:styleId="Normal">
     <w:name w:val="Normal"/>
     <w:qFormat/>
   </w:style>
-  <w:style w:type="paragraph" w:styleId="Titolo1">
+  <w:style w:type="paragraph" w:styleId="Heading1">
     <w:name w:val="heading 1"/>
-    <w:basedOn w:val="Normale"/>
-    <w:next w:val="Normale"/>
-    <w:link w:val="Titolo1Carattere"/>
+    <w:basedOn w:val="Normal"/>
+    <w:next w:val="Normal"/>
+    <w:link w:val="Heading1Char"/>
     <w:uiPriority w:val="9"/>
     <w:qFormat/>
     <w:rsid w:val="00FC02E9"/>
@@ -10468,11 +12150,11 @@
       <w:szCs w:val="32"/>
     </w:rPr>
   </w:style>
-  <w:style w:type="paragraph" w:styleId="Titolo2">
+  <w:style w:type="paragraph" w:styleId="Heading2">
     <w:name w:val="heading 2"/>
-    <w:basedOn w:val="Normale"/>
-    <w:next w:val="Normale"/>
-    <w:link w:val="Titolo2Carattere"/>
+    <w:basedOn w:val="Normal"/>
+    <w:next w:val="Normal"/>
+    <w:link w:val="Heading2Char"/>
     <w:uiPriority w:val="9"/>
     <w:unhideWhenUsed/>
     <w:qFormat/>
@@ -10490,11 +12172,11 @@
       <w:szCs w:val="26"/>
     </w:rPr>
   </w:style>
-  <w:style w:type="paragraph" w:styleId="Titolo3">
+  <w:style w:type="paragraph" w:styleId="Heading3">
     <w:name w:val="heading 3"/>
-    <w:basedOn w:val="Normale"/>
-    <w:next w:val="Normale"/>
-    <w:link w:val="Titolo3Carattere"/>
+    <w:basedOn w:val="Normal"/>
+    <w:next w:val="Normal"/>
+    <w:link w:val="Heading3Char"/>
     <w:uiPriority w:val="9"/>
     <w:unhideWhenUsed/>
     <w:qFormat/>
@@ -10512,11 +12194,11 @@
       <w:szCs w:val="24"/>
     </w:rPr>
   </w:style>
-  <w:style w:type="paragraph" w:styleId="Titolo4">
+  <w:style w:type="paragraph" w:styleId="Heading4">
     <w:name w:val="heading 4"/>
-    <w:basedOn w:val="Normale"/>
-    <w:next w:val="Normale"/>
-    <w:link w:val="Titolo4Carattere"/>
+    <w:basedOn w:val="Normal"/>
+    <w:next w:val="Normal"/>
+    <w:link w:val="Heading4Char"/>
     <w:uiPriority w:val="9"/>
     <w:unhideWhenUsed/>
     <w:qFormat/>
@@ -10534,11 +12216,11 @@
       <w:color w:val="2F5496" w:themeColor="accent1" w:themeShade="BF"/>
     </w:rPr>
   </w:style>
-  <w:style w:type="paragraph" w:styleId="Titolo5">
+  <w:style w:type="paragraph" w:styleId="Heading5">
     <w:name w:val="heading 5"/>
-    <w:basedOn w:val="Normale"/>
-    <w:next w:val="Normale"/>
-    <w:link w:val="Titolo5Carattere"/>
+    <w:basedOn w:val="Normal"/>
+    <w:next w:val="Normal"/>
+    <w:link w:val="Heading5Char"/>
     <w:uiPriority w:val="9"/>
     <w:unhideWhenUsed/>
     <w:qFormat/>
@@ -10554,13 +12236,13 @@
       <w:color w:val="2F5496" w:themeColor="accent1" w:themeShade="BF"/>
     </w:rPr>
   </w:style>
-  <w:style w:type="character" w:default="1" w:styleId="Carpredefinitoparagrafo">
+  <w:style w:type="character" w:default="1" w:styleId="DefaultParagraphFont">
     <w:name w:val="Default Paragraph Font"/>
     <w:uiPriority w:val="1"/>
     <w:semiHidden/>
     <w:unhideWhenUsed/>
   </w:style>
-  <w:style w:type="table" w:default="1" w:styleId="Tabellanormale">
+  <w:style w:type="table" w:default="1" w:styleId="TableNormal">
     <w:name w:val="Normal Table"/>
     <w:uiPriority w:val="99"/>
     <w:semiHidden/>
@@ -10575,17 +12257,17 @@
       </w:tblCellMar>
     </w:tblPr>
   </w:style>
-  <w:style w:type="numbering" w:default="1" w:styleId="Nessunelenco">
+  <w:style w:type="numbering" w:default="1" w:styleId="NoList">
     <w:name w:val="No List"/>
     <w:uiPriority w:val="99"/>
     <w:semiHidden/>
     <w:unhideWhenUsed/>
   </w:style>
-  <w:style w:type="paragraph" w:styleId="Titolo">
+  <w:style w:type="paragraph" w:styleId="Title">
     <w:name w:val="Title"/>
-    <w:basedOn w:val="Normale"/>
-    <w:next w:val="Normale"/>
-    <w:link w:val="TitoloCarattere"/>
+    <w:basedOn w:val="Normal"/>
+    <w:next w:val="Normal"/>
+    <w:link w:val="TitleChar"/>
     <w:uiPriority w:val="10"/>
     <w:qFormat/>
     <w:rsid w:val="00FC02E9"/>
@@ -10601,10 +12283,10 @@
       <w:szCs w:val="56"/>
     </w:rPr>
   </w:style>
-  <w:style w:type="character" w:customStyle="1" w:styleId="TitoloCarattere">
-    <w:name w:val="Titolo Carattere"/>
-    <w:basedOn w:val="Carpredefinitoparagrafo"/>
-    <w:link w:val="Titolo"/>
+  <w:style w:type="character" w:customStyle="1" w:styleId="TitleChar">
+    <w:name w:val="Title Char"/>
+    <w:basedOn w:val="DefaultParagraphFont"/>
+    <w:link w:val="Title"/>
     <w:uiPriority w:val="10"/>
     <w:rsid w:val="00FC02E9"/>
     <w:rPr>
@@ -10615,11 +12297,11 @@
       <w:szCs w:val="56"/>
     </w:rPr>
   </w:style>
-  <w:style w:type="paragraph" w:styleId="Sottotitolo">
+  <w:style w:type="paragraph" w:styleId="Subtitle">
     <w:name w:val="Subtitle"/>
-    <w:basedOn w:val="Normale"/>
-    <w:next w:val="Normale"/>
-    <w:link w:val="SottotitoloCarattere"/>
+    <w:basedOn w:val="Normal"/>
+    <w:next w:val="Normal"/>
+    <w:link w:val="SubtitleChar"/>
     <w:uiPriority w:val="11"/>
     <w:qFormat/>
     <w:rsid w:val="00FC02E9"/>
@@ -10634,10 +12316,10 @@
       <w:spacing w:val="15"/>
     </w:rPr>
   </w:style>
-  <w:style w:type="character" w:customStyle="1" w:styleId="SottotitoloCarattere">
-    <w:name w:val="Sottotitolo Carattere"/>
-    <w:basedOn w:val="Carpredefinitoparagrafo"/>
-    <w:link w:val="Sottotitolo"/>
+  <w:style w:type="character" w:customStyle="1" w:styleId="SubtitleChar">
+    <w:name w:val="Subtitle Char"/>
+    <w:basedOn w:val="DefaultParagraphFont"/>
+    <w:link w:val="Subtitle"/>
     <w:uiPriority w:val="11"/>
     <w:rsid w:val="00FC02E9"/>
     <w:rPr>
@@ -10646,9 +12328,9 @@
       <w:spacing w:val="15"/>
     </w:rPr>
   </w:style>
-  <w:style w:type="character" w:styleId="Collegamentoipertestuale">
+  <w:style w:type="character" w:styleId="Hyperlink">
     <w:name w:val="Hyperlink"/>
-    <w:basedOn w:val="Carpredefinitoparagrafo"/>
+    <w:basedOn w:val="DefaultParagraphFont"/>
     <w:uiPriority w:val="99"/>
     <w:unhideWhenUsed/>
     <w:rsid w:val="00FC02E9"/>
@@ -10657,9 +12339,9 @@
       <w:u w:val="single"/>
     </w:rPr>
   </w:style>
-  <w:style w:type="character" w:styleId="Menzionenonrisolta">
+  <w:style w:type="character" w:styleId="UnresolvedMention">
     <w:name w:val="Unresolved Mention"/>
-    <w:basedOn w:val="Carpredefinitoparagrafo"/>
+    <w:basedOn w:val="DefaultParagraphFont"/>
     <w:uiPriority w:val="99"/>
     <w:semiHidden/>
     <w:unhideWhenUsed/>
@@ -10669,10 +12351,10 @@
       <w:shd w:val="clear" w:color="auto" w:fill="E1DFDD"/>
     </w:rPr>
   </w:style>
-  <w:style w:type="character" w:customStyle="1" w:styleId="Titolo1Carattere">
-    <w:name w:val="Titolo 1 Carattere"/>
-    <w:basedOn w:val="Carpredefinitoparagrafo"/>
-    <w:link w:val="Titolo1"/>
+  <w:style w:type="character" w:customStyle="1" w:styleId="Heading1Char">
+    <w:name w:val="Heading 1 Char"/>
+    <w:basedOn w:val="DefaultParagraphFont"/>
+    <w:link w:val="Heading1"/>
     <w:uiPriority w:val="9"/>
     <w:rsid w:val="00FC02E9"/>
     <w:rPr>
@@ -10682,10 +12364,10 @@
       <w:szCs w:val="32"/>
     </w:rPr>
   </w:style>
-  <w:style w:type="paragraph" w:styleId="Titolosommario">
+  <w:style w:type="paragraph" w:styleId="TOCHeading">
     <w:name w:val="TOC Heading"/>
-    <w:basedOn w:val="Titolo1"/>
-    <w:next w:val="Normale"/>
+    <w:basedOn w:val="Heading1"/>
+    <w:next w:val="Normal"/>
     <w:uiPriority w:val="39"/>
     <w:unhideWhenUsed/>
     <w:qFormat/>
@@ -10697,10 +12379,10 @@
       <w:lang w:val="en-US"/>
     </w:rPr>
   </w:style>
-  <w:style w:type="paragraph" w:styleId="Sommario1">
+  <w:style w:type="paragraph" w:styleId="TOC1">
     <w:name w:val="toc 1"/>
-    <w:basedOn w:val="Normale"/>
-    <w:next w:val="Normale"/>
+    <w:basedOn w:val="Normal"/>
+    <w:next w:val="Normal"/>
     <w:autoRedefine/>
     <w:uiPriority w:val="39"/>
     <w:unhideWhenUsed/>
@@ -10709,10 +12391,10 @@
       <w:spacing w:after="100"/>
     </w:pPr>
   </w:style>
-  <w:style w:type="character" w:customStyle="1" w:styleId="Titolo2Carattere">
-    <w:name w:val="Titolo 2 Carattere"/>
-    <w:basedOn w:val="Carpredefinitoparagrafo"/>
-    <w:link w:val="Titolo2"/>
+  <w:style w:type="character" w:customStyle="1" w:styleId="Heading2Char">
+    <w:name w:val="Heading 2 Char"/>
+    <w:basedOn w:val="DefaultParagraphFont"/>
+    <w:link w:val="Heading2"/>
     <w:uiPriority w:val="9"/>
     <w:rsid w:val="00FC02E9"/>
     <w:rPr>
@@ -10722,10 +12404,10 @@
       <w:szCs w:val="26"/>
     </w:rPr>
   </w:style>
-  <w:style w:type="paragraph" w:styleId="Sommario2">
+  <w:style w:type="paragraph" w:styleId="TOC2">
     <w:name w:val="toc 2"/>
-    <w:basedOn w:val="Normale"/>
-    <w:next w:val="Normale"/>
+    <w:basedOn w:val="Normal"/>
+    <w:next w:val="Normal"/>
     <w:autoRedefine/>
     <w:uiPriority w:val="39"/>
     <w:unhideWhenUsed/>
@@ -10735,10 +12417,10 @@
       <w:ind w:left="220"/>
     </w:pPr>
   </w:style>
-  <w:style w:type="character" w:customStyle="1" w:styleId="Titolo3Carattere">
-    <w:name w:val="Titolo 3 Carattere"/>
-    <w:basedOn w:val="Carpredefinitoparagrafo"/>
-    <w:link w:val="Titolo3"/>
+  <w:style w:type="character" w:customStyle="1" w:styleId="Heading3Char">
+    <w:name w:val="Heading 3 Char"/>
+    <w:basedOn w:val="DefaultParagraphFont"/>
+    <w:link w:val="Heading3"/>
     <w:uiPriority w:val="9"/>
     <w:rsid w:val="00125F8F"/>
     <w:rPr>
@@ -10748,9 +12430,9 @@
       <w:szCs w:val="24"/>
     </w:rPr>
   </w:style>
-  <w:style w:type="paragraph" w:styleId="Paragrafoelenco">
+  <w:style w:type="paragraph" w:styleId="ListParagraph">
     <w:name w:val="List Paragraph"/>
-    <w:basedOn w:val="Normale"/>
+    <w:basedOn w:val="Normal"/>
     <w:uiPriority w:val="34"/>
     <w:qFormat/>
     <w:rsid w:val="007E0B4A"/>
@@ -10759,10 +12441,10 @@
       <w:contextualSpacing/>
     </w:pPr>
   </w:style>
-  <w:style w:type="paragraph" w:styleId="Sommario3">
+  <w:style w:type="paragraph" w:styleId="TOC3">
     <w:name w:val="toc 3"/>
-    <w:basedOn w:val="Normale"/>
-    <w:next w:val="Normale"/>
+    <w:basedOn w:val="Normal"/>
+    <w:next w:val="Normal"/>
     <w:autoRedefine/>
     <w:uiPriority w:val="39"/>
     <w:unhideWhenUsed/>
@@ -10772,10 +12454,10 @@
       <w:ind w:left="440"/>
     </w:pPr>
   </w:style>
-  <w:style w:type="paragraph" w:styleId="Intestazione">
+  <w:style w:type="paragraph" w:styleId="Header">
     <w:name w:val="header"/>
-    <w:basedOn w:val="Normale"/>
-    <w:link w:val="IntestazioneCarattere"/>
+    <w:basedOn w:val="Normal"/>
+    <w:link w:val="HeaderChar"/>
     <w:uiPriority w:val="99"/>
     <w:unhideWhenUsed/>
     <w:rsid w:val="00673BAB"/>
@@ -10787,17 +12469,17 @@
       <w:spacing w:after="0" w:line="240" w:lineRule="auto"/>
     </w:pPr>
   </w:style>
-  <w:style w:type="character" w:customStyle="1" w:styleId="IntestazioneCarattere">
-    <w:name w:val="Intestazione Carattere"/>
-    <w:basedOn w:val="Carpredefinitoparagrafo"/>
-    <w:link w:val="Intestazione"/>
+  <w:style w:type="character" w:customStyle="1" w:styleId="HeaderChar">
+    <w:name w:val="Header Char"/>
+    <w:basedOn w:val="DefaultParagraphFont"/>
+    <w:link w:val="Header"/>
     <w:uiPriority w:val="99"/>
     <w:rsid w:val="00673BAB"/>
   </w:style>
-  <w:style w:type="paragraph" w:styleId="Pidipagina">
+  <w:style w:type="paragraph" w:styleId="Footer">
     <w:name w:val="footer"/>
-    <w:basedOn w:val="Normale"/>
-    <w:link w:val="PidipaginaCarattere"/>
+    <w:basedOn w:val="Normal"/>
+    <w:link w:val="FooterChar"/>
     <w:uiPriority w:val="99"/>
     <w:unhideWhenUsed/>
     <w:rsid w:val="00673BAB"/>
@@ -10809,17 +12491,17 @@
       <w:spacing w:after="0" w:line="240" w:lineRule="auto"/>
     </w:pPr>
   </w:style>
-  <w:style w:type="character" w:customStyle="1" w:styleId="PidipaginaCarattere">
-    <w:name w:val="Piè di pagina Carattere"/>
-    <w:basedOn w:val="Carpredefinitoparagrafo"/>
-    <w:link w:val="Pidipagina"/>
+  <w:style w:type="character" w:customStyle="1" w:styleId="FooterChar">
+    <w:name w:val="Footer Char"/>
+    <w:basedOn w:val="DefaultParagraphFont"/>
+    <w:link w:val="Footer"/>
     <w:uiPriority w:val="99"/>
     <w:rsid w:val="00673BAB"/>
   </w:style>
-  <w:style w:type="character" w:customStyle="1" w:styleId="Titolo4Carattere">
-    <w:name w:val="Titolo 4 Carattere"/>
-    <w:basedOn w:val="Carpredefinitoparagrafo"/>
-    <w:link w:val="Titolo4"/>
+  <w:style w:type="character" w:customStyle="1" w:styleId="Heading4Char">
+    <w:name w:val="Heading 4 Char"/>
+    <w:basedOn w:val="DefaultParagraphFont"/>
+    <w:link w:val="Heading4"/>
     <w:uiPriority w:val="9"/>
     <w:rsid w:val="001406AE"/>
     <w:rPr>
@@ -10829,10 +12511,10 @@
       <w:color w:val="2F5496" w:themeColor="accent1" w:themeShade="BF"/>
     </w:rPr>
   </w:style>
-  <w:style w:type="character" w:customStyle="1" w:styleId="Titolo5Carattere">
-    <w:name w:val="Titolo 5 Carattere"/>
-    <w:basedOn w:val="Carpredefinitoparagrafo"/>
-    <w:link w:val="Titolo5"/>
+  <w:style w:type="character" w:customStyle="1" w:styleId="Heading5Char">
+    <w:name w:val="Heading 5 Char"/>
+    <w:basedOn w:val="DefaultParagraphFont"/>
+    <w:link w:val="Heading5"/>
     <w:uiPriority w:val="9"/>
     <w:rsid w:val="001406AE"/>
     <w:rPr>
@@ -10840,12 +12522,11 @@
       <w:color w:val="2F5496" w:themeColor="accent1" w:themeShade="BF"/>
     </w:rPr>
   </w:style>
-  <w:style w:type="paragraph" w:styleId="PreformattatoHTML">
+  <w:style w:type="paragraph" w:styleId="HTMLPreformatted">
     <w:name w:val="HTML Preformatted"/>
-    <w:basedOn w:val="Normale"/>
-    <w:link w:val="PreformattatoHTMLCarattere"/>
+    <w:basedOn w:val="Normal"/>
+    <w:link w:val="HTMLPreformattedChar"/>
     <w:uiPriority w:val="99"/>
-    <w:semiHidden/>
     <w:unhideWhenUsed/>
     <w:rsid w:val="008962DA"/>
     <w:pPr>
@@ -10876,12 +12557,11 @@
       <w:lang w:val="it-IT" w:eastAsia="it-IT"/>
     </w:rPr>
   </w:style>
-  <w:style w:type="character" w:customStyle="1" w:styleId="PreformattatoHTMLCarattere">
-    <w:name w:val="Preformattato HTML Carattere"/>
-    <w:basedOn w:val="Carpredefinitoparagrafo"/>
-    <w:link w:val="PreformattatoHTML"/>
+  <w:style w:type="character" w:customStyle="1" w:styleId="HTMLPreformattedChar">
+    <w:name w:val="HTML Preformatted Char"/>
+    <w:basedOn w:val="DefaultParagraphFont"/>
+    <w:link w:val="HTMLPreformatted"/>
     <w:uiPriority w:val="99"/>
-    <w:semiHidden/>
     <w:rsid w:val="008962DA"/>
     <w:rPr>
       <w:rFonts w:ascii="Courier New" w:eastAsia="Times New Roman" w:hAnsi="Courier New" w:cs="Courier New"/>

</xml_diff>

<commit_message>
added es1 final doc
</commit_message>
<xml_diff>
--- a/Documentation/Social Network Analysis Documentation.docx
+++ b/Documentation/Social Network Analysis Documentation.docx
@@ -59,7 +59,7 @@
     </w:p>
     <w:p>
       <w:pPr>
-        <w:pStyle w:val="Title"/>
+        <w:pStyle w:val="Titolo"/>
         <w:jc w:val="center"/>
       </w:pPr>
       <w:r>
@@ -73,7 +73,7 @@
     </w:p>
     <w:p>
       <w:pPr>
-        <w:pStyle w:val="Subtitle"/>
+        <w:pStyle w:val="Sottotitolo"/>
         <w:jc w:val="center"/>
       </w:pPr>
       <w:r>
@@ -82,7 +82,7 @@
     </w:p>
     <w:p>
       <w:pPr>
-        <w:pStyle w:val="Subtitle"/>
+        <w:pStyle w:val="Sottotitolo"/>
         <w:jc w:val="center"/>
         <w:rPr>
           <w:lang w:val="it-IT"/>
@@ -133,7 +133,7 @@
     </w:p>
     <w:p>
       <w:pPr>
-        <w:pStyle w:val="Subtitle"/>
+        <w:pStyle w:val="Sottotitolo"/>
         <w:jc w:val="center"/>
         <w:rPr>
           <w:lang w:val="it-IT"/>
@@ -166,7 +166,7 @@
     </w:p>
     <w:p>
       <w:pPr>
-        <w:pStyle w:val="Subtitle"/>
+        <w:pStyle w:val="Sottotitolo"/>
         <w:jc w:val="center"/>
         <w:rPr>
           <w:lang w:val="it-IT"/>
@@ -236,7 +236,7 @@
       <w:sdtContent>
         <w:p>
           <w:pPr>
-            <w:pStyle w:val="TOCHeading"/>
+            <w:pStyle w:val="Titolosommario"/>
             <w:jc w:val="both"/>
           </w:pPr>
           <w:r>
@@ -245,7 +245,7 @@
         </w:p>
         <w:p>
           <w:pPr>
-            <w:pStyle w:val="TOC1"/>
+            <w:pStyle w:val="Sommario1"/>
             <w:tabs>
               <w:tab w:val="right" w:leader="dot" w:pos="9016"/>
             </w:tabs>
@@ -264,10 +264,10 @@
           <w:r>
             <w:fldChar w:fldCharType="separate"/>
           </w:r>
-          <w:hyperlink w:anchor="_Toc77612966" w:history="1">
-            <w:r>
-              <w:rPr>
-                <w:rStyle w:val="Hyperlink"/>
+          <w:hyperlink w:anchor="_Toc77606724" w:history="1">
+            <w:r>
+              <w:rPr>
+                <w:rStyle w:val="Collegamentoipertestuale"/>
                 <w:noProof/>
               </w:rPr>
               <w:t>Midterm Project</w:t>
@@ -291,7 +291,7 @@
                 <w:noProof/>
                 <w:webHidden/>
               </w:rPr>
-              <w:instrText xml:space="preserve"> PAGEREF _Toc77612966 \h </w:instrText>
+              <w:instrText xml:space="preserve"> PAGEREF _Toc77606724 \h </w:instrText>
             </w:r>
             <w:r>
               <w:rPr>
@@ -324,7 +324,7 @@
         </w:p>
         <w:p>
           <w:pPr>
-            <w:pStyle w:val="TOC2"/>
+            <w:pStyle w:val="Sommario2"/>
             <w:tabs>
               <w:tab w:val="right" w:leader="dot" w:pos="9016"/>
             </w:tabs>
@@ -334,10 +334,10 @@
               <w:lang w:eastAsia="en-GB"/>
             </w:rPr>
           </w:pPr>
-          <w:hyperlink w:anchor="_Toc77612967" w:history="1">
-            <w:r>
-              <w:rPr>
-                <w:rStyle w:val="Hyperlink"/>
+          <w:hyperlink w:anchor="_Toc77606725" w:history="1">
+            <w:r>
+              <w:rPr>
+                <w:rStyle w:val="Collegamentoipertestuale"/>
                 <w:noProof/>
               </w:rPr>
               <w:t>Exercise 1</w:t>
@@ -361,7 +361,7 @@
                 <w:noProof/>
                 <w:webHidden/>
               </w:rPr>
-              <w:instrText xml:space="preserve"> PAGEREF _Toc77612967 \h </w:instrText>
+              <w:instrText xml:space="preserve"> PAGEREF _Toc77606725 \h </w:instrText>
             </w:r>
             <w:r>
               <w:rPr>
@@ -394,7 +394,7 @@
         </w:p>
         <w:p>
           <w:pPr>
-            <w:pStyle w:val="TOC3"/>
+            <w:pStyle w:val="Sommario3"/>
             <w:tabs>
               <w:tab w:val="right" w:leader="dot" w:pos="9016"/>
             </w:tabs>
@@ -404,10 +404,10 @@
               <w:lang w:eastAsia="en-GB"/>
             </w:rPr>
           </w:pPr>
-          <w:hyperlink w:anchor="_Toc77612968" w:history="1">
-            <w:r>
-              <w:rPr>
-                <w:rStyle w:val="Hyperlink"/>
+          <w:hyperlink w:anchor="_Toc77606726" w:history="1">
+            <w:r>
+              <w:rPr>
+                <w:rStyle w:val="Collegamentoipertestuale"/>
                 <w:noProof/>
               </w:rPr>
               <w:t>Task</w:t>
@@ -431,7 +431,7 @@
                 <w:noProof/>
                 <w:webHidden/>
               </w:rPr>
-              <w:instrText xml:space="preserve"> PAGEREF _Toc77612968 \h </w:instrText>
+              <w:instrText xml:space="preserve"> PAGEREF _Toc77606726 \h </w:instrText>
             </w:r>
             <w:r>
               <w:rPr>
@@ -464,7 +464,7 @@
         </w:p>
         <w:p>
           <w:pPr>
-            <w:pStyle w:val="TOC3"/>
+            <w:pStyle w:val="Sommario3"/>
             <w:tabs>
               <w:tab w:val="right" w:leader="dot" w:pos="9016"/>
             </w:tabs>
@@ -474,10 +474,10 @@
               <w:lang w:eastAsia="en-GB"/>
             </w:rPr>
           </w:pPr>
-          <w:hyperlink w:anchor="_Toc77612969" w:history="1">
-            <w:r>
-              <w:rPr>
-                <w:rStyle w:val="Hyperlink"/>
+          <w:hyperlink w:anchor="_Toc77606727" w:history="1">
+            <w:r>
+              <w:rPr>
+                <w:rStyle w:val="Collegamentoipertestuale"/>
                 <w:noProof/>
               </w:rPr>
               <w:t>Solution</w:t>
@@ -501,7 +501,7 @@
                 <w:noProof/>
                 <w:webHidden/>
               </w:rPr>
-              <w:instrText xml:space="preserve"> PAGEREF _Toc77612969 \h </w:instrText>
+              <w:instrText xml:space="preserve"> PAGEREF _Toc77606727 \h </w:instrText>
             </w:r>
             <w:r>
               <w:rPr>
@@ -534,7 +534,7 @@
         </w:p>
         <w:p>
           <w:pPr>
-            <w:pStyle w:val="TOC2"/>
+            <w:pStyle w:val="Sommario2"/>
             <w:tabs>
               <w:tab w:val="right" w:leader="dot" w:pos="9016"/>
             </w:tabs>
@@ -544,10 +544,10 @@
               <w:lang w:eastAsia="en-GB"/>
             </w:rPr>
           </w:pPr>
-          <w:hyperlink w:anchor="_Toc77612970" w:history="1">
-            <w:r>
-              <w:rPr>
-                <w:rStyle w:val="Hyperlink"/>
+          <w:hyperlink w:anchor="_Toc77606728" w:history="1">
+            <w:r>
+              <w:rPr>
+                <w:rStyle w:val="Collegamentoipertestuale"/>
                 <w:noProof/>
               </w:rPr>
               <w:t>Exercise 2</w:t>
@@ -571,7 +571,7 @@
                 <w:noProof/>
                 <w:webHidden/>
               </w:rPr>
-              <w:instrText xml:space="preserve"> PAGEREF _Toc77612970 \h </w:instrText>
+              <w:instrText xml:space="preserve"> PAGEREF _Toc77606728 \h </w:instrText>
             </w:r>
             <w:r>
               <w:rPr>
@@ -604,7 +604,7 @@
         </w:p>
         <w:p>
           <w:pPr>
-            <w:pStyle w:val="TOC3"/>
+            <w:pStyle w:val="Sommario3"/>
             <w:tabs>
               <w:tab w:val="right" w:leader="dot" w:pos="9016"/>
             </w:tabs>
@@ -614,10 +614,10 @@
               <w:lang w:eastAsia="en-GB"/>
             </w:rPr>
           </w:pPr>
-          <w:hyperlink w:anchor="_Toc77612971" w:history="1">
-            <w:r>
-              <w:rPr>
-                <w:rStyle w:val="Hyperlink"/>
+          <w:hyperlink w:anchor="_Toc77606729" w:history="1">
+            <w:r>
+              <w:rPr>
+                <w:rStyle w:val="Collegamentoipertestuale"/>
                 <w:noProof/>
               </w:rPr>
               <w:t>Task</w:t>
@@ -641,7 +641,7 @@
                 <w:noProof/>
                 <w:webHidden/>
               </w:rPr>
-              <w:instrText xml:space="preserve"> PAGEREF _Toc77612971 \h </w:instrText>
+              <w:instrText xml:space="preserve"> PAGEREF _Toc77606729 \h </w:instrText>
             </w:r>
             <w:r>
               <w:rPr>
@@ -674,7 +674,7 @@
         </w:p>
         <w:p>
           <w:pPr>
-            <w:pStyle w:val="TOC3"/>
+            <w:pStyle w:val="Sommario3"/>
             <w:tabs>
               <w:tab w:val="right" w:leader="dot" w:pos="9016"/>
             </w:tabs>
@@ -684,10 +684,10 @@
               <w:lang w:eastAsia="en-GB"/>
             </w:rPr>
           </w:pPr>
-          <w:hyperlink w:anchor="_Toc77612972" w:history="1">
-            <w:r>
-              <w:rPr>
-                <w:rStyle w:val="Hyperlink"/>
+          <w:hyperlink w:anchor="_Toc77606730" w:history="1">
+            <w:r>
+              <w:rPr>
+                <w:rStyle w:val="Collegamentoipertestuale"/>
                 <w:noProof/>
               </w:rPr>
               <w:t>Solution</w:t>
@@ -711,7 +711,7 @@
                 <w:noProof/>
                 <w:webHidden/>
               </w:rPr>
-              <w:instrText xml:space="preserve"> PAGEREF _Toc77612972 \h </w:instrText>
+              <w:instrText xml:space="preserve"> PAGEREF _Toc77606730 \h </w:instrText>
             </w:r>
             <w:r>
               <w:rPr>
@@ -744,7 +744,7 @@
         </w:p>
         <w:p>
           <w:pPr>
-            <w:pStyle w:val="TOC3"/>
+            <w:pStyle w:val="Sommario3"/>
             <w:tabs>
               <w:tab w:val="right" w:leader="dot" w:pos="9016"/>
             </w:tabs>
@@ -754,10 +754,10 @@
               <w:lang w:eastAsia="en-GB"/>
             </w:rPr>
           </w:pPr>
-          <w:hyperlink w:anchor="_Toc77612973" w:history="1">
-            <w:r>
-              <w:rPr>
-                <w:rStyle w:val="Hyperlink"/>
+          <w:hyperlink w:anchor="_Toc77606731" w:history="1">
+            <w:r>
+              <w:rPr>
+                <w:rStyle w:val="Collegamentoipertestuale"/>
                 <w:noProof/>
               </w:rPr>
               <w:t>Performance Analysis</w:t>
@@ -781,7 +781,7 @@
                 <w:noProof/>
                 <w:webHidden/>
               </w:rPr>
-              <w:instrText xml:space="preserve"> PAGEREF _Toc77612973 \h </w:instrText>
+              <w:instrText xml:space="preserve"> PAGEREF _Toc77606731 \h </w:instrText>
             </w:r>
             <w:r>
               <w:rPr>
@@ -814,7 +814,7 @@
         </w:p>
         <w:p>
           <w:pPr>
-            <w:pStyle w:val="TOC2"/>
+            <w:pStyle w:val="Sommario2"/>
             <w:tabs>
               <w:tab w:val="right" w:leader="dot" w:pos="9016"/>
             </w:tabs>
@@ -824,10 +824,10 @@
               <w:lang w:eastAsia="en-GB"/>
             </w:rPr>
           </w:pPr>
-          <w:hyperlink w:anchor="_Toc77612974" w:history="1">
-            <w:r>
-              <w:rPr>
-                <w:rStyle w:val="Hyperlink"/>
+          <w:hyperlink w:anchor="_Toc77606732" w:history="1">
+            <w:r>
+              <w:rPr>
+                <w:rStyle w:val="Collegamentoipertestuale"/>
                 <w:noProof/>
               </w:rPr>
               <w:t>Exercise 3</w:t>
@@ -851,7 +851,7 @@
                 <w:noProof/>
                 <w:webHidden/>
               </w:rPr>
-              <w:instrText xml:space="preserve"> PAGEREF _Toc77612974 \h </w:instrText>
+              <w:instrText xml:space="preserve"> PAGEREF _Toc77606732 \h </w:instrText>
             </w:r>
             <w:r>
               <w:rPr>
@@ -871,7 +871,7 @@
                 <w:noProof/>
                 <w:webHidden/>
               </w:rPr>
-              <w:t>8</w:t>
+              <w:t>7</w:t>
             </w:r>
             <w:r>
               <w:rPr>
@@ -884,7 +884,7 @@
         </w:p>
         <w:p>
           <w:pPr>
-            <w:pStyle w:val="TOC3"/>
+            <w:pStyle w:val="Sommario3"/>
             <w:tabs>
               <w:tab w:val="right" w:leader="dot" w:pos="9016"/>
             </w:tabs>
@@ -894,10 +894,10 @@
               <w:lang w:eastAsia="en-GB"/>
             </w:rPr>
           </w:pPr>
-          <w:hyperlink w:anchor="_Toc77612975" w:history="1">
-            <w:r>
-              <w:rPr>
-                <w:rStyle w:val="Hyperlink"/>
+          <w:hyperlink w:anchor="_Toc77606733" w:history="1">
+            <w:r>
+              <w:rPr>
+                <w:rStyle w:val="Collegamentoipertestuale"/>
                 <w:noProof/>
               </w:rPr>
               <w:t>Task</w:t>
@@ -921,7 +921,7 @@
                 <w:noProof/>
                 <w:webHidden/>
               </w:rPr>
-              <w:instrText xml:space="preserve"> PAGEREF _Toc77612975 \h </w:instrText>
+              <w:instrText xml:space="preserve"> PAGEREF _Toc77606733 \h </w:instrText>
             </w:r>
             <w:r>
               <w:rPr>
@@ -941,7 +941,7 @@
                 <w:noProof/>
                 <w:webHidden/>
               </w:rPr>
-              <w:t>8</w:t>
+              <w:t>7</w:t>
             </w:r>
             <w:r>
               <w:rPr>
@@ -954,7 +954,7 @@
         </w:p>
         <w:p>
           <w:pPr>
-            <w:pStyle w:val="TOC3"/>
+            <w:pStyle w:val="Sommario3"/>
             <w:tabs>
               <w:tab w:val="right" w:leader="dot" w:pos="9016"/>
             </w:tabs>
@@ -964,10 +964,10 @@
               <w:lang w:eastAsia="en-GB"/>
             </w:rPr>
           </w:pPr>
-          <w:hyperlink w:anchor="_Toc77612976" w:history="1">
-            <w:r>
-              <w:rPr>
-                <w:rStyle w:val="Hyperlink"/>
+          <w:hyperlink w:anchor="_Toc77606734" w:history="1">
+            <w:r>
+              <w:rPr>
+                <w:rStyle w:val="Collegamentoipertestuale"/>
                 <w:noProof/>
               </w:rPr>
               <w:t>Solution</w:t>
@@ -991,7 +991,7 @@
                 <w:noProof/>
                 <w:webHidden/>
               </w:rPr>
-              <w:instrText xml:space="preserve"> PAGEREF _Toc77612976 \h </w:instrText>
+              <w:instrText xml:space="preserve"> PAGEREF _Toc77606734 \h </w:instrText>
             </w:r>
             <w:r>
               <w:rPr>
@@ -1011,7 +1011,7 @@
                 <w:noProof/>
                 <w:webHidden/>
               </w:rPr>
-              <w:t>8</w:t>
+              <w:t>7</w:t>
             </w:r>
             <w:r>
               <w:rPr>
@@ -1024,7 +1024,7 @@
         </w:p>
         <w:p>
           <w:pPr>
-            <w:pStyle w:val="TOC2"/>
+            <w:pStyle w:val="Sommario2"/>
             <w:tabs>
               <w:tab w:val="right" w:leader="dot" w:pos="9016"/>
             </w:tabs>
@@ -1034,10 +1034,10 @@
               <w:lang w:eastAsia="en-GB"/>
             </w:rPr>
           </w:pPr>
-          <w:hyperlink w:anchor="_Toc77612977" w:history="1">
-            <w:r>
-              <w:rPr>
-                <w:rStyle w:val="Hyperlink"/>
+          <w:hyperlink w:anchor="_Toc77606735" w:history="1">
+            <w:r>
+              <w:rPr>
+                <w:rStyle w:val="Collegamentoipertestuale"/>
                 <w:noProof/>
               </w:rPr>
               <w:t>Exercise 4</w:t>
@@ -1061,7 +1061,7 @@
                 <w:noProof/>
                 <w:webHidden/>
               </w:rPr>
-              <w:instrText xml:space="preserve"> PAGEREF _Toc77612977 \h </w:instrText>
+              <w:instrText xml:space="preserve"> PAGEREF _Toc77606735 \h </w:instrText>
             </w:r>
             <w:r>
               <w:rPr>
@@ -1081,7 +1081,7 @@
                 <w:noProof/>
                 <w:webHidden/>
               </w:rPr>
-              <w:t>11</w:t>
+              <w:t>10</w:t>
             </w:r>
             <w:r>
               <w:rPr>
@@ -1094,7 +1094,7 @@
         </w:p>
         <w:p>
           <w:pPr>
-            <w:pStyle w:val="TOC3"/>
+            <w:pStyle w:val="Sommario3"/>
             <w:tabs>
               <w:tab w:val="right" w:leader="dot" w:pos="9016"/>
             </w:tabs>
@@ -1104,10 +1104,10 @@
               <w:lang w:eastAsia="en-GB"/>
             </w:rPr>
           </w:pPr>
-          <w:hyperlink w:anchor="_Toc77612978" w:history="1">
-            <w:r>
-              <w:rPr>
-                <w:rStyle w:val="Hyperlink"/>
+          <w:hyperlink w:anchor="_Toc77606736" w:history="1">
+            <w:r>
+              <w:rPr>
+                <w:rStyle w:val="Collegamentoipertestuale"/>
                 <w:noProof/>
               </w:rPr>
               <w:t>Task</w:t>
@@ -1131,7 +1131,7 @@
                 <w:noProof/>
                 <w:webHidden/>
               </w:rPr>
-              <w:instrText xml:space="preserve"> PAGEREF _Toc77612978 \h </w:instrText>
+              <w:instrText xml:space="preserve"> PAGEREF _Toc77606736 \h </w:instrText>
             </w:r>
             <w:r>
               <w:rPr>
@@ -1151,7 +1151,7 @@
                 <w:noProof/>
                 <w:webHidden/>
               </w:rPr>
-              <w:t>11</w:t>
+              <w:t>10</w:t>
             </w:r>
             <w:r>
               <w:rPr>
@@ -1164,7 +1164,7 @@
         </w:p>
         <w:p>
           <w:pPr>
-            <w:pStyle w:val="TOC3"/>
+            <w:pStyle w:val="Sommario3"/>
             <w:tabs>
               <w:tab w:val="right" w:leader="dot" w:pos="9016"/>
             </w:tabs>
@@ -1174,10 +1174,10 @@
               <w:lang w:eastAsia="en-GB"/>
             </w:rPr>
           </w:pPr>
-          <w:hyperlink w:anchor="_Toc77612979" w:history="1">
-            <w:r>
-              <w:rPr>
-                <w:rStyle w:val="Hyperlink"/>
+          <w:hyperlink w:anchor="_Toc77606737" w:history="1">
+            <w:r>
+              <w:rPr>
+                <w:rStyle w:val="Collegamentoipertestuale"/>
                 <w:noProof/>
               </w:rPr>
               <w:t>Solution</w:t>
@@ -1201,7 +1201,7 @@
                 <w:noProof/>
                 <w:webHidden/>
               </w:rPr>
-              <w:instrText xml:space="preserve"> PAGEREF _Toc77612979 \h </w:instrText>
+              <w:instrText xml:space="preserve"> PAGEREF _Toc77606737 \h </w:instrText>
             </w:r>
             <w:r>
               <w:rPr>
@@ -1221,7 +1221,7 @@
                 <w:noProof/>
                 <w:webHidden/>
               </w:rPr>
-              <w:t>11</w:t>
+              <w:t>10</w:t>
             </w:r>
             <w:r>
               <w:rPr>
@@ -1234,7 +1234,7 @@
         </w:p>
         <w:p>
           <w:pPr>
-            <w:pStyle w:val="TOC1"/>
+            <w:pStyle w:val="Sommario1"/>
             <w:tabs>
               <w:tab w:val="right" w:leader="dot" w:pos="9016"/>
             </w:tabs>
@@ -1244,10 +1244,10 @@
               <w:lang w:eastAsia="en-GB"/>
             </w:rPr>
           </w:pPr>
-          <w:hyperlink w:anchor="_Toc77612980" w:history="1">
-            <w:r>
-              <w:rPr>
-                <w:rStyle w:val="Hyperlink"/>
+          <w:hyperlink w:anchor="_Toc77606738" w:history="1">
+            <w:r>
+              <w:rPr>
+                <w:rStyle w:val="Collegamentoipertestuale"/>
                 <w:noProof/>
               </w:rPr>
               <w:t>Final Project</w:t>
@@ -1271,7 +1271,7 @@
                 <w:noProof/>
                 <w:webHidden/>
               </w:rPr>
-              <w:instrText xml:space="preserve"> PAGEREF _Toc77612980 \h </w:instrText>
+              <w:instrText xml:space="preserve"> PAGEREF _Toc77606738 \h </w:instrText>
             </w:r>
             <w:r>
               <w:rPr>
@@ -1291,7 +1291,7 @@
                 <w:noProof/>
                 <w:webHidden/>
               </w:rPr>
-              <w:t>12</w:t>
+              <w:t>11</w:t>
             </w:r>
             <w:r>
               <w:rPr>
@@ -1304,7 +1304,7 @@
         </w:p>
         <w:p>
           <w:pPr>
-            <w:pStyle w:val="TOC2"/>
+            <w:pStyle w:val="Sommario2"/>
             <w:tabs>
               <w:tab w:val="right" w:leader="dot" w:pos="9016"/>
             </w:tabs>
@@ -1314,10 +1314,10 @@
               <w:lang w:eastAsia="en-GB"/>
             </w:rPr>
           </w:pPr>
-          <w:hyperlink w:anchor="_Toc77612981" w:history="1">
-            <w:r>
-              <w:rPr>
-                <w:rStyle w:val="Hyperlink"/>
+          <w:hyperlink w:anchor="_Toc77606739" w:history="1">
+            <w:r>
+              <w:rPr>
+                <w:rStyle w:val="Collegamentoipertestuale"/>
                 <w:noProof/>
               </w:rPr>
               <w:t>Exercise 1</w:t>
@@ -1341,7 +1341,7 @@
                 <w:noProof/>
                 <w:webHidden/>
               </w:rPr>
-              <w:instrText xml:space="preserve"> PAGEREF _Toc77612981 \h </w:instrText>
+              <w:instrText xml:space="preserve"> PAGEREF _Toc77606739 \h </w:instrText>
             </w:r>
             <w:r>
               <w:rPr>
@@ -1361,7 +1361,7 @@
                 <w:noProof/>
                 <w:webHidden/>
               </w:rPr>
-              <w:t>12</w:t>
+              <w:t>11</w:t>
             </w:r>
             <w:r>
               <w:rPr>
@@ -1374,7 +1374,7 @@
         </w:p>
         <w:p>
           <w:pPr>
-            <w:pStyle w:val="TOC3"/>
+            <w:pStyle w:val="Sommario3"/>
             <w:tabs>
               <w:tab w:val="right" w:leader="dot" w:pos="9016"/>
             </w:tabs>
@@ -1384,10 +1384,10 @@
               <w:lang w:eastAsia="en-GB"/>
             </w:rPr>
           </w:pPr>
-          <w:hyperlink w:anchor="_Toc77612982" w:history="1">
-            <w:r>
-              <w:rPr>
-                <w:rStyle w:val="Hyperlink"/>
+          <w:hyperlink w:anchor="_Toc77606740" w:history="1">
+            <w:r>
+              <w:rPr>
+                <w:rStyle w:val="Collegamentoipertestuale"/>
                 <w:noProof/>
               </w:rPr>
               <w:t>Task</w:t>
@@ -1411,7 +1411,7 @@
                 <w:noProof/>
                 <w:webHidden/>
               </w:rPr>
-              <w:instrText xml:space="preserve"> PAGEREF _Toc77612982 \h </w:instrText>
+              <w:instrText xml:space="preserve"> PAGEREF _Toc77606740 \h </w:instrText>
             </w:r>
             <w:r>
               <w:rPr>
@@ -1431,7 +1431,7 @@
                 <w:noProof/>
                 <w:webHidden/>
               </w:rPr>
-              <w:t>12</w:t>
+              <w:t>11</w:t>
             </w:r>
             <w:r>
               <w:rPr>
@@ -1444,7 +1444,7 @@
         </w:p>
         <w:p>
           <w:pPr>
-            <w:pStyle w:val="TOC3"/>
+            <w:pStyle w:val="Sommario3"/>
             <w:tabs>
               <w:tab w:val="right" w:leader="dot" w:pos="9016"/>
             </w:tabs>
@@ -1454,10 +1454,10 @@
               <w:lang w:eastAsia="en-GB"/>
             </w:rPr>
           </w:pPr>
-          <w:hyperlink w:anchor="_Toc77612983" w:history="1">
-            <w:r>
-              <w:rPr>
-                <w:rStyle w:val="Hyperlink"/>
+          <w:hyperlink w:anchor="_Toc77606741" w:history="1">
+            <w:r>
+              <w:rPr>
+                <w:rStyle w:val="Collegamentoipertestuale"/>
                 <w:noProof/>
               </w:rPr>
               <w:t>Solution</w:t>
@@ -1481,7 +1481,7 @@
                 <w:noProof/>
                 <w:webHidden/>
               </w:rPr>
-              <w:instrText xml:space="preserve"> PAGEREF _Toc77612983 \h </w:instrText>
+              <w:instrText xml:space="preserve"> PAGEREF _Toc77606741 \h </w:instrText>
             </w:r>
             <w:r>
               <w:rPr>
@@ -1501,7 +1501,7 @@
                 <w:noProof/>
                 <w:webHidden/>
               </w:rPr>
-              <w:t>12</w:t>
+              <w:t>11</w:t>
             </w:r>
             <w:r>
               <w:rPr>
@@ -1514,7 +1514,7 @@
         </w:p>
         <w:p>
           <w:pPr>
-            <w:pStyle w:val="TOC2"/>
+            <w:pStyle w:val="Sommario2"/>
             <w:tabs>
               <w:tab w:val="right" w:leader="dot" w:pos="9016"/>
             </w:tabs>
@@ -1524,10 +1524,10 @@
               <w:lang w:eastAsia="en-GB"/>
             </w:rPr>
           </w:pPr>
-          <w:hyperlink w:anchor="_Toc77612984" w:history="1">
-            <w:r>
-              <w:rPr>
-                <w:rStyle w:val="Hyperlink"/>
+          <w:hyperlink w:anchor="_Toc77606742" w:history="1">
+            <w:r>
+              <w:rPr>
+                <w:rStyle w:val="Collegamentoipertestuale"/>
                 <w:noProof/>
               </w:rPr>
               <w:t>Exercise 2</w:t>
@@ -1551,7 +1551,7 @@
                 <w:noProof/>
                 <w:webHidden/>
               </w:rPr>
-              <w:instrText xml:space="preserve"> PAGEREF _Toc77612984 \h </w:instrText>
+              <w:instrText xml:space="preserve"> PAGEREF _Toc77606742 \h </w:instrText>
             </w:r>
             <w:r>
               <w:rPr>
@@ -1571,7 +1571,7 @@
                 <w:noProof/>
                 <w:webHidden/>
               </w:rPr>
-              <w:t>14</w:t>
+              <w:t>13</w:t>
             </w:r>
             <w:r>
               <w:rPr>
@@ -1584,7 +1584,7 @@
         </w:p>
         <w:p>
           <w:pPr>
-            <w:pStyle w:val="TOC3"/>
+            <w:pStyle w:val="Sommario3"/>
             <w:tabs>
               <w:tab w:val="right" w:leader="dot" w:pos="9016"/>
             </w:tabs>
@@ -1594,10 +1594,10 @@
               <w:lang w:eastAsia="en-GB"/>
             </w:rPr>
           </w:pPr>
-          <w:hyperlink w:anchor="_Toc77612985" w:history="1">
-            <w:r>
-              <w:rPr>
-                <w:rStyle w:val="Hyperlink"/>
+          <w:hyperlink w:anchor="_Toc77606743" w:history="1">
+            <w:r>
+              <w:rPr>
+                <w:rStyle w:val="Collegamentoipertestuale"/>
                 <w:noProof/>
               </w:rPr>
               <w:t>Task</w:t>
@@ -1621,7 +1621,7 @@
                 <w:noProof/>
                 <w:webHidden/>
               </w:rPr>
-              <w:instrText xml:space="preserve"> PAGEREF _Toc77612985 \h </w:instrText>
+              <w:instrText xml:space="preserve"> PAGEREF _Toc77606743 \h </w:instrText>
             </w:r>
             <w:r>
               <w:rPr>
@@ -1641,7 +1641,7 @@
                 <w:noProof/>
                 <w:webHidden/>
               </w:rPr>
-              <w:t>14</w:t>
+              <w:t>13</w:t>
             </w:r>
             <w:r>
               <w:rPr>
@@ -1654,7 +1654,7 @@
         </w:p>
         <w:p>
           <w:pPr>
-            <w:pStyle w:val="TOC3"/>
+            <w:pStyle w:val="Sommario3"/>
             <w:tabs>
               <w:tab w:val="right" w:leader="dot" w:pos="9016"/>
             </w:tabs>
@@ -1664,10 +1664,10 @@
               <w:lang w:eastAsia="en-GB"/>
             </w:rPr>
           </w:pPr>
-          <w:hyperlink w:anchor="_Toc77612986" w:history="1">
-            <w:r>
-              <w:rPr>
-                <w:rStyle w:val="Hyperlink"/>
+          <w:hyperlink w:anchor="_Toc77606744" w:history="1">
+            <w:r>
+              <w:rPr>
+                <w:rStyle w:val="Collegamentoipertestuale"/>
                 <w:noProof/>
               </w:rPr>
               <w:t>Solution</w:t>
@@ -1691,7 +1691,7 @@
                 <w:noProof/>
                 <w:webHidden/>
               </w:rPr>
-              <w:instrText xml:space="preserve"> PAGEREF _Toc77612986 \h </w:instrText>
+              <w:instrText xml:space="preserve"> PAGEREF _Toc77606744 \h </w:instrText>
             </w:r>
             <w:r>
               <w:rPr>
@@ -1711,7 +1711,7 @@
                 <w:noProof/>
                 <w:webHidden/>
               </w:rPr>
-              <w:t>14</w:t>
+              <w:t>13</w:t>
             </w:r>
             <w:r>
               <w:rPr>
@@ -1724,7 +1724,7 @@
         </w:p>
         <w:p>
           <w:pPr>
-            <w:pStyle w:val="TOC2"/>
+            <w:pStyle w:val="Sommario2"/>
             <w:tabs>
               <w:tab w:val="right" w:leader="dot" w:pos="9016"/>
             </w:tabs>
@@ -1734,10 +1734,10 @@
               <w:lang w:eastAsia="en-GB"/>
             </w:rPr>
           </w:pPr>
-          <w:hyperlink w:anchor="_Toc77612987" w:history="1">
-            <w:r>
-              <w:rPr>
-                <w:rStyle w:val="Hyperlink"/>
+          <w:hyperlink w:anchor="_Toc77606745" w:history="1">
+            <w:r>
+              <w:rPr>
+                <w:rStyle w:val="Collegamentoipertestuale"/>
                 <w:noProof/>
               </w:rPr>
               <w:t>Exercise 3</w:t>
@@ -1761,7 +1761,7 @@
                 <w:noProof/>
                 <w:webHidden/>
               </w:rPr>
-              <w:instrText xml:space="preserve"> PAGEREF _Toc77612987 \h </w:instrText>
+              <w:instrText xml:space="preserve"> PAGEREF _Toc77606745 \h </w:instrText>
             </w:r>
             <w:r>
               <w:rPr>
@@ -1781,7 +1781,7 @@
                 <w:noProof/>
                 <w:webHidden/>
               </w:rPr>
-              <w:t>28</w:t>
+              <w:t>27</w:t>
             </w:r>
             <w:r>
               <w:rPr>
@@ -1794,7 +1794,7 @@
         </w:p>
         <w:p>
           <w:pPr>
-            <w:pStyle w:val="TOC3"/>
+            <w:pStyle w:val="Sommario3"/>
             <w:tabs>
               <w:tab w:val="right" w:leader="dot" w:pos="9016"/>
             </w:tabs>
@@ -1804,10 +1804,10 @@
               <w:lang w:eastAsia="en-GB"/>
             </w:rPr>
           </w:pPr>
-          <w:hyperlink w:anchor="_Toc77612988" w:history="1">
-            <w:r>
-              <w:rPr>
-                <w:rStyle w:val="Hyperlink"/>
+          <w:hyperlink w:anchor="_Toc77606746" w:history="1">
+            <w:r>
+              <w:rPr>
+                <w:rStyle w:val="Collegamentoipertestuale"/>
                 <w:noProof/>
               </w:rPr>
               <w:t>Task</w:t>
@@ -1831,7 +1831,7 @@
                 <w:noProof/>
                 <w:webHidden/>
               </w:rPr>
-              <w:instrText xml:space="preserve"> PAGEREF _Toc77612988 \h </w:instrText>
+              <w:instrText xml:space="preserve"> PAGEREF _Toc77606746 \h </w:instrText>
             </w:r>
             <w:r>
               <w:rPr>
@@ -1851,7 +1851,7 @@
                 <w:noProof/>
                 <w:webHidden/>
               </w:rPr>
-              <w:t>28</w:t>
+              <w:t>27</w:t>
             </w:r>
             <w:r>
               <w:rPr>
@@ -1864,7 +1864,7 @@
         </w:p>
         <w:p>
           <w:pPr>
-            <w:pStyle w:val="TOC3"/>
+            <w:pStyle w:val="Sommario3"/>
             <w:tabs>
               <w:tab w:val="right" w:leader="dot" w:pos="9016"/>
             </w:tabs>
@@ -1874,10 +1874,10 @@
               <w:lang w:eastAsia="en-GB"/>
             </w:rPr>
           </w:pPr>
-          <w:hyperlink w:anchor="_Toc77612989" w:history="1">
-            <w:r>
-              <w:rPr>
-                <w:rStyle w:val="Hyperlink"/>
+          <w:hyperlink w:anchor="_Toc77606747" w:history="1">
+            <w:r>
+              <w:rPr>
+                <w:rStyle w:val="Collegamentoipertestuale"/>
                 <w:noProof/>
               </w:rPr>
               <w:t>Solution</w:t>
@@ -1901,7 +1901,7 @@
                 <w:noProof/>
                 <w:webHidden/>
               </w:rPr>
-              <w:instrText xml:space="preserve"> PAGEREF _Toc77612989 \h </w:instrText>
+              <w:instrText xml:space="preserve"> PAGEREF _Toc77606747 \h </w:instrText>
             </w:r>
             <w:r>
               <w:rPr>
@@ -1921,7 +1921,7 @@
                 <w:noProof/>
                 <w:webHidden/>
               </w:rPr>
-              <w:t>29</w:t>
+              <w:t>28</w:t>
             </w:r>
             <w:r>
               <w:rPr>
@@ -1954,7 +1954,7 @@
     </w:p>
     <w:p>
       <w:pPr>
-        <w:pStyle w:val="Subtitle"/>
+        <w:pStyle w:val="Sottotitolo"/>
         <w:jc w:val="both"/>
       </w:pPr>
     </w:p>
@@ -1973,10 +1973,10 @@
     </w:p>
     <w:p>
       <w:pPr>
-        <w:pStyle w:val="Heading1"/>
+        <w:pStyle w:val="Titolo1"/>
         <w:jc w:val="both"/>
       </w:pPr>
-      <w:bookmarkStart w:id="0" w:name="_Toc77612966"/>
+      <w:bookmarkStart w:id="0" w:name="_Toc77606724"/>
       <w:r>
         <w:lastRenderedPageBreak/>
         <w:t>Midterm Project</w:t>
@@ -1990,10 +1990,10 @@
     </w:p>
     <w:p>
       <w:pPr>
-        <w:pStyle w:val="Heading2"/>
+        <w:pStyle w:val="Titolo2"/>
         <w:jc w:val="both"/>
       </w:pPr>
-      <w:bookmarkStart w:id="1" w:name="_Toc77612967"/>
+      <w:bookmarkStart w:id="1" w:name="_Toc77606725"/>
       <w:r>
         <w:t>Exercise 1</w:t>
       </w:r>
@@ -2009,10 +2009,10 @@
     </w:p>
     <w:p>
       <w:pPr>
-        <w:pStyle w:val="Heading3"/>
+        <w:pStyle w:val="Titolo3"/>
         <w:jc w:val="both"/>
       </w:pPr>
-      <w:bookmarkStart w:id="2" w:name="_Toc77612968"/>
+      <w:bookmarkStart w:id="2" w:name="_Toc77606726"/>
       <w:r>
         <w:t>Task</w:t>
       </w:r>
@@ -2077,10 +2077,10 @@
     </w:p>
     <w:p>
       <w:pPr>
-        <w:pStyle w:val="Heading3"/>
+        <w:pStyle w:val="Titolo3"/>
         <w:jc w:val="both"/>
       </w:pPr>
-      <w:bookmarkStart w:id="3" w:name="_Toc77612969"/>
+      <w:bookmarkStart w:id="3" w:name="_Toc77606727"/>
       <w:r>
         <w:t>Solution</w:t>
       </w:r>
@@ -2104,7 +2104,7 @@
     </w:p>
     <w:p>
       <w:pPr>
-        <w:pStyle w:val="ListParagraph"/>
+        <w:pStyle w:val="Paragrafoelenco"/>
         <w:numPr>
           <w:ilvl w:val="0"/>
           <w:numId w:val="7"/>
@@ -2117,7 +2117,7 @@
     </w:p>
     <w:p>
       <w:pPr>
-        <w:pStyle w:val="ListParagraph"/>
+        <w:pStyle w:val="Paragrafoelenco"/>
         <w:numPr>
           <w:ilvl w:val="1"/>
           <w:numId w:val="7"/>
@@ -2130,7 +2130,7 @@
     </w:p>
     <w:p>
       <w:pPr>
-        <w:pStyle w:val="ListParagraph"/>
+        <w:pStyle w:val="Paragrafoelenco"/>
         <w:numPr>
           <w:ilvl w:val="1"/>
           <w:numId w:val="7"/>
@@ -2143,7 +2143,7 @@
     </w:p>
     <w:p>
       <w:pPr>
-        <w:pStyle w:val="ListParagraph"/>
+        <w:pStyle w:val="Paragrafoelenco"/>
         <w:numPr>
           <w:ilvl w:val="0"/>
           <w:numId w:val="7"/>
@@ -2156,7 +2156,7 @@
     </w:p>
     <w:p>
       <w:pPr>
-        <w:pStyle w:val="ListParagraph"/>
+        <w:pStyle w:val="Paragrafoelenco"/>
         <w:numPr>
           <w:ilvl w:val="1"/>
           <w:numId w:val="7"/>
@@ -2169,7 +2169,7 @@
     </w:p>
     <w:p>
       <w:pPr>
-        <w:pStyle w:val="ListParagraph"/>
+        <w:pStyle w:val="Paragrafoelenco"/>
         <w:numPr>
           <w:ilvl w:val="1"/>
           <w:numId w:val="7"/>
@@ -2182,7 +2182,7 @@
     </w:p>
     <w:p>
       <w:pPr>
-        <w:pStyle w:val="ListParagraph"/>
+        <w:pStyle w:val="Paragrafoelenco"/>
         <w:numPr>
           <w:ilvl w:val="0"/>
           <w:numId w:val="7"/>
@@ -2195,7 +2195,7 @@
     </w:p>
     <w:p>
       <w:pPr>
-        <w:pStyle w:val="ListParagraph"/>
+        <w:pStyle w:val="Paragrafoelenco"/>
         <w:numPr>
           <w:ilvl w:val="1"/>
           <w:numId w:val="7"/>
@@ -2208,7 +2208,7 @@
     </w:p>
     <w:p>
       <w:pPr>
-        <w:pStyle w:val="ListParagraph"/>
+        <w:pStyle w:val="Paragrafoelenco"/>
         <w:numPr>
           <w:ilvl w:val="1"/>
           <w:numId w:val="7"/>
@@ -2221,7 +2221,7 @@
     </w:p>
     <w:p>
       <w:pPr>
-        <w:pStyle w:val="ListParagraph"/>
+        <w:pStyle w:val="Paragrafoelenco"/>
         <w:numPr>
           <w:ilvl w:val="0"/>
           <w:numId w:val="7"/>
@@ -2234,7 +2234,7 @@
     </w:p>
     <w:p>
       <w:pPr>
-        <w:pStyle w:val="ListParagraph"/>
+        <w:pStyle w:val="Paragrafoelenco"/>
         <w:numPr>
           <w:ilvl w:val="1"/>
           <w:numId w:val="7"/>
@@ -2247,7 +2247,7 @@
     </w:p>
     <w:p>
       <w:pPr>
-        <w:pStyle w:val="ListParagraph"/>
+        <w:pStyle w:val="Paragrafoelenco"/>
         <w:numPr>
           <w:ilvl w:val="1"/>
           <w:numId w:val="7"/>
@@ -2265,10 +2265,10 @@
     </w:p>
     <w:p>
       <w:pPr>
-        <w:pStyle w:val="Heading2"/>
+        <w:pStyle w:val="Titolo2"/>
         <w:jc w:val="both"/>
       </w:pPr>
-      <w:bookmarkStart w:id="4" w:name="_Toc77612970"/>
+      <w:bookmarkStart w:id="4" w:name="_Toc77606728"/>
       <w:r>
         <w:lastRenderedPageBreak/>
         <w:t>Exercise 2</w:t>
@@ -2285,10 +2285,10 @@
     </w:p>
     <w:p>
       <w:pPr>
-        <w:pStyle w:val="Heading3"/>
+        <w:pStyle w:val="Titolo3"/>
         <w:jc w:val="both"/>
       </w:pPr>
-      <w:bookmarkStart w:id="5" w:name="_Toc77612971"/>
+      <w:bookmarkStart w:id="5" w:name="_Toc77606729"/>
       <w:r>
         <w:t>Task</w:t>
       </w:r>
@@ -2415,10 +2415,10 @@
     </w:p>
     <w:p>
       <w:pPr>
-        <w:pStyle w:val="Heading3"/>
+        <w:pStyle w:val="Titolo3"/>
         <w:jc w:val="both"/>
       </w:pPr>
-      <w:bookmarkStart w:id="6" w:name="_Toc77612972"/>
+      <w:bookmarkStart w:id="6" w:name="_Toc77606730"/>
       <w:r>
         <w:t>Solution</w:t>
       </w:r>
@@ -2439,7 +2439,7 @@
     </w:p>
     <w:p>
       <w:pPr>
-        <w:pStyle w:val="ListParagraph"/>
+        <w:pStyle w:val="Paragrafoelenco"/>
         <w:numPr>
           <w:ilvl w:val="0"/>
           <w:numId w:val="11"/>
@@ -2452,7 +2452,7 @@
     </w:p>
     <w:p>
       <w:pPr>
-        <w:pStyle w:val="ListParagraph"/>
+        <w:pStyle w:val="Paragrafoelenco"/>
         <w:numPr>
           <w:ilvl w:val="1"/>
           <w:numId w:val="11"/>
@@ -2465,7 +2465,7 @@
     </w:p>
     <w:p>
       <w:pPr>
-        <w:pStyle w:val="ListParagraph"/>
+        <w:pStyle w:val="Paragrafoelenco"/>
         <w:numPr>
           <w:ilvl w:val="0"/>
           <w:numId w:val="11"/>
@@ -2478,7 +2478,7 @@
     </w:p>
     <w:p>
       <w:pPr>
-        <w:pStyle w:val="ListParagraph"/>
+        <w:pStyle w:val="Paragrafoelenco"/>
         <w:numPr>
           <w:ilvl w:val="1"/>
           <w:numId w:val="11"/>
@@ -2491,7 +2491,7 @@
     </w:p>
     <w:p>
       <w:pPr>
-        <w:pStyle w:val="ListParagraph"/>
+        <w:pStyle w:val="Paragrafoelenco"/>
         <w:numPr>
           <w:ilvl w:val="1"/>
           <w:numId w:val="11"/>
@@ -2504,7 +2504,7 @@
     </w:p>
     <w:p>
       <w:pPr>
-        <w:pStyle w:val="ListParagraph"/>
+        <w:pStyle w:val="Paragrafoelenco"/>
         <w:numPr>
           <w:ilvl w:val="0"/>
           <w:numId w:val="11"/>
@@ -2520,7 +2520,7 @@
     </w:p>
     <w:p>
       <w:pPr>
-        <w:pStyle w:val="ListParagraph"/>
+        <w:pStyle w:val="Paragrafoelenco"/>
         <w:numPr>
           <w:ilvl w:val="1"/>
           <w:numId w:val="11"/>
@@ -2533,7 +2533,7 @@
     </w:p>
     <w:p>
       <w:pPr>
-        <w:pStyle w:val="ListParagraph"/>
+        <w:pStyle w:val="Paragrafoelenco"/>
         <w:numPr>
           <w:ilvl w:val="1"/>
           <w:numId w:val="11"/>
@@ -2546,7 +2546,7 @@
     </w:p>
     <w:p>
       <w:pPr>
-        <w:pStyle w:val="ListParagraph"/>
+        <w:pStyle w:val="Paragrafoelenco"/>
         <w:numPr>
           <w:ilvl w:val="0"/>
           <w:numId w:val="11"/>
@@ -2562,7 +2562,7 @@
     </w:p>
     <w:p>
       <w:pPr>
-        <w:pStyle w:val="ListParagraph"/>
+        <w:pStyle w:val="Paragrafoelenco"/>
         <w:numPr>
           <w:ilvl w:val="1"/>
           <w:numId w:val="11"/>
@@ -2575,7 +2575,7 @@
     </w:p>
     <w:p>
       <w:pPr>
-        <w:pStyle w:val="ListParagraph"/>
+        <w:pStyle w:val="Paragrafoelenco"/>
         <w:numPr>
           <w:ilvl w:val="1"/>
           <w:numId w:val="11"/>
@@ -2588,7 +2588,7 @@
     </w:p>
     <w:p>
       <w:pPr>
-        <w:pStyle w:val="ListParagraph"/>
+        <w:pStyle w:val="Paragrafoelenco"/>
         <w:numPr>
           <w:ilvl w:val="1"/>
           <w:numId w:val="11"/>
@@ -2603,7 +2603,7 @@
     </w:p>
     <w:p>
       <w:pPr>
-        <w:pStyle w:val="ListParagraph"/>
+        <w:pStyle w:val="Paragrafoelenco"/>
         <w:numPr>
           <w:ilvl w:val="0"/>
           <w:numId w:val="11"/>
@@ -2616,7 +2616,7 @@
     </w:p>
     <w:p>
       <w:pPr>
-        <w:pStyle w:val="ListParagraph"/>
+        <w:pStyle w:val="Paragrafoelenco"/>
         <w:numPr>
           <w:ilvl w:val="1"/>
           <w:numId w:val="11"/>
@@ -2629,7 +2629,7 @@
     </w:p>
     <w:p>
       <w:pPr>
-        <w:pStyle w:val="ListParagraph"/>
+        <w:pStyle w:val="Paragrafoelenco"/>
         <w:numPr>
           <w:ilvl w:val="1"/>
           <w:numId w:val="11"/>
@@ -2645,9 +2645,9 @@
     </w:p>
     <w:p>
       <w:pPr>
-        <w:pStyle w:val="Heading3"/>
-      </w:pPr>
-      <w:bookmarkStart w:id="7" w:name="_Toc77612973"/>
+        <w:pStyle w:val="Titolo3"/>
+      </w:pPr>
+      <w:bookmarkStart w:id="7" w:name="_Toc77606731"/>
       <w:r>
         <w:t>Performance Analysis</w:t>
       </w:r>
@@ -2658,21 +2658,17 @@
     </w:p>
     <w:p/>
     <w:p>
-      <w:pPr>
-        <w:jc w:val="both"/>
-      </w:pPr>
       <w:r>
         <w:t>The heuristic used for the evaluation of each centrality measure follows these rules:</w:t>
       </w:r>
     </w:p>
     <w:p>
       <w:pPr>
-        <w:pStyle w:val="ListParagraph"/>
+        <w:pStyle w:val="Paragrafoelenco"/>
         <w:numPr>
           <w:ilvl w:val="0"/>
           <w:numId w:val="8"/>
         </w:numPr>
-        <w:jc w:val="both"/>
       </w:pPr>
       <w:r>
         <w:t>The ground truth of each centrality measure is represented by the result of the naïve version.</w:t>
@@ -2680,12 +2676,11 @@
     </w:p>
     <w:p>
       <w:pPr>
-        <w:pStyle w:val="ListParagraph"/>
+        <w:pStyle w:val="Paragrafoelenco"/>
         <w:numPr>
           <w:ilvl w:val="0"/>
           <w:numId w:val="8"/>
         </w:numPr>
-        <w:jc w:val="both"/>
       </w:pPr>
       <w:r>
         <w:t>Each optimization is evaluated with respect to:</w:t>
@@ -2693,12 +2688,11 @@
     </w:p>
     <w:p>
       <w:pPr>
-        <w:pStyle w:val="ListParagraph"/>
+        <w:pStyle w:val="Paragrafoelenco"/>
         <w:numPr>
           <w:ilvl w:val="1"/>
           <w:numId w:val="8"/>
         </w:numPr>
-        <w:jc w:val="both"/>
       </w:pPr>
       <w:r>
         <w:t>Running time.</w:t>
@@ -2706,21 +2700,17 @@
     </w:p>
     <w:p>
       <w:pPr>
-        <w:pStyle w:val="ListParagraph"/>
+        <w:pStyle w:val="Paragrafoelenco"/>
         <w:numPr>
           <w:ilvl w:val="1"/>
           <w:numId w:val="8"/>
         </w:numPr>
-        <w:jc w:val="both"/>
       </w:pPr>
       <w:r>
         <w:t>Precision compared to the ground truth.</w:t>
       </w:r>
     </w:p>
     <w:p>
-      <w:pPr>
-        <w:jc w:val="both"/>
-      </w:pPr>
       <w:r>
         <w:lastRenderedPageBreak/>
         <w:t xml:space="preserve">For this </w:t>
@@ -2748,12 +2738,11 @@
     </w:p>
     <w:p>
       <w:pPr>
-        <w:pStyle w:val="ListParagraph"/>
+        <w:pStyle w:val="Paragrafoelenco"/>
         <w:numPr>
           <w:ilvl w:val="0"/>
           <w:numId w:val="10"/>
         </w:numPr>
-        <w:jc w:val="both"/>
       </w:pPr>
       <w:r>
         <w:rPr>
@@ -2782,12 +2771,11 @@
     </w:p>
     <w:p>
       <w:pPr>
-        <w:pStyle w:val="ListParagraph"/>
+        <w:pStyle w:val="Paragrafoelenco"/>
         <w:numPr>
           <w:ilvl w:val="0"/>
           <w:numId w:val="10"/>
         </w:numPr>
-        <w:jc w:val="both"/>
       </w:pPr>
       <w:r>
         <w:rPr>
@@ -2825,7 +2813,7 @@
     </w:p>
     <w:p>
       <w:pPr>
-        <w:pStyle w:val="Heading4"/>
+        <w:pStyle w:val="Titolo4"/>
       </w:pPr>
       <w:r>
         <w:t>Degree</w:t>
@@ -2833,9 +2821,6 @@
     </w:p>
     <w:p/>
     <w:p>
-      <w:pPr>
-        <w:jc w:val="both"/>
-      </w:pPr>
       <w:r>
         <w:t xml:space="preserve">For the </w:t>
       </w:r>
@@ -2847,9 +2832,6 @@
       </w:r>
     </w:p>
     <w:p>
-      <w:pPr>
-        <w:jc w:val="both"/>
-      </w:pPr>
       <w:r>
         <w:t>In fact, we run this algorithm several times and the average execution time is equal to:</w:t>
       </w:r>
@@ -2899,7 +2881,7 @@
     </w:p>
     <w:p>
       <w:pPr>
-        <w:pStyle w:val="Heading4"/>
+        <w:pStyle w:val="Titolo4"/>
         <w:rPr>
           <w:rFonts w:eastAsiaTheme="minorHAnsi"/>
         </w:rPr>
@@ -2913,9 +2895,6 @@
     </w:p>
     <w:p/>
     <w:p>
-      <w:pPr>
-        <w:jc w:val="both"/>
-      </w:pPr>
       <w:r>
         <w:t>For the Closeness measure we provided two solution</w:t>
       </w:r>
@@ -2924,9 +2903,6 @@
       </w:r>
     </w:p>
     <w:p>
-      <w:pPr>
-        <w:jc w:val="both"/>
-      </w:pPr>
       <w:r>
         <w:t>About Naïve algorithm the running time is not so fast, so we run the algorithm only one time, obtaining:</w:t>
       </w:r>
@@ -3055,7 +3031,6 @@
     <w:p>
       <w:pPr>
         <w:spacing w:after="0" w:line="240" w:lineRule="auto"/>
-        <w:jc w:val="both"/>
         <w:rPr>
           <w:rFonts w:ascii="Calibri" w:eastAsia="Times New Roman" w:hAnsi="Calibri" w:cs="Calibri"/>
           <w:color w:val="000000"/>
@@ -3194,7 +3169,6 @@
           <w:bottom w:val="single" w:sz="12" w:space="1" w:color="auto"/>
         </w:pBdr>
         <w:spacing w:after="0" w:line="240" w:lineRule="auto"/>
-        <w:jc w:val="both"/>
         <w:rPr>
           <w:rFonts w:ascii="Calibri" w:eastAsia="Times New Roman" w:hAnsi="Calibri" w:cs="Calibri"/>
           <w:color w:val="000000"/>
@@ -3357,7 +3331,7 @@
     <w:p/>
     <w:p>
       <w:pPr>
-        <w:pStyle w:val="Heading4"/>
+        <w:pStyle w:val="Titolo4"/>
       </w:pPr>
       <w:r>
         <w:t>Betweenness</w:t>
@@ -3365,21 +3339,15 @@
     </w:p>
     <w:p>
       <w:pPr>
-        <w:pStyle w:val="Heading4"/>
-      </w:pPr>
-    </w:p>
-    <w:p>
-      <w:pPr>
-        <w:jc w:val="both"/>
-      </w:pPr>
+        <w:pStyle w:val="Titolo4"/>
+      </w:pPr>
+    </w:p>
+    <w:p>
       <w:r>
         <w:t>For the Betweenness measure we provided two solutions: Naïve and Parallel.</w:t>
       </w:r>
     </w:p>
     <w:p>
-      <w:pPr>
-        <w:jc w:val="both"/>
-      </w:pPr>
       <w:r>
         <w:t>About Naïve algorithm the running time is very slow, so we run the algorithm only one time, obtaining:</w:t>
       </w:r>
@@ -3502,19 +3470,19 @@
     <w:p>
       <w:pPr>
         <w:spacing w:after="0" w:line="240" w:lineRule="auto"/>
-        <w:jc w:val="both"/>
-        <w:rPr>
-          <w:rFonts w:ascii="Calibri" w:eastAsia="Times New Roman" w:hAnsi="Calibri" w:cs="Calibri"/>
-          <w:color w:val="000000"/>
-          <w:lang w:eastAsia="en-GB"/>
-        </w:rPr>
-      </w:pPr>
-      <w:r>
-        <w:rPr>
-          <w:rFonts w:ascii="Calibri" w:eastAsia="Times New Roman" w:hAnsi="Calibri" w:cs="Calibri"/>
-          <w:color w:val="000000"/>
-          <w:lang w:eastAsia="en-GB"/>
-        </w:rPr>
+        <w:rPr>
+          <w:rFonts w:ascii="Calibri" w:eastAsia="Times New Roman" w:hAnsi="Calibri" w:cs="Calibri"/>
+          <w:color w:val="000000"/>
+          <w:lang w:eastAsia="en-GB"/>
+        </w:rPr>
+      </w:pPr>
+      <w:r>
+        <w:rPr>
+          <w:rFonts w:ascii="Calibri" w:eastAsia="Times New Roman" w:hAnsi="Calibri" w:cs="Calibri"/>
+          <w:color w:val="000000"/>
+          <w:lang w:eastAsia="en-GB"/>
+        </w:rPr>
+        <w:lastRenderedPageBreak/>
         <w:t xml:space="preserve">About Parallel algorithm the running time is </w:t>
       </w:r>
       <w:r>
@@ -3615,7 +3583,6 @@
           <w:bottom w:val="single" w:sz="12" w:space="1" w:color="auto"/>
         </w:pBdr>
         <w:spacing w:after="0" w:line="240" w:lineRule="auto"/>
-        <w:jc w:val="both"/>
         <w:rPr>
           <w:rFonts w:ascii="Calibri" w:eastAsia="Times New Roman" w:hAnsi="Calibri" w:cs="Calibri"/>
           <w:color w:val="000000"/>
@@ -3829,7 +3796,7 @@
     </w:p>
     <w:p>
       <w:pPr>
-        <w:pStyle w:val="Heading4"/>
+        <w:pStyle w:val="Titolo4"/>
       </w:pPr>
       <w:proofErr w:type="spellStart"/>
       <w:r>
@@ -3842,9 +3809,6 @@
     </w:p>
     <w:p/>
     <w:p>
-      <w:pPr>
-        <w:jc w:val="both"/>
-      </w:pPr>
       <w:r>
         <w:t xml:space="preserve">For the </w:t>
       </w:r>
@@ -3878,9 +3842,6 @@
       </w:r>
     </w:p>
     <w:p>
-      <w:pPr>
-        <w:jc w:val="both"/>
-      </w:pPr>
       <w:r>
         <w:t xml:space="preserve">About Naïve algorithm the running time is </w:t>
       </w:r>
@@ -4001,7 +3962,6 @@
     <w:p>
       <w:pPr>
         <w:spacing w:after="0" w:line="240" w:lineRule="auto"/>
-        <w:jc w:val="both"/>
       </w:pPr>
       <w:r>
         <w:rPr>
@@ -4103,7 +4063,6 @@
     <w:p>
       <w:pPr>
         <w:spacing w:after="0" w:line="240" w:lineRule="auto"/>
-        <w:jc w:val="both"/>
         <w:rPr>
           <w:rFonts w:ascii="Calibri" w:eastAsia="Times New Roman" w:hAnsi="Calibri" w:cs="Calibri"/>
           <w:color w:val="000000"/>
@@ -4205,7 +4164,6 @@
           <w:bottom w:val="single" w:sz="12" w:space="1" w:color="auto"/>
         </w:pBdr>
         <w:spacing w:after="0" w:line="240" w:lineRule="auto"/>
-        <w:jc w:val="both"/>
         <w:rPr>
           <w:rFonts w:ascii="Calibri" w:eastAsia="Times New Roman" w:hAnsi="Calibri" w:cs="Calibri"/>
           <w:color w:val="000000"/>
@@ -4677,31 +4635,7 @@
     </w:p>
     <w:p>
       <w:pPr>
-        <w:spacing w:after="0" w:line="240" w:lineRule="auto"/>
-        <w:rPr>
-          <w:rFonts w:ascii="Calibri" w:eastAsia="Times New Roman" w:hAnsi="Calibri" w:cs="Calibri"/>
-          <w:b/>
-          <w:bCs/>
-          <w:color w:val="000000"/>
-          <w:lang w:eastAsia="en-GB"/>
-        </w:rPr>
-      </w:pPr>
-    </w:p>
-    <w:p>
-      <w:pPr>
-        <w:spacing w:after="0" w:line="240" w:lineRule="auto"/>
-        <w:rPr>
-          <w:rFonts w:ascii="Calibri" w:eastAsia="Times New Roman" w:hAnsi="Calibri" w:cs="Calibri"/>
-          <w:b/>
-          <w:bCs/>
-          <w:color w:val="000000"/>
-          <w:lang w:eastAsia="en-GB"/>
-        </w:rPr>
-      </w:pPr>
-    </w:p>
-    <w:p>
-      <w:pPr>
-        <w:pStyle w:val="Heading4"/>
+        <w:pStyle w:val="Titolo4"/>
       </w:pPr>
       <w:r>
         <w:lastRenderedPageBreak/>
@@ -4710,9 +4644,6 @@
     </w:p>
     <w:p/>
     <w:p>
-      <w:pPr>
-        <w:jc w:val="both"/>
-      </w:pPr>
       <w:r>
         <w:t>For the HITS measure we provided two solutions: Naïve</w:t>
       </w:r>
@@ -4724,9 +4655,6 @@
       </w:r>
     </w:p>
     <w:p>
-      <w:pPr>
-        <w:jc w:val="both"/>
-      </w:pPr>
       <w:r>
         <w:t xml:space="preserve">About Naïve algorithm the running time is </w:t>
       </w:r>
@@ -4849,7 +4777,6 @@
     <w:p>
       <w:pPr>
         <w:spacing w:after="0" w:line="240" w:lineRule="auto"/>
-        <w:jc w:val="both"/>
         <w:rPr>
           <w:rFonts w:ascii="Calibri" w:eastAsia="Times New Roman" w:hAnsi="Calibri" w:cs="Calibri"/>
           <w:color w:val="000000"/>
@@ -4964,7 +4891,6 @@
           <w:bottom w:val="single" w:sz="12" w:space="1" w:color="auto"/>
         </w:pBdr>
         <w:spacing w:after="0" w:line="240" w:lineRule="auto"/>
-        <w:jc w:val="both"/>
         <w:rPr>
           <w:rFonts w:ascii="Calibri" w:eastAsia="Times New Roman" w:hAnsi="Calibri" w:cs="Calibri"/>
           <w:color w:val="000000"/>
@@ -5146,16 +5072,16 @@
           <w:szCs w:val="26"/>
         </w:rPr>
       </w:pPr>
+      <w:bookmarkStart w:id="8" w:name="_Toc77606732"/>
       <w:r>
         <w:br w:type="page"/>
       </w:r>
     </w:p>
     <w:p>
       <w:pPr>
-        <w:pStyle w:val="Heading2"/>
+        <w:pStyle w:val="Titolo2"/>
         <w:jc w:val="both"/>
       </w:pPr>
-      <w:bookmarkStart w:id="8" w:name="_Toc77612974"/>
       <w:r>
         <w:lastRenderedPageBreak/>
         <w:t>Exercise 3</w:t>
@@ -5185,10 +5111,10 @@
     </w:p>
     <w:p>
       <w:pPr>
-        <w:pStyle w:val="Heading3"/>
+        <w:pStyle w:val="Titolo3"/>
         <w:jc w:val="both"/>
       </w:pPr>
-      <w:bookmarkStart w:id="9" w:name="_Toc77612975"/>
+      <w:bookmarkStart w:id="9" w:name="_Toc77606733"/>
       <w:r>
         <w:t>Task</w:t>
       </w:r>
@@ -5356,10 +5282,10 @@
     </w:p>
     <w:p>
       <w:pPr>
-        <w:pStyle w:val="Heading3"/>
+        <w:pStyle w:val="Titolo3"/>
         <w:jc w:val="both"/>
       </w:pPr>
-      <w:bookmarkStart w:id="10" w:name="_Toc77612976"/>
+      <w:bookmarkStart w:id="10" w:name="_Toc77606734"/>
       <w:r>
         <w:t>Solution</w:t>
       </w:r>
@@ -5399,12 +5325,11 @@
     </w:p>
     <w:p>
       <w:pPr>
-        <w:pStyle w:val="ListParagraph"/>
+        <w:pStyle w:val="Paragrafoelenco"/>
         <w:numPr>
           <w:ilvl w:val="0"/>
           <w:numId w:val="12"/>
         </w:numPr>
-        <w:jc w:val="both"/>
       </w:pPr>
       <w:r>
         <w:rPr>
@@ -5427,7 +5352,7 @@
     </w:p>
     <w:p>
       <w:pPr>
-        <w:pStyle w:val="ListParagraph"/>
+        <w:pStyle w:val="Paragrafoelenco"/>
         <w:shd w:val="clear" w:color="auto" w:fill="2B2B2B"/>
         <w:tabs>
           <w:tab w:val="left" w:pos="916"/>
@@ -5448,7 +5373,6 @@
           <w:tab w:val="left" w:pos="14656"/>
         </w:tabs>
         <w:spacing w:after="0" w:line="240" w:lineRule="auto"/>
-        <w:jc w:val="both"/>
         <w:rPr>
           <w:rFonts w:ascii="Courier New" w:eastAsia="Times New Roman" w:hAnsi="Courier New" w:cs="Courier New"/>
           <w:color w:val="A9B7C6"/>
@@ -5514,18 +5438,16 @@
     </w:p>
     <w:p>
       <w:pPr>
-        <w:pStyle w:val="ListParagraph"/>
-        <w:jc w:val="both"/>
-      </w:pPr>
-    </w:p>
-    <w:p>
-      <w:pPr>
-        <w:pStyle w:val="ListParagraph"/>
+        <w:pStyle w:val="Paragrafoelenco"/>
+      </w:pPr>
+    </w:p>
+    <w:p>
+      <w:pPr>
+        <w:pStyle w:val="Paragrafoelenco"/>
         <w:numPr>
           <w:ilvl w:val="0"/>
           <w:numId w:val="12"/>
         </w:numPr>
-        <w:jc w:val="both"/>
       </w:pPr>
       <w:r>
         <w:rPr>
@@ -5548,10 +5470,9 @@
     </w:p>
     <w:p>
       <w:pPr>
-        <w:pStyle w:val="HTMLPreformatted"/>
+        <w:pStyle w:val="PreformattatoHTML"/>
         <w:shd w:val="clear" w:color="auto" w:fill="2B2B2B"/>
         <w:ind w:left="720"/>
-        <w:jc w:val="both"/>
         <w:rPr>
           <w:color w:val="A9B7C6"/>
           <w:lang w:val="en-GB"/>
@@ -5599,18 +5520,16 @@
     </w:p>
     <w:p>
       <w:pPr>
-        <w:pStyle w:val="ListParagraph"/>
-        <w:jc w:val="both"/>
-      </w:pPr>
-    </w:p>
-    <w:p>
-      <w:pPr>
-        <w:pStyle w:val="ListParagraph"/>
+        <w:pStyle w:val="Paragrafoelenco"/>
+      </w:pPr>
+    </w:p>
+    <w:p>
+      <w:pPr>
+        <w:pStyle w:val="Paragrafoelenco"/>
         <w:numPr>
           <w:ilvl w:val="0"/>
           <w:numId w:val="12"/>
         </w:numPr>
-        <w:jc w:val="both"/>
       </w:pPr>
       <w:r>
         <w:rPr>
@@ -5625,10 +5544,9 @@
     </w:p>
     <w:p>
       <w:pPr>
-        <w:pStyle w:val="HTMLPreformatted"/>
+        <w:pStyle w:val="PreformattatoHTML"/>
         <w:shd w:val="clear" w:color="auto" w:fill="2B2B2B"/>
         <w:ind w:left="720"/>
-        <w:jc w:val="both"/>
         <w:rPr>
           <w:color w:val="A9B7C6"/>
           <w:lang w:val="en-GB"/>
@@ -5676,14 +5594,10 @@
     </w:p>
     <w:p>
       <w:pPr>
-        <w:pStyle w:val="ListParagraph"/>
-        <w:jc w:val="both"/>
-      </w:pPr>
-    </w:p>
-    <w:p>
-      <w:pPr>
-        <w:jc w:val="both"/>
-      </w:pPr>
+        <w:pStyle w:val="Paragrafoelenco"/>
+      </w:pPr>
+    </w:p>
+    <w:p>
       <w:proofErr w:type="spellStart"/>
       <w:r>
         <w:t>MinCut</w:t>
@@ -5695,9 +5609,8 @@
     </w:p>
     <w:p>
       <w:pPr>
-        <w:pStyle w:val="HTMLPreformatted"/>
+        <w:pStyle w:val="PreformattatoHTML"/>
         <w:shd w:val="clear" w:color="auto" w:fill="2B2B2B"/>
-        <w:jc w:val="both"/>
         <w:rPr>
           <w:color w:val="A9B7C6"/>
           <w:lang w:val="en-GB"/>
@@ -5727,15 +5640,8 @@
         <w:t>(dataset)</w:t>
       </w:r>
     </w:p>
-    <w:p>
-      <w:pPr>
-        <w:jc w:val="both"/>
-      </w:pPr>
-    </w:p>
-    <w:p>
-      <w:pPr>
-        <w:jc w:val="both"/>
-      </w:pPr>
+    <w:p/>
+    <w:p>
       <w:proofErr w:type="spellStart"/>
       <w:r>
         <w:t>MinCut</w:t>
@@ -5755,9 +5661,8 @@
     </w:p>
     <w:p>
       <w:pPr>
-        <w:pStyle w:val="HTMLPreformatted"/>
+        <w:pStyle w:val="PreformattatoHTML"/>
         <w:shd w:val="clear" w:color="auto" w:fill="2B2B2B"/>
-        <w:jc w:val="both"/>
         <w:rPr>
           <w:color w:val="A9B7C6"/>
           <w:lang w:val="en-GB"/>
@@ -5803,19 +5708,14 @@
         <w:t>):</w:t>
       </w:r>
     </w:p>
-    <w:p>
-      <w:pPr>
-        <w:jc w:val="both"/>
-      </w:pPr>
-    </w:p>
-    <w:p>
-      <w:pPr>
-        <w:pStyle w:val="ListParagraph"/>
+    <w:p/>
+    <w:p>
+      <w:pPr>
+        <w:pStyle w:val="Paragrafoelenco"/>
         <w:numPr>
           <w:ilvl w:val="0"/>
           <w:numId w:val="10"/>
         </w:numPr>
-        <w:jc w:val="both"/>
       </w:pPr>
       <w:r>
         <w:rPr>
@@ -5856,12 +5756,11 @@
     </w:p>
     <w:p>
       <w:pPr>
-        <w:pStyle w:val="ListParagraph"/>
+        <w:pStyle w:val="Paragrafoelenco"/>
         <w:numPr>
           <w:ilvl w:val="1"/>
           <w:numId w:val="10"/>
         </w:numPr>
-        <w:jc w:val="both"/>
       </w:pPr>
       <w:r>
         <w:t>each tuple [food, service, value] that have a star score equal to one.</w:t>
@@ -5869,12 +5768,11 @@
     </w:p>
     <w:p>
       <w:pPr>
-        <w:pStyle w:val="ListParagraph"/>
+        <w:pStyle w:val="Paragrafoelenco"/>
         <w:numPr>
           <w:ilvl w:val="1"/>
           <w:numId w:val="10"/>
         </w:numPr>
-        <w:jc w:val="both"/>
       </w:pPr>
       <w:r>
         <w:t>each tuple [food, service, value] that have a star score equal to two or three.</w:t>
@@ -5882,12 +5780,11 @@
     </w:p>
     <w:p>
       <w:pPr>
-        <w:pStyle w:val="ListParagraph"/>
+        <w:pStyle w:val="Paragrafoelenco"/>
         <w:numPr>
           <w:ilvl w:val="0"/>
           <w:numId w:val="10"/>
         </w:numPr>
-        <w:jc w:val="both"/>
       </w:pPr>
       <w:r>
         <w:rPr>
@@ -5938,12 +5835,11 @@
     </w:p>
     <w:p>
       <w:pPr>
-        <w:pStyle w:val="ListParagraph"/>
+        <w:pStyle w:val="Paragrafoelenco"/>
         <w:numPr>
           <w:ilvl w:val="1"/>
           <w:numId w:val="10"/>
         </w:numPr>
-        <w:jc w:val="both"/>
       </w:pPr>
       <w:r>
         <w:t>each tuple [food, service, value] that have a star score equal to two.</w:t>
@@ -5951,12 +5847,11 @@
     </w:p>
     <w:p>
       <w:pPr>
-        <w:pStyle w:val="ListParagraph"/>
+        <w:pStyle w:val="Paragrafoelenco"/>
         <w:numPr>
           <w:ilvl w:val="1"/>
           <w:numId w:val="10"/>
         </w:numPr>
-        <w:jc w:val="both"/>
       </w:pPr>
       <w:r>
         <w:t>each tuple [food, service, value] that have a star score equal to three.</w:t>
@@ -5964,12 +5859,11 @@
     </w:p>
     <w:p>
       <w:pPr>
-        <w:pStyle w:val="ListParagraph"/>
+        <w:pStyle w:val="Paragrafoelenco"/>
         <w:numPr>
           <w:ilvl w:val="0"/>
           <w:numId w:val="10"/>
         </w:numPr>
-        <w:jc w:val="both"/>
       </w:pPr>
       <w:r>
         <w:rPr>
@@ -5991,21 +5885,17 @@
       </w:r>
     </w:p>
     <w:p>
-      <w:pPr>
-        <w:jc w:val="both"/>
-      </w:pPr>
       <w:r>
         <w:t>We need to highlight what happens in the first two steps:</w:t>
       </w:r>
     </w:p>
     <w:p>
       <w:pPr>
-        <w:pStyle w:val="ListParagraph"/>
+        <w:pStyle w:val="Paragrafoelenco"/>
         <w:numPr>
           <w:ilvl w:val="0"/>
           <w:numId w:val="13"/>
         </w:numPr>
-        <w:jc w:val="both"/>
       </w:pPr>
       <w:r>
         <w:rPr>
@@ -6017,12 +5907,11 @@
     </w:p>
     <w:p>
       <w:pPr>
-        <w:pStyle w:val="ListParagraph"/>
+        <w:pStyle w:val="Paragrafoelenco"/>
         <w:numPr>
           <w:ilvl w:val="1"/>
           <w:numId w:val="13"/>
         </w:numPr>
-        <w:jc w:val="both"/>
       </w:pPr>
       <w:r>
         <w:t>each tuple [food, service, value] is linked to “s” with the probability to receive only one star.</w:t>
@@ -6030,12 +5919,11 @@
     </w:p>
     <w:p>
       <w:pPr>
-        <w:pStyle w:val="ListParagraph"/>
+        <w:pStyle w:val="Paragrafoelenco"/>
         <w:numPr>
           <w:ilvl w:val="1"/>
           <w:numId w:val="13"/>
         </w:numPr>
-        <w:jc w:val="both"/>
       </w:pPr>
       <w:r>
         <w:t>for each tuple [food, service, value] with at least one feature between service and value, the algorithm creates the edges related to hidden features. This is crucial to guarantee the Truthfulness.</w:t>
@@ -6043,12 +5931,11 @@
     </w:p>
     <w:p>
       <w:pPr>
-        <w:pStyle w:val="ListParagraph"/>
+        <w:pStyle w:val="Paragrafoelenco"/>
         <w:numPr>
           <w:ilvl w:val="1"/>
           <w:numId w:val="13"/>
         </w:numPr>
-        <w:jc w:val="both"/>
       </w:pPr>
       <w:r>
         <w:t>each tuple [food, service, value] is linked to “t” with the probability to receive more than one star.</w:t>
@@ -6056,12 +5943,11 @@
     </w:p>
     <w:p>
       <w:pPr>
-        <w:pStyle w:val="ListParagraph"/>
+        <w:pStyle w:val="Paragrafoelenco"/>
         <w:numPr>
           <w:ilvl w:val="0"/>
           <w:numId w:val="13"/>
         </w:numPr>
-        <w:jc w:val="both"/>
       </w:pPr>
       <w:r>
         <w:rPr>
@@ -6076,12 +5962,11 @@
     </w:p>
     <w:p>
       <w:pPr>
-        <w:pStyle w:val="ListParagraph"/>
+        <w:pStyle w:val="Paragrafoelenco"/>
         <w:numPr>
           <w:ilvl w:val="1"/>
           <w:numId w:val="13"/>
         </w:numPr>
-        <w:jc w:val="both"/>
       </w:pPr>
       <w:r>
         <w:t xml:space="preserve">for each tuple [food, service, value] the </w:t>
@@ -6097,12 +5982,11 @@
     </w:p>
     <w:p>
       <w:pPr>
-        <w:pStyle w:val="ListParagraph"/>
+        <w:pStyle w:val="Paragrafoelenco"/>
         <w:numPr>
           <w:ilvl w:val="1"/>
           <w:numId w:val="13"/>
         </w:numPr>
-        <w:jc w:val="both"/>
       </w:pPr>
       <w:r>
         <w:t>each tuple [food, service, value] is linked to “s” with the probability to receive two stars.</w:t>
@@ -6110,12 +5994,11 @@
     </w:p>
     <w:p>
       <w:pPr>
-        <w:pStyle w:val="ListParagraph"/>
+        <w:pStyle w:val="Paragrafoelenco"/>
         <w:numPr>
           <w:ilvl w:val="1"/>
           <w:numId w:val="13"/>
         </w:numPr>
-        <w:jc w:val="both"/>
       </w:pPr>
       <w:r>
         <w:t>for each tuple [food, service, value] with at least one feature between service and value, the algorithm creates the edges related to hidden features. This is crucial to guarantee the Truthfulness.</w:t>
@@ -6123,12 +6006,11 @@
     </w:p>
     <w:p>
       <w:pPr>
-        <w:pStyle w:val="ListParagraph"/>
+        <w:pStyle w:val="Paragrafoelenco"/>
         <w:numPr>
           <w:ilvl w:val="1"/>
           <w:numId w:val="13"/>
         </w:numPr>
-        <w:jc w:val="both"/>
       </w:pPr>
       <w:r>
         <w:t>each tuple [food, service, value] is linked to “t” with the probability to receive three stars.</w:t>
@@ -6136,24 +6018,19 @@
     </w:p>
     <w:p>
       <w:pPr>
-        <w:pStyle w:val="ListParagraph"/>
+        <w:pStyle w:val="Paragrafoelenco"/>
         <w:ind w:left="1440"/>
-        <w:jc w:val="both"/>
-      </w:pPr>
-    </w:p>
-    <w:p>
-      <w:pPr>
-        <w:jc w:val="both"/>
-      </w:pPr>
+      </w:pPr>
+    </w:p>
+    <w:p>
       <w:r>
         <w:t>The task asked to prove that our solution satisfies the required features using a formal proof or massive experiments. To convince the principal, we implemented a function that checks the rules.</w:t>
       </w:r>
     </w:p>
     <w:p>
       <w:pPr>
-        <w:pStyle w:val="HTMLPreformatted"/>
+        <w:pStyle w:val="PreformattatoHTML"/>
         <w:shd w:val="clear" w:color="auto" w:fill="2B2B2B"/>
-        <w:jc w:val="both"/>
         <w:rPr>
           <w:color w:val="A9B7C6"/>
           <w:lang w:val="en-GB"/>
@@ -6164,6 +6041,7 @@
           <w:color w:val="CC7832"/>
           <w:lang w:val="en-GB"/>
         </w:rPr>
+        <w:lastRenderedPageBreak/>
         <w:t xml:space="preserve">def </w:t>
       </w:r>
       <w:proofErr w:type="spellStart"/>
@@ -6183,15 +6061,8 @@
         <w:t>(result):</w:t>
       </w:r>
     </w:p>
-    <w:p>
-      <w:pPr>
-        <w:jc w:val="both"/>
-      </w:pPr>
-    </w:p>
-    <w:p>
-      <w:pPr>
-        <w:jc w:val="both"/>
-      </w:pPr>
+    <w:p/>
+    <w:p>
       <w:r>
         <w:t xml:space="preserve">Also, in the main function of </w:t>
       </w:r>
@@ -6207,39 +6078,35 @@
       </w:r>
     </w:p>
     <w:p>
+      <w:r>
+        <w:t xml:space="preserve">All those experiments return positive results and the average execution time of the </w:t>
+      </w:r>
+      <w:proofErr w:type="spellStart"/>
+      <w:r>
+        <w:t>MinCut</w:t>
+      </w:r>
+      <w:proofErr w:type="spellEnd"/>
+      <w:r>
+        <w:t xml:space="preserve"> algorithm is </w:t>
+      </w:r>
+      <w:r>
+        <w:rPr>
+          <w:b/>
+          <w:bCs/>
+        </w:rPr>
+        <w:t>0.018168052832285553s</w:t>
+      </w:r>
+      <w:r>
+        <w:t>.</w:t>
+      </w:r>
+    </w:p>
+    <w:p>
       <w:pPr>
         <w:jc w:val="both"/>
       </w:pPr>
-      <w:r>
-        <w:t xml:space="preserve">All those experiments return positive results and the average execution time of the </w:t>
-      </w:r>
-      <w:proofErr w:type="spellStart"/>
-      <w:r>
-        <w:t>MinCut</w:t>
-      </w:r>
-      <w:proofErr w:type="spellEnd"/>
-      <w:r>
-        <w:t xml:space="preserve"> algorithm is </w:t>
-      </w:r>
-      <w:r>
-        <w:rPr>
-          <w:b/>
-          <w:bCs/>
-        </w:rPr>
-        <w:t>0.018168052832285553s</w:t>
-      </w:r>
-      <w:r>
-        <w:t>.</w:t>
-      </w:r>
-    </w:p>
-    <w:p>
-      <w:pPr>
-        <w:jc w:val="both"/>
-      </w:pPr>
-    </w:p>
-    <w:p>
-      <w:pPr>
-        <w:jc w:val="both"/>
+    </w:p>
+    <w:p>
+      <w:pPr>
         <w:rPr>
           <w:rFonts w:asciiTheme="majorHAnsi" w:eastAsiaTheme="majorEastAsia" w:hAnsiTheme="majorHAnsi" w:cstheme="majorBidi"/>
           <w:color w:val="2F5496" w:themeColor="accent1" w:themeShade="BF"/>
@@ -6253,10 +6120,10 @@
     </w:p>
     <w:p>
       <w:pPr>
-        <w:pStyle w:val="Heading2"/>
+        <w:pStyle w:val="Titolo2"/>
         <w:jc w:val="both"/>
       </w:pPr>
-      <w:bookmarkStart w:id="11" w:name="_Toc77612977"/>
+      <w:bookmarkStart w:id="11" w:name="_Toc77606735"/>
       <w:r>
         <w:lastRenderedPageBreak/>
         <w:t>Exercise 4</w:t>
@@ -6273,10 +6140,23 @@
     </w:p>
     <w:p>
       <w:pPr>
-        <w:pStyle w:val="Heading3"/>
         <w:jc w:val="both"/>
       </w:pPr>
-      <w:bookmarkStart w:id="12" w:name="_Toc77612978"/>
+      <w:r>
+        <w:t xml:space="preserve">Discussion about exercise 4 </w:t>
+      </w:r>
+    </w:p>
+    <w:p>
+      <w:pPr>
+        <w:jc w:val="both"/>
+      </w:pPr>
+    </w:p>
+    <w:p>
+      <w:pPr>
+        <w:pStyle w:val="Titolo3"/>
+        <w:jc w:val="both"/>
+      </w:pPr>
+      <w:bookmarkStart w:id="12" w:name="_Toc77606736"/>
       <w:r>
         <w:t>Task</w:t>
       </w:r>
@@ -6365,10 +6245,10 @@
     </w:p>
     <w:p>
       <w:pPr>
-        <w:pStyle w:val="Heading3"/>
+        <w:pStyle w:val="Titolo3"/>
         <w:jc w:val="both"/>
       </w:pPr>
-      <w:bookmarkStart w:id="13" w:name="_Toc77612979"/>
+      <w:bookmarkStart w:id="13" w:name="_Toc77606737"/>
       <w:r>
         <w:t>Solution</w:t>
       </w:r>
@@ -6392,7 +6272,7 @@
     </w:p>
     <w:p>
       <w:pPr>
-        <w:pStyle w:val="ListParagraph"/>
+        <w:pStyle w:val="Paragrafoelenco"/>
         <w:numPr>
           <w:ilvl w:val="0"/>
           <w:numId w:val="14"/>
@@ -6405,7 +6285,7 @@
     </w:p>
     <w:p>
       <w:pPr>
-        <w:pStyle w:val="ListParagraph"/>
+        <w:pStyle w:val="Paragrafoelenco"/>
         <w:numPr>
           <w:ilvl w:val="0"/>
           <w:numId w:val="14"/>
@@ -6426,7 +6306,7 @@
     </w:p>
     <w:p>
       <w:pPr>
-        <w:pStyle w:val="ListParagraph"/>
+        <w:pStyle w:val="Paragrafoelenco"/>
         <w:numPr>
           <w:ilvl w:val="0"/>
           <w:numId w:val="15"/>
@@ -6454,7 +6334,7 @@
     </w:p>
     <w:p>
       <w:pPr>
-        <w:pStyle w:val="ListParagraph"/>
+        <w:pStyle w:val="Paragrafoelenco"/>
         <w:shd w:val="clear" w:color="auto" w:fill="2B2B2B"/>
         <w:tabs>
           <w:tab w:val="left" w:pos="916"/>
@@ -6475,7 +6355,6 @@
           <w:tab w:val="left" w:pos="14656"/>
         </w:tabs>
         <w:spacing w:after="0" w:line="240" w:lineRule="auto"/>
-        <w:jc w:val="both"/>
         <w:rPr>
           <w:rFonts w:ascii="Courier New" w:eastAsia="Times New Roman" w:hAnsi="Courier New" w:cs="Courier New"/>
           <w:color w:val="A9B7C6"/>
@@ -6541,18 +6420,16 @@
     </w:p>
     <w:p>
       <w:pPr>
-        <w:pStyle w:val="ListParagraph"/>
-        <w:jc w:val="both"/>
-      </w:pPr>
-    </w:p>
-    <w:p>
-      <w:pPr>
-        <w:pStyle w:val="ListParagraph"/>
+        <w:pStyle w:val="Paragrafoelenco"/>
+      </w:pPr>
+    </w:p>
+    <w:p>
+      <w:pPr>
+        <w:pStyle w:val="Paragrafoelenco"/>
         <w:numPr>
           <w:ilvl w:val="0"/>
           <w:numId w:val="12"/>
         </w:numPr>
-        <w:jc w:val="both"/>
       </w:pPr>
       <w:r>
         <w:rPr>
@@ -6582,7 +6459,7 @@
     </w:p>
     <w:p>
       <w:pPr>
-        <w:pStyle w:val="ListParagraph"/>
+        <w:pStyle w:val="Paragrafoelenco"/>
         <w:shd w:val="clear" w:color="auto" w:fill="2B2B2B"/>
         <w:tabs>
           <w:tab w:val="left" w:pos="916"/>
@@ -6603,7 +6480,6 @@
           <w:tab w:val="left" w:pos="14656"/>
         </w:tabs>
         <w:spacing w:after="0" w:line="240" w:lineRule="auto"/>
-        <w:jc w:val="both"/>
         <w:rPr>
           <w:rFonts w:ascii="Courier New" w:eastAsia="Times New Roman" w:hAnsi="Courier New" w:cs="Courier New"/>
           <w:color w:val="A9B7C6"/>
@@ -6669,18 +6545,16 @@
     </w:p>
     <w:p>
       <w:pPr>
-        <w:pStyle w:val="ListParagraph"/>
-        <w:jc w:val="both"/>
-      </w:pPr>
-    </w:p>
-    <w:p>
-      <w:pPr>
-        <w:pStyle w:val="ListParagraph"/>
+        <w:pStyle w:val="Paragrafoelenco"/>
+      </w:pPr>
+    </w:p>
+    <w:p>
+      <w:pPr>
+        <w:pStyle w:val="Paragrafoelenco"/>
         <w:numPr>
           <w:ilvl w:val="0"/>
           <w:numId w:val="12"/>
         </w:numPr>
-        <w:jc w:val="both"/>
       </w:pPr>
       <w:r>
         <w:rPr>
@@ -6710,10 +6584,9 @@
     </w:p>
     <w:p>
       <w:pPr>
-        <w:pStyle w:val="HTMLPreformatted"/>
+        <w:pStyle w:val="PreformattatoHTML"/>
         <w:shd w:val="clear" w:color="auto" w:fill="2B2B2B"/>
         <w:ind w:left="720"/>
-        <w:jc w:val="both"/>
         <w:rPr>
           <w:color w:val="A9B7C6"/>
           <w:lang w:val="en-GB"/>
@@ -6761,18 +6634,16 @@
     </w:p>
     <w:p>
       <w:pPr>
-        <w:pStyle w:val="ListParagraph"/>
-        <w:jc w:val="both"/>
-      </w:pPr>
-    </w:p>
-    <w:p>
-      <w:pPr>
-        <w:pStyle w:val="ListParagraph"/>
+        <w:pStyle w:val="Paragrafoelenco"/>
+      </w:pPr>
+    </w:p>
+    <w:p>
+      <w:pPr>
+        <w:pStyle w:val="Paragrafoelenco"/>
         <w:numPr>
           <w:ilvl w:val="0"/>
           <w:numId w:val="12"/>
         </w:numPr>
-        <w:jc w:val="both"/>
       </w:pPr>
       <w:r>
         <w:rPr>
@@ -6794,10 +6665,9 @@
     </w:p>
     <w:p>
       <w:pPr>
-        <w:pStyle w:val="HTMLPreformatted"/>
+        <w:pStyle w:val="PreformattatoHTML"/>
         <w:shd w:val="clear" w:color="auto" w:fill="2B2B2B"/>
         <w:ind w:left="720"/>
-        <w:jc w:val="both"/>
         <w:rPr>
           <w:color w:val="A9B7C6"/>
           <w:lang w:val="en-GB"/>
@@ -6844,16 +6714,16 @@
       </w:r>
     </w:p>
     <w:p>
-      <w:r>
-        <w:br w:type="page"/>
-      </w:r>
-    </w:p>
-    <w:p>
-      <w:pPr>
-        <w:pStyle w:val="Heading1"/>
+      <w:pPr>
         <w:jc w:val="both"/>
       </w:pPr>
-      <w:bookmarkStart w:id="14" w:name="_Toc77612980"/>
+    </w:p>
+    <w:p>
+      <w:pPr>
+        <w:pStyle w:val="Titolo1"/>
+        <w:jc w:val="both"/>
+      </w:pPr>
+      <w:bookmarkStart w:id="14" w:name="_Toc77606738"/>
       <w:r>
         <w:lastRenderedPageBreak/>
         <w:t>Final Project</w:t>
@@ -6867,10 +6737,23 @@
     </w:p>
     <w:p>
       <w:pPr>
-        <w:pStyle w:val="Heading2"/>
         <w:jc w:val="both"/>
       </w:pPr>
-      <w:bookmarkStart w:id="15" w:name="_Toc77612981"/>
+      <w:r>
+        <w:t xml:space="preserve">Introduction to midterm project </w:t>
+      </w:r>
+    </w:p>
+    <w:p>
+      <w:pPr>
+        <w:jc w:val="both"/>
+      </w:pPr>
+    </w:p>
+    <w:p>
+      <w:pPr>
+        <w:pStyle w:val="Titolo2"/>
+        <w:jc w:val="both"/>
+      </w:pPr>
+      <w:bookmarkStart w:id="15" w:name="_Toc77606739"/>
       <w:r>
         <w:t>Exercise 1</w:t>
       </w:r>
@@ -6886,9 +6769,22 @@
     </w:p>
     <w:p>
       <w:pPr>
-        <w:pStyle w:val="Heading3"/>
-      </w:pPr>
-      <w:bookmarkStart w:id="16" w:name="_Toc77612982"/>
+        <w:jc w:val="both"/>
+      </w:pPr>
+      <w:r>
+        <w:t xml:space="preserve">Discussion about exercise 1 </w:t>
+      </w:r>
+    </w:p>
+    <w:p>
+      <w:pPr>
+        <w:jc w:val="both"/>
+      </w:pPr>
+    </w:p>
+    <w:p>
+      <w:pPr>
+        <w:pStyle w:val="Titolo3"/>
+      </w:pPr>
+      <w:bookmarkStart w:id="16" w:name="_Toc77606740"/>
       <w:r>
         <w:t>Task</w:t>
       </w:r>
@@ -6908,7 +6804,7 @@
     </w:p>
     <w:p>
       <w:pPr>
-        <w:pStyle w:val="ListParagraph"/>
+        <w:pStyle w:val="Paragrafoelenco"/>
         <w:numPr>
           <w:ilvl w:val="0"/>
           <w:numId w:val="1"/>
@@ -6926,7 +6822,7 @@
     </w:p>
     <w:p>
       <w:pPr>
-        <w:pStyle w:val="ListParagraph"/>
+        <w:pStyle w:val="Paragrafoelenco"/>
         <w:jc w:val="both"/>
       </w:pPr>
       <w:r>
@@ -6938,13 +6834,13 @@
     </w:p>
     <w:p>
       <w:pPr>
-        <w:pStyle w:val="ListParagraph"/>
+        <w:pStyle w:val="Paragrafoelenco"/>
         <w:jc w:val="both"/>
       </w:pPr>
     </w:p>
     <w:p>
       <w:pPr>
-        <w:pStyle w:val="ListParagraph"/>
+        <w:pStyle w:val="Paragrafoelenco"/>
         <w:numPr>
           <w:ilvl w:val="0"/>
           <w:numId w:val="1"/>
@@ -6962,7 +6858,7 @@
     </w:p>
     <w:p>
       <w:pPr>
-        <w:pStyle w:val="ListParagraph"/>
+        <w:pStyle w:val="Paragrafoelenco"/>
         <w:jc w:val="both"/>
       </w:pPr>
       <w:r>
@@ -6982,13 +6878,13 @@
     </w:p>
     <w:p>
       <w:pPr>
-        <w:pStyle w:val="ListParagraph"/>
+        <w:pStyle w:val="Paragrafoelenco"/>
         <w:jc w:val="both"/>
       </w:pPr>
     </w:p>
     <w:p>
       <w:pPr>
-        <w:pStyle w:val="ListParagraph"/>
+        <w:pStyle w:val="Paragrafoelenco"/>
         <w:numPr>
           <w:ilvl w:val="0"/>
           <w:numId w:val="1"/>
@@ -7006,7 +6902,7 @@
     </w:p>
     <w:p>
       <w:pPr>
-        <w:pStyle w:val="ListParagraph"/>
+        <w:pStyle w:val="Paragrafoelenco"/>
         <w:jc w:val="both"/>
       </w:pPr>
       <w:r>
@@ -7068,7 +6964,7 @@
     </w:p>
     <w:p>
       <w:pPr>
-        <w:pStyle w:val="ListParagraph"/>
+        <w:pStyle w:val="Paragrafoelenco"/>
         <w:numPr>
           <w:ilvl w:val="0"/>
           <w:numId w:val="2"/>
@@ -7102,7 +6998,7 @@
     </w:p>
     <w:p>
       <w:pPr>
-        <w:pStyle w:val="ListParagraph"/>
+        <w:pStyle w:val="Paragrafoelenco"/>
         <w:numPr>
           <w:ilvl w:val="0"/>
           <w:numId w:val="2"/>
@@ -7115,7 +7011,7 @@
     </w:p>
     <w:p>
       <w:pPr>
-        <w:pStyle w:val="ListParagraph"/>
+        <w:pStyle w:val="Paragrafoelenco"/>
         <w:numPr>
           <w:ilvl w:val="1"/>
           <w:numId w:val="2"/>
@@ -7141,7 +7037,7 @@
     </w:p>
     <w:p>
       <w:pPr>
-        <w:pStyle w:val="ListParagraph"/>
+        <w:pStyle w:val="Paragrafoelenco"/>
         <w:numPr>
           <w:ilvl w:val="1"/>
           <w:numId w:val="2"/>
@@ -7191,10 +7087,16 @@
     </w:p>
     <w:p>
       <w:pPr>
-        <w:pStyle w:val="Heading3"/>
-      </w:pPr>
-      <w:bookmarkStart w:id="17" w:name="_Toc77612983"/>
-      <w:r>
+        <w:jc w:val="both"/>
+      </w:pPr>
+    </w:p>
+    <w:p>
+      <w:pPr>
+        <w:pStyle w:val="Titolo3"/>
+      </w:pPr>
+      <w:bookmarkStart w:id="17" w:name="_Toc77606741"/>
+      <w:r>
+        <w:lastRenderedPageBreak/>
         <w:t>Solution</w:t>
       </w:r>
       <w:bookmarkEnd w:id="17"/>
@@ -7202,13 +7104,307 @@
         <w:t xml:space="preserve"> </w:t>
       </w:r>
     </w:p>
+    <w:p>
+      <w:r>
+        <w:t xml:space="preserve">We </w:t>
+      </w:r>
+      <w:r>
+        <w:t xml:space="preserve">use </w:t>
+      </w:r>
+      <w:r>
+        <w:t xml:space="preserve">the document Efficient Computation of the Shapley Value for Game-Theoretic Network Centrality, by Michalak, </w:t>
+      </w:r>
+      <w:proofErr w:type="spellStart"/>
+      <w:r>
+        <w:t>Aadithya</w:t>
+      </w:r>
+      <w:proofErr w:type="spellEnd"/>
+      <w:r>
+        <w:t xml:space="preserve">, </w:t>
+      </w:r>
+      <w:proofErr w:type="spellStart"/>
+      <w:r>
+        <w:t>Szczepanski</w:t>
+      </w:r>
+      <w:proofErr w:type="spellEnd"/>
+      <w:r>
+        <w:t>, Ravindran &amp; Jennings</w:t>
+      </w:r>
+      <w:r>
+        <w:t xml:space="preserve"> where we can </w:t>
+      </w:r>
+      <w:r>
+        <w:t xml:space="preserve">recognize three algorithms that describe the same three functions presented in the exam: </w:t>
+      </w:r>
+    </w:p>
+    <w:p>
+      <w:pPr>
+        <w:pStyle w:val="Paragrafoelenco"/>
+        <w:numPr>
+          <w:ilvl w:val="0"/>
+          <w:numId w:val="16"/>
+        </w:numPr>
+      </w:pPr>
+      <w:r>
+        <w:t>#</w:t>
+      </w:r>
+      <w:proofErr w:type="gramStart"/>
+      <w:r>
+        <w:t>agents</w:t>
+      </w:r>
+      <w:proofErr w:type="gramEnd"/>
+      <w:r>
+        <w:t xml:space="preserve"> at most 1 degree away; </w:t>
+      </w:r>
+    </w:p>
+    <w:p>
+      <w:pPr>
+        <w:pStyle w:val="Paragrafoelenco"/>
+        <w:numPr>
+          <w:ilvl w:val="0"/>
+          <w:numId w:val="16"/>
+        </w:numPr>
+      </w:pPr>
+      <w:r>
+        <w:t>#</w:t>
+      </w:r>
+      <w:proofErr w:type="gramStart"/>
+      <w:r>
+        <w:t>agents</w:t>
+      </w:r>
+      <w:proofErr w:type="gramEnd"/>
+      <w:r>
+        <w:t xml:space="preserve"> with at least k </w:t>
+      </w:r>
+      <w:proofErr w:type="spellStart"/>
+      <w:r>
+        <w:t>neighbors</w:t>
+      </w:r>
+      <w:proofErr w:type="spellEnd"/>
+      <w:r>
+        <w:t xml:space="preserve"> in C</w:t>
+      </w:r>
+    </w:p>
+    <w:p>
+      <w:pPr>
+        <w:pStyle w:val="Paragrafoelenco"/>
+        <w:numPr>
+          <w:ilvl w:val="0"/>
+          <w:numId w:val="16"/>
+        </w:numPr>
+      </w:pPr>
+      <w:r>
+        <w:t xml:space="preserve">∑ </w:t>
+      </w:r>
+      <w:proofErr w:type="gramStart"/>
+      <w:r>
+        <w:rPr>
+          <w:rFonts w:ascii="Cambria Math" w:hAnsi="Cambria Math" w:cs="Cambria Math"/>
+        </w:rPr>
+        <w:t>𝑓</w:t>
+      </w:r>
+      <w:r>
+        <w:t>(</w:t>
+      </w:r>
+      <w:proofErr w:type="gramEnd"/>
+      <w:r>
+        <w:rPr>
+          <w:rFonts w:ascii="Cambria Math" w:hAnsi="Cambria Math" w:cs="Cambria Math"/>
+        </w:rPr>
+        <w:t>𝑑𝑖𝑠𝑡𝑎𝑛𝑐𝑒</w:t>
+      </w:r>
+      <w:r>
+        <w:t>(</w:t>
+      </w:r>
+      <w:r>
+        <w:rPr>
+          <w:rFonts w:ascii="Cambria Math" w:hAnsi="Cambria Math" w:cs="Cambria Math"/>
+        </w:rPr>
+        <w:t>𝑣</w:t>
+      </w:r>
+      <w:r>
+        <w:rPr>
+          <w:rFonts w:ascii="Calibri" w:hAnsi="Calibri" w:cs="Calibri"/>
+        </w:rPr>
+        <w:t>_</w:t>
+      </w:r>
+      <w:proofErr w:type="spellStart"/>
+      <w:r>
+        <w:rPr>
+          <w:rFonts w:ascii="Calibri" w:hAnsi="Calibri" w:cs="Calibri"/>
+        </w:rPr>
+        <w:t>i</w:t>
+      </w:r>
+      <w:proofErr w:type="spellEnd"/>
+      <w:r>
+        <w:t xml:space="preserve"> , </w:t>
+      </w:r>
+      <w:r>
+        <w:rPr>
+          <w:rFonts w:ascii="Cambria Math" w:hAnsi="Cambria Math" w:cs="Cambria Math"/>
+        </w:rPr>
+        <w:t>𝐶</w:t>
+      </w:r>
+      <w:r>
+        <w:t xml:space="preserve">)) </w:t>
+      </w:r>
+    </w:p>
+    <w:p>
+      <w:r>
+        <w:t>Using the algorithms presented in this paper for each of the characteristic functions above, we managed to compute each Shapley value in polynomial time.</w:t>
+      </w:r>
+    </w:p>
     <w:p/>
-    <w:p>
-      <w:r>
-        <w:t>Proposed solution</w:t>
-      </w:r>
-      <w:r>
-        <w:t>.</w:t>
+    <w:p/>
+    <w:p>
+      <w:pPr>
+        <w:pStyle w:val="Titolo5"/>
+      </w:pPr>
+      <w:r>
+        <w:t xml:space="preserve">Evaluation of convergence of </w:t>
+      </w:r>
+      <w:proofErr w:type="spellStart"/>
+      <w:r>
+        <w:t>Friedkin</w:t>
+      </w:r>
+      <w:proofErr w:type="spellEnd"/>
+      <w:r>
+        <w:t>-Johnsen dynamics</w:t>
+      </w:r>
+    </w:p>
+    <w:p>
+      <w:proofErr w:type="gramStart"/>
+      <w:r>
+        <w:t>In order to</w:t>
+      </w:r>
+      <w:proofErr w:type="gramEnd"/>
+      <w:r>
+        <w:t xml:space="preserve"> evaluate the convergence of the FJ Dynamics, we have done several experimental launches with different form of graphs, up to the real dataset. The maximum number of iterations was set to 250. </w:t>
+      </w:r>
+    </w:p>
+    <w:p>
+      <w:r>
+        <w:rPr>
+          <w:rStyle w:val="Titolo5Carattere"/>
+        </w:rPr>
+        <w:t>Random graph</w:t>
+      </w:r>
+    </w:p>
+    <w:p>
+      <w:r>
+        <w:t xml:space="preserve">100 graphs with variable number of nodes (from 100 to 10.000) with random choice have been generated. In this case two functions of generation have been used, the first is a custom function that takes in input only number of nodes and the probability of taking a node and the second one is a </w:t>
+      </w:r>
+      <w:proofErr w:type="spellStart"/>
+      <w:r>
+        <w:t>networkx</w:t>
+      </w:r>
+      <w:proofErr w:type="spellEnd"/>
+      <w:r>
+        <w:t xml:space="preserve"> function that specify number of nodes and edges.</w:t>
+      </w:r>
+    </w:p>
+    <w:p>
+      <w:r>
+        <w:t>No function has problem with little graph and in fact it rapidly converges (max 20 iterations).</w:t>
+      </w:r>
+    </w:p>
+    <w:p>
+      <w:r>
+        <w:t xml:space="preserve">The </w:t>
+      </w:r>
+      <w:proofErr w:type="spellStart"/>
+      <w:r>
+        <w:t>nx</w:t>
+      </w:r>
+      <w:proofErr w:type="spellEnd"/>
+      <w:r>
+        <w:t xml:space="preserve"> function has been iterated over graphs that changes in the number of edges, so for instance starting from number of nodes equal to 1000, it generates graphs with an interval of edges of 50.000 – 300.000.</w:t>
+      </w:r>
+    </w:p>
+    <w:p>
+      <w:r>
+        <w:t>In all these cases the algorithm converges. Since these algorithms are not very keen on social networks, other evaluations have been done.</w:t>
+      </w:r>
+    </w:p>
+    <w:p>
+      <w:r>
+        <w:rPr>
+          <w:rStyle w:val="Titolo5Carattere"/>
+        </w:rPr>
+        <w:t>Preferential attachment</w:t>
+      </w:r>
+      <w:r>
+        <w:t xml:space="preserve">  </w:t>
+      </w:r>
+    </w:p>
+    <w:p>
+      <w:r>
+        <w:t xml:space="preserve">With this approach and with average interval of iterations (from 50 to 80) the algorithm always converges. </w:t>
+      </w:r>
+    </w:p>
+    <w:p>
+      <w:r>
+        <w:rPr>
+          <w:rStyle w:val="Titolo5Carattere"/>
+        </w:rPr>
+        <w:t>Affiliation attachment</w:t>
+      </w:r>
+      <w:r>
+        <w:t xml:space="preserve">. </w:t>
+      </w:r>
+    </w:p>
+    <w:p>
+      <w:r>
+        <w:t xml:space="preserve">We have tried the dynamic on twenty graphs with this approach with </w:t>
+      </w:r>
+      <w:proofErr w:type="gramStart"/>
+      <w:r>
+        <w:t>a number of</w:t>
+      </w:r>
+      <w:proofErr w:type="gramEnd"/>
+      <w:r>
+        <w:t xml:space="preserve"> nodes from 500 to 10.000 (with a step of 500) and it always converges with an average number of iterations of about 20. </w:t>
+      </w:r>
+    </w:p>
+    <w:p>
+      <w:r>
+        <w:rPr>
+          <w:rStyle w:val="Titolo5Carattere"/>
+        </w:rPr>
+        <w:t>Watts-</w:t>
+      </w:r>
+      <w:proofErr w:type="spellStart"/>
+      <w:r>
+        <w:rPr>
+          <w:rStyle w:val="Titolo5Carattere"/>
+        </w:rPr>
+        <w:t>Stroegatz</w:t>
+      </w:r>
+      <w:proofErr w:type="spellEnd"/>
+      <w:r>
+        <w:rPr>
+          <w:rStyle w:val="Titolo5Carattere"/>
+        </w:rPr>
+        <w:t xml:space="preserve"> generation</w:t>
+      </w:r>
+    </w:p>
+    <w:p>
+      <w:r>
+        <w:t>With this approach, with nodes from 500 to 10.000 (step of 500), it converges with an average interval of 30 – 60 iterations. In little graphs it starts with 30-40 iterations, up to 150 iterations in some special cases.</w:t>
+      </w:r>
+    </w:p>
+    <w:p>
+      <w:r>
+        <w:rPr>
+          <w:rStyle w:val="Titolo5Carattere"/>
+        </w:rPr>
+        <w:t>Facebook dataset</w:t>
+      </w:r>
+    </w:p>
+    <w:p>
+      <w:r>
+        <w:lastRenderedPageBreak/>
+        <w:t>On 5 launches the algorithm converges at all with an average interval of iterations of 40-70</w:t>
       </w:r>
     </w:p>
     <w:p>
@@ -7226,10 +7422,10 @@
     </w:p>
     <w:p>
       <w:pPr>
-        <w:pStyle w:val="Heading2"/>
+        <w:pStyle w:val="Titolo2"/>
         <w:jc w:val="both"/>
       </w:pPr>
-      <w:bookmarkStart w:id="18" w:name="_Toc77612984"/>
+      <w:bookmarkStart w:id="18" w:name="_Toc77606742"/>
       <w:r>
         <w:lastRenderedPageBreak/>
         <w:t>Exercise 2</w:t>
@@ -7259,9 +7455,9 @@
     </w:p>
     <w:p>
       <w:pPr>
-        <w:pStyle w:val="Heading3"/>
-      </w:pPr>
-      <w:bookmarkStart w:id="19" w:name="_Toc77612985"/>
+        <w:pStyle w:val="Titolo3"/>
+      </w:pPr>
+      <w:bookmarkStart w:id="19" w:name="_Toc77606743"/>
       <w:r>
         <w:t>Task</w:t>
       </w:r>
@@ -7354,9 +7550,9 @@
     <w:p/>
     <w:p>
       <w:pPr>
-        <w:pStyle w:val="Heading3"/>
-      </w:pPr>
-      <w:bookmarkStart w:id="20" w:name="_Toc77612986"/>
+        <w:pStyle w:val="Titolo3"/>
+      </w:pPr>
+      <w:bookmarkStart w:id="20" w:name="_Toc77606744"/>
       <w:r>
         <w:t>Solution</w:t>
       </w:r>
@@ -7366,9 +7562,6 @@
       </w:r>
     </w:p>
     <w:p>
-      <w:pPr>
-        <w:jc w:val="both"/>
-      </w:pPr>
       <w:proofErr w:type="gramStart"/>
       <w:r>
         <w:t>In order to</w:t>
@@ -7391,17 +7584,11 @@
       </w:r>
     </w:p>
     <w:p>
-      <w:pPr>
-        <w:jc w:val="both"/>
-      </w:pPr>
       <w:r>
         <w:t>The degree distribution has the following shape:</w:t>
       </w:r>
     </w:p>
     <w:p>
-      <w:pPr>
-        <w:jc w:val="both"/>
-      </w:pPr>
       <w:r>
         <w:rPr>
           <w:noProof/>
@@ -7451,9 +7638,6 @@
       </w:r>
     </w:p>
     <w:p>
-      <w:pPr>
-        <w:jc w:val="both"/>
-      </w:pPr>
       <w:r>
         <w:t>This figure suggests to us a piece of information. The shape is Gaussian-like, it has mean 16</w:t>
       </w:r>
@@ -7483,9 +7667,6 @@
       </w:r>
     </w:p>
     <w:p>
-      <w:pPr>
-        <w:jc w:val="both"/>
-      </w:pPr>
       <w:r>
         <w:t>Since the shape is Gaussian-like, we start our analysis hypothesizing that a random process generated the graph</w:t>
       </w:r>
@@ -7592,9 +7773,6 @@
       </w:r>
     </w:p>
     <w:p>
-      <w:pPr>
-        <w:jc w:val="both"/>
-      </w:pPr>
       <w:r>
         <w:rPr>
           <w:noProof/>
@@ -7647,9 +7825,6 @@
       </w:r>
     </w:p>
     <w:p>
-      <w:pPr>
-        <w:jc w:val="both"/>
-      </w:pPr>
       <w:r>
         <w:t xml:space="preserve">The graph generated and used to plot the above figure, has 10000 nodes, 80224 edges and the maximum degree is </w:t>
       </w:r>
@@ -7679,9 +7854,6 @@
       </w:r>
     </w:p>
     <w:p>
-      <w:pPr>
-        <w:jc w:val="both"/>
-      </w:pPr>
       <w:r>
         <w:t>So,</w:t>
       </w:r>
@@ -7725,9 +7897,6 @@
       </w:r>
     </w:p>
     <w:p>
-      <w:pPr>
-        <w:jc w:val="both"/>
-      </w:pPr>
       <w:r>
         <w:t xml:space="preserve">A very simple quantity to calculate for the random graph is the clustering coefficient. Recall that the clustering coefficient C is a measure of the transitivity in a network and is defined as the probability that two network </w:t>
       </w:r>
@@ -7759,17 +7928,11 @@
       </w:r>
     </w:p>
     <w:p>
-      <w:pPr>
-        <w:jc w:val="both"/>
-      </w:pPr>
       <w:r>
         <w:t>C = c/(n-1)</w:t>
       </w:r>
     </w:p>
     <w:p>
-      <w:pPr>
-        <w:jc w:val="both"/>
-      </w:pPr>
       <w:r>
         <w:t xml:space="preserve">By </w:t>
       </w:r>
@@ -7878,15 +8041,8 @@
         <w:t>, as the expected value from a small world, according to Milgram’s experiment, is just 6.</w:t>
       </w:r>
     </w:p>
-    <w:p>
-      <w:pPr>
-        <w:jc w:val="both"/>
-      </w:pPr>
-    </w:p>
-    <w:p>
-      <w:pPr>
-        <w:jc w:val="both"/>
-      </w:pPr>
+    <w:p/>
+    <w:p>
       <w:r>
         <w:t>Discarding power low distribution and</w:t>
       </w:r>
@@ -7906,9 +8062,6 @@
       </w:r>
     </w:p>
     <w:p>
-      <w:pPr>
-        <w:jc w:val="both"/>
-      </w:pPr>
       <w:r>
         <w:t xml:space="preserve">In order to try as much as possible </w:t>
       </w:r>
@@ -7936,9 +8089,6 @@
       </w:r>
     </w:p>
     <w:p>
-      <w:pPr>
-        <w:jc w:val="both"/>
-      </w:pPr>
       <w:r>
         <w:t xml:space="preserve">We </w:t>
       </w:r>
@@ -7976,17 +8126,11 @@
       </w:r>
     </w:p>
     <w:p>
-      <w:pPr>
-        <w:jc w:val="both"/>
-      </w:pPr>
       <w:r>
         <w:t>r=10, k=1, q=1</w:t>
       </w:r>
     </w:p>
     <w:p>
-      <w:pPr>
-        <w:jc w:val="both"/>
-      </w:pPr>
       <w:r>
         <w:rPr>
           <w:noProof/>
@@ -8035,9 +8179,6 @@
       </w:r>
     </w:p>
     <w:p>
-      <w:pPr>
-        <w:jc w:val="both"/>
-      </w:pPr>
       <w:r>
         <w:t xml:space="preserve">As we can see each node </w:t>
       </w:r>
@@ -8046,9 +8187,6 @@
       </w:r>
     </w:p>
     <w:p>
-      <w:pPr>
-        <w:jc w:val="both"/>
-      </w:pPr>
       <w:r>
         <w:t>As we can though</w:t>
       </w:r>
@@ -8071,46 +8209,21 @@
         <w:t xml:space="preserve"> be reasonable. For example, since the network has such maximum degree which is very low, we start by setting parameters with r=1, k=1, q=1.</w:t>
       </w:r>
     </w:p>
-    <w:p>
-      <w:pPr>
-        <w:jc w:val="both"/>
-      </w:pPr>
-    </w:p>
-    <w:p>
-      <w:pPr>
-        <w:jc w:val="both"/>
-      </w:pPr>
-    </w:p>
-    <w:p>
-      <w:pPr>
-        <w:jc w:val="both"/>
-      </w:pPr>
-    </w:p>
-    <w:p>
-      <w:pPr>
-        <w:jc w:val="both"/>
-      </w:pPr>
-    </w:p>
-    <w:p>
-      <w:pPr>
-        <w:jc w:val="both"/>
-      </w:pPr>
+    <w:p/>
+    <w:p/>
+    <w:p/>
+    <w:p/>
+    <w:p>
       <w:r>
         <w:t>Nodes=4000</w:t>
       </w:r>
     </w:p>
     <w:p>
-      <w:pPr>
-        <w:jc w:val="both"/>
-      </w:pPr>
       <w:r>
         <w:t>r=1, k=1, q=1</w:t>
       </w:r>
     </w:p>
     <w:p>
-      <w:pPr>
-        <w:jc w:val="both"/>
-      </w:pPr>
       <w:r>
         <w:rPr>
           <w:noProof/>
@@ -8159,9 +8272,6 @@
       </w:r>
     </w:p>
     <w:p>
-      <w:pPr>
-        <w:jc w:val="both"/>
-      </w:pPr>
       <w:r>
         <w:t xml:space="preserve">As we can see by the figure, the shape is really </w:t>
       </w:r>
@@ -8190,77 +8300,28 @@
         <w:t xml:space="preserve"> we can tune r and k.</w:t>
       </w:r>
     </w:p>
-    <w:p>
-      <w:pPr>
-        <w:jc w:val="both"/>
-      </w:pPr>
-    </w:p>
-    <w:p>
-      <w:pPr>
-        <w:jc w:val="both"/>
-      </w:pPr>
-    </w:p>
-    <w:p>
-      <w:pPr>
-        <w:jc w:val="both"/>
-      </w:pPr>
-    </w:p>
-    <w:p>
-      <w:pPr>
-        <w:jc w:val="both"/>
-      </w:pPr>
-    </w:p>
-    <w:p>
-      <w:pPr>
-        <w:jc w:val="both"/>
-      </w:pPr>
-    </w:p>
-    <w:p>
-      <w:pPr>
-        <w:jc w:val="both"/>
-      </w:pPr>
-    </w:p>
-    <w:p>
-      <w:pPr>
-        <w:jc w:val="both"/>
-      </w:pPr>
-    </w:p>
-    <w:p>
-      <w:pPr>
-        <w:jc w:val="both"/>
-      </w:pPr>
-    </w:p>
-    <w:p>
-      <w:pPr>
-        <w:jc w:val="both"/>
-      </w:pPr>
-    </w:p>
-    <w:p>
-      <w:pPr>
-        <w:jc w:val="both"/>
-      </w:pPr>
-    </w:p>
-    <w:p>
-      <w:pPr>
-        <w:jc w:val="both"/>
-      </w:pPr>
+    <w:p/>
+    <w:p/>
+    <w:p/>
+    <w:p/>
+    <w:p/>
+    <w:p/>
+    <w:p/>
+    <w:p/>
+    <w:p/>
+    <w:p/>
+    <w:p>
       <w:r>
         <w:lastRenderedPageBreak/>
         <w:t>Nodes = 4000</w:t>
       </w:r>
     </w:p>
     <w:p>
-      <w:pPr>
-        <w:jc w:val="both"/>
-      </w:pPr>
       <w:r>
         <w:t>R=2, k=1, q=1</w:t>
       </w:r>
     </w:p>
     <w:p>
-      <w:pPr>
-        <w:jc w:val="both"/>
-      </w:pPr>
       <w:r>
         <w:rPr>
           <w:noProof/>
@@ -8309,9 +8370,6 @@
       </w:r>
     </w:p>
     <w:p>
-      <w:pPr>
-        <w:jc w:val="both"/>
-      </w:pPr>
       <w:r>
         <w:t xml:space="preserve">The shape and the degree range </w:t>
       </w:r>
@@ -8333,87 +8391,30 @@
         <w:t xml:space="preserve"> we should try to increase k.</w:t>
       </w:r>
     </w:p>
-    <w:p>
-      <w:pPr>
-        <w:jc w:val="both"/>
-      </w:pPr>
-    </w:p>
-    <w:p>
-      <w:pPr>
-        <w:jc w:val="both"/>
-      </w:pPr>
-    </w:p>
-    <w:p>
-      <w:pPr>
-        <w:jc w:val="both"/>
-      </w:pPr>
-    </w:p>
-    <w:p>
-      <w:pPr>
-        <w:jc w:val="both"/>
-      </w:pPr>
-    </w:p>
-    <w:p>
-      <w:pPr>
-        <w:jc w:val="both"/>
-      </w:pPr>
-    </w:p>
-    <w:p>
-      <w:pPr>
-        <w:jc w:val="both"/>
-      </w:pPr>
-    </w:p>
-    <w:p>
-      <w:pPr>
-        <w:jc w:val="both"/>
-      </w:pPr>
-    </w:p>
-    <w:p>
-      <w:pPr>
-        <w:jc w:val="both"/>
-      </w:pPr>
-    </w:p>
-    <w:p>
-      <w:pPr>
-        <w:jc w:val="both"/>
-      </w:pPr>
-    </w:p>
-    <w:p>
-      <w:pPr>
-        <w:jc w:val="both"/>
-      </w:pPr>
-    </w:p>
-    <w:p>
-      <w:pPr>
-        <w:jc w:val="both"/>
-      </w:pPr>
-    </w:p>
-    <w:p>
-      <w:pPr>
-        <w:jc w:val="both"/>
-      </w:pPr>
-    </w:p>
-    <w:p>
-      <w:pPr>
-        <w:jc w:val="both"/>
-      </w:pPr>
+    <w:p/>
+    <w:p/>
+    <w:p/>
+    <w:p/>
+    <w:p/>
+    <w:p/>
+    <w:p/>
+    <w:p/>
+    <w:p/>
+    <w:p/>
+    <w:p/>
+    <w:p/>
+    <w:p>
       <w:r>
         <w:lastRenderedPageBreak/>
         <w:t>Nodes = 4000</w:t>
       </w:r>
     </w:p>
     <w:p>
-      <w:pPr>
-        <w:jc w:val="both"/>
-      </w:pPr>
       <w:r>
         <w:t>R=2, k=2, q=1</w:t>
       </w:r>
     </w:p>
     <w:p>
-      <w:pPr>
-        <w:jc w:val="both"/>
-      </w:pPr>
       <w:r>
         <w:rPr>
           <w:noProof/>
@@ -8462,9 +8463,6 @@
       </w:r>
     </w:p>
     <w:p>
-      <w:pPr>
-        <w:jc w:val="both"/>
-      </w:pPr>
       <w:r>
         <w:t xml:space="preserve">As we can see by the figure, the </w:t>
       </w:r>
@@ -8498,82 +8496,29 @@
         <w:t xml:space="preserve"> the maximum degree of the network and we want to slightly shift to right the rises of the curve. Now try to increase q:</w:t>
       </w:r>
     </w:p>
-    <w:p>
-      <w:pPr>
-        <w:jc w:val="both"/>
-      </w:pPr>
-    </w:p>
-    <w:p>
-      <w:pPr>
-        <w:jc w:val="both"/>
-      </w:pPr>
-    </w:p>
-    <w:p>
-      <w:pPr>
-        <w:jc w:val="both"/>
-      </w:pPr>
-    </w:p>
-    <w:p>
-      <w:pPr>
-        <w:jc w:val="both"/>
-      </w:pPr>
-    </w:p>
-    <w:p>
-      <w:pPr>
-        <w:jc w:val="both"/>
-      </w:pPr>
-    </w:p>
-    <w:p>
-      <w:pPr>
-        <w:jc w:val="both"/>
-      </w:pPr>
-    </w:p>
-    <w:p>
-      <w:pPr>
-        <w:jc w:val="both"/>
-      </w:pPr>
-    </w:p>
-    <w:p>
-      <w:pPr>
-        <w:jc w:val="both"/>
-      </w:pPr>
-    </w:p>
-    <w:p>
-      <w:pPr>
-        <w:jc w:val="both"/>
-      </w:pPr>
-    </w:p>
-    <w:p>
-      <w:pPr>
-        <w:jc w:val="both"/>
-      </w:pPr>
-    </w:p>
-    <w:p>
-      <w:pPr>
-        <w:jc w:val="both"/>
-      </w:pPr>
-    </w:p>
-    <w:p>
-      <w:pPr>
-        <w:jc w:val="both"/>
-      </w:pPr>
+    <w:p/>
+    <w:p/>
+    <w:p/>
+    <w:p/>
+    <w:p/>
+    <w:p/>
+    <w:p/>
+    <w:p/>
+    <w:p/>
+    <w:p/>
+    <w:p/>
+    <w:p>
       <w:r>
         <w:lastRenderedPageBreak/>
         <w:t>N=4000</w:t>
       </w:r>
     </w:p>
     <w:p>
-      <w:pPr>
-        <w:jc w:val="both"/>
-      </w:pPr>
       <w:r>
         <w:t>R=2, k=2, q=2</w:t>
       </w:r>
     </w:p>
     <w:p>
-      <w:pPr>
-        <w:jc w:val="both"/>
-      </w:pPr>
       <w:r>
         <w:rPr>
           <w:noProof/>
@@ -8622,9 +8567,6 @@
       </w:r>
     </w:p>
     <w:p>
-      <w:pPr>
-        <w:jc w:val="both"/>
-      </w:pPr>
       <w:r>
         <w:t>We have decreased the max degree of the net</w:t>
       </w:r>
@@ -8645,9 +8587,6 @@
       </w:r>
     </w:p>
     <w:p>
-      <w:pPr>
-        <w:jc w:val="both"/>
-      </w:pPr>
       <w:r>
         <w:t xml:space="preserve">After these experiments, we have tried with different configurations. If we want to shift the curve on the right, but we want </w:t>
       </w:r>
@@ -8678,65 +8617,18 @@
         <w:t>slow down the time to generate the network.</w:t>
       </w:r>
     </w:p>
-    <w:p>
-      <w:pPr>
-        <w:jc w:val="both"/>
-      </w:pPr>
-    </w:p>
-    <w:p>
-      <w:pPr>
-        <w:jc w:val="both"/>
-      </w:pPr>
-    </w:p>
-    <w:p>
-      <w:pPr>
-        <w:jc w:val="both"/>
-      </w:pPr>
-    </w:p>
-    <w:p>
-      <w:pPr>
-        <w:jc w:val="both"/>
-      </w:pPr>
-    </w:p>
-    <w:p>
-      <w:pPr>
-        <w:jc w:val="both"/>
-      </w:pPr>
-    </w:p>
-    <w:p>
-      <w:pPr>
-        <w:jc w:val="both"/>
-      </w:pPr>
-    </w:p>
-    <w:p>
-      <w:pPr>
-        <w:jc w:val="both"/>
-      </w:pPr>
-    </w:p>
-    <w:p>
-      <w:pPr>
-        <w:jc w:val="both"/>
-      </w:pPr>
-    </w:p>
-    <w:p>
-      <w:pPr>
-        <w:jc w:val="both"/>
-      </w:pPr>
-    </w:p>
-    <w:p>
-      <w:pPr>
-        <w:jc w:val="both"/>
-      </w:pPr>
-    </w:p>
-    <w:p>
-      <w:pPr>
-        <w:jc w:val="both"/>
-      </w:pPr>
-    </w:p>
-    <w:p>
-      <w:pPr>
-        <w:jc w:val="both"/>
-      </w:pPr>
+    <w:p/>
+    <w:p/>
+    <w:p/>
+    <w:p/>
+    <w:p/>
+    <w:p/>
+    <w:p/>
+    <w:p/>
+    <w:p/>
+    <w:p/>
+    <w:p/>
+    <w:p>
       <w:r>
         <w:t>N=</w:t>
       </w:r>
@@ -8748,9 +8640,6 @@
       </w:r>
     </w:p>
     <w:p>
-      <w:pPr>
-        <w:jc w:val="both"/>
-      </w:pPr>
       <w:r>
         <w:t>R=1, k=</w:t>
       </w:r>
@@ -8762,9 +8651,6 @@
       </w:r>
     </w:p>
     <w:p>
-      <w:pPr>
-        <w:jc w:val="both"/>
-      </w:pPr>
       <w:r>
         <w:rPr>
           <w:noProof/>
@@ -8813,9 +8699,6 @@
       </w:r>
     </w:p>
     <w:p>
-      <w:pPr>
-        <w:jc w:val="both"/>
-      </w:pPr>
       <w:r>
         <w:t xml:space="preserve">As we can see, we have restricted the degree range, </w:t>
       </w:r>
@@ -8827,79 +8710,31 @@
       </w:r>
     </w:p>
     <w:p>
-      <w:pPr>
-        <w:jc w:val="both"/>
-      </w:pPr>
       <w:r>
         <w:t>Try to decrease just a little bit the value of k.</w:t>
       </w:r>
     </w:p>
-    <w:p>
-      <w:pPr>
-        <w:jc w:val="both"/>
-      </w:pPr>
-    </w:p>
-    <w:p>
-      <w:pPr>
-        <w:jc w:val="both"/>
-      </w:pPr>
-    </w:p>
-    <w:p>
-      <w:pPr>
-        <w:jc w:val="both"/>
-      </w:pPr>
-    </w:p>
-    <w:p>
-      <w:pPr>
-        <w:jc w:val="both"/>
-      </w:pPr>
-    </w:p>
-    <w:p>
-      <w:pPr>
-        <w:jc w:val="both"/>
-      </w:pPr>
-    </w:p>
-    <w:p>
-      <w:pPr>
-        <w:jc w:val="both"/>
-      </w:pPr>
-    </w:p>
-    <w:p>
-      <w:pPr>
-        <w:jc w:val="both"/>
-      </w:pPr>
-    </w:p>
-    <w:p>
-      <w:pPr>
-        <w:jc w:val="both"/>
-      </w:pPr>
-    </w:p>
-    <w:p>
-      <w:pPr>
-        <w:jc w:val="both"/>
-      </w:pPr>
-    </w:p>
-    <w:p>
-      <w:pPr>
-        <w:jc w:val="both"/>
-      </w:pPr>
+    <w:p/>
+    <w:p/>
+    <w:p/>
+    <w:p/>
+    <w:p/>
+    <w:p/>
+    <w:p/>
+    <w:p/>
+    <w:p/>
+    <w:p>
       <w:r>
         <w:lastRenderedPageBreak/>
         <w:t>N=4000</w:t>
       </w:r>
     </w:p>
     <w:p>
-      <w:pPr>
-        <w:jc w:val="both"/>
-      </w:pPr>
       <w:r>
         <w:t>R=1, k=6, q=1</w:t>
       </w:r>
     </w:p>
     <w:p>
-      <w:pPr>
-        <w:jc w:val="both"/>
-      </w:pPr>
       <w:r>
         <w:rPr>
           <w:noProof/>
@@ -8955,9 +8790,6 @@
       </w:r>
     </w:p>
     <w:p>
-      <w:pPr>
-        <w:jc w:val="both"/>
-      </w:pPr>
       <w:r>
         <w:t xml:space="preserve">Although these results </w:t>
       </w:r>
@@ -8974,85 +8806,33 @@
         <w:t xml:space="preserve"> we try with 10000 nodes the results we have achieved.</w:t>
       </w:r>
     </w:p>
-    <w:p>
-      <w:pPr>
-        <w:jc w:val="both"/>
-      </w:pPr>
-    </w:p>
-    <w:p>
-      <w:pPr>
-        <w:jc w:val="both"/>
-      </w:pPr>
+    <w:p/>
+    <w:p>
       <w:r>
         <w:t>We try with the same values but with 10000 nodes, and the results are not as expected.</w:t>
       </w:r>
     </w:p>
     <w:p>
-      <w:pPr>
-        <w:jc w:val="both"/>
-      </w:pPr>
       <w:r>
         <w:t>N=10000</w:t>
       </w:r>
     </w:p>
-    <w:p>
-      <w:pPr>
-        <w:jc w:val="both"/>
-      </w:pPr>
-    </w:p>
-    <w:p>
-      <w:pPr>
-        <w:jc w:val="both"/>
-      </w:pPr>
-    </w:p>
-    <w:p>
-      <w:pPr>
-        <w:jc w:val="both"/>
-      </w:pPr>
-    </w:p>
-    <w:p>
-      <w:pPr>
-        <w:jc w:val="both"/>
-      </w:pPr>
-    </w:p>
-    <w:p>
-      <w:pPr>
-        <w:jc w:val="both"/>
-      </w:pPr>
-    </w:p>
-    <w:p>
-      <w:pPr>
-        <w:jc w:val="both"/>
-      </w:pPr>
-    </w:p>
-    <w:p>
-      <w:pPr>
-        <w:jc w:val="both"/>
-      </w:pPr>
-    </w:p>
-    <w:p>
-      <w:pPr>
-        <w:jc w:val="both"/>
-      </w:pPr>
-    </w:p>
-    <w:p>
-      <w:pPr>
-        <w:jc w:val="both"/>
-      </w:pPr>
-    </w:p>
-    <w:p>
-      <w:pPr>
-        <w:jc w:val="both"/>
-      </w:pPr>
+    <w:p/>
+    <w:p/>
+    <w:p/>
+    <w:p/>
+    <w:p/>
+    <w:p/>
+    <w:p/>
+    <w:p/>
+    <w:p/>
+    <w:p>
       <w:r>
         <w:lastRenderedPageBreak/>
         <w:t>R=1, k=7, q=1</w:t>
       </w:r>
     </w:p>
     <w:p>
-      <w:pPr>
-        <w:jc w:val="both"/>
-      </w:pPr>
       <w:r>
         <w:rPr>
           <w:noProof/>
@@ -9101,9 +8881,6 @@
       </w:r>
     </w:p>
     <w:p>
-      <w:pPr>
-        <w:jc w:val="both"/>
-      </w:pPr>
       <w:r>
         <w:t xml:space="preserve">As we can see, as before, </w:t>
       </w:r>
@@ -9126,88 +8903,26 @@
         <w:t xml:space="preserve"> try with k=6.</w:t>
       </w:r>
     </w:p>
-    <w:p>
-      <w:pPr>
-        <w:jc w:val="both"/>
-      </w:pPr>
-    </w:p>
-    <w:p>
-      <w:pPr>
-        <w:jc w:val="both"/>
-      </w:pPr>
-    </w:p>
-    <w:p>
-      <w:pPr>
-        <w:jc w:val="both"/>
-      </w:pPr>
-    </w:p>
-    <w:p>
-      <w:pPr>
-        <w:jc w:val="both"/>
-      </w:pPr>
-    </w:p>
-    <w:p>
-      <w:pPr>
-        <w:jc w:val="both"/>
-      </w:pPr>
-    </w:p>
-    <w:p>
-      <w:pPr>
-        <w:jc w:val="both"/>
-      </w:pPr>
-    </w:p>
-    <w:p>
-      <w:pPr>
-        <w:jc w:val="both"/>
-      </w:pPr>
-    </w:p>
-    <w:p>
-      <w:pPr>
-        <w:jc w:val="both"/>
-      </w:pPr>
-    </w:p>
-    <w:p>
-      <w:pPr>
-        <w:jc w:val="both"/>
-      </w:pPr>
-    </w:p>
-    <w:p>
-      <w:pPr>
-        <w:jc w:val="both"/>
-      </w:pPr>
-    </w:p>
-    <w:p>
-      <w:pPr>
-        <w:jc w:val="both"/>
-      </w:pPr>
-    </w:p>
-    <w:p>
-      <w:pPr>
-        <w:jc w:val="both"/>
-      </w:pPr>
-    </w:p>
-    <w:p>
-      <w:pPr>
-        <w:jc w:val="both"/>
-      </w:pPr>
-    </w:p>
-    <w:p>
-      <w:pPr>
-        <w:jc w:val="both"/>
-      </w:pPr>
-    </w:p>
-    <w:p>
-      <w:pPr>
-        <w:jc w:val="both"/>
-      </w:pPr>
+    <w:p/>
+    <w:p/>
+    <w:p/>
+    <w:p/>
+    <w:p/>
+    <w:p/>
+    <w:p/>
+    <w:p/>
+    <w:p/>
+    <w:p/>
+    <w:p/>
+    <w:p/>
+    <w:p/>
+    <w:p/>
+    <w:p>
       <w:r>
         <w:t>R=1, k=6, q=1</w:t>
       </w:r>
     </w:p>
     <w:p>
-      <w:pPr>
-        <w:jc w:val="both"/>
-      </w:pPr>
       <w:r>
         <w:rPr>
           <w:noProof/>
@@ -9256,17 +8971,11 @@
       </w:r>
     </w:p>
     <w:p>
-      <w:pPr>
-        <w:jc w:val="both"/>
-      </w:pPr>
       <w:r>
         <w:t>We have a maximum degree of 29, but the pick is shifted on the left.</w:t>
       </w:r>
     </w:p>
     <w:p>
-      <w:pPr>
-        <w:jc w:val="both"/>
-      </w:pPr>
       <w:r>
         <w:t>We can notice</w:t>
       </w:r>
@@ -9322,25 +9031,16 @@
       </w:r>
     </w:p>
     <w:p>
-      <w:pPr>
-        <w:jc w:val="both"/>
-      </w:pPr>
       <w:r>
         <w:t>We try the following configuration:</w:t>
       </w:r>
     </w:p>
     <w:p>
-      <w:pPr>
-        <w:jc w:val="both"/>
-      </w:pPr>
       <w:r>
         <w:t>R=1.5, k=8, q=2</w:t>
       </w:r>
     </w:p>
     <w:p>
-      <w:pPr>
-        <w:jc w:val="both"/>
-      </w:pPr>
       <w:r>
         <w:rPr>
           <w:noProof/>
@@ -9390,9 +9090,6 @@
       </w:r>
     </w:p>
     <w:p>
-      <w:pPr>
-        <w:jc w:val="both"/>
-      </w:pPr>
       <w:r>
         <w:t>As we can see by this figure, the rising starts just after 5, the p</w:t>
       </w:r>
@@ -9409,15 +9106,8 @@
         <w:t xml:space="preserve"> that we can conclude that these parameters are those chosen to generate net 6.</w:t>
       </w:r>
     </w:p>
-    <w:p>
-      <w:pPr>
-        <w:jc w:val="both"/>
-      </w:pPr>
-    </w:p>
-    <w:p>
-      <w:pPr>
-        <w:jc w:val="both"/>
-      </w:pPr>
+    <w:p/>
+    <w:p>
       <w:r>
         <w:t xml:space="preserve">Since </w:t>
       </w:r>
@@ -9464,7 +9154,6 @@
           <w:tab w:val="left" w:pos="14656"/>
         </w:tabs>
         <w:spacing w:after="0" w:line="240" w:lineRule="auto"/>
-        <w:jc w:val="both"/>
         <w:rPr>
           <w:rFonts w:ascii="Courier New" w:eastAsia="Times New Roman" w:hAnsi="Courier New" w:cs="Courier New"/>
           <w:color w:val="A9B7C6"/>
@@ -12396,15 +12085,8 @@
         <w:t>}</w:t>
       </w:r>
     </w:p>
-    <w:p>
-      <w:pPr>
-        <w:jc w:val="both"/>
-      </w:pPr>
-    </w:p>
-    <w:p>
-      <w:pPr>
-        <w:jc w:val="both"/>
-      </w:pPr>
+    <w:p/>
+    <w:p>
       <w:r>
         <w:t xml:space="preserve">After each trial, we save the figure and the max degree, and at the end the parameters that outputs the same shape for the most times </w:t>
       </w:r>
@@ -12422,9 +12104,6 @@
       </w:r>
     </w:p>
     <w:p>
-      <w:pPr>
-        <w:jc w:val="both"/>
-      </w:pPr>
       <w:r>
         <w:lastRenderedPageBreak/>
         <w:t>At the end, as we show before, the model we guess is a Watts-</w:t>
@@ -12438,14 +12117,9 @@
         <w:t xml:space="preserve"> with those parameters: r=1.5, k=8, q=2.</w:t>
       </w:r>
     </w:p>
-    <w:p>
-      <w:pPr>
-        <w:jc w:val="both"/>
-      </w:pPr>
-    </w:p>
-    <w:p>
-      <w:pPr>
-        <w:jc w:val="both"/>
+    <w:p/>
+    <w:p>
+      <w:pPr>
         <w:rPr>
           <w:rFonts w:asciiTheme="majorHAnsi" w:eastAsiaTheme="majorEastAsia" w:hAnsiTheme="majorHAnsi" w:cstheme="majorBidi"/>
           <w:color w:val="2F5496" w:themeColor="accent1" w:themeShade="BF"/>
@@ -12459,10 +12133,10 @@
     </w:p>
     <w:p>
       <w:pPr>
-        <w:pStyle w:val="Heading2"/>
+        <w:pStyle w:val="Titolo2"/>
         <w:jc w:val="both"/>
       </w:pPr>
-      <w:bookmarkStart w:id="21" w:name="_Toc77612987"/>
+      <w:bookmarkStart w:id="21" w:name="_Toc77606745"/>
       <w:r>
         <w:lastRenderedPageBreak/>
         <w:t>Exercise 3</w:t>
@@ -12489,9 +12163,9 @@
     </w:p>
     <w:p>
       <w:pPr>
-        <w:pStyle w:val="Heading3"/>
-      </w:pPr>
-      <w:bookmarkStart w:id="22" w:name="_Toc77612988"/>
+        <w:pStyle w:val="Titolo3"/>
+      </w:pPr>
+      <w:bookmarkStart w:id="22" w:name="_Toc77606746"/>
       <w:r>
         <w:t>Task</w:t>
       </w:r>
@@ -12597,7 +12271,7 @@
     </w:p>
     <w:p>
       <w:pPr>
-        <w:pStyle w:val="ListParagraph"/>
+        <w:pStyle w:val="Paragrafoelenco"/>
         <w:numPr>
           <w:ilvl w:val="0"/>
           <w:numId w:val="3"/>
@@ -12634,7 +12308,7 @@
     </w:p>
     <w:p>
       <w:pPr>
-        <w:pStyle w:val="ListParagraph"/>
+        <w:pStyle w:val="Paragrafoelenco"/>
         <w:numPr>
           <w:ilvl w:val="0"/>
           <w:numId w:val="3"/>
@@ -12695,7 +12369,7 @@
     </w:p>
     <w:p>
       <w:pPr>
-        <w:pStyle w:val="ListParagraph"/>
+        <w:pStyle w:val="Paragrafoelenco"/>
         <w:numPr>
           <w:ilvl w:val="0"/>
           <w:numId w:val="3"/>
@@ -12708,7 +12382,7 @@
     </w:p>
     <w:p>
       <w:pPr>
-        <w:pStyle w:val="ListParagraph"/>
+        <w:pStyle w:val="Paragrafoelenco"/>
         <w:numPr>
           <w:ilvl w:val="0"/>
           <w:numId w:val="3"/>
@@ -12729,7 +12403,7 @@
     </w:p>
     <w:p>
       <w:pPr>
-        <w:pStyle w:val="ListParagraph"/>
+        <w:pStyle w:val="Paragrafoelenco"/>
         <w:numPr>
           <w:ilvl w:val="0"/>
           <w:numId w:val="3"/>
@@ -12836,7 +12510,7 @@
     </w:p>
     <w:p>
       <w:pPr>
-        <w:pStyle w:val="ListParagraph"/>
+        <w:pStyle w:val="Paragrafoelenco"/>
         <w:numPr>
           <w:ilvl w:val="0"/>
           <w:numId w:val="5"/>
@@ -12854,7 +12528,7 @@
     </w:p>
     <w:p>
       <w:pPr>
-        <w:pStyle w:val="ListParagraph"/>
+        <w:pStyle w:val="Paragrafoelenco"/>
         <w:numPr>
           <w:ilvl w:val="0"/>
           <w:numId w:val="5"/>
@@ -12872,7 +12546,7 @@
     </w:p>
     <w:p>
       <w:pPr>
-        <w:pStyle w:val="ListParagraph"/>
+        <w:pStyle w:val="Paragrafoelenco"/>
         <w:numPr>
           <w:ilvl w:val="0"/>
           <w:numId w:val="5"/>
@@ -12886,9 +12560,9 @@
     <w:p/>
     <w:p>
       <w:pPr>
-        <w:pStyle w:val="Heading3"/>
-      </w:pPr>
-      <w:bookmarkStart w:id="23" w:name="_Toc77612989"/>
+        <w:pStyle w:val="Titolo3"/>
+      </w:pPr>
+      <w:bookmarkStart w:id="23" w:name="_Toc77606747"/>
       <w:r>
         <w:t>Solution</w:t>
       </w:r>
@@ -13779,6 +13453,95 @@
     </w:lvl>
   </w:abstractNum>
   <w:abstractNum w:abstractNumId="8" w15:restartNumberingAfterBreak="0">
+    <w:nsid w:val="4833012A"/>
+    <w:multiLevelType w:val="hybridMultilevel"/>
+    <w:tmpl w:val="91144178"/>
+    <w:lvl w:ilvl="0" w:tplc="0410000F">
+      <w:start w:val="1"/>
+      <w:numFmt w:val="decimal"/>
+      <w:lvlText w:val="%1."/>
+      <w:lvlJc w:val="left"/>
+      <w:pPr>
+        <w:ind w:left="720" w:hanging="360"/>
+      </w:pPr>
+      <w:rPr>
+        <w:rFonts w:hint="default"/>
+      </w:rPr>
+    </w:lvl>
+    <w:lvl w:ilvl="1" w:tplc="04100019" w:tentative="1">
+      <w:start w:val="1"/>
+      <w:numFmt w:val="lowerLetter"/>
+      <w:lvlText w:val="%2."/>
+      <w:lvlJc w:val="left"/>
+      <w:pPr>
+        <w:ind w:left="1440" w:hanging="360"/>
+      </w:pPr>
+    </w:lvl>
+    <w:lvl w:ilvl="2" w:tplc="0410001B" w:tentative="1">
+      <w:start w:val="1"/>
+      <w:numFmt w:val="lowerRoman"/>
+      <w:lvlText w:val="%3."/>
+      <w:lvlJc w:val="right"/>
+      <w:pPr>
+        <w:ind w:left="2160" w:hanging="180"/>
+      </w:pPr>
+    </w:lvl>
+    <w:lvl w:ilvl="3" w:tplc="0410000F" w:tentative="1">
+      <w:start w:val="1"/>
+      <w:numFmt w:val="decimal"/>
+      <w:lvlText w:val="%4."/>
+      <w:lvlJc w:val="left"/>
+      <w:pPr>
+        <w:ind w:left="2880" w:hanging="360"/>
+      </w:pPr>
+    </w:lvl>
+    <w:lvl w:ilvl="4" w:tplc="04100019" w:tentative="1">
+      <w:start w:val="1"/>
+      <w:numFmt w:val="lowerLetter"/>
+      <w:lvlText w:val="%5."/>
+      <w:lvlJc w:val="left"/>
+      <w:pPr>
+        <w:ind w:left="3600" w:hanging="360"/>
+      </w:pPr>
+    </w:lvl>
+    <w:lvl w:ilvl="5" w:tplc="0410001B" w:tentative="1">
+      <w:start w:val="1"/>
+      <w:numFmt w:val="lowerRoman"/>
+      <w:lvlText w:val="%6."/>
+      <w:lvlJc w:val="right"/>
+      <w:pPr>
+        <w:ind w:left="4320" w:hanging="180"/>
+      </w:pPr>
+    </w:lvl>
+    <w:lvl w:ilvl="6" w:tplc="0410000F" w:tentative="1">
+      <w:start w:val="1"/>
+      <w:numFmt w:val="decimal"/>
+      <w:lvlText w:val="%7."/>
+      <w:lvlJc w:val="left"/>
+      <w:pPr>
+        <w:ind w:left="5040" w:hanging="360"/>
+      </w:pPr>
+    </w:lvl>
+    <w:lvl w:ilvl="7" w:tplc="04100019" w:tentative="1">
+      <w:start w:val="1"/>
+      <w:numFmt w:val="lowerLetter"/>
+      <w:lvlText w:val="%8."/>
+      <w:lvlJc w:val="left"/>
+      <w:pPr>
+        <w:ind w:left="5760" w:hanging="360"/>
+      </w:pPr>
+    </w:lvl>
+    <w:lvl w:ilvl="8" w:tplc="0410001B" w:tentative="1">
+      <w:start w:val="1"/>
+      <w:numFmt w:val="lowerRoman"/>
+      <w:lvlText w:val="%9."/>
+      <w:lvlJc w:val="right"/>
+      <w:pPr>
+        <w:ind w:left="6480" w:hanging="180"/>
+      </w:pPr>
+    </w:lvl>
+  </w:abstractNum>
+  <w:abstractNum w:abstractNumId="9" w15:restartNumberingAfterBreak="0">
     <w:nsid w:val="4EA44252"/>
     <w:multiLevelType w:val="hybridMultilevel"/>
     <w:tmpl w:val="F5C07FD6"/>
@@ -13891,7 +13654,7 @@
       </w:rPr>
     </w:lvl>
   </w:abstractNum>
-  <w:abstractNum w:abstractNumId="9" w15:restartNumberingAfterBreak="0">
+  <w:abstractNum w:abstractNumId="10" w15:restartNumberingAfterBreak="0">
     <w:nsid w:val="5090715E"/>
     <w:multiLevelType w:val="hybridMultilevel"/>
     <w:tmpl w:val="555AEC72"/>
@@ -14004,7 +13767,7 @@
       </w:rPr>
     </w:lvl>
   </w:abstractNum>
-  <w:abstractNum w:abstractNumId="10" w15:restartNumberingAfterBreak="0">
+  <w:abstractNum w:abstractNumId="11" w15:restartNumberingAfterBreak="0">
     <w:nsid w:val="5358290C"/>
     <w:multiLevelType w:val="hybridMultilevel"/>
     <w:tmpl w:val="924A97C2"/>
@@ -14093,7 +13856,7 @@
       </w:pPr>
     </w:lvl>
   </w:abstractNum>
-  <w:abstractNum w:abstractNumId="11" w15:restartNumberingAfterBreak="0">
+  <w:abstractNum w:abstractNumId="12" w15:restartNumberingAfterBreak="0">
     <w:nsid w:val="5BBF021F"/>
     <w:multiLevelType w:val="hybridMultilevel"/>
     <w:tmpl w:val="E4FE7AE8"/>
@@ -14206,7 +13969,7 @@
       </w:rPr>
     </w:lvl>
   </w:abstractNum>
-  <w:abstractNum w:abstractNumId="12" w15:restartNumberingAfterBreak="0">
+  <w:abstractNum w:abstractNumId="13" w15:restartNumberingAfterBreak="0">
     <w:nsid w:val="5E18052F"/>
     <w:multiLevelType w:val="hybridMultilevel"/>
     <w:tmpl w:val="06E4B31A"/>
@@ -14319,7 +14082,7 @@
       </w:rPr>
     </w:lvl>
   </w:abstractNum>
-  <w:abstractNum w:abstractNumId="13" w15:restartNumberingAfterBreak="0">
+  <w:abstractNum w:abstractNumId="14" w15:restartNumberingAfterBreak="0">
     <w:nsid w:val="653563D3"/>
     <w:multiLevelType w:val="hybridMultilevel"/>
     <w:tmpl w:val="8FFE8B60"/>
@@ -14408,7 +14171,7 @@
       </w:pPr>
     </w:lvl>
   </w:abstractNum>
-  <w:abstractNum w:abstractNumId="14" w15:restartNumberingAfterBreak="0">
+  <w:abstractNum w:abstractNumId="15" w15:restartNumberingAfterBreak="0">
     <w:nsid w:val="725F7459"/>
     <w:multiLevelType w:val="hybridMultilevel"/>
     <w:tmpl w:val="255ECF9E"/>
@@ -14498,13 +14261,13 @@
     </w:lvl>
   </w:abstractNum>
   <w:num w:numId="1">
-    <w:abstractNumId w:val="14"/>
+    <w:abstractNumId w:val="15"/>
   </w:num>
   <w:num w:numId="2">
     <w:abstractNumId w:val="2"/>
   </w:num>
   <w:num w:numId="3">
-    <w:abstractNumId w:val="10"/>
+    <w:abstractNumId w:val="11"/>
   </w:num>
   <w:num w:numId="4">
     <w:abstractNumId w:val="5"/>
@@ -14522,25 +14285,28 @@
     <w:abstractNumId w:val="6"/>
   </w:num>
   <w:num w:numId="9">
-    <w:abstractNumId w:val="13"/>
+    <w:abstractNumId w:val="14"/>
   </w:num>
   <w:num w:numId="10">
-    <w:abstractNumId w:val="9"/>
+    <w:abstractNumId w:val="10"/>
   </w:num>
   <w:num w:numId="11">
     <w:abstractNumId w:val="7"/>
   </w:num>
   <w:num w:numId="12">
-    <w:abstractNumId w:val="8"/>
+    <w:abstractNumId w:val="9"/>
   </w:num>
   <w:num w:numId="13">
-    <w:abstractNumId w:val="11"/>
+    <w:abstractNumId w:val="12"/>
   </w:num>
   <w:num w:numId="14">
     <w:abstractNumId w:val="0"/>
   </w:num>
   <w:num w:numId="15">
-    <w:abstractNumId w:val="12"/>
+    <w:abstractNumId w:val="13"/>
+  </w:num>
+  <w:num w:numId="16">
+    <w:abstractNumId w:val="8"/>
   </w:num>
 </w:numbering>
 </file>
@@ -14940,15 +14706,15 @@
     <w:lsdException w:name="Unresolved Mention" w:semiHidden="1" w:unhideWhenUsed="1"/>
     <w:lsdException w:name="Smart Link" w:semiHidden="1" w:unhideWhenUsed="1"/>
   </w:latentStyles>
-  <w:style w:type="paragraph" w:default="1" w:styleId="Normal">
+  <w:style w:type="paragraph" w:default="1" w:styleId="Normale">
     <w:name w:val="Normal"/>
     <w:qFormat/>
   </w:style>
-  <w:style w:type="paragraph" w:styleId="Heading1">
+  <w:style w:type="paragraph" w:styleId="Titolo1">
     <w:name w:val="heading 1"/>
-    <w:basedOn w:val="Normal"/>
-    <w:next w:val="Normal"/>
-    <w:link w:val="Heading1Char"/>
+    <w:basedOn w:val="Normale"/>
+    <w:next w:val="Normale"/>
+    <w:link w:val="Titolo1Carattere"/>
     <w:uiPriority w:val="9"/>
     <w:qFormat/>
     <w:rsid w:val="00FC02E9"/>
@@ -14965,11 +14731,11 @@
       <w:szCs w:val="32"/>
     </w:rPr>
   </w:style>
-  <w:style w:type="paragraph" w:styleId="Heading2">
+  <w:style w:type="paragraph" w:styleId="Titolo2">
     <w:name w:val="heading 2"/>
-    <w:basedOn w:val="Normal"/>
-    <w:next w:val="Normal"/>
-    <w:link w:val="Heading2Char"/>
+    <w:basedOn w:val="Normale"/>
+    <w:next w:val="Normale"/>
+    <w:link w:val="Titolo2Carattere"/>
     <w:uiPriority w:val="9"/>
     <w:unhideWhenUsed/>
     <w:qFormat/>
@@ -14987,11 +14753,11 @@
       <w:szCs w:val="26"/>
     </w:rPr>
   </w:style>
-  <w:style w:type="paragraph" w:styleId="Heading3">
+  <w:style w:type="paragraph" w:styleId="Titolo3">
     <w:name w:val="heading 3"/>
-    <w:basedOn w:val="Normal"/>
-    <w:next w:val="Normal"/>
-    <w:link w:val="Heading3Char"/>
+    <w:basedOn w:val="Normale"/>
+    <w:next w:val="Normale"/>
+    <w:link w:val="Titolo3Carattere"/>
     <w:uiPriority w:val="9"/>
     <w:unhideWhenUsed/>
     <w:qFormat/>
@@ -15009,11 +14775,11 @@
       <w:szCs w:val="24"/>
     </w:rPr>
   </w:style>
-  <w:style w:type="paragraph" w:styleId="Heading4">
+  <w:style w:type="paragraph" w:styleId="Titolo4">
     <w:name w:val="heading 4"/>
-    <w:basedOn w:val="Normal"/>
-    <w:next w:val="Normal"/>
-    <w:link w:val="Heading4Char"/>
+    <w:basedOn w:val="Normale"/>
+    <w:next w:val="Normale"/>
+    <w:link w:val="Titolo4Carattere"/>
     <w:uiPriority w:val="9"/>
     <w:unhideWhenUsed/>
     <w:qFormat/>
@@ -15031,11 +14797,11 @@
       <w:color w:val="2F5496" w:themeColor="accent1" w:themeShade="BF"/>
     </w:rPr>
   </w:style>
-  <w:style w:type="paragraph" w:styleId="Heading5">
+  <w:style w:type="paragraph" w:styleId="Titolo5">
     <w:name w:val="heading 5"/>
-    <w:basedOn w:val="Normal"/>
-    <w:next w:val="Normal"/>
-    <w:link w:val="Heading5Char"/>
+    <w:basedOn w:val="Normale"/>
+    <w:next w:val="Normale"/>
+    <w:link w:val="Titolo5Carattere"/>
     <w:uiPriority w:val="9"/>
     <w:unhideWhenUsed/>
     <w:qFormat/>
@@ -15051,13 +14817,13 @@
       <w:color w:val="2F5496" w:themeColor="accent1" w:themeShade="BF"/>
     </w:rPr>
   </w:style>
-  <w:style w:type="character" w:default="1" w:styleId="DefaultParagraphFont">
+  <w:style w:type="character" w:default="1" w:styleId="Carpredefinitoparagrafo">
     <w:name w:val="Default Paragraph Font"/>
     <w:uiPriority w:val="1"/>
     <w:semiHidden/>
     <w:unhideWhenUsed/>
   </w:style>
-  <w:style w:type="table" w:default="1" w:styleId="TableNormal">
+  <w:style w:type="table" w:default="1" w:styleId="Tabellanormale">
     <w:name w:val="Normal Table"/>
     <w:uiPriority w:val="99"/>
     <w:semiHidden/>
@@ -15072,17 +14838,17 @@
       </w:tblCellMar>
     </w:tblPr>
   </w:style>
-  <w:style w:type="numbering" w:default="1" w:styleId="NoList">
+  <w:style w:type="numbering" w:default="1" w:styleId="Nessunelenco">
     <w:name w:val="No List"/>
     <w:uiPriority w:val="99"/>
     <w:semiHidden/>
     <w:unhideWhenUsed/>
   </w:style>
-  <w:style w:type="paragraph" w:styleId="Title">
+  <w:style w:type="paragraph" w:styleId="Titolo">
     <w:name w:val="Title"/>
-    <w:basedOn w:val="Normal"/>
-    <w:next w:val="Normal"/>
-    <w:link w:val="TitleChar"/>
+    <w:basedOn w:val="Normale"/>
+    <w:next w:val="Normale"/>
+    <w:link w:val="TitoloCarattere"/>
     <w:uiPriority w:val="10"/>
     <w:qFormat/>
     <w:rsid w:val="00FC02E9"/>
@@ -15098,10 +14864,10 @@
       <w:szCs w:val="56"/>
     </w:rPr>
   </w:style>
-  <w:style w:type="character" w:customStyle="1" w:styleId="TitleChar">
-    <w:name w:val="Title Char"/>
-    <w:basedOn w:val="DefaultParagraphFont"/>
-    <w:link w:val="Title"/>
+  <w:style w:type="character" w:customStyle="1" w:styleId="TitoloCarattere">
+    <w:name w:val="Titolo Carattere"/>
+    <w:basedOn w:val="Carpredefinitoparagrafo"/>
+    <w:link w:val="Titolo"/>
     <w:uiPriority w:val="10"/>
     <w:rsid w:val="00FC02E9"/>
     <w:rPr>
@@ -15112,11 +14878,11 @@
       <w:szCs w:val="56"/>
     </w:rPr>
   </w:style>
-  <w:style w:type="paragraph" w:styleId="Subtitle">
+  <w:style w:type="paragraph" w:styleId="Sottotitolo">
     <w:name w:val="Subtitle"/>
-    <w:basedOn w:val="Normal"/>
-    <w:next w:val="Normal"/>
-    <w:link w:val="SubtitleChar"/>
+    <w:basedOn w:val="Normale"/>
+    <w:next w:val="Normale"/>
+    <w:link w:val="SottotitoloCarattere"/>
     <w:uiPriority w:val="11"/>
     <w:qFormat/>
     <w:rsid w:val="00FC02E9"/>
@@ -15131,10 +14897,10 @@
       <w:spacing w:val="15"/>
     </w:rPr>
   </w:style>
-  <w:style w:type="character" w:customStyle="1" w:styleId="SubtitleChar">
-    <w:name w:val="Subtitle Char"/>
-    <w:basedOn w:val="DefaultParagraphFont"/>
-    <w:link w:val="Subtitle"/>
+  <w:style w:type="character" w:customStyle="1" w:styleId="SottotitoloCarattere">
+    <w:name w:val="Sottotitolo Carattere"/>
+    <w:basedOn w:val="Carpredefinitoparagrafo"/>
+    <w:link w:val="Sottotitolo"/>
     <w:uiPriority w:val="11"/>
     <w:rsid w:val="00FC02E9"/>
     <w:rPr>
@@ -15143,9 +14909,9 @@
       <w:spacing w:val="15"/>
     </w:rPr>
   </w:style>
-  <w:style w:type="character" w:styleId="Hyperlink">
+  <w:style w:type="character" w:styleId="Collegamentoipertestuale">
     <w:name w:val="Hyperlink"/>
-    <w:basedOn w:val="DefaultParagraphFont"/>
+    <w:basedOn w:val="Carpredefinitoparagrafo"/>
     <w:uiPriority w:val="99"/>
     <w:unhideWhenUsed/>
     <w:rsid w:val="00FC02E9"/>
@@ -15154,9 +14920,9 @@
       <w:u w:val="single"/>
     </w:rPr>
   </w:style>
-  <w:style w:type="character" w:styleId="UnresolvedMention">
+  <w:style w:type="character" w:styleId="Menzionenonrisolta">
     <w:name w:val="Unresolved Mention"/>
-    <w:basedOn w:val="DefaultParagraphFont"/>
+    <w:basedOn w:val="Carpredefinitoparagrafo"/>
     <w:uiPriority w:val="99"/>
     <w:semiHidden/>
     <w:unhideWhenUsed/>
@@ -15166,10 +14932,10 @@
       <w:shd w:val="clear" w:color="auto" w:fill="E1DFDD"/>
     </w:rPr>
   </w:style>
-  <w:style w:type="character" w:customStyle="1" w:styleId="Heading1Char">
-    <w:name w:val="Heading 1 Char"/>
-    <w:basedOn w:val="DefaultParagraphFont"/>
-    <w:link w:val="Heading1"/>
+  <w:style w:type="character" w:customStyle="1" w:styleId="Titolo1Carattere">
+    <w:name w:val="Titolo 1 Carattere"/>
+    <w:basedOn w:val="Carpredefinitoparagrafo"/>
+    <w:link w:val="Titolo1"/>
     <w:uiPriority w:val="9"/>
     <w:rsid w:val="00FC02E9"/>
     <w:rPr>
@@ -15179,10 +14945,10 @@
       <w:szCs w:val="32"/>
     </w:rPr>
   </w:style>
-  <w:style w:type="paragraph" w:styleId="TOCHeading">
+  <w:style w:type="paragraph" w:styleId="Titolosommario">
     <w:name w:val="TOC Heading"/>
-    <w:basedOn w:val="Heading1"/>
-    <w:next w:val="Normal"/>
+    <w:basedOn w:val="Titolo1"/>
+    <w:next w:val="Normale"/>
     <w:uiPriority w:val="39"/>
     <w:unhideWhenUsed/>
     <w:qFormat/>
@@ -15194,10 +14960,10 @@
       <w:lang w:val="en-US"/>
     </w:rPr>
   </w:style>
-  <w:style w:type="paragraph" w:styleId="TOC1">
+  <w:style w:type="paragraph" w:styleId="Sommario1">
     <w:name w:val="toc 1"/>
-    <w:basedOn w:val="Normal"/>
-    <w:next w:val="Normal"/>
+    <w:basedOn w:val="Normale"/>
+    <w:next w:val="Normale"/>
     <w:autoRedefine/>
     <w:uiPriority w:val="39"/>
     <w:unhideWhenUsed/>
@@ -15206,10 +14972,10 @@
       <w:spacing w:after="100"/>
     </w:pPr>
   </w:style>
-  <w:style w:type="character" w:customStyle="1" w:styleId="Heading2Char">
-    <w:name w:val="Heading 2 Char"/>
-    <w:basedOn w:val="DefaultParagraphFont"/>
-    <w:link w:val="Heading2"/>
+  <w:style w:type="character" w:customStyle="1" w:styleId="Titolo2Carattere">
+    <w:name w:val="Titolo 2 Carattere"/>
+    <w:basedOn w:val="Carpredefinitoparagrafo"/>
+    <w:link w:val="Titolo2"/>
     <w:uiPriority w:val="9"/>
     <w:rsid w:val="00FC02E9"/>
     <w:rPr>
@@ -15219,10 +14985,10 @@
       <w:szCs w:val="26"/>
     </w:rPr>
   </w:style>
-  <w:style w:type="paragraph" w:styleId="TOC2">
+  <w:style w:type="paragraph" w:styleId="Sommario2">
     <w:name w:val="toc 2"/>
-    <w:basedOn w:val="Normal"/>
-    <w:next w:val="Normal"/>
+    <w:basedOn w:val="Normale"/>
+    <w:next w:val="Normale"/>
     <w:autoRedefine/>
     <w:uiPriority w:val="39"/>
     <w:unhideWhenUsed/>
@@ -15232,10 +14998,10 @@
       <w:ind w:left="220"/>
     </w:pPr>
   </w:style>
-  <w:style w:type="character" w:customStyle="1" w:styleId="Heading3Char">
-    <w:name w:val="Heading 3 Char"/>
-    <w:basedOn w:val="DefaultParagraphFont"/>
-    <w:link w:val="Heading3"/>
+  <w:style w:type="character" w:customStyle="1" w:styleId="Titolo3Carattere">
+    <w:name w:val="Titolo 3 Carattere"/>
+    <w:basedOn w:val="Carpredefinitoparagrafo"/>
+    <w:link w:val="Titolo3"/>
     <w:uiPriority w:val="9"/>
     <w:rsid w:val="00125F8F"/>
     <w:rPr>
@@ -15245,9 +15011,9 @@
       <w:szCs w:val="24"/>
     </w:rPr>
   </w:style>
-  <w:style w:type="paragraph" w:styleId="ListParagraph">
+  <w:style w:type="paragraph" w:styleId="Paragrafoelenco">
     <w:name w:val="List Paragraph"/>
-    <w:basedOn w:val="Normal"/>
+    <w:basedOn w:val="Normale"/>
     <w:uiPriority w:val="34"/>
     <w:qFormat/>
     <w:rsid w:val="007E0B4A"/>
@@ -15256,10 +15022,10 @@
       <w:contextualSpacing/>
     </w:pPr>
   </w:style>
-  <w:style w:type="paragraph" w:styleId="TOC3">
+  <w:style w:type="paragraph" w:styleId="Sommario3">
     <w:name w:val="toc 3"/>
-    <w:basedOn w:val="Normal"/>
-    <w:next w:val="Normal"/>
+    <w:basedOn w:val="Normale"/>
+    <w:next w:val="Normale"/>
     <w:autoRedefine/>
     <w:uiPriority w:val="39"/>
     <w:unhideWhenUsed/>
@@ -15269,10 +15035,10 @@
       <w:ind w:left="440"/>
     </w:pPr>
   </w:style>
-  <w:style w:type="paragraph" w:styleId="Header">
+  <w:style w:type="paragraph" w:styleId="Intestazione">
     <w:name w:val="header"/>
-    <w:basedOn w:val="Normal"/>
-    <w:link w:val="HeaderChar"/>
+    <w:basedOn w:val="Normale"/>
+    <w:link w:val="IntestazioneCarattere"/>
     <w:uiPriority w:val="99"/>
     <w:unhideWhenUsed/>
     <w:rsid w:val="00673BAB"/>
@@ -15284,17 +15050,17 @@
       <w:spacing w:after="0" w:line="240" w:lineRule="auto"/>
     </w:pPr>
   </w:style>
-  <w:style w:type="character" w:customStyle="1" w:styleId="HeaderChar">
-    <w:name w:val="Header Char"/>
-    <w:basedOn w:val="DefaultParagraphFont"/>
-    <w:link w:val="Header"/>
+  <w:style w:type="character" w:customStyle="1" w:styleId="IntestazioneCarattere">
+    <w:name w:val="Intestazione Carattere"/>
+    <w:basedOn w:val="Carpredefinitoparagrafo"/>
+    <w:link w:val="Intestazione"/>
     <w:uiPriority w:val="99"/>
     <w:rsid w:val="00673BAB"/>
   </w:style>
-  <w:style w:type="paragraph" w:styleId="Footer">
+  <w:style w:type="paragraph" w:styleId="Pidipagina">
     <w:name w:val="footer"/>
-    <w:basedOn w:val="Normal"/>
-    <w:link w:val="FooterChar"/>
+    <w:basedOn w:val="Normale"/>
+    <w:link w:val="PidipaginaCarattere"/>
     <w:uiPriority w:val="99"/>
     <w:unhideWhenUsed/>
     <w:rsid w:val="00673BAB"/>
@@ -15306,17 +15072,17 @@
       <w:spacing w:after="0" w:line="240" w:lineRule="auto"/>
     </w:pPr>
   </w:style>
-  <w:style w:type="character" w:customStyle="1" w:styleId="FooterChar">
-    <w:name w:val="Footer Char"/>
-    <w:basedOn w:val="DefaultParagraphFont"/>
-    <w:link w:val="Footer"/>
+  <w:style w:type="character" w:customStyle="1" w:styleId="PidipaginaCarattere">
+    <w:name w:val="Piè di pagina Carattere"/>
+    <w:basedOn w:val="Carpredefinitoparagrafo"/>
+    <w:link w:val="Pidipagina"/>
     <w:uiPriority w:val="99"/>
     <w:rsid w:val="00673BAB"/>
   </w:style>
-  <w:style w:type="character" w:customStyle="1" w:styleId="Heading4Char">
-    <w:name w:val="Heading 4 Char"/>
-    <w:basedOn w:val="DefaultParagraphFont"/>
-    <w:link w:val="Heading4"/>
+  <w:style w:type="character" w:customStyle="1" w:styleId="Titolo4Carattere">
+    <w:name w:val="Titolo 4 Carattere"/>
+    <w:basedOn w:val="Carpredefinitoparagrafo"/>
+    <w:link w:val="Titolo4"/>
     <w:uiPriority w:val="9"/>
     <w:rsid w:val="001406AE"/>
     <w:rPr>
@@ -15326,10 +15092,10 @@
       <w:color w:val="2F5496" w:themeColor="accent1" w:themeShade="BF"/>
     </w:rPr>
   </w:style>
-  <w:style w:type="character" w:customStyle="1" w:styleId="Heading5Char">
-    <w:name w:val="Heading 5 Char"/>
-    <w:basedOn w:val="DefaultParagraphFont"/>
-    <w:link w:val="Heading5"/>
+  <w:style w:type="character" w:customStyle="1" w:styleId="Titolo5Carattere">
+    <w:name w:val="Titolo 5 Carattere"/>
+    <w:basedOn w:val="Carpredefinitoparagrafo"/>
+    <w:link w:val="Titolo5"/>
     <w:uiPriority w:val="9"/>
     <w:rsid w:val="001406AE"/>
     <w:rPr>
@@ -15337,10 +15103,10 @@
       <w:color w:val="2F5496" w:themeColor="accent1" w:themeShade="BF"/>
     </w:rPr>
   </w:style>
-  <w:style w:type="paragraph" w:styleId="HTMLPreformatted">
+  <w:style w:type="paragraph" w:styleId="PreformattatoHTML">
     <w:name w:val="HTML Preformatted"/>
-    <w:basedOn w:val="Normal"/>
-    <w:link w:val="HTMLPreformattedChar"/>
+    <w:basedOn w:val="Normale"/>
+    <w:link w:val="PreformattatoHTMLCarattere"/>
     <w:uiPriority w:val="99"/>
     <w:unhideWhenUsed/>
     <w:rsid w:val="008962DA"/>
@@ -15372,10 +15138,10 @@
       <w:lang w:val="it-IT" w:eastAsia="it-IT"/>
     </w:rPr>
   </w:style>
-  <w:style w:type="character" w:customStyle="1" w:styleId="HTMLPreformattedChar">
-    <w:name w:val="HTML Preformatted Char"/>
-    <w:basedOn w:val="DefaultParagraphFont"/>
-    <w:link w:val="HTMLPreformatted"/>
+  <w:style w:type="character" w:customStyle="1" w:styleId="PreformattatoHTMLCarattere">
+    <w:name w:val="Preformattato HTML Carattere"/>
+    <w:basedOn w:val="Carpredefinitoparagrafo"/>
+    <w:link w:val="PreformattatoHTML"/>
     <w:uiPriority w:val="99"/>
     <w:rsid w:val="008962DA"/>
     <w:rPr>
@@ -15385,9 +15151,9 @@
       <w:lang w:val="it-IT" w:eastAsia="it-IT"/>
     </w:rPr>
   </w:style>
-  <w:style w:type="character" w:styleId="CommentReference">
+  <w:style w:type="character" w:styleId="Rimandocommento">
     <w:name w:val="annotation reference"/>
-    <w:basedOn w:val="DefaultParagraphFont"/>
+    <w:basedOn w:val="Carpredefinitoparagrafo"/>
     <w:uiPriority w:val="99"/>
     <w:semiHidden/>
     <w:unhideWhenUsed/>
@@ -15397,10 +15163,10 @@
       <w:szCs w:val="16"/>
     </w:rPr>
   </w:style>
-  <w:style w:type="paragraph" w:styleId="CommentText">
+  <w:style w:type="paragraph" w:styleId="Testocommento">
     <w:name w:val="annotation text"/>
-    <w:basedOn w:val="Normal"/>
-    <w:link w:val="CommentTextChar"/>
+    <w:basedOn w:val="Normale"/>
+    <w:link w:val="TestocommentoCarattere"/>
     <w:uiPriority w:val="99"/>
     <w:semiHidden/>
     <w:unhideWhenUsed/>
@@ -15413,10 +15179,10 @@
       <w:szCs w:val="20"/>
     </w:rPr>
   </w:style>
-  <w:style w:type="character" w:customStyle="1" w:styleId="CommentTextChar">
-    <w:name w:val="Comment Text Char"/>
-    <w:basedOn w:val="DefaultParagraphFont"/>
-    <w:link w:val="CommentText"/>
+  <w:style w:type="character" w:customStyle="1" w:styleId="TestocommentoCarattere">
+    <w:name w:val="Testo commento Carattere"/>
+    <w:basedOn w:val="Carpredefinitoparagrafo"/>
+    <w:link w:val="Testocommento"/>
     <w:uiPriority w:val="99"/>
     <w:semiHidden/>
     <w:rsid w:val="00511988"/>
@@ -15425,11 +15191,11 @@
       <w:szCs w:val="20"/>
     </w:rPr>
   </w:style>
-  <w:style w:type="paragraph" w:styleId="CommentSubject">
+  <w:style w:type="paragraph" w:styleId="Soggettocommento">
     <w:name w:val="annotation subject"/>
-    <w:basedOn w:val="CommentText"/>
-    <w:next w:val="CommentText"/>
-    <w:link w:val="CommentSubjectChar"/>
+    <w:basedOn w:val="Testocommento"/>
+    <w:next w:val="Testocommento"/>
+    <w:link w:val="SoggettocommentoCarattere"/>
     <w:uiPriority w:val="99"/>
     <w:semiHidden/>
     <w:unhideWhenUsed/>
@@ -15439,10 +15205,10 @@
       <w:bCs/>
     </w:rPr>
   </w:style>
-  <w:style w:type="character" w:customStyle="1" w:styleId="CommentSubjectChar">
-    <w:name w:val="Comment Subject Char"/>
-    <w:basedOn w:val="CommentTextChar"/>
-    <w:link w:val="CommentSubject"/>
+  <w:style w:type="character" w:customStyle="1" w:styleId="SoggettocommentoCarattere">
+    <w:name w:val="Soggetto commento Carattere"/>
+    <w:basedOn w:val="TestocommentoCarattere"/>
+    <w:link w:val="Soggettocommento"/>
     <w:uiPriority w:val="99"/>
     <w:semiHidden/>
     <w:rsid w:val="00511988"/>

</xml_diff>

<commit_message>
es2 mid completo 100%
</commit_message>
<xml_diff>
--- a/Documentation/Social Network Analysis Documentation.docx
+++ b/Documentation/Social Network Analysis Documentation.docx
@@ -4023,7 +4023,7 @@
           <w:color w:val="000000"/>
           <w:lang w:val="it-IT" w:eastAsia="en-GB"/>
         </w:rPr>
-        <w:t xml:space="preserve">da aggiornare con il tempo suo </w:t>
+        <w:t>21589,79</w:t>
       </w:r>
       <w:r>
         <w:rPr>
@@ -4033,7 +4033,7 @@
           <w:color w:val="000000"/>
           <w:lang w:val="it-IT" w:eastAsia="en-GB"/>
         </w:rPr>
-        <w:t>7208.6</w:t>
+        <w:t>6</w:t>
       </w:r>
       <w:r>
         <w:rPr>
@@ -4074,12 +4074,20 @@
           <w:rFonts w:ascii="Calibri" w:eastAsia="Times New Roman" w:hAnsi="Calibri" w:cs="Calibri"/>
           <w:b/>
           <w:bCs/>
-          <w:i/>
-          <w:iCs/>
           <w:color w:val="000000"/>
           <w:lang w:val="it-IT" w:eastAsia="en-GB"/>
         </w:rPr>
-        <w:t>120,1</w:t>
+        <w:t>3</w:t>
+      </w:r>
+      <w:r>
+        <w:rPr>
+          <w:rFonts w:ascii="Calibri" w:eastAsia="Times New Roman" w:hAnsi="Calibri" w:cs="Calibri"/>
+          <w:b/>
+          <w:bCs/>
+          <w:color w:val="000000"/>
+          <w:lang w:val="it-IT" w:eastAsia="en-GB"/>
+        </w:rPr>
+        <w:t xml:space="preserve">60 </w:t>
       </w:r>
       <w:r>
         <w:rPr>
@@ -4091,9 +4099,84 @@
           <w:color w:val="000000"/>
           <w:lang w:val="it-IT" w:eastAsia="en-GB"/>
         </w:rPr>
-        <w:t>5</w:t>
-      </w:r>
-      <w:r>
+        <w:t>minutes</w:t>
+      </w:r>
+    </w:p>
+    <w:p>
+      <w:pPr>
+        <w:spacing w:after="0" w:line="240" w:lineRule="auto"/>
+        <w:rPr>
+          <w:rFonts w:ascii="Calibri" w:eastAsia="Times New Roman" w:hAnsi="Calibri" w:cs="Calibri"/>
+          <w:color w:val="000000"/>
+          <w:lang w:val="it-IT" w:eastAsia="en-GB"/>
+        </w:rPr>
+      </w:pPr>
+    </w:p>
+    <w:p>
+      <w:pPr>
+        <w:spacing w:after="0" w:line="240" w:lineRule="auto"/>
+        <w:jc w:val="both"/>
+        <w:rPr>
+          <w:rFonts w:ascii="Calibri" w:eastAsia="Times New Roman" w:hAnsi="Calibri" w:cs="Calibri"/>
+          <w:color w:val="000000"/>
+          <w:lang w:eastAsia="en-GB"/>
+        </w:rPr>
+      </w:pPr>
+      <w:r>
+        <w:rPr>
+          <w:rFonts w:ascii="Calibri" w:eastAsia="Times New Roman" w:hAnsi="Calibri" w:cs="Calibri"/>
+          <w:color w:val="000000"/>
+          <w:lang w:eastAsia="en-GB"/>
+        </w:rPr>
+        <w:t xml:space="preserve">About Parallel algorithm the running time is </w:t>
+      </w:r>
+      <w:r>
+        <w:rPr>
+          <w:rFonts w:ascii="Calibri" w:eastAsia="Times New Roman" w:hAnsi="Calibri" w:cs="Calibri"/>
+          <w:color w:val="000000"/>
+          <w:lang w:eastAsia="en-GB"/>
+        </w:rPr>
+        <w:t>considerably less than the naive version</w:t>
+      </w:r>
+      <w:r>
+        <w:rPr>
+          <w:rFonts w:ascii="Calibri" w:eastAsia="Times New Roman" w:hAnsi="Calibri" w:cs="Calibri"/>
+          <w:color w:val="000000"/>
+          <w:lang w:eastAsia="en-GB"/>
+        </w:rPr>
+        <w:t xml:space="preserve"> </w:t>
+      </w:r>
+      <w:r>
+        <w:rPr>
+          <w:rFonts w:ascii="Calibri" w:eastAsia="Times New Roman" w:hAnsi="Calibri" w:cs="Calibri"/>
+          <w:color w:val="000000"/>
+          <w:lang w:eastAsia="en-GB"/>
+        </w:rPr>
+        <w:t>but still quite slow</w:t>
+      </w:r>
+      <w:r>
+        <w:rPr>
+          <w:rFonts w:ascii="Calibri" w:eastAsia="Times New Roman" w:hAnsi="Calibri" w:cs="Calibri"/>
+          <w:color w:val="000000"/>
+          <w:lang w:eastAsia="en-GB"/>
+        </w:rPr>
+        <w:t>, so we run the algorithm one time obtaining:</w:t>
+      </w:r>
+    </w:p>
+    <w:p>
+      <w:pPr>
+        <w:spacing w:after="0" w:line="240" w:lineRule="auto"/>
+        <w:rPr>
+          <w:rFonts w:ascii="Calibri" w:eastAsia="Times New Roman" w:hAnsi="Calibri" w:cs="Calibri"/>
+          <w:color w:val="000000"/>
+          <w:lang w:eastAsia="en-GB"/>
+        </w:rPr>
+      </w:pPr>
+    </w:p>
+    <w:p>
+      <w:pPr>
+        <w:spacing w:after="0" w:line="240" w:lineRule="auto"/>
+        <w:jc w:val="center"/>
         <w:rPr>
           <w:rFonts w:ascii="Calibri" w:eastAsia="Times New Roman" w:hAnsi="Calibri" w:cs="Calibri"/>
           <w:b/>
@@ -4101,86 +4184,20 @@
           <w:i/>
           <w:iCs/>
           <w:color w:val="000000"/>
-          <w:lang w:val="it-IT" w:eastAsia="en-GB"/>
-        </w:rPr>
-        <w:t xml:space="preserve"> minutes</w:t>
-      </w:r>
-    </w:p>
-    <w:p>
-      <w:pPr>
-        <w:spacing w:after="0" w:line="240" w:lineRule="auto"/>
+          <w:lang w:eastAsia="en-GB"/>
+        </w:rPr>
+      </w:pPr>
+      <w:r>
         <w:rPr>
           <w:rFonts w:ascii="Calibri" w:eastAsia="Times New Roman" w:hAnsi="Calibri" w:cs="Calibri"/>
-          <w:color w:val="000000"/>
-          <w:lang w:val="it-IT" w:eastAsia="en-GB"/>
-        </w:rPr>
-      </w:pPr>
-    </w:p>
-    <w:p>
-      <w:pPr>
-        <w:spacing w:after="0" w:line="240" w:lineRule="auto"/>
-        <w:jc w:val="both"/>
-        <w:rPr>
-          <w:rFonts w:ascii="Calibri" w:eastAsia="Times New Roman" w:hAnsi="Calibri" w:cs="Calibri"/>
+          <w:b/>
+          <w:bCs/>
           <w:color w:val="000000"/>
           <w:lang w:eastAsia="en-GB"/>
         </w:rPr>
-      </w:pPr>
-      <w:r>
-        <w:rPr>
-          <w:rFonts w:ascii="Calibri" w:eastAsia="Times New Roman" w:hAnsi="Calibri" w:cs="Calibri"/>
-          <w:color w:val="000000"/>
-          <w:lang w:eastAsia="en-GB"/>
-        </w:rPr>
-        <w:t xml:space="preserve">About Parallel algorithm the running time is </w:t>
-      </w:r>
-      <w:r>
-        <w:rPr>
-          <w:rFonts w:ascii="Calibri" w:eastAsia="Times New Roman" w:hAnsi="Calibri" w:cs="Calibri"/>
-          <w:color w:val="000000"/>
-          <w:lang w:eastAsia="en-GB"/>
-        </w:rPr>
-        <w:t>considerably less than the naive version</w:t>
-      </w:r>
-      <w:r>
-        <w:rPr>
-          <w:rFonts w:ascii="Calibri" w:eastAsia="Times New Roman" w:hAnsi="Calibri" w:cs="Calibri"/>
-          <w:color w:val="000000"/>
-          <w:lang w:eastAsia="en-GB"/>
-        </w:rPr>
-        <w:t xml:space="preserve"> </w:t>
-      </w:r>
-      <w:r>
-        <w:rPr>
-          <w:rFonts w:ascii="Calibri" w:eastAsia="Times New Roman" w:hAnsi="Calibri" w:cs="Calibri"/>
-          <w:color w:val="000000"/>
-          <w:lang w:eastAsia="en-GB"/>
-        </w:rPr>
-        <w:t>but still quite slow</w:t>
-      </w:r>
-      <w:r>
-        <w:rPr>
-          <w:rFonts w:ascii="Calibri" w:eastAsia="Times New Roman" w:hAnsi="Calibri" w:cs="Calibri"/>
-          <w:color w:val="000000"/>
-          <w:lang w:eastAsia="en-GB"/>
-        </w:rPr>
-        <w:t>, so we run the algorithm one times obtaining:</w:t>
-      </w:r>
-    </w:p>
-    <w:p>
-      <w:pPr>
-        <w:spacing w:after="0" w:line="240" w:lineRule="auto"/>
-        <w:rPr>
-          <w:rFonts w:ascii="Calibri" w:eastAsia="Times New Roman" w:hAnsi="Calibri" w:cs="Calibri"/>
-          <w:color w:val="000000"/>
-          <w:lang w:eastAsia="en-GB"/>
-        </w:rPr>
-      </w:pPr>
-    </w:p>
-    <w:p>
-      <w:pPr>
-        <w:spacing w:after="0" w:line="240" w:lineRule="auto"/>
-        <w:jc w:val="center"/>
+        <w:t xml:space="preserve">7208.69 </w:t>
+      </w:r>
+      <w:r>
         <w:rPr>
           <w:rFonts w:ascii="Calibri" w:eastAsia="Times New Roman" w:hAnsi="Calibri" w:cs="Calibri"/>
           <w:b/>
@@ -4190,8 +4207,12 @@
           <w:color w:val="000000"/>
           <w:lang w:eastAsia="en-GB"/>
         </w:rPr>
-      </w:pPr>
-      <w:r>
+        <w:t>seconds ≈ 120 minutes</w:t>
+      </w:r>
+    </w:p>
+    <w:p>
+      <w:pPr>
+        <w:spacing w:after="0" w:line="240" w:lineRule="auto"/>
         <w:rPr>
           <w:rFonts w:ascii="Calibri" w:eastAsia="Times New Roman" w:hAnsi="Calibri" w:cs="Calibri"/>
           <w:b/>
@@ -4199,9 +4220,47 @@
           <w:color w:val="000000"/>
           <w:lang w:eastAsia="en-GB"/>
         </w:rPr>
-        <w:t xml:space="preserve">7208.69 </w:t>
-      </w:r>
-      <w:r>
+      </w:pPr>
+    </w:p>
+    <w:p>
+      <w:pPr>
+        <w:pBdr>
+          <w:bottom w:val="single" w:sz="12" w:space="1" w:color="auto"/>
+        </w:pBdr>
+        <w:spacing w:after="0" w:line="240" w:lineRule="auto"/>
+        <w:jc w:val="both"/>
+        <w:rPr>
+          <w:rFonts w:ascii="Calibri" w:eastAsia="Times New Roman" w:hAnsi="Calibri" w:cs="Calibri"/>
+          <w:color w:val="000000"/>
+          <w:lang w:eastAsia="en-GB"/>
+        </w:rPr>
+      </w:pPr>
+      <w:r>
+        <w:rPr>
+          <w:rFonts w:ascii="Calibri" w:eastAsia="Times New Roman" w:hAnsi="Calibri" w:cs="Calibri"/>
+          <w:color w:val="000000"/>
+          <w:lang w:eastAsia="en-GB"/>
+        </w:rPr>
+        <w:t>These two versions of the algorithm were compared using the two parameters defined above, obtaining:</w:t>
+      </w:r>
+    </w:p>
+    <w:p>
+      <w:pPr>
+        <w:pBdr>
+          <w:bottom w:val="single" w:sz="12" w:space="1" w:color="auto"/>
+        </w:pBdr>
+        <w:spacing w:after="0" w:line="240" w:lineRule="auto"/>
+        <w:rPr>
+          <w:rFonts w:ascii="Calibri" w:eastAsia="Times New Roman" w:hAnsi="Calibri" w:cs="Calibri"/>
+          <w:color w:val="000000"/>
+          <w:lang w:eastAsia="en-GB"/>
+        </w:rPr>
+      </w:pPr>
+    </w:p>
+    <w:p>
+      <w:pPr>
+        <w:spacing w:after="0" w:line="240" w:lineRule="auto"/>
+        <w:jc w:val="center"/>
         <w:rPr>
           <w:rFonts w:ascii="Calibri" w:eastAsia="Times New Roman" w:hAnsi="Calibri" w:cs="Calibri"/>
           <w:b/>
@@ -4209,62 +4268,10 @@
           <w:i/>
           <w:iCs/>
           <w:color w:val="000000"/>
-          <w:lang w:eastAsia="en-GB"/>
-        </w:rPr>
-        <w:t>seconds ≈ 120,15 minutes</w:t>
-      </w:r>
-    </w:p>
-    <w:p>
-      <w:pPr>
-        <w:spacing w:after="0" w:line="240" w:lineRule="auto"/>
-        <w:rPr>
-          <w:rFonts w:ascii="Calibri" w:eastAsia="Times New Roman" w:hAnsi="Calibri" w:cs="Calibri"/>
-          <w:b/>
-          <w:bCs/>
-          <w:color w:val="000000"/>
-          <w:lang w:eastAsia="en-GB"/>
-        </w:rPr>
-      </w:pPr>
-    </w:p>
-    <w:p>
-      <w:pPr>
-        <w:pBdr>
-          <w:bottom w:val="single" w:sz="12" w:space="1" w:color="auto"/>
-        </w:pBdr>
-        <w:spacing w:after="0" w:line="240" w:lineRule="auto"/>
-        <w:jc w:val="both"/>
-        <w:rPr>
-          <w:rFonts w:ascii="Calibri" w:eastAsia="Times New Roman" w:hAnsi="Calibri" w:cs="Calibri"/>
-          <w:color w:val="000000"/>
-          <w:lang w:eastAsia="en-GB"/>
-        </w:rPr>
-      </w:pPr>
-      <w:r>
-        <w:rPr>
-          <w:rFonts w:ascii="Calibri" w:eastAsia="Times New Roman" w:hAnsi="Calibri" w:cs="Calibri"/>
-          <w:color w:val="000000"/>
-          <w:lang w:eastAsia="en-GB"/>
-        </w:rPr>
-        <w:t>These two versions of the algorithm were compared using the two parameters defined above, obtaining:</w:t>
-      </w:r>
-    </w:p>
-    <w:p>
-      <w:pPr>
-        <w:pBdr>
-          <w:bottom w:val="single" w:sz="12" w:space="1" w:color="auto"/>
-        </w:pBdr>
-        <w:spacing w:after="0" w:line="240" w:lineRule="auto"/>
-        <w:rPr>
-          <w:rFonts w:ascii="Calibri" w:eastAsia="Times New Roman" w:hAnsi="Calibri" w:cs="Calibri"/>
-          <w:color w:val="000000"/>
-          <w:lang w:eastAsia="en-GB"/>
-        </w:rPr>
-      </w:pPr>
-    </w:p>
-    <w:p>
-      <w:pPr>
-        <w:spacing w:after="0" w:line="240" w:lineRule="auto"/>
-        <w:jc w:val="center"/>
+          <w:lang w:val="it-IT" w:eastAsia="en-GB"/>
+        </w:rPr>
+      </w:pPr>
+      <w:r>
         <w:rPr>
           <w:rFonts w:ascii="Calibri" w:eastAsia="Times New Roman" w:hAnsi="Calibri" w:cs="Calibri"/>
           <w:b/>
@@ -4274,8 +4281,13 @@
           <w:color w:val="000000"/>
           <w:lang w:val="it-IT" w:eastAsia="en-GB"/>
         </w:rPr>
-      </w:pPr>
-      <w:r>
+        <w:t>naive vs parallel</w:t>
+      </w:r>
+    </w:p>
+    <w:p>
+      <w:pPr>
+        <w:spacing w:after="0" w:line="240" w:lineRule="auto"/>
+        <w:jc w:val="center"/>
         <w:rPr>
           <w:rFonts w:ascii="Calibri" w:eastAsia="Times New Roman" w:hAnsi="Calibri" w:cs="Calibri"/>
           <w:b/>
@@ -4285,7 +4297,134 @@
           <w:color w:val="000000"/>
           <w:lang w:val="it-IT" w:eastAsia="en-GB"/>
         </w:rPr>
-        <w:t>naive vs parallel</w:t>
+      </w:pPr>
+    </w:p>
+    <w:p>
+      <w:pPr>
+        <w:spacing w:after="0" w:line="240" w:lineRule="auto"/>
+        <w:jc w:val="center"/>
+        <w:rPr>
+          <w:rFonts w:ascii="Calibri" w:eastAsia="Times New Roman" w:hAnsi="Calibri" w:cs="Calibri"/>
+          <w:b/>
+          <w:bCs/>
+          <w:color w:val="000000"/>
+          <w:lang w:val="it-IT" w:eastAsia="en-GB"/>
+        </w:rPr>
+      </w:pPr>
+      <w:r>
+        <w:rPr>
+          <w:rFonts w:ascii="Calibri" w:eastAsia="Times New Roman" w:hAnsi="Calibri" w:cs="Calibri"/>
+          <w:b/>
+          <w:bCs/>
+          <w:color w:val="000000"/>
+          <w:lang w:val="it-IT" w:eastAsia="en-GB"/>
+        </w:rPr>
+        <w:t>similarity rate = 1.0</w:t>
+      </w:r>
+    </w:p>
+    <w:p>
+      <w:pPr>
+        <w:pBdr>
+          <w:bottom w:val="single" w:sz="12" w:space="1" w:color="auto"/>
+        </w:pBdr>
+        <w:spacing w:after="0" w:line="240" w:lineRule="auto"/>
+        <w:jc w:val="center"/>
+        <w:rPr>
+          <w:rFonts w:ascii="Calibri" w:eastAsia="Times New Roman" w:hAnsi="Calibri" w:cs="Calibri"/>
+          <w:b/>
+          <w:bCs/>
+          <w:color w:val="000000"/>
+          <w:lang w:val="it-IT" w:eastAsia="en-GB"/>
+        </w:rPr>
+      </w:pPr>
+      <w:r>
+        <w:rPr>
+          <w:rFonts w:ascii="Calibri" w:eastAsia="Times New Roman" w:hAnsi="Calibri" w:cs="Calibri"/>
+          <w:b/>
+          <w:bCs/>
+          <w:color w:val="000000"/>
+          <w:lang w:val="it-IT" w:eastAsia="en-GB"/>
+        </w:rPr>
+        <w:t>equality rate = 1.0</w:t>
+      </w:r>
+    </w:p>
+    <w:p>
+      <w:pPr>
+        <w:spacing w:after="0" w:line="240" w:lineRule="auto"/>
+        <w:rPr>
+          <w:rFonts w:ascii="Calibri" w:eastAsia="Times New Roman" w:hAnsi="Calibri" w:cs="Calibri"/>
+          <w:b/>
+          <w:bCs/>
+          <w:color w:val="000000"/>
+          <w:lang w:val="it-IT" w:eastAsia="en-GB"/>
+        </w:rPr>
+      </w:pPr>
+    </w:p>
+    <w:p>
+      <w:pPr>
+        <w:pStyle w:val="Heading4"/>
+      </w:pPr>
+      <w:r>
+        <w:t xml:space="preserve">Pagerank </w:t>
+      </w:r>
+    </w:p>
+    <w:p/>
+    <w:p>
+      <w:pPr>
+        <w:jc w:val="both"/>
+      </w:pPr>
+      <w:r>
+        <w:t xml:space="preserve">For the </w:t>
+      </w:r>
+      <w:r>
+        <w:t>Pagerank</w:t>
+      </w:r>
+      <w:r>
+        <w:t xml:space="preserve"> measure we provided </w:t>
+      </w:r>
+      <w:r>
+        <w:t>three</w:t>
+      </w:r>
+      <w:r>
+        <w:t xml:space="preserve"> solutions: Naïve, Networkx and </w:t>
+      </w:r>
+      <w:r>
+        <w:t>Vectorized</w:t>
+      </w:r>
+      <w:r>
+        <w:t>.</w:t>
+      </w:r>
+    </w:p>
+    <w:p>
+      <w:pPr>
+        <w:jc w:val="both"/>
+      </w:pPr>
+      <w:r>
+        <w:t xml:space="preserve">About Naïve algorithm the running time is </w:t>
+      </w:r>
+      <w:r>
+        <w:t>quite fast</w:t>
+      </w:r>
+      <w:r>
+        <w:t xml:space="preserve">, so we run the algorithm </w:t>
+      </w:r>
+      <w:r>
+        <w:t xml:space="preserve">several </w:t>
+      </w:r>
+      <w:r>
+        <w:t>time</w:t>
+      </w:r>
+      <w:r>
+        <w:t>s</w:t>
+      </w:r>
+      <w:r>
+        <w:t xml:space="preserve"> with tolerance equal to 1e-6</w:t>
+      </w:r>
+      <w:r>
+        <w:t>, obtaining</w:t>
+      </w:r>
+      <w:r>
+        <w:t xml:space="preserve"> an average execution time of:</w:t>
       </w:r>
     </w:p>
     <w:p>
@@ -4299,31 +4438,28 @@
           <w:i/>
           <w:iCs/>
           <w:color w:val="000000"/>
-          <w:lang w:val="it-IT" w:eastAsia="en-GB"/>
-        </w:rPr>
-      </w:pPr>
-    </w:p>
-    <w:p>
-      <w:pPr>
-        <w:spacing w:after="0" w:line="240" w:lineRule="auto"/>
-        <w:jc w:val="center"/>
+          <w:lang w:eastAsia="en-GB"/>
+        </w:rPr>
+      </w:pPr>
+      <w:r>
         <w:rPr>
           <w:rFonts w:ascii="Calibri" w:eastAsia="Times New Roman" w:hAnsi="Calibri" w:cs="Calibri"/>
           <w:b/>
           <w:bCs/>
           <w:color w:val="000000"/>
-          <w:lang w:val="it-IT" w:eastAsia="en-GB"/>
-        </w:rPr>
-      </w:pPr>
+          <w:lang w:eastAsia="en-GB"/>
+        </w:rPr>
+        <w:t>57.8</w:t>
+      </w:r>
       <w:r>
         <w:rPr>
           <w:rFonts w:ascii="Calibri" w:eastAsia="Times New Roman" w:hAnsi="Calibri" w:cs="Calibri"/>
           <w:b/>
           <w:bCs/>
           <w:color w:val="000000"/>
-          <w:lang w:val="it-IT" w:eastAsia="en-GB"/>
-        </w:rPr>
-        <w:t xml:space="preserve">Da modificare con il </w:t>
+          <w:lang w:eastAsia="en-GB"/>
+        </w:rPr>
+        <w:t>8</w:t>
       </w:r>
       <w:r>
         <w:rPr>
@@ -4331,19 +4467,21 @@
           <w:b/>
           <w:bCs/>
           <w:color w:val="000000"/>
-          <w:lang w:val="it-IT" w:eastAsia="en-GB"/>
-        </w:rPr>
-        <w:t>valore</w:t>
+          <w:lang w:eastAsia="en-GB"/>
+        </w:rPr>
+        <w:t xml:space="preserve"> </w:t>
       </w:r>
       <w:r>
         <w:rPr>
           <w:rFonts w:ascii="Calibri" w:eastAsia="Times New Roman" w:hAnsi="Calibri" w:cs="Calibri"/>
           <w:b/>
           <w:bCs/>
-          <w:color w:val="000000"/>
-          <w:lang w:val="it-IT" w:eastAsia="en-GB"/>
-        </w:rPr>
-        <w:t xml:space="preserve"> nuov</w:t>
+          <w:i/>
+          <w:iCs/>
+          <w:color w:val="000000"/>
+          <w:lang w:eastAsia="en-GB"/>
+        </w:rPr>
+        <w:t xml:space="preserve">seconds ≈ </w:t>
       </w:r>
       <w:r>
         <w:rPr>
@@ -4351,19 +4489,388 @@
           <w:b/>
           <w:bCs/>
           <w:color w:val="000000"/>
-          <w:lang w:val="it-IT" w:eastAsia="en-GB"/>
-        </w:rPr>
-        <w:t xml:space="preserve">o </w:t>
+          <w:lang w:eastAsia="en-GB"/>
+        </w:rPr>
+        <w:t xml:space="preserve">1 </w:t>
       </w:r>
       <w:r>
         <w:rPr>
           <w:rFonts w:ascii="Calibri" w:eastAsia="Times New Roman" w:hAnsi="Calibri" w:cs="Calibri"/>
           <w:b/>
           <w:bCs/>
-          <w:color w:val="000000"/>
-          <w:lang w:val="it-IT" w:eastAsia="en-GB"/>
-        </w:rPr>
-        <w:t>similarity rate = 1.0</w:t>
+          <w:i/>
+          <w:iCs/>
+          <w:color w:val="000000"/>
+          <w:lang w:eastAsia="en-GB"/>
+        </w:rPr>
+        <w:t>minute</w:t>
+      </w:r>
+    </w:p>
+    <w:p>
+      <w:pPr>
+        <w:spacing w:after="0" w:line="240" w:lineRule="auto"/>
+        <w:rPr>
+          <w:rFonts w:ascii="Calibri" w:eastAsia="Times New Roman" w:hAnsi="Calibri" w:cs="Calibri"/>
+          <w:color w:val="000000"/>
+          <w:lang w:eastAsia="en-GB"/>
+        </w:rPr>
+      </w:pPr>
+    </w:p>
+    <w:p>
+      <w:pPr>
+        <w:spacing w:after="0" w:line="240" w:lineRule="auto"/>
+        <w:jc w:val="both"/>
+      </w:pPr>
+      <w:r>
+        <w:rPr>
+          <w:rFonts w:ascii="Calibri" w:eastAsia="Times New Roman" w:hAnsi="Calibri" w:cs="Calibri"/>
+          <w:color w:val="000000"/>
+          <w:lang w:eastAsia="en-GB"/>
+        </w:rPr>
+        <w:t xml:space="preserve">About </w:t>
+      </w:r>
+      <w:r>
+        <w:rPr>
+          <w:rFonts w:ascii="Calibri" w:eastAsia="Times New Roman" w:hAnsi="Calibri" w:cs="Calibri"/>
+          <w:color w:val="000000"/>
+          <w:lang w:eastAsia="en-GB"/>
+        </w:rPr>
+        <w:t>Networkx</w:t>
+      </w:r>
+      <w:r>
+        <w:rPr>
+          <w:rFonts w:ascii="Calibri" w:eastAsia="Times New Roman" w:hAnsi="Calibri" w:cs="Calibri"/>
+          <w:color w:val="000000"/>
+          <w:lang w:eastAsia="en-GB"/>
+        </w:rPr>
+        <w:t xml:space="preserve"> algorithm the running </w:t>
+      </w:r>
+      <w:r>
+        <w:rPr>
+          <w:rFonts w:ascii="Calibri" w:eastAsia="Times New Roman" w:hAnsi="Calibri" w:cs="Calibri"/>
+          <w:color w:val="000000"/>
+          <w:lang w:eastAsia="en-GB"/>
+        </w:rPr>
+        <w:t xml:space="preserve">time is quite fast, so </w:t>
+      </w:r>
+      <w:r>
+        <w:t>we run the algorithm several times with tolerance equal to 1e-6, obtaining an average execution time of:</w:t>
+      </w:r>
+    </w:p>
+    <w:p>
+      <w:pPr>
+        <w:spacing w:after="0" w:line="240" w:lineRule="auto"/>
+        <w:rPr>
+          <w:rFonts w:ascii="Calibri" w:eastAsia="Times New Roman" w:hAnsi="Calibri" w:cs="Calibri"/>
+          <w:color w:val="000000"/>
+          <w:lang w:eastAsia="en-GB"/>
+        </w:rPr>
+      </w:pPr>
+    </w:p>
+    <w:p>
+      <w:pPr>
+        <w:spacing w:after="0" w:line="240" w:lineRule="auto"/>
+        <w:jc w:val="center"/>
+        <w:rPr>
+          <w:rFonts w:ascii="Calibri" w:eastAsia="Times New Roman" w:hAnsi="Calibri" w:cs="Calibri"/>
+          <w:b/>
+          <w:bCs/>
+          <w:i/>
+          <w:iCs/>
+          <w:color w:val="000000"/>
+          <w:lang w:eastAsia="en-GB"/>
+        </w:rPr>
+      </w:pPr>
+      <w:r>
+        <w:rPr>
+          <w:rFonts w:ascii="Calibri" w:eastAsia="Times New Roman" w:hAnsi="Calibri" w:cs="Calibri"/>
+          <w:b/>
+          <w:bCs/>
+          <w:color w:val="000000"/>
+          <w:lang w:eastAsia="en-GB"/>
+        </w:rPr>
+        <w:t>6.2</w:t>
+      </w:r>
+      <w:r>
+        <w:rPr>
+          <w:rFonts w:ascii="Calibri" w:eastAsia="Times New Roman" w:hAnsi="Calibri" w:cs="Calibri"/>
+          <w:b/>
+          <w:bCs/>
+          <w:color w:val="000000"/>
+          <w:lang w:eastAsia="en-GB"/>
+        </w:rPr>
+        <w:t>7</w:t>
+      </w:r>
+      <w:r>
+        <w:rPr>
+          <w:rFonts w:ascii="Calibri" w:eastAsia="Times New Roman" w:hAnsi="Calibri" w:cs="Calibri"/>
+          <w:b/>
+          <w:bCs/>
+          <w:color w:val="000000"/>
+          <w:lang w:eastAsia="en-GB"/>
+        </w:rPr>
+        <w:t xml:space="preserve"> </w:t>
+      </w:r>
+      <w:r>
+        <w:rPr>
+          <w:rFonts w:ascii="Calibri" w:eastAsia="Times New Roman" w:hAnsi="Calibri" w:cs="Calibri"/>
+          <w:b/>
+          <w:bCs/>
+          <w:i/>
+          <w:iCs/>
+          <w:color w:val="000000"/>
+          <w:lang w:eastAsia="en-GB"/>
+        </w:rPr>
+        <w:t>seconds</w:t>
+      </w:r>
+    </w:p>
+    <w:p>
+      <w:pPr>
+        <w:spacing w:after="0" w:line="240" w:lineRule="auto"/>
+        <w:rPr>
+          <w:rFonts w:ascii="Calibri" w:eastAsia="Times New Roman" w:hAnsi="Calibri" w:cs="Calibri"/>
+          <w:b/>
+          <w:bCs/>
+          <w:color w:val="000000"/>
+          <w:lang w:eastAsia="en-GB"/>
+        </w:rPr>
+      </w:pPr>
+    </w:p>
+    <w:p>
+      <w:pPr>
+        <w:spacing w:after="0" w:line="240" w:lineRule="auto"/>
+        <w:jc w:val="both"/>
+        <w:rPr>
+          <w:rFonts w:ascii="Calibri" w:eastAsia="Times New Roman" w:hAnsi="Calibri" w:cs="Calibri"/>
+          <w:color w:val="000000"/>
+          <w:lang w:eastAsia="en-GB"/>
+        </w:rPr>
+      </w:pPr>
+      <w:r>
+        <w:rPr>
+          <w:rFonts w:ascii="Calibri" w:eastAsia="Times New Roman" w:hAnsi="Calibri" w:cs="Calibri"/>
+          <w:color w:val="000000"/>
+          <w:lang w:eastAsia="en-GB"/>
+        </w:rPr>
+        <w:t xml:space="preserve">About Vectorized algorithm the running time is faster respect to the naïve version, so we run </w:t>
+      </w:r>
+      <w:r>
+        <w:rPr>
+          <w:rFonts w:ascii="Calibri" w:eastAsia="Times New Roman" w:hAnsi="Calibri" w:cs="Calibri"/>
+          <w:color w:val="000000"/>
+          <w:lang w:eastAsia="en-GB"/>
+        </w:rPr>
+        <w:t>the algorithm several times with tolerance equal to 1e-6, obtaining an average execution time of:</w:t>
+      </w:r>
+    </w:p>
+    <w:p>
+      <w:pPr>
+        <w:spacing w:after="0" w:line="240" w:lineRule="auto"/>
+        <w:rPr>
+          <w:rFonts w:ascii="Calibri" w:eastAsia="Times New Roman" w:hAnsi="Calibri" w:cs="Calibri"/>
+          <w:color w:val="000000"/>
+          <w:lang w:eastAsia="en-GB"/>
+        </w:rPr>
+      </w:pPr>
+    </w:p>
+    <w:p>
+      <w:pPr>
+        <w:spacing w:after="0" w:line="240" w:lineRule="auto"/>
+        <w:jc w:val="center"/>
+        <w:rPr>
+          <w:rFonts w:ascii="Calibri" w:eastAsia="Times New Roman" w:hAnsi="Calibri" w:cs="Calibri"/>
+          <w:b/>
+          <w:bCs/>
+          <w:i/>
+          <w:iCs/>
+          <w:color w:val="000000"/>
+          <w:lang w:eastAsia="en-GB"/>
+        </w:rPr>
+      </w:pPr>
+      <w:r>
+        <w:rPr>
+          <w:rFonts w:ascii="Calibri" w:eastAsia="Times New Roman" w:hAnsi="Calibri" w:cs="Calibri"/>
+          <w:b/>
+          <w:bCs/>
+          <w:color w:val="000000"/>
+          <w:lang w:eastAsia="en-GB"/>
+        </w:rPr>
+        <w:t>21.25</w:t>
+      </w:r>
+      <w:r>
+        <w:rPr>
+          <w:rFonts w:ascii="Calibri" w:eastAsia="Times New Roman" w:hAnsi="Calibri" w:cs="Calibri"/>
+          <w:b/>
+          <w:bCs/>
+          <w:color w:val="000000"/>
+          <w:lang w:eastAsia="en-GB"/>
+        </w:rPr>
+        <w:t xml:space="preserve"> </w:t>
+      </w:r>
+      <w:r>
+        <w:rPr>
+          <w:rFonts w:ascii="Calibri" w:eastAsia="Times New Roman" w:hAnsi="Calibri" w:cs="Calibri"/>
+          <w:b/>
+          <w:bCs/>
+          <w:i/>
+          <w:iCs/>
+          <w:color w:val="000000"/>
+          <w:lang w:eastAsia="en-GB"/>
+        </w:rPr>
+        <w:t>seconds</w:t>
+      </w:r>
+    </w:p>
+    <w:p>
+      <w:pPr>
+        <w:spacing w:after="0" w:line="240" w:lineRule="auto"/>
+        <w:jc w:val="center"/>
+        <w:rPr>
+          <w:rFonts w:ascii="Calibri" w:eastAsia="Times New Roman" w:hAnsi="Calibri" w:cs="Calibri"/>
+          <w:b/>
+          <w:bCs/>
+          <w:i/>
+          <w:iCs/>
+          <w:color w:val="000000"/>
+          <w:lang w:eastAsia="en-GB"/>
+        </w:rPr>
+      </w:pPr>
+    </w:p>
+    <w:p>
+      <w:pPr>
+        <w:pBdr>
+          <w:bottom w:val="single" w:sz="12" w:space="1" w:color="auto"/>
+        </w:pBdr>
+        <w:spacing w:after="0" w:line="240" w:lineRule="auto"/>
+        <w:jc w:val="both"/>
+        <w:rPr>
+          <w:rFonts w:ascii="Calibri" w:eastAsia="Times New Roman" w:hAnsi="Calibri" w:cs="Calibri"/>
+          <w:color w:val="000000"/>
+          <w:lang w:eastAsia="en-GB"/>
+        </w:rPr>
+      </w:pPr>
+      <w:r>
+        <w:rPr>
+          <w:rFonts w:ascii="Calibri" w:eastAsia="Times New Roman" w:hAnsi="Calibri" w:cs="Calibri"/>
+          <w:color w:val="000000"/>
+          <w:lang w:eastAsia="en-GB"/>
+        </w:rPr>
+        <w:t xml:space="preserve">These </w:t>
+      </w:r>
+      <w:r>
+        <w:rPr>
+          <w:rFonts w:ascii="Calibri" w:eastAsia="Times New Roman" w:hAnsi="Calibri" w:cs="Calibri"/>
+          <w:color w:val="000000"/>
+          <w:lang w:eastAsia="en-GB"/>
+        </w:rPr>
+        <w:t>three</w:t>
+      </w:r>
+      <w:r>
+        <w:rPr>
+          <w:rFonts w:ascii="Calibri" w:eastAsia="Times New Roman" w:hAnsi="Calibri" w:cs="Calibri"/>
+          <w:color w:val="000000"/>
+          <w:lang w:eastAsia="en-GB"/>
+        </w:rPr>
+        <w:t xml:space="preserve"> versions of the algorithm were compared using the two parameters defined above, obtaining:</w:t>
+      </w:r>
+    </w:p>
+    <w:p>
+      <w:pPr>
+        <w:pBdr>
+          <w:bottom w:val="single" w:sz="12" w:space="1" w:color="auto"/>
+        </w:pBdr>
+        <w:spacing w:after="0" w:line="240" w:lineRule="auto"/>
+        <w:rPr>
+          <w:rFonts w:ascii="Calibri" w:eastAsia="Times New Roman" w:hAnsi="Calibri" w:cs="Calibri"/>
+          <w:color w:val="000000"/>
+          <w:lang w:eastAsia="en-GB"/>
+        </w:rPr>
+      </w:pPr>
+    </w:p>
+    <w:p>
+      <w:pPr>
+        <w:spacing w:after="0" w:line="240" w:lineRule="auto"/>
+        <w:jc w:val="center"/>
+        <w:rPr>
+          <w:rFonts w:ascii="Calibri" w:eastAsia="Times New Roman" w:hAnsi="Calibri" w:cs="Calibri"/>
+          <w:b/>
+          <w:bCs/>
+          <w:i/>
+          <w:iCs/>
+          <w:color w:val="000000"/>
+          <w:lang w:eastAsia="en-GB"/>
+        </w:rPr>
+      </w:pPr>
+      <w:r>
+        <w:rPr>
+          <w:rFonts w:ascii="Calibri" w:eastAsia="Times New Roman" w:hAnsi="Calibri" w:cs="Calibri"/>
+          <w:b/>
+          <w:bCs/>
+          <w:i/>
+          <w:iCs/>
+          <w:color w:val="000000"/>
+          <w:lang w:eastAsia="en-GB"/>
+        </w:rPr>
+        <w:t xml:space="preserve">naive vs </w:t>
+      </w:r>
+      <w:r>
+        <w:rPr>
+          <w:rFonts w:ascii="Calibri" w:eastAsia="Times New Roman" w:hAnsi="Calibri" w:cs="Calibri"/>
+          <w:b/>
+          <w:bCs/>
+          <w:i/>
+          <w:iCs/>
+          <w:color w:val="000000"/>
+          <w:lang w:eastAsia="en-GB"/>
+        </w:rPr>
+        <w:t>networkx</w:t>
+      </w:r>
+    </w:p>
+    <w:p>
+      <w:pPr>
+        <w:spacing w:after="0" w:line="240" w:lineRule="auto"/>
+        <w:jc w:val="center"/>
+        <w:rPr>
+          <w:rFonts w:ascii="Calibri" w:eastAsia="Times New Roman" w:hAnsi="Calibri" w:cs="Calibri"/>
+          <w:b/>
+          <w:bCs/>
+          <w:i/>
+          <w:iCs/>
+          <w:color w:val="000000"/>
+          <w:lang w:eastAsia="en-GB"/>
+        </w:rPr>
+      </w:pPr>
+    </w:p>
+    <w:p>
+      <w:pPr>
+        <w:spacing w:after="0" w:line="240" w:lineRule="auto"/>
+        <w:jc w:val="center"/>
+        <w:rPr>
+          <w:rFonts w:ascii="Calibri" w:eastAsia="Times New Roman" w:hAnsi="Calibri" w:cs="Calibri"/>
+          <w:b/>
+          <w:bCs/>
+          <w:color w:val="000000"/>
+          <w:lang w:eastAsia="en-GB"/>
+        </w:rPr>
+      </w:pPr>
+      <w:r>
+        <w:rPr>
+          <w:rFonts w:ascii="Calibri" w:eastAsia="Times New Roman" w:hAnsi="Calibri" w:cs="Calibri"/>
+          <w:b/>
+          <w:bCs/>
+          <w:color w:val="000000"/>
+          <w:lang w:eastAsia="en-GB"/>
+        </w:rPr>
+        <w:t xml:space="preserve">similarity rate = </w:t>
+      </w:r>
+      <w:r>
+        <w:rPr>
+          <w:rFonts w:ascii="Calibri" w:eastAsia="Times New Roman" w:hAnsi="Calibri" w:cs="Calibri"/>
+          <w:b/>
+          <w:bCs/>
+          <w:color w:val="000000"/>
+          <w:lang w:eastAsia="en-GB"/>
+        </w:rPr>
+        <w:t>0.794</w:t>
       </w:r>
     </w:p>
     <w:p>
@@ -4378,7 +4885,7 @@
           <w:b/>
           <w:bCs/>
           <w:color w:val="000000"/>
-          <w:lang w:val="it-IT" w:eastAsia="en-GB"/>
+          <w:lang w:eastAsia="en-GB"/>
         </w:rPr>
       </w:pPr>
       <w:r>
@@ -4387,9 +4894,9 @@
           <w:b/>
           <w:bCs/>
           <w:color w:val="000000"/>
-          <w:lang w:val="it-IT" w:eastAsia="en-GB"/>
-        </w:rPr>
-        <w:t xml:space="preserve">Da modificare con il </w:t>
+          <w:lang w:eastAsia="en-GB"/>
+        </w:rPr>
+        <w:t xml:space="preserve">equality rate = </w:t>
       </w:r>
       <w:r>
         <w:rPr>
@@ -4397,9 +4904,9 @@
           <w:b/>
           <w:bCs/>
           <w:color w:val="000000"/>
-          <w:lang w:val="it-IT" w:eastAsia="en-GB"/>
-        </w:rPr>
-        <w:t>valore</w:t>
+          <w:lang w:eastAsia="en-GB"/>
+        </w:rPr>
+        <w:t>0.</w:t>
       </w:r>
       <w:r>
         <w:rPr>
@@ -4407,108 +4914,9 @@
           <w:b/>
           <w:bCs/>
           <w:color w:val="000000"/>
-          <w:lang w:val="it-IT" w:eastAsia="en-GB"/>
-        </w:rPr>
-        <w:t xml:space="preserve"> nuov</w:t>
-      </w:r>
-      <w:r>
-        <w:rPr>
-          <w:rFonts w:ascii="Calibri" w:eastAsia="Times New Roman" w:hAnsi="Calibri" w:cs="Calibri"/>
-          <w:b/>
-          <w:bCs/>
-          <w:color w:val="000000"/>
-          <w:lang w:val="it-IT" w:eastAsia="en-GB"/>
-        </w:rPr>
-        <w:t xml:space="preserve">o </w:t>
-      </w:r>
-      <w:r>
-        <w:rPr>
-          <w:rFonts w:ascii="Calibri" w:eastAsia="Times New Roman" w:hAnsi="Calibri" w:cs="Calibri"/>
-          <w:b/>
-          <w:bCs/>
-          <w:color w:val="000000"/>
-          <w:lang w:val="it-IT" w:eastAsia="en-GB"/>
-        </w:rPr>
-        <w:t>equality rate = 1.0</w:t>
-      </w:r>
-    </w:p>
-    <w:p>
-      <w:pPr>
-        <w:spacing w:after="0" w:line="240" w:lineRule="auto"/>
-        <w:rPr>
-          <w:rFonts w:ascii="Calibri" w:eastAsia="Times New Roman" w:hAnsi="Calibri" w:cs="Calibri"/>
-          <w:b/>
-          <w:bCs/>
-          <w:color w:val="000000"/>
-          <w:lang w:val="it-IT" w:eastAsia="en-GB"/>
-        </w:rPr>
-      </w:pPr>
-    </w:p>
-    <w:p>
-      <w:pPr>
-        <w:pStyle w:val="Heading4"/>
-      </w:pPr>
-      <w:r>
-        <w:t xml:space="preserve">Pagerank </w:t>
-      </w:r>
-    </w:p>
-    <w:p/>
-    <w:p>
-      <w:pPr>
-        <w:jc w:val="both"/>
-      </w:pPr>
-      <w:r>
-        <w:t xml:space="preserve">For the </w:t>
-      </w:r>
-      <w:r>
-        <w:t>Pagerank</w:t>
-      </w:r>
-      <w:r>
-        <w:t xml:space="preserve"> measure we provided </w:t>
-      </w:r>
-      <w:r>
-        <w:t>three</w:t>
-      </w:r>
-      <w:r>
-        <w:t xml:space="preserve"> solutions: Naïve, Networkx and </w:t>
-      </w:r>
-      <w:r>
-        <w:t>Vectorized</w:t>
-      </w:r>
-      <w:r>
-        <w:t>.</w:t>
-      </w:r>
-    </w:p>
-    <w:p>
-      <w:pPr>
-        <w:jc w:val="both"/>
-      </w:pPr>
-      <w:r>
-        <w:t xml:space="preserve">About Naïve algorithm the running time is </w:t>
-      </w:r>
-      <w:r>
-        <w:t>quite fast</w:t>
-      </w:r>
-      <w:r>
-        <w:t xml:space="preserve">, so we run the algorithm </w:t>
-      </w:r>
-      <w:r>
-        <w:t xml:space="preserve">several </w:t>
-      </w:r>
-      <w:r>
-        <w:t>time</w:t>
-      </w:r>
-      <w:r>
-        <w:t>s</w:t>
-      </w:r>
-      <w:r>
-        <w:t xml:space="preserve"> with tolerance equal to 1e-6</w:t>
-      </w:r>
-      <w:r>
-        <w:t>, obtaining</w:t>
-      </w:r>
-      <w:r>
-        <w:t xml:space="preserve"> an average execution time of:</w:t>
+          <w:lang w:eastAsia="en-GB"/>
+        </w:rPr>
+        <w:t>114</w:t>
       </w:r>
     </w:p>
     <w:p>
@@ -4530,32 +4938,18 @@
           <w:rFonts w:ascii="Calibri" w:eastAsia="Times New Roman" w:hAnsi="Calibri" w:cs="Calibri"/>
           <w:b/>
           <w:bCs/>
+          <w:i/>
+          <w:iCs/>
           <w:color w:val="000000"/>
           <w:lang w:eastAsia="en-GB"/>
         </w:rPr>
-        <w:t>57.8</w:t>
-      </w:r>
-      <w:r>
-        <w:rPr>
-          <w:rFonts w:ascii="Calibri" w:eastAsia="Times New Roman" w:hAnsi="Calibri" w:cs="Calibri"/>
-          <w:b/>
-          <w:bCs/>
-          <w:color w:val="000000"/>
-          <w:lang w:eastAsia="en-GB"/>
-        </w:rPr>
-        <w:t>8</w:t>
-      </w:r>
-      <w:r>
-        <w:rPr>
-          <w:rFonts w:ascii="Calibri" w:eastAsia="Times New Roman" w:hAnsi="Calibri" w:cs="Calibri"/>
-          <w:b/>
-          <w:bCs/>
-          <w:color w:val="000000"/>
-          <w:lang w:eastAsia="en-GB"/>
-        </w:rPr>
-        <w:t xml:space="preserve"> </w:t>
-      </w:r>
-      <w:r>
+        <w:t>naive vs vectorized</w:t>
+      </w:r>
+    </w:p>
+    <w:p>
+      <w:pPr>
+        <w:spacing w:after="0" w:line="240" w:lineRule="auto"/>
+        <w:jc w:val="center"/>
         <w:rPr>
           <w:rFonts w:ascii="Calibri" w:eastAsia="Times New Roman" w:hAnsi="Calibri" w:cs="Calibri"/>
           <w:b/>
@@ -4565,9 +4959,12 @@
           <w:color w:val="000000"/>
           <w:lang w:eastAsia="en-GB"/>
         </w:rPr>
-        <w:t xml:space="preserve">seconds ≈ </w:t>
-      </w:r>
-      <w:r>
+      </w:pPr>
+    </w:p>
+    <w:p>
+      <w:pPr>
+        <w:spacing w:after="0" w:line="240" w:lineRule="auto"/>
+        <w:jc w:val="center"/>
         <w:rPr>
           <w:rFonts w:ascii="Calibri" w:eastAsia="Times New Roman" w:hAnsi="Calibri" w:cs="Calibri"/>
           <w:b/>
@@ -4575,9 +4972,88 @@
           <w:color w:val="000000"/>
           <w:lang w:eastAsia="en-GB"/>
         </w:rPr>
-        <w:t xml:space="preserve">1 </w:t>
-      </w:r>
-      <w:r>
+      </w:pPr>
+      <w:r>
+        <w:rPr>
+          <w:rFonts w:ascii="Calibri" w:eastAsia="Times New Roman" w:hAnsi="Calibri" w:cs="Calibri"/>
+          <w:b/>
+          <w:bCs/>
+          <w:color w:val="000000"/>
+          <w:lang w:eastAsia="en-GB"/>
+        </w:rPr>
+        <w:t xml:space="preserve">similarity rate = </w:t>
+      </w:r>
+      <w:r>
+        <w:rPr>
+          <w:rFonts w:ascii="Calibri" w:eastAsia="Times New Roman" w:hAnsi="Calibri" w:cs="Calibri"/>
+          <w:b/>
+          <w:bCs/>
+          <w:color w:val="000000"/>
+          <w:lang w:eastAsia="en-GB"/>
+        </w:rPr>
+        <w:t>0.02</w:t>
+      </w:r>
+    </w:p>
+    <w:p>
+      <w:pPr>
+        <w:pBdr>
+          <w:bottom w:val="single" w:sz="12" w:space="1" w:color="auto"/>
+        </w:pBdr>
+        <w:spacing w:after="0" w:line="240" w:lineRule="auto"/>
+        <w:jc w:val="center"/>
+        <w:rPr>
+          <w:rFonts w:ascii="Calibri" w:eastAsia="Times New Roman" w:hAnsi="Calibri" w:cs="Calibri"/>
+          <w:b/>
+          <w:bCs/>
+          <w:color w:val="000000"/>
+          <w:lang w:eastAsia="en-GB"/>
+        </w:rPr>
+      </w:pPr>
+      <w:r>
+        <w:rPr>
+          <w:rFonts w:ascii="Calibri" w:eastAsia="Times New Roman" w:hAnsi="Calibri" w:cs="Calibri"/>
+          <w:b/>
+          <w:bCs/>
+          <w:color w:val="000000"/>
+          <w:lang w:eastAsia="en-GB"/>
+        </w:rPr>
+        <w:t xml:space="preserve">equality </w:t>
+      </w:r>
+      <w:r>
+        <w:rPr>
+          <w:rFonts w:ascii="Calibri" w:eastAsia="Times New Roman" w:hAnsi="Calibri" w:cs="Calibri"/>
+          <w:b/>
+          <w:bCs/>
+          <w:color w:val="000000"/>
+          <w:lang w:eastAsia="en-GB"/>
+        </w:rPr>
+        <w:t xml:space="preserve">rate = </w:t>
+      </w:r>
+      <w:r>
+        <w:rPr>
+          <w:rFonts w:ascii="Calibri" w:eastAsia="Times New Roman" w:hAnsi="Calibri" w:cs="Calibri"/>
+          <w:b/>
+          <w:bCs/>
+          <w:color w:val="000000"/>
+          <w:lang w:eastAsia="en-GB"/>
+        </w:rPr>
+        <w:t>0.</w:t>
+      </w:r>
+      <w:r>
+        <w:rPr>
+          <w:rFonts w:ascii="Calibri" w:eastAsia="Times New Roman" w:hAnsi="Calibri" w:cs="Calibri"/>
+          <w:b/>
+          <w:bCs/>
+          <w:color w:val="000000"/>
+          <w:lang w:eastAsia="en-GB"/>
+        </w:rPr>
+        <w:t>002</w:t>
+      </w:r>
+    </w:p>
+    <w:p>
+      <w:pPr>
+        <w:spacing w:after="0" w:line="240" w:lineRule="auto"/>
+        <w:jc w:val="center"/>
         <w:rPr>
           <w:rFonts w:ascii="Calibri" w:eastAsia="Times New Roman" w:hAnsi="Calibri" w:cs="Calibri"/>
           <w:b/>
@@ -4587,74 +5063,8 @@
           <w:color w:val="000000"/>
           <w:lang w:eastAsia="en-GB"/>
         </w:rPr>
-        <w:t>minute</w:t>
-      </w:r>
-    </w:p>
-    <w:p>
-      <w:pPr>
-        <w:spacing w:after="0" w:line="240" w:lineRule="auto"/>
-        <w:rPr>
-          <w:rFonts w:ascii="Calibri" w:eastAsia="Times New Roman" w:hAnsi="Calibri" w:cs="Calibri"/>
-          <w:color w:val="000000"/>
-          <w:lang w:eastAsia="en-GB"/>
-        </w:rPr>
-      </w:pPr>
-    </w:p>
-    <w:p>
-      <w:pPr>
-        <w:spacing w:after="0" w:line="240" w:lineRule="auto"/>
-        <w:jc w:val="both"/>
-      </w:pPr>
-      <w:r>
-        <w:rPr>
-          <w:rFonts w:ascii="Calibri" w:eastAsia="Times New Roman" w:hAnsi="Calibri" w:cs="Calibri"/>
-          <w:color w:val="000000"/>
-          <w:lang w:eastAsia="en-GB"/>
-        </w:rPr>
-        <w:t xml:space="preserve">About </w:t>
-      </w:r>
-      <w:r>
-        <w:rPr>
-          <w:rFonts w:ascii="Calibri" w:eastAsia="Times New Roman" w:hAnsi="Calibri" w:cs="Calibri"/>
-          <w:color w:val="000000"/>
-          <w:lang w:eastAsia="en-GB"/>
-        </w:rPr>
-        <w:t>Networkx</w:t>
-      </w:r>
-      <w:r>
-        <w:rPr>
-          <w:rFonts w:ascii="Calibri" w:eastAsia="Times New Roman" w:hAnsi="Calibri" w:cs="Calibri"/>
-          <w:color w:val="000000"/>
-          <w:lang w:eastAsia="en-GB"/>
-        </w:rPr>
-        <w:t xml:space="preserve"> algorithm the running </w:t>
-      </w:r>
-      <w:r>
-        <w:rPr>
-          <w:rFonts w:ascii="Calibri" w:eastAsia="Times New Roman" w:hAnsi="Calibri" w:cs="Calibri"/>
-          <w:color w:val="000000"/>
-          <w:lang w:eastAsia="en-GB"/>
-        </w:rPr>
-        <w:t xml:space="preserve">time is quite fast, so </w:t>
-      </w:r>
-      <w:r>
-        <w:t>we run the algorithm several times with tolerance equal to 1e-6, obtaining an average execution time of:</w:t>
-      </w:r>
-    </w:p>
-    <w:p>
-      <w:pPr>
-        <w:spacing w:after="0" w:line="240" w:lineRule="auto"/>
-        <w:rPr>
-          <w:rFonts w:ascii="Calibri" w:eastAsia="Times New Roman" w:hAnsi="Calibri" w:cs="Calibri"/>
-          <w:color w:val="000000"/>
-          <w:lang w:eastAsia="en-GB"/>
-        </w:rPr>
-      </w:pPr>
-    </w:p>
-    <w:p>
-      <w:pPr>
-        <w:spacing w:after="0" w:line="240" w:lineRule="auto"/>
-        <w:jc w:val="center"/>
+      </w:pPr>
+      <w:r>
         <w:rPr>
           <w:rFonts w:ascii="Calibri" w:eastAsia="Times New Roman" w:hAnsi="Calibri" w:cs="Calibri"/>
           <w:b/>
@@ -4664,18 +5074,13 @@
           <w:color w:val="000000"/>
           <w:lang w:eastAsia="en-GB"/>
         </w:rPr>
-      </w:pPr>
-      <w:r>
-        <w:rPr>
-          <w:rFonts w:ascii="Calibri" w:eastAsia="Times New Roman" w:hAnsi="Calibri" w:cs="Calibri"/>
-          <w:b/>
-          <w:bCs/>
-          <w:color w:val="000000"/>
-          <w:lang w:eastAsia="en-GB"/>
-        </w:rPr>
-        <w:t xml:space="preserve">6.268 </w:t>
-      </w:r>
-      <w:r>
+        <w:t>networkx vs vectorized</w:t>
+      </w:r>
+    </w:p>
+    <w:p>
+      <w:pPr>
+        <w:spacing w:after="0" w:line="240" w:lineRule="auto"/>
+        <w:jc w:val="center"/>
         <w:rPr>
           <w:rFonts w:ascii="Calibri" w:eastAsia="Times New Roman" w:hAnsi="Calibri" w:cs="Calibri"/>
           <w:b/>
@@ -4685,12 +5090,12 @@
           <w:color w:val="000000"/>
           <w:lang w:eastAsia="en-GB"/>
         </w:rPr>
-        <w:t>seconds</w:t>
-      </w:r>
+      </w:pPr>
     </w:p>
     <w:p>
       <w:pPr>
         <w:spacing w:after="0" w:line="240" w:lineRule="auto"/>
+        <w:jc w:val="center"/>
         <w:rPr>
           <w:rFonts w:ascii="Calibri" w:eastAsia="Times New Roman" w:hAnsi="Calibri" w:cs="Calibri"/>
           <w:b/>
@@ -4699,13 +5104,38 @@
           <w:lang w:eastAsia="en-GB"/>
         </w:rPr>
       </w:pPr>
-    </w:p>
-    <w:p>
-      <w:pPr>
+      <w:r>
+        <w:rPr>
+          <w:rFonts w:ascii="Calibri" w:eastAsia="Times New Roman" w:hAnsi="Calibri" w:cs="Calibri"/>
+          <w:b/>
+          <w:bCs/>
+          <w:color w:val="000000"/>
+          <w:lang w:eastAsia="en-GB"/>
+        </w:rPr>
+        <w:t xml:space="preserve">similarity rate = </w:t>
+      </w:r>
+      <w:r>
+        <w:rPr>
+          <w:rFonts w:ascii="Calibri" w:eastAsia="Times New Roman" w:hAnsi="Calibri" w:cs="Calibri"/>
+          <w:b/>
+          <w:bCs/>
+          <w:color w:val="000000"/>
+          <w:lang w:eastAsia="en-GB"/>
+        </w:rPr>
+        <w:t>0.024</w:t>
+      </w:r>
+    </w:p>
+    <w:p>
+      <w:pPr>
+        <w:pBdr>
+          <w:bottom w:val="single" w:sz="12" w:space="1" w:color="auto"/>
+        </w:pBdr>
         <w:spacing w:after="0" w:line="240" w:lineRule="auto"/>
-        <w:jc w:val="both"/>
+        <w:jc w:val="center"/>
         <w:rPr>
           <w:rFonts w:ascii="Calibri" w:eastAsia="Times New Roman" w:hAnsi="Calibri" w:cs="Calibri"/>
+          <w:b/>
+          <w:bCs/>
           <w:color w:val="000000"/>
           <w:lang w:eastAsia="en-GB"/>
         </w:rPr>
@@ -4713,18 +5143,32 @@
       <w:r>
         <w:rPr>
           <w:rFonts w:ascii="Calibri" w:eastAsia="Times New Roman" w:hAnsi="Calibri" w:cs="Calibri"/>
+          <w:b/>
+          <w:bCs/>
           <w:color w:val="000000"/>
           <w:lang w:eastAsia="en-GB"/>
         </w:rPr>
-        <w:t xml:space="preserve">About Vectorized algorithm the running time is faster respect to the naïve version, so we run </w:t>
+        <w:t xml:space="preserve">equality rate = </w:t>
       </w:r>
       <w:r>
         <w:rPr>
           <w:rFonts w:ascii="Calibri" w:eastAsia="Times New Roman" w:hAnsi="Calibri" w:cs="Calibri"/>
+          <w:b/>
+          <w:bCs/>
           <w:color w:val="000000"/>
           <w:lang w:eastAsia="en-GB"/>
         </w:rPr>
-        <w:t>the algorithm several times with tolerance equal to 1e-6, obtaining an average execution time of:</w:t>
+        <w:t>0.0</w:t>
+      </w:r>
+      <w:r>
+        <w:rPr>
+          <w:rFonts w:ascii="Calibri" w:eastAsia="Times New Roman" w:hAnsi="Calibri" w:cs="Calibri"/>
+          <w:b/>
+          <w:bCs/>
+          <w:color w:val="000000"/>
+          <w:lang w:eastAsia="en-GB"/>
+        </w:rPr>
+        <w:t>02</w:t>
       </w:r>
     </w:p>
     <w:p>
@@ -4732,10 +5176,92 @@
         <w:spacing w:after="0" w:line="240" w:lineRule="auto"/>
         <w:rPr>
           <w:rFonts w:ascii="Calibri" w:eastAsia="Times New Roman" w:hAnsi="Calibri" w:cs="Calibri"/>
+          <w:b/>
+          <w:bCs/>
           <w:color w:val="000000"/>
           <w:lang w:eastAsia="en-GB"/>
         </w:rPr>
       </w:pPr>
+    </w:p>
+    <w:p>
+      <w:pPr>
+        <w:spacing w:after="0" w:line="240" w:lineRule="auto"/>
+        <w:rPr>
+          <w:rFonts w:ascii="Calibri" w:eastAsia="Times New Roman" w:hAnsi="Calibri" w:cs="Calibri"/>
+          <w:b/>
+          <w:bCs/>
+          <w:color w:val="000000"/>
+          <w:lang w:eastAsia="en-GB"/>
+        </w:rPr>
+      </w:pPr>
+    </w:p>
+    <w:p>
+      <w:pPr>
+        <w:spacing w:after="0" w:line="240" w:lineRule="auto"/>
+        <w:rPr>
+          <w:rFonts w:ascii="Calibri" w:eastAsia="Times New Roman" w:hAnsi="Calibri" w:cs="Calibri"/>
+          <w:b/>
+          <w:bCs/>
+          <w:color w:val="000000"/>
+          <w:lang w:eastAsia="en-GB"/>
+        </w:rPr>
+      </w:pPr>
+    </w:p>
+    <w:p>
+      <w:pPr>
+        <w:spacing w:after="0" w:line="240" w:lineRule="auto"/>
+        <w:rPr>
+          <w:rFonts w:ascii="Calibri" w:eastAsia="Times New Roman" w:hAnsi="Calibri" w:cs="Calibri"/>
+          <w:b/>
+          <w:bCs/>
+          <w:color w:val="000000"/>
+          <w:lang w:eastAsia="en-GB"/>
+        </w:rPr>
+      </w:pPr>
+    </w:p>
+    <w:p>
+      <w:pPr>
+        <w:pStyle w:val="Heading4"/>
+      </w:pPr>
+      <w:r>
+        <w:lastRenderedPageBreak/>
+        <w:t>HITS</w:t>
+      </w:r>
+    </w:p>
+    <w:p/>
+    <w:p>
+      <w:pPr>
+        <w:jc w:val="both"/>
+      </w:pPr>
+      <w:r>
+        <w:t>For the HITS measure we provided two solutions: Naïve</w:t>
+      </w:r>
+      <w:r>
+        <w:t xml:space="preserve"> and Parallel</w:t>
+      </w:r>
+      <w:r>
+        <w:t>.</w:t>
+      </w:r>
+    </w:p>
+    <w:p>
+      <w:pPr>
+        <w:jc w:val="both"/>
+      </w:pPr>
+      <w:r>
+        <w:t xml:space="preserve">About Naïve algorithm the running time is </w:t>
+      </w:r>
+      <w:r>
+        <w:t>quite slow</w:t>
+      </w:r>
+      <w:r>
+        <w:t xml:space="preserve">, </w:t>
+      </w:r>
+      <w:r>
+        <w:t xml:space="preserve">but </w:t>
+      </w:r>
+      <w:r>
+        <w:t>we run the algorithm several times, obtaining an average execution time of:</w:t>
+      </w:r>
     </w:p>
     <w:p>
       <w:pPr>
@@ -4759,17 +5285,7 @@
           <w:color w:val="000000"/>
           <w:lang w:eastAsia="en-GB"/>
         </w:rPr>
-        <w:t>21.25</w:t>
-      </w:r>
-      <w:r>
-        <w:rPr>
-          <w:rFonts w:ascii="Calibri" w:eastAsia="Times New Roman" w:hAnsi="Calibri" w:cs="Calibri"/>
-          <w:b/>
-          <w:bCs/>
-          <w:color w:val="000000"/>
-          <w:lang w:eastAsia="en-GB"/>
-        </w:rPr>
-        <w:t xml:space="preserve"> </w:t>
+        <w:t>101.66</w:t>
       </w:r>
       <w:r>
         <w:rPr>
@@ -4781,13 +5297,9 @@
           <w:color w:val="000000"/>
           <w:lang w:eastAsia="en-GB"/>
         </w:rPr>
-        <w:t>seconds</w:t>
-      </w:r>
-    </w:p>
-    <w:p>
-      <w:pPr>
-        <w:spacing w:after="0" w:line="240" w:lineRule="auto"/>
-        <w:jc w:val="center"/>
+        <w:t xml:space="preserve"> </w:t>
+      </w:r>
+      <w:r>
         <w:rPr>
           <w:rFonts w:ascii="Calibri" w:eastAsia="Times New Roman" w:hAnsi="Calibri" w:cs="Calibri"/>
           <w:b/>
@@ -4797,593 +5309,17 @@
           <w:color w:val="000000"/>
           <w:lang w:eastAsia="en-GB"/>
         </w:rPr>
-      </w:pPr>
-    </w:p>
-    <w:p>
-      <w:pPr>
-        <w:pBdr>
-          <w:bottom w:val="single" w:sz="12" w:space="1" w:color="auto"/>
-        </w:pBdr>
-        <w:spacing w:after="0" w:line="240" w:lineRule="auto"/>
-        <w:jc w:val="both"/>
-        <w:rPr>
-          <w:rFonts w:ascii="Calibri" w:eastAsia="Times New Roman" w:hAnsi="Calibri" w:cs="Calibri"/>
-          <w:color w:val="000000"/>
-          <w:lang w:eastAsia="en-GB"/>
-        </w:rPr>
-      </w:pPr>
-      <w:r>
-        <w:rPr>
-          <w:rFonts w:ascii="Calibri" w:eastAsia="Times New Roman" w:hAnsi="Calibri" w:cs="Calibri"/>
-          <w:color w:val="000000"/>
-          <w:lang w:eastAsia="en-GB"/>
-        </w:rPr>
-        <w:t xml:space="preserve">These </w:t>
-      </w:r>
-      <w:r>
-        <w:rPr>
-          <w:rFonts w:ascii="Calibri" w:eastAsia="Times New Roman" w:hAnsi="Calibri" w:cs="Calibri"/>
-          <w:color w:val="000000"/>
-          <w:lang w:eastAsia="en-GB"/>
-        </w:rPr>
-        <w:t>three</w:t>
-      </w:r>
-      <w:r>
-        <w:rPr>
-          <w:rFonts w:ascii="Calibri" w:eastAsia="Times New Roman" w:hAnsi="Calibri" w:cs="Calibri"/>
-          <w:color w:val="000000"/>
-          <w:lang w:eastAsia="en-GB"/>
-        </w:rPr>
-        <w:t xml:space="preserve"> versions of the algorithm were compared using the two parameters defined above, obtaining:</w:t>
-      </w:r>
-    </w:p>
-    <w:p>
-      <w:pPr>
-        <w:pBdr>
-          <w:bottom w:val="single" w:sz="12" w:space="1" w:color="auto"/>
-        </w:pBdr>
-        <w:spacing w:after="0" w:line="240" w:lineRule="auto"/>
-        <w:rPr>
-          <w:rFonts w:ascii="Calibri" w:eastAsia="Times New Roman" w:hAnsi="Calibri" w:cs="Calibri"/>
-          <w:color w:val="000000"/>
-          <w:lang w:eastAsia="en-GB"/>
-        </w:rPr>
-      </w:pPr>
-    </w:p>
-    <w:p>
-      <w:pPr>
-        <w:spacing w:after="0" w:line="240" w:lineRule="auto"/>
-        <w:jc w:val="center"/>
+        <w:t xml:space="preserve">seconds ≈ </w:t>
+      </w:r>
+      <w:r>
         <w:rPr>
           <w:rFonts w:ascii="Calibri" w:eastAsia="Times New Roman" w:hAnsi="Calibri" w:cs="Calibri"/>
           <w:b/>
           <w:bCs/>
-          <w:i/>
-          <w:iCs/>
           <w:color w:val="000000"/>
           <w:lang w:eastAsia="en-GB"/>
         </w:rPr>
-      </w:pPr>
-      <w:r>
-        <w:rPr>
-          <w:rFonts w:ascii="Calibri" w:eastAsia="Times New Roman" w:hAnsi="Calibri" w:cs="Calibri"/>
-          <w:b/>
-          <w:bCs/>
-          <w:i/>
-          <w:iCs/>
-          <w:color w:val="000000"/>
-          <w:lang w:eastAsia="en-GB"/>
-        </w:rPr>
-        <w:t xml:space="preserve">naive vs </w:t>
-      </w:r>
-      <w:r>
-        <w:rPr>
-          <w:rFonts w:ascii="Calibri" w:eastAsia="Times New Roman" w:hAnsi="Calibri" w:cs="Calibri"/>
-          <w:b/>
-          <w:bCs/>
-          <w:i/>
-          <w:iCs/>
-          <w:color w:val="000000"/>
-          <w:lang w:eastAsia="en-GB"/>
-        </w:rPr>
-        <w:t>networkx</w:t>
-      </w:r>
-    </w:p>
-    <w:p>
-      <w:pPr>
-        <w:spacing w:after="0" w:line="240" w:lineRule="auto"/>
-        <w:jc w:val="center"/>
-        <w:rPr>
-          <w:rFonts w:ascii="Calibri" w:eastAsia="Times New Roman" w:hAnsi="Calibri" w:cs="Calibri"/>
-          <w:b/>
-          <w:bCs/>
-          <w:i/>
-          <w:iCs/>
-          <w:color w:val="000000"/>
-          <w:lang w:eastAsia="en-GB"/>
-        </w:rPr>
-      </w:pPr>
-    </w:p>
-    <w:p>
-      <w:pPr>
-        <w:spacing w:after="0" w:line="240" w:lineRule="auto"/>
-        <w:jc w:val="center"/>
-        <w:rPr>
-          <w:rFonts w:ascii="Calibri" w:eastAsia="Times New Roman" w:hAnsi="Calibri" w:cs="Calibri"/>
-          <w:b/>
-          <w:bCs/>
-          <w:color w:val="000000"/>
-          <w:lang w:eastAsia="en-GB"/>
-        </w:rPr>
-      </w:pPr>
-      <w:r>
-        <w:rPr>
-          <w:rFonts w:ascii="Calibri" w:eastAsia="Times New Roman" w:hAnsi="Calibri" w:cs="Calibri"/>
-          <w:b/>
-          <w:bCs/>
-          <w:color w:val="000000"/>
-          <w:lang w:eastAsia="en-GB"/>
-        </w:rPr>
-        <w:t xml:space="preserve">similarity rate = </w:t>
-      </w:r>
-      <w:r>
-        <w:rPr>
-          <w:rFonts w:ascii="Calibri" w:eastAsia="Times New Roman" w:hAnsi="Calibri" w:cs="Calibri"/>
-          <w:b/>
-          <w:bCs/>
-          <w:color w:val="000000"/>
-          <w:lang w:eastAsia="en-GB"/>
-        </w:rPr>
-        <w:t>0.794</w:t>
-      </w:r>
-    </w:p>
-    <w:p>
-      <w:pPr>
-        <w:pBdr>
-          <w:bottom w:val="single" w:sz="12" w:space="1" w:color="auto"/>
-        </w:pBdr>
-        <w:spacing w:after="0" w:line="240" w:lineRule="auto"/>
-        <w:jc w:val="center"/>
-        <w:rPr>
-          <w:rFonts w:ascii="Calibri" w:eastAsia="Times New Roman" w:hAnsi="Calibri" w:cs="Calibri"/>
-          <w:b/>
-          <w:bCs/>
-          <w:color w:val="000000"/>
-          <w:lang w:eastAsia="en-GB"/>
-        </w:rPr>
-      </w:pPr>
-      <w:r>
-        <w:rPr>
-          <w:rFonts w:ascii="Calibri" w:eastAsia="Times New Roman" w:hAnsi="Calibri" w:cs="Calibri"/>
-          <w:b/>
-          <w:bCs/>
-          <w:color w:val="000000"/>
-          <w:lang w:eastAsia="en-GB"/>
-        </w:rPr>
-        <w:t xml:space="preserve">equality rate = </w:t>
-      </w:r>
-      <w:r>
-        <w:rPr>
-          <w:rFonts w:ascii="Calibri" w:eastAsia="Times New Roman" w:hAnsi="Calibri" w:cs="Calibri"/>
-          <w:b/>
-          <w:bCs/>
-          <w:color w:val="000000"/>
-          <w:lang w:eastAsia="en-GB"/>
-        </w:rPr>
-        <w:t>0.</w:t>
-      </w:r>
-      <w:r>
-        <w:rPr>
-          <w:rFonts w:ascii="Calibri" w:eastAsia="Times New Roman" w:hAnsi="Calibri" w:cs="Calibri"/>
-          <w:b/>
-          <w:bCs/>
-          <w:color w:val="000000"/>
-          <w:lang w:eastAsia="en-GB"/>
-        </w:rPr>
-        <w:t>114</w:t>
-      </w:r>
-    </w:p>
-    <w:p>
-      <w:pPr>
-        <w:spacing w:after="0" w:line="240" w:lineRule="auto"/>
-        <w:jc w:val="center"/>
-        <w:rPr>
-          <w:rFonts w:ascii="Calibri" w:eastAsia="Times New Roman" w:hAnsi="Calibri" w:cs="Calibri"/>
-          <w:b/>
-          <w:bCs/>
-          <w:i/>
-          <w:iCs/>
-          <w:color w:val="000000"/>
-          <w:lang w:eastAsia="en-GB"/>
-        </w:rPr>
-      </w:pPr>
-      <w:r>
-        <w:rPr>
-          <w:rFonts w:ascii="Calibri" w:eastAsia="Times New Roman" w:hAnsi="Calibri" w:cs="Calibri"/>
-          <w:b/>
-          <w:bCs/>
-          <w:i/>
-          <w:iCs/>
-          <w:color w:val="000000"/>
-          <w:lang w:eastAsia="en-GB"/>
-        </w:rPr>
-        <w:t>naive vs vectorized</w:t>
-      </w:r>
-    </w:p>
-    <w:p>
-      <w:pPr>
-        <w:spacing w:after="0" w:line="240" w:lineRule="auto"/>
-        <w:jc w:val="center"/>
-        <w:rPr>
-          <w:rFonts w:ascii="Calibri" w:eastAsia="Times New Roman" w:hAnsi="Calibri" w:cs="Calibri"/>
-          <w:b/>
-          <w:bCs/>
-          <w:i/>
-          <w:iCs/>
-          <w:color w:val="000000"/>
-          <w:lang w:eastAsia="en-GB"/>
-        </w:rPr>
-      </w:pPr>
-    </w:p>
-    <w:p>
-      <w:pPr>
-        <w:spacing w:after="0" w:line="240" w:lineRule="auto"/>
-        <w:jc w:val="center"/>
-        <w:rPr>
-          <w:rFonts w:ascii="Calibri" w:eastAsia="Times New Roman" w:hAnsi="Calibri" w:cs="Calibri"/>
-          <w:b/>
-          <w:bCs/>
-          <w:color w:val="000000"/>
-          <w:lang w:eastAsia="en-GB"/>
-        </w:rPr>
-      </w:pPr>
-      <w:r>
-        <w:rPr>
-          <w:rFonts w:ascii="Calibri" w:eastAsia="Times New Roman" w:hAnsi="Calibri" w:cs="Calibri"/>
-          <w:b/>
-          <w:bCs/>
-          <w:color w:val="000000"/>
-          <w:lang w:eastAsia="en-GB"/>
-        </w:rPr>
-        <w:t xml:space="preserve">similarity rate = </w:t>
-      </w:r>
-      <w:r>
-        <w:rPr>
-          <w:rFonts w:ascii="Calibri" w:eastAsia="Times New Roman" w:hAnsi="Calibri" w:cs="Calibri"/>
-          <w:b/>
-          <w:bCs/>
-          <w:color w:val="000000"/>
-          <w:lang w:eastAsia="en-GB"/>
-        </w:rPr>
-        <w:t>0.02</w:t>
-      </w:r>
-    </w:p>
-    <w:p>
-      <w:pPr>
-        <w:pBdr>
-          <w:bottom w:val="single" w:sz="12" w:space="1" w:color="auto"/>
-        </w:pBdr>
-        <w:spacing w:after="0" w:line="240" w:lineRule="auto"/>
-        <w:jc w:val="center"/>
-        <w:rPr>
-          <w:rFonts w:ascii="Calibri" w:eastAsia="Times New Roman" w:hAnsi="Calibri" w:cs="Calibri"/>
-          <w:b/>
-          <w:bCs/>
-          <w:color w:val="000000"/>
-          <w:lang w:eastAsia="en-GB"/>
-        </w:rPr>
-      </w:pPr>
-      <w:r>
-        <w:rPr>
-          <w:rFonts w:ascii="Calibri" w:eastAsia="Times New Roman" w:hAnsi="Calibri" w:cs="Calibri"/>
-          <w:b/>
-          <w:bCs/>
-          <w:color w:val="000000"/>
-          <w:lang w:eastAsia="en-GB"/>
-        </w:rPr>
-        <w:t xml:space="preserve">equality </w:t>
-      </w:r>
-      <w:r>
-        <w:rPr>
-          <w:rFonts w:ascii="Calibri" w:eastAsia="Times New Roman" w:hAnsi="Calibri" w:cs="Calibri"/>
-          <w:b/>
-          <w:bCs/>
-          <w:color w:val="000000"/>
-          <w:lang w:eastAsia="en-GB"/>
-        </w:rPr>
-        <w:t xml:space="preserve">rate = </w:t>
-      </w:r>
-      <w:r>
-        <w:rPr>
-          <w:rFonts w:ascii="Calibri" w:eastAsia="Times New Roman" w:hAnsi="Calibri" w:cs="Calibri"/>
-          <w:b/>
-          <w:bCs/>
-          <w:color w:val="000000"/>
-          <w:lang w:eastAsia="en-GB"/>
-        </w:rPr>
-        <w:t>0.</w:t>
-      </w:r>
-      <w:r>
-        <w:rPr>
-          <w:rFonts w:ascii="Calibri" w:eastAsia="Times New Roman" w:hAnsi="Calibri" w:cs="Calibri"/>
-          <w:b/>
-          <w:bCs/>
-          <w:color w:val="000000"/>
-          <w:lang w:eastAsia="en-GB"/>
-        </w:rPr>
-        <w:t>002</w:t>
-      </w:r>
-    </w:p>
-    <w:p>
-      <w:pPr>
-        <w:spacing w:after="0" w:line="240" w:lineRule="auto"/>
-        <w:jc w:val="center"/>
-        <w:rPr>
-          <w:rFonts w:ascii="Calibri" w:eastAsia="Times New Roman" w:hAnsi="Calibri" w:cs="Calibri"/>
-          <w:b/>
-          <w:bCs/>
-          <w:i/>
-          <w:iCs/>
-          <w:color w:val="000000"/>
-          <w:lang w:eastAsia="en-GB"/>
-        </w:rPr>
-      </w:pPr>
-      <w:r>
-        <w:rPr>
-          <w:rFonts w:ascii="Calibri" w:eastAsia="Times New Roman" w:hAnsi="Calibri" w:cs="Calibri"/>
-          <w:b/>
-          <w:bCs/>
-          <w:i/>
-          <w:iCs/>
-          <w:color w:val="000000"/>
-          <w:lang w:eastAsia="en-GB"/>
-        </w:rPr>
-        <w:t>networkx vs vectorized</w:t>
-      </w:r>
-    </w:p>
-    <w:p>
-      <w:pPr>
-        <w:spacing w:after="0" w:line="240" w:lineRule="auto"/>
-        <w:jc w:val="center"/>
-        <w:rPr>
-          <w:rFonts w:ascii="Calibri" w:eastAsia="Times New Roman" w:hAnsi="Calibri" w:cs="Calibri"/>
-          <w:b/>
-          <w:bCs/>
-          <w:i/>
-          <w:iCs/>
-          <w:color w:val="000000"/>
-          <w:lang w:eastAsia="en-GB"/>
-        </w:rPr>
-      </w:pPr>
-    </w:p>
-    <w:p>
-      <w:pPr>
-        <w:spacing w:after="0" w:line="240" w:lineRule="auto"/>
-        <w:jc w:val="center"/>
-        <w:rPr>
-          <w:rFonts w:ascii="Calibri" w:eastAsia="Times New Roman" w:hAnsi="Calibri" w:cs="Calibri"/>
-          <w:b/>
-          <w:bCs/>
-          <w:color w:val="000000"/>
-          <w:lang w:eastAsia="en-GB"/>
-        </w:rPr>
-      </w:pPr>
-      <w:r>
-        <w:rPr>
-          <w:rFonts w:ascii="Calibri" w:eastAsia="Times New Roman" w:hAnsi="Calibri" w:cs="Calibri"/>
-          <w:b/>
-          <w:bCs/>
-          <w:color w:val="000000"/>
-          <w:lang w:eastAsia="en-GB"/>
-        </w:rPr>
-        <w:t xml:space="preserve">similarity rate = </w:t>
-      </w:r>
-      <w:r>
-        <w:rPr>
-          <w:rFonts w:ascii="Calibri" w:eastAsia="Times New Roman" w:hAnsi="Calibri" w:cs="Calibri"/>
-          <w:b/>
-          <w:bCs/>
-          <w:color w:val="000000"/>
-          <w:lang w:eastAsia="en-GB"/>
-        </w:rPr>
-        <w:t>0.024</w:t>
-      </w:r>
-    </w:p>
-    <w:p>
-      <w:pPr>
-        <w:pBdr>
-          <w:bottom w:val="single" w:sz="12" w:space="1" w:color="auto"/>
-        </w:pBdr>
-        <w:spacing w:after="0" w:line="240" w:lineRule="auto"/>
-        <w:jc w:val="center"/>
-        <w:rPr>
-          <w:rFonts w:ascii="Calibri" w:eastAsia="Times New Roman" w:hAnsi="Calibri" w:cs="Calibri"/>
-          <w:b/>
-          <w:bCs/>
-          <w:color w:val="000000"/>
-          <w:lang w:eastAsia="en-GB"/>
-        </w:rPr>
-      </w:pPr>
-      <w:r>
-        <w:rPr>
-          <w:rFonts w:ascii="Calibri" w:eastAsia="Times New Roman" w:hAnsi="Calibri" w:cs="Calibri"/>
-          <w:b/>
-          <w:bCs/>
-          <w:color w:val="000000"/>
-          <w:lang w:eastAsia="en-GB"/>
-        </w:rPr>
-        <w:t xml:space="preserve">equality rate = </w:t>
-      </w:r>
-      <w:r>
-        <w:rPr>
-          <w:rFonts w:ascii="Calibri" w:eastAsia="Times New Roman" w:hAnsi="Calibri" w:cs="Calibri"/>
-          <w:b/>
-          <w:bCs/>
-          <w:color w:val="000000"/>
-          <w:lang w:eastAsia="en-GB"/>
-        </w:rPr>
-        <w:t>0.0</w:t>
-      </w:r>
-      <w:r>
-        <w:rPr>
-          <w:rFonts w:ascii="Calibri" w:eastAsia="Times New Roman" w:hAnsi="Calibri" w:cs="Calibri"/>
-          <w:b/>
-          <w:bCs/>
-          <w:color w:val="000000"/>
-          <w:lang w:eastAsia="en-GB"/>
-        </w:rPr>
-        <w:t>02</w:t>
-      </w:r>
-    </w:p>
-    <w:p>
-      <w:pPr>
-        <w:spacing w:after="0" w:line="240" w:lineRule="auto"/>
-        <w:rPr>
-          <w:rFonts w:ascii="Calibri" w:eastAsia="Times New Roman" w:hAnsi="Calibri" w:cs="Calibri"/>
-          <w:b/>
-          <w:bCs/>
-          <w:color w:val="000000"/>
-          <w:lang w:eastAsia="en-GB"/>
-        </w:rPr>
-      </w:pPr>
-    </w:p>
-    <w:p>
-      <w:pPr>
-        <w:spacing w:after="0" w:line="240" w:lineRule="auto"/>
-        <w:rPr>
-          <w:rFonts w:ascii="Calibri" w:eastAsia="Times New Roman" w:hAnsi="Calibri" w:cs="Calibri"/>
-          <w:b/>
-          <w:bCs/>
-          <w:color w:val="000000"/>
-          <w:lang w:eastAsia="en-GB"/>
-        </w:rPr>
-      </w:pPr>
-    </w:p>
-    <w:p>
-      <w:pPr>
-        <w:spacing w:after="0" w:line="240" w:lineRule="auto"/>
-        <w:rPr>
-          <w:rFonts w:ascii="Calibri" w:eastAsia="Times New Roman" w:hAnsi="Calibri" w:cs="Calibri"/>
-          <w:b/>
-          <w:bCs/>
-          <w:color w:val="000000"/>
-          <w:lang w:eastAsia="en-GB"/>
-        </w:rPr>
-      </w:pPr>
-    </w:p>
-    <w:p>
-      <w:pPr>
-        <w:spacing w:after="0" w:line="240" w:lineRule="auto"/>
-        <w:rPr>
-          <w:rFonts w:ascii="Calibri" w:eastAsia="Times New Roman" w:hAnsi="Calibri" w:cs="Calibri"/>
-          <w:b/>
-          <w:bCs/>
-          <w:color w:val="000000"/>
-          <w:lang w:eastAsia="en-GB"/>
-        </w:rPr>
-      </w:pPr>
-    </w:p>
-    <w:p>
-      <w:pPr>
-        <w:pStyle w:val="Heading4"/>
-      </w:pPr>
-      <w:r>
-        <w:lastRenderedPageBreak/>
-        <w:t>HITS</w:t>
-      </w:r>
-    </w:p>
-    <w:p/>
-    <w:p>
-      <w:pPr>
-        <w:jc w:val="both"/>
-      </w:pPr>
-      <w:r>
-        <w:t>For the HITS measure we provided two solutions: Naïve</w:t>
-      </w:r>
-      <w:r>
-        <w:t xml:space="preserve"> and Parallel</w:t>
-      </w:r>
-      <w:r>
-        <w:t>.</w:t>
-      </w:r>
-    </w:p>
-    <w:p>
-      <w:pPr>
-        <w:jc w:val="both"/>
-      </w:pPr>
-      <w:r>
-        <w:t xml:space="preserve">About Naïve algorithm the running time is </w:t>
-      </w:r>
-      <w:r>
-        <w:t>quite slow</w:t>
-      </w:r>
-      <w:r>
-        <w:t xml:space="preserve">, </w:t>
-      </w:r>
-      <w:r>
-        <w:t xml:space="preserve">but </w:t>
-      </w:r>
-      <w:r>
-        <w:t>we run the algorithm several times, obtaining an average execution time of:</w:t>
-      </w:r>
-    </w:p>
-    <w:p>
-      <w:pPr>
-        <w:spacing w:after="0" w:line="240" w:lineRule="auto"/>
-        <w:jc w:val="center"/>
-        <w:rPr>
-          <w:rFonts w:ascii="Calibri" w:eastAsia="Times New Roman" w:hAnsi="Calibri" w:cs="Calibri"/>
-          <w:b/>
-          <w:bCs/>
-          <w:i/>
-          <w:iCs/>
-          <w:color w:val="000000"/>
-          <w:lang w:eastAsia="en-GB"/>
-        </w:rPr>
-      </w:pPr>
-      <w:r>
-        <w:rPr>
-          <w:rFonts w:ascii="Calibri" w:eastAsia="Times New Roman" w:hAnsi="Calibri" w:cs="Calibri"/>
-          <w:b/>
-          <w:bCs/>
-          <w:color w:val="000000"/>
-          <w:lang w:eastAsia="en-GB"/>
-        </w:rPr>
-        <w:t>101.66</w:t>
-      </w:r>
-      <w:r>
-        <w:rPr>
-          <w:rFonts w:ascii="Calibri" w:eastAsia="Times New Roman" w:hAnsi="Calibri" w:cs="Calibri"/>
-          <w:b/>
-          <w:bCs/>
-          <w:i/>
-          <w:iCs/>
-          <w:color w:val="000000"/>
-          <w:lang w:eastAsia="en-GB"/>
-        </w:rPr>
-        <w:t xml:space="preserve"> </w:t>
-      </w:r>
-      <w:r>
-        <w:rPr>
-          <w:rFonts w:ascii="Calibri" w:eastAsia="Times New Roman" w:hAnsi="Calibri" w:cs="Calibri"/>
-          <w:b/>
-          <w:bCs/>
-          <w:i/>
-          <w:iCs/>
-          <w:color w:val="000000"/>
-          <w:lang w:eastAsia="en-GB"/>
-        </w:rPr>
-        <w:t xml:space="preserve">seconds ≈ </w:t>
-      </w:r>
-      <w:r>
-        <w:rPr>
-          <w:rFonts w:ascii="Calibri" w:eastAsia="Times New Roman" w:hAnsi="Calibri" w:cs="Calibri"/>
-          <w:b/>
-          <w:bCs/>
-          <w:color w:val="000000"/>
-          <w:lang w:eastAsia="en-GB"/>
-        </w:rPr>
-        <w:t>1,69</w:t>
+        <w:t>2</w:t>
       </w:r>
       <w:r>
         <w:rPr>
@@ -8703,25 +8639,7 @@
           <w:szCs w:val="22"/>
         </w:rPr>
         <w:lastRenderedPageBreak/>
-        <w:t xml:space="preserve">#agents with at least k </w:t>
-      </w:r>
-      <w:r>
-        <w:rPr>
-          <w:rFonts w:ascii="Calibri" w:hAnsi="Calibri" w:cs="Calibri"/>
-          <w:color w:val="000000"/>
-          <w:sz w:val="22"/>
-          <w:szCs w:val="22"/>
-        </w:rPr>
-        <w:t>neighbours</w:t>
-      </w:r>
-      <w:r>
-        <w:rPr>
-          <w:rFonts w:ascii="Calibri" w:hAnsi="Calibri" w:cs="Calibri"/>
-          <w:color w:val="000000"/>
-          <w:sz w:val="22"/>
-          <w:szCs w:val="22"/>
-        </w:rPr>
-        <w:t xml:space="preserve"> in C</w:t>
+        <w:t>#agents with at least k neighbours in C</w:t>
       </w:r>
     </w:p>
     <w:p>

</xml_diff>